<commit_message>
updated text and figure captions, integrating Barrick comments
</commit_message>
<xml_diff>
--- a/text/multiple_growth_conditions.docx
+++ b/text/multiple_growth_conditions.docx
@@ -36,34 +36,58 @@
         <w:t xml:space="preserve">John R. Houser, </w:t>
       </w:r>
       <w:r>
-        <w:t xml:space="preserve">Walter F. Lenoir, Drew Vander Wood, Dariya K. Sydykova, </w:t>
-      </w:r>
-      <w:r>
-        <w:t>Bart</w:t>
-      </w:r>
-      <w:r>
-        <w:t>ram L.</w:t>
-      </w:r>
-      <w:r>
-        <w:t xml:space="preserve"> Smith,</w:t>
-      </w:r>
-      <w:r>
-        <w:t xml:space="preserve"> Dan Boutz</w:t>
-      </w:r>
-      <w:r>
-        <w:t xml:space="preserve"> </w:t>
-      </w:r>
-      <w:r>
-        <w:t xml:space="preserve">… </w:t>
+        <w:t>Craig S. Barnhart, Daniel R. Boutz,</w:t>
+      </w:r>
+      <w:r>
+        <w:t xml:space="preserve"> </w:t>
+      </w:r>
+      <w:r>
+        <w:t xml:space="preserve">Sean M. Carroll, Aurko Dasgupta, </w:t>
+      </w:r>
+      <w:r>
+        <w:t xml:space="preserve">Walter F. Lenoir, </w:t>
+      </w:r>
+      <w:r>
+        <w:t xml:space="preserve">Bartram L. Smith, Viswanadham Sridhara, </w:t>
+      </w:r>
+      <w:r>
+        <w:t>Dariya K. Sydykova,</w:t>
+      </w:r>
+      <w:r>
+        <w:t xml:space="preserve"> </w:t>
+      </w:r>
+      <w:r>
+        <w:t xml:space="preserve">Drew Vander Wood, </w:t>
       </w:r>
       <w:r>
         <w:rPr>
           <w:highlight w:val="yellow"/>
         </w:rPr>
-        <w:t>other authors …</w:t>
-      </w:r>
-      <w:r>
-        <w:t xml:space="preserve"> </w:t>
+        <w:t>… o</w:t>
+      </w:r>
+      <w:r>
+        <w:rPr>
+          <w:highlight w:val="yellow"/>
+        </w:rPr>
+        <w:t>ther authors</w:t>
+      </w:r>
+      <w:r>
+        <w:rPr>
+          <w:highlight w:val="yellow"/>
+        </w:rPr>
+        <w:t>?</w:t>
+      </w:r>
+      <w:r>
+        <w:rPr>
+          <w:highlight w:val="yellow"/>
+        </w:rPr>
+        <w:t xml:space="preserve"> …</w:t>
+      </w:r>
+      <w:r>
+        <w:t xml:space="preserve"> </w:t>
+      </w:r>
+      <w:r>
+        <w:t xml:space="preserve">Christopher J. Marx, </w:t>
       </w:r>
       <w:r>
         <w:t xml:space="preserve">Edward M. Marcotte, </w:t>
@@ -109,6 +133,9 @@
         <w:t>measurement</w:t>
       </w:r>
       <w:r>
+        <w:t>s</w:t>
+      </w:r>
+      <w:r>
         <w:t xml:space="preserve"> </w:t>
       </w:r>
       <w:r>
@@ -205,7 +232,19 @@
         <w:t xml:space="preserve">time-courses, </w:t>
       </w:r>
       <w:r>
-        <w:t>with multiple samples taken between 3h and</w:t>
+        <w:t>with multiple samples taken between 3</w:t>
+      </w:r>
+      <w:r>
+        <w:t xml:space="preserve"> </w:t>
+      </w:r>
+      <w:r>
+        <w:t>h</w:t>
+      </w:r>
+      <w:r>
+        <w:t>ours</w:t>
+      </w:r>
+      <w:r>
+        <w:t xml:space="preserve"> and</w:t>
       </w:r>
       <w:r>
         <w:t xml:space="preserve"> </w:t>
@@ -258,7 +297,57 @@
         <w:rPr>
           <w:color w:val="000000" w:themeColor="text1"/>
         </w:rPr>
-        <w:t>A goal of systems biology has been to understand how phenotype originates from genotype. The phenotype of a cell is determined by complex regulation of cell signaling, gene regulation, metabolism, and lipid biochemistry. Understanding the connection between phenotype and genotype is crucial to understanding disease and for synthetic engineering of biology</w:t>
+        <w:t xml:space="preserve">A goal of systems biology has been to understand how phenotype originates from genotype. The phenotype of a cell is determined by complex regulation of </w:t>
+      </w:r>
+      <w:r>
+        <w:rPr>
+          <w:color w:val="000000" w:themeColor="text1"/>
+        </w:rPr>
+        <w:t xml:space="preserve">metabolism, </w:t>
+      </w:r>
+      <w:r>
+        <w:rPr>
+          <w:color w:val="000000" w:themeColor="text1"/>
+        </w:rPr>
+        <w:t xml:space="preserve">gene </w:t>
+      </w:r>
+      <w:r>
+        <w:rPr>
+          <w:color w:val="000000" w:themeColor="text1"/>
+        </w:rPr>
+        <w:t>expression</w:t>
+      </w:r>
+      <w:r>
+        <w:rPr>
+          <w:color w:val="000000" w:themeColor="text1"/>
+        </w:rPr>
+        <w:t xml:space="preserve">, </w:t>
+      </w:r>
+      <w:r>
+        <w:rPr>
+          <w:color w:val="000000" w:themeColor="text1"/>
+        </w:rPr>
+        <w:t xml:space="preserve">cell signaling, </w:t>
+      </w:r>
+      <w:commentRangeStart w:id="0"/>
+      <w:r>
+        <w:rPr>
+          <w:color w:val="000000" w:themeColor="text1"/>
+        </w:rPr>
+        <w:t>and lipid biochemistry</w:t>
+      </w:r>
+      <w:commentRangeEnd w:id="0"/>
+      <w:r>
+        <w:rPr>
+          <w:rStyle w:val="CommentReference"/>
+        </w:rPr>
+        <w:commentReference w:id="0"/>
+      </w:r>
+      <w:r>
+        <w:rPr>
+          <w:color w:val="000000" w:themeColor="text1"/>
+        </w:rPr>
+        <w:t>. Understanding the connection between phenotype and genotype is crucial to understanding disease and for synthetic engineering of biology</w:t>
       </w:r>
       <w:r>
         <w:rPr>
@@ -325,7 +414,49 @@
         <w:rPr>
           <w:color w:val="000000" w:themeColor="text1"/>
         </w:rPr>
-        <w:t>, but there is a need for more detailed experimental studies including more samples in this area to understand interactions between different levels of omics</w:t>
+        <w:t xml:space="preserve">, but detailed experimental </w:t>
+      </w:r>
+      <w:r>
+        <w:rPr>
+          <w:color w:val="000000" w:themeColor="text1"/>
+        </w:rPr>
+        <w:t>studies including many</w:t>
+      </w:r>
+      <w:r>
+        <w:rPr>
+          <w:color w:val="000000" w:themeColor="text1"/>
+        </w:rPr>
+        <w:t xml:space="preserve"> samples </w:t>
+      </w:r>
+      <w:r>
+        <w:rPr>
+          <w:color w:val="000000" w:themeColor="text1"/>
+        </w:rPr>
+        <w:t xml:space="preserve">are needed </w:t>
+      </w:r>
+      <w:r>
+        <w:rPr>
+          <w:color w:val="000000" w:themeColor="text1"/>
+        </w:rPr>
+        <w:t xml:space="preserve">to understand interactions between different </w:t>
+      </w:r>
+      <w:r>
+        <w:rPr>
+          <w:color w:val="000000" w:themeColor="text1"/>
+        </w:rPr>
+        <w:t xml:space="preserve">types </w:t>
+      </w:r>
+      <w:r>
+        <w:rPr>
+          <w:color w:val="000000" w:themeColor="text1"/>
+        </w:rPr>
+        <w:t>of omics</w:t>
+      </w:r>
+      <w:r>
+        <w:rPr>
+          <w:color w:val="000000" w:themeColor="text1"/>
+        </w:rPr>
+        <w:t xml:space="preserve"> data</w:t>
       </w:r>
       <w:r>
         <w:rPr>
@@ -380,7 +511,19 @@
         <w:rPr>
           <w:color w:val="000000" w:themeColor="text1"/>
         </w:rPr>
-        <w:t xml:space="preserve">uch effort is currently being spent on understanding how to best integrate multiple </w:t>
+        <w:t xml:space="preserve">uch effort is currently being spent on understanding how to best integrate </w:t>
+      </w:r>
+      <w:r>
+        <w:rPr>
+          <w:color w:val="000000" w:themeColor="text1"/>
+        </w:rPr>
+        <w:t xml:space="preserve">information collected about </w:t>
+      </w:r>
+      <w:r>
+        <w:rPr>
+          <w:color w:val="000000" w:themeColor="text1"/>
+        </w:rPr>
+        <w:t xml:space="preserve">multiple </w:t>
       </w:r>
       <w:r>
         <w:rPr>
@@ -394,1043 +537,1085 @@
         </w:rPr>
         <w:t>subsystems</w:t>
       </w:r>
-      <w:bookmarkStart w:id="0" w:name="ZOTERO_BREF_SEh32slhUEgt"/>
-      <w:bookmarkEnd w:id="0"/>
-      <w:r>
-        <w:rPr>
-          <w:color w:val="000000" w:themeColor="text1"/>
-        </w:rPr>
-        <w:t xml:space="preserve">. For example, there are many proposed approaches to combining gene expression with </w:t>
-      </w:r>
-      <w:r>
-        <w:rPr>
-          <w:color w:val="000000" w:themeColor="text1"/>
-        </w:rPr>
+      <w:bookmarkStart w:id="1" w:name="ZOTERO_BREF_SEh32slhUEgt"/>
+      <w:bookmarkEnd w:id="1"/>
+      <w:r>
+        <w:rPr>
+          <w:color w:val="000000" w:themeColor="text1"/>
+        </w:rPr>
+        <w:t xml:space="preserve"> and derived from different high-throughput methods</w:t>
+      </w:r>
+      <w:r>
+        <w:rPr>
+          <w:color w:val="000000" w:themeColor="text1"/>
+        </w:rPr>
+        <w:t xml:space="preserve">. For example, there are many proposed approaches </w:t>
+      </w:r>
+      <w:r>
+        <w:rPr>
+          <w:color w:val="000000" w:themeColor="text1"/>
+        </w:rPr>
+        <w:t>for relating gene expression and</w:t>
+      </w:r>
+      <w:r>
+        <w:rPr>
+          <w:color w:val="000000" w:themeColor="text1"/>
+        </w:rPr>
+        <w:t xml:space="preserve"> </w:t>
+      </w:r>
+      <w:r>
+        <w:rPr>
+          <w:color w:val="000000" w:themeColor="text1"/>
+        </w:rPr>
+        <w:t>protein abundances</w:t>
+      </w:r>
+      <w:r>
+        <w:rPr>
+          <w:color w:val="000000" w:themeColor="text1"/>
+        </w:rPr>
+        <w:t>,</w:t>
+      </w:r>
+      <w:r>
+        <w:rPr>
+          <w:color w:val="000000" w:themeColor="text1"/>
+        </w:rPr>
+        <w:t xml:space="preserve"> </w:t>
+      </w:r>
+      <w:r>
+        <w:rPr>
+          <w:color w:val="000000" w:themeColor="text1"/>
+        </w:rPr>
+        <w:t>focusing on integrative, whole-cell models</w:t>
+      </w:r>
+      <w:r>
+        <w:rPr>
+          <w:color w:val="000000" w:themeColor="text1"/>
+        </w:rPr>
+        <w:t xml:space="preserve"> </w:t>
+      </w:r>
+      <w:r>
+        <w:rPr>
+          <w:color w:val="000000" w:themeColor="text1"/>
+        </w:rPr>
+        <w:fldChar w:fldCharType="begin"/>
+      </w:r>
+      <w:r>
+        <w:rPr>
+          <w:color w:val="000000" w:themeColor="text1"/>
+        </w:rPr>
+        <w:instrText xml:space="preserve"> ADDIN ZOTERO_ITEM CSL_CITATION {"citationID":"JxuJxOMb","properties":{"formattedCitation":"(Joyce and Palsson 2006; Zhang, Li, and Nie 2010; Ideker et al. 2001; Vogel and Marcotte 2012)","plainCitation":"(Joyce and Palsson 2006; Zhang, Li, and Nie 2010; Ideker et al. 2001; Vogel and Marcotte 2012)"},"citationItems":[{"id":174,"uris":["http://zotero.org/users/local/FOPKHRFW/items/DCZVXGZG"],"uri":["http://zotero.org/users/local/FOPKHRFW/items/DCZVXGZG"],"itemData":{"id":174,"type":"article-journal","title":"The model organism as a system: integrating 'omics' data sets","container-title":"Nature Reviews Molecular Cell Biology","page":"198-210","volume":"7","issue":"3","source":"www.nature.com","abstract":"Various technologies can be used to produce genome-scale, or 'omics', data sets that provide systems-level measurements for virtually all types of cellular components in a model organism. These data yield unprecedented views of the cellular inner workings. However, this abundance of information also presents many hurdles, the main one being the extraction of discernable biological meaning from multiple omics data sets. Nevertheless, researchers are rising to the challenge by using omics data integration to address fundamental biological questions that would increase our understanding of systems as a whole.","DOI":"10.1038/nrm1857","ISSN":"1471-0072","shortTitle":"The model organism as a system","journalAbbreviation":"Nat Rev Mol Cell Biol","language":"en","author":[{"family":"Joyce","given":"Andrew R."},{"family":"Palsson","given":"Bernhard Ø"}],"issued":{"date-parts":[["2006",3]]}}},{"id":54,"uris":["http://zotero.org/users/local/FOPKHRFW/items/U3RTFQCJ"],"uri":["http://zotero.org/users/local/FOPKHRFW/items/U3RTFQCJ"],"itemData":{"id":54,"type":"article-journal","title":"Integrating multiple 'omics' analysis for microbial biology: application and methodologies","container-title":"Microbiology","page":"287-301","volume":"156","issue":"2","source":"CrossRef","DOI":"10.1099/mic.0.034793-0","ISSN":"1350-0872, 1465-2080","shortTitle":"Integrating multiple 'omics' analysis for microbial biology","language":"en","author":[{"family":"Zhang","given":"W."},{"family":"Li","given":"F."},{"family":"Nie","given":"L."}],"issued":{"date-parts":[["2010",2,1]]}}},{"id":170,"uris":["http://zotero.org/users/local/FOPKHRFW/items/ZWEHX6NU"],"uri":["http://zotero.org/users/local/FOPKHRFW/items/ZWEHX6NU"],"itemData":{"id":170,"type":"article-journal","title":"Integrated Genomic and Proteomic Analyses of a Systematically Perturbed Metabolic Network","container-title":"Science","page":"929-934","volume":"292","issue":"5518","source":"science.sciencemag.org","abstract":"We demonstrate an integrated approach to build, test, and refine a model of a cellular pathway, in which perturbations to critical pathway components are analyzed using DNA microarrays, quantitative proteomics, and databases of known physical interactions. Using this approach, we identify 997 messenger RNAs responding to 20 systematic perturbations of the yeast galactose-utilization pathway, provide evidence that approximately 15 of 289 detected proteins are regulated posttranscriptionally, and identify explicit physical interactions governing the cellular response to each perturbation. We refine the model through further iterations of perturbation and global measurements, suggesting hypotheses about the regulation of galactose utilization and physical interactions between this and a variety of other metabolic pathways.","DOI":"10.1126/science.292.5518.929","ISSN":"0036-8075, 1095-9203","note":"PMID: 11340206","language":"en","author":[{"family":"Ideker","given":"Trey"},{"family":"Thorsson","given":"Vesteinn"},{"family":"Ranish","given":"Jeffrey A."},{"family":"Christmas","given":"Rowan"},{"family":"Buhler","given":"Jeremy"},{"family":"Eng","given":"Jimmy K."},{"family":"Bumgarner","given":"Roger"},{"family":"Goodlett","given":"David R."},{"family":"Aebersold","given":"Ruedi"},{"family":"Hood","given":"Leroy"}],"issued":{"date-parts":[["2001",5,4]]},"PMID":"11340206"}},{"id":114,"uris":["http://zotero.org/users/local/FOPKHRFW/items/G5PR5222"],"uri":["http://zotero.org/users/local/FOPKHRFW/items/G5PR5222"],"itemData":{"id":114,"type":"article-journal","title":"Insights into the regulation of protein abundance from proteomic and transcriptomic analyses","container-title":"Nature Reviews Genetics","page":"227-232","volume":"13","issue":"4","source":"www.nature.com","abstract":"Recent advances in next-generation DNA sequencing and proteomics provide an unprecedented ability to survey mRNA and protein abundances. Such proteome-wide surveys are illuminating the extent to which different aspects of gene expression help to regulate cellular protein abundances. Current data demonstrate a substantial role for regulatory processes occurring after mRNA is made — that is, post-transcriptional, translational and protein degradation regulation — in controlling steady-state protein abundances. Intriguing observations are also emerging in relation to cells following perturbation, single-cell studies and the apparent evolutionary conservation of protein and mRNA abundances. Here, we summarize current understanding of the major factors regulating protein expression.","DOI":"10.1038/nrg3185","ISSN":"1471-0056","journalAbbreviation":"Nat Rev Genet","language":"en","author":[{"family":"Vogel","given":"Christine"},{"family":"Marcotte","given":"Edward M."}],"issued":{"date-parts":[["2012",4]]}}}],"schema":"https://github.com/citation-style-language/schema/raw/master/csl-citation.json"} </w:instrText>
+      </w:r>
+      <w:r>
+        <w:rPr>
+          <w:color w:val="000000" w:themeColor="text1"/>
+        </w:rPr>
+        <w:fldChar w:fldCharType="separate"/>
+      </w:r>
+      <w:r>
+        <w:rPr>
+          <w:noProof/>
+          <w:color w:val="000000" w:themeColor="text1"/>
+        </w:rPr>
+        <w:t>(Joyce and Palsson 2006; Zhang, Li, and Nie 2010; Ideker et al. 2001; Vogel and Marcotte 2012)</w:t>
+      </w:r>
+      <w:r>
+        <w:rPr>
+          <w:color w:val="000000" w:themeColor="text1"/>
+        </w:rPr>
+        <w:fldChar w:fldCharType="end"/>
+      </w:r>
+      <w:r>
+        <w:rPr>
+          <w:color w:val="000000" w:themeColor="text1"/>
+        </w:rPr>
+        <w:t>.</w:t>
+      </w:r>
+      <w:r>
+        <w:rPr>
+          <w:color w:val="000000" w:themeColor="text1"/>
+        </w:rPr>
+        <w:t xml:space="preserve"> </w:t>
+      </w:r>
+    </w:p>
+    <w:p>
+      <w:pPr>
+        <w:rPr>
+          <w:color w:val="0000FF"/>
+        </w:rPr>
+      </w:pPr>
+    </w:p>
+    <w:p>
+      <w:pPr>
+        <w:rPr>
+          <w:color w:val="0000FF"/>
+        </w:rPr>
+      </w:pPr>
+      <w:r>
+        <w:rPr>
+          <w:color w:val="000000" w:themeColor="text1"/>
+        </w:rPr>
+        <w:t>Given the growing interest in integrative modeling approaches</w:t>
+      </w:r>
+      <w:r>
+        <w:rPr>
+          <w:color w:val="000000" w:themeColor="text1"/>
+        </w:rPr>
+        <w:t>,</w:t>
+      </w:r>
+      <w:r>
+        <w:rPr>
+          <w:color w:val="000000" w:themeColor="text1"/>
+        </w:rPr>
+        <w:t xml:space="preserve"> there is a pressing need for high quality genome-</w:t>
+      </w:r>
+      <w:r>
+        <w:rPr>
+          <w:color w:val="000000" w:themeColor="text1"/>
+        </w:rPr>
+        <w:t>scale</w:t>
+      </w:r>
+      <w:r>
+        <w:rPr>
+          <w:color w:val="000000" w:themeColor="text1"/>
+        </w:rPr>
+        <w:t xml:space="preserve"> data that is comparable across cellular subsystems</w:t>
+      </w:r>
+      <w:r>
+        <w:rPr>
+          <w:color w:val="000000" w:themeColor="text1"/>
+        </w:rPr>
+        <w:t xml:space="preserve"> under many different external conditions</w:t>
+      </w:r>
+      <w:r>
+        <w:rPr>
+          <w:color w:val="000000" w:themeColor="text1"/>
+        </w:rPr>
+        <w:t>.</w:t>
+      </w:r>
+      <w:r>
+        <w:rPr>
+          <w:color w:val="000000" w:themeColor="text1"/>
+        </w:rPr>
+        <w:t xml:space="preserve"> </w:t>
+      </w:r>
+      <w:r>
+        <w:rPr>
+          <w:i/>
+          <w:color w:val="000000" w:themeColor="text1"/>
+        </w:rPr>
+        <w:t>E.</w:t>
+      </w:r>
+      <w:r>
+        <w:rPr>
+          <w:i/>
+          <w:color w:val="000000" w:themeColor="text1"/>
+        </w:rPr>
+        <w:t xml:space="preserve"> </w:t>
+      </w:r>
+      <w:r>
+        <w:rPr>
+          <w:i/>
+          <w:color w:val="000000" w:themeColor="text1"/>
+        </w:rPr>
+        <w:t>c</w:t>
+      </w:r>
+      <w:r>
+        <w:rPr>
+          <w:i/>
+          <w:color w:val="000000" w:themeColor="text1"/>
+        </w:rPr>
+        <w:t>oli</w:t>
+      </w:r>
+      <w:r>
+        <w:rPr>
+          <w:color w:val="000000" w:themeColor="text1"/>
+        </w:rPr>
+        <w:t xml:space="preserve"> is an ideal</w:t>
+      </w:r>
+      <w:r>
+        <w:rPr>
+          <w:color w:val="000000" w:themeColor="text1"/>
+        </w:rPr>
+        <w:t xml:space="preserve"> organism to study </w:t>
+      </w:r>
+      <w:r>
+        <w:rPr>
+          <w:color w:val="000000" w:themeColor="text1"/>
+        </w:rPr>
+        <w:t>genome-</w:t>
+      </w:r>
+      <w:r>
+        <w:rPr>
+          <w:color w:val="000000" w:themeColor="text1"/>
+        </w:rPr>
+        <w:t>wide</w:t>
+      </w:r>
+      <w:r>
+        <w:rPr>
+          <w:color w:val="000000" w:themeColor="text1"/>
+        </w:rPr>
+        <w:t>,</w:t>
+      </w:r>
+      <w:r>
+        <w:rPr>
+          <w:color w:val="000000" w:themeColor="text1"/>
+        </w:rPr>
+        <w:t xml:space="preserve"> multi-</w:t>
+      </w:r>
+      <w:r>
+        <w:rPr>
+          <w:color w:val="000000" w:themeColor="text1"/>
+        </w:rPr>
+        <w:t xml:space="preserve">level </w:t>
+      </w:r>
+      <w:r>
+        <w:rPr>
+          <w:color w:val="000000" w:themeColor="text1"/>
+        </w:rPr>
+        <w:t xml:space="preserve">regulatory </w:t>
+      </w:r>
+      <w:r>
+        <w:rPr>
+          <w:color w:val="000000" w:themeColor="text1"/>
+        </w:rPr>
+        <w:lastRenderedPageBreak/>
+        <w:t>effec</w:t>
+      </w:r>
+      <w:r>
+        <w:rPr>
+          <w:color w:val="000000" w:themeColor="text1"/>
+        </w:rPr>
+        <w:t xml:space="preserve">ts of external conditions, since </w:t>
+      </w:r>
+      <w:r>
+        <w:rPr>
+          <w:color w:val="000000" w:themeColor="text1"/>
+        </w:rPr>
+        <w:t xml:space="preserve">it is well adapted to </w:t>
+      </w:r>
+      <w:r>
+        <w:rPr>
+          <w:color w:val="000000" w:themeColor="text1"/>
+        </w:rPr>
+        <w:t xml:space="preserve">the </w:t>
+      </w:r>
+      <w:r>
+        <w:rPr>
+          <w:color w:val="000000" w:themeColor="text1"/>
+        </w:rPr>
+        <w:t>laboratory environment</w:t>
+      </w:r>
+      <w:r>
+        <w:rPr>
+          <w:color w:val="000000" w:themeColor="text1"/>
+        </w:rPr>
+        <w:t xml:space="preserve"> </w:t>
+      </w:r>
+      <w:r>
+        <w:rPr>
+          <w:color w:val="000000" w:themeColor="text1"/>
+        </w:rPr>
+        <w:fldChar w:fldCharType="begin"/>
+      </w:r>
+      <w:r>
+        <w:rPr>
+          <w:color w:val="000000" w:themeColor="text1"/>
+        </w:rPr>
+        <w:instrText xml:space="preserve"> ADDIN ZOTERO_ITEM CSL_CITATION {"citationID":"2jhjvrh7e2","properties":{"formattedCitation":"(Lee 1996)","plainCitation":"(Lee 1996)"},"citationItems":[{"id":45,"uris":["http://zotero.org/users/local/FOPKHRFW/items/IE32AXR5"],"uri":["http://zotero.org/users/local/FOPKHRFW/items/IE32AXR5"],"itemData":{"id":45,"type":"article-journal","title":"High cell-density culture of Escherichia coli","container-title":"Trends in Biotechnology","page":"98-105","volume":"14","issue":"3","source":"ScienceDirect","abstract":"Escherichia coli is the most widely used prokaryotic system for the synthesis of heterologous proteins. Once an optimal expression system has been constructed, protein production can be enhanced by increasing the production of protein per cell per unit time (specific productivity), or by increasing the cell concentration per unit time (cell productivity). Various high cell-density culture (HCDC) techniques have been developed for growing recombinant and non-recombinant E. coli strains in fed-batch cultures at concentrations greater than 100 grams (dry cell weight) per liter. This article reviews the problems encountered in HCDC of E. coli, and discusses various solutions. Feeding strategies for HCDC of E. coli, and the results obtained using them, are also described.","DOI":"10.1016/0167-7799(96)80930-9","ISSN":"0167-7799","journalAbbreviation":"Trends in Biotechnology","author":[{"family":"Lee","given":"Sang Yup"}],"issued":{"date-parts":[["1996",3]]}}}],"schema":"https://github.com/citation-style-language/schema/raw/master/csl-citation.json"} </w:instrText>
+      </w:r>
+      <w:r>
+        <w:rPr>
+          <w:color w:val="000000" w:themeColor="text1"/>
+        </w:rPr>
+        <w:fldChar w:fldCharType="separate"/>
+      </w:r>
+      <w:r>
+        <w:rPr>
+          <w:noProof/>
+          <w:color w:val="000000" w:themeColor="text1"/>
+        </w:rPr>
+        <w:t>(Lee 1996)</w:t>
+      </w:r>
+      <w:r>
+        <w:rPr>
+          <w:color w:val="000000" w:themeColor="text1"/>
+        </w:rPr>
+        <w:fldChar w:fldCharType="end"/>
+      </w:r>
+      <w:r>
+        <w:rPr>
+          <w:color w:val="000000" w:themeColor="text1"/>
+        </w:rPr>
+        <w:t xml:space="preserve"> and</w:t>
+      </w:r>
+      <w:r>
+        <w:rPr>
+          <w:color w:val="000000" w:themeColor="text1"/>
+        </w:rPr>
+        <w:t xml:space="preserve"> </w:t>
+      </w:r>
+      <w:r>
+        <w:rPr>
+          <w:color w:val="000000" w:themeColor="text1"/>
+        </w:rPr>
+        <w:t xml:space="preserve">was </w:t>
+      </w:r>
+      <w:r>
+        <w:rPr>
+          <w:color w:val="000000" w:themeColor="text1"/>
+        </w:rPr>
+        <w:t>one of th</w:t>
+      </w:r>
+      <w:r>
+        <w:rPr>
+          <w:color w:val="000000" w:themeColor="text1"/>
+        </w:rPr>
+        <w:t xml:space="preserve">e first organisms </w:t>
+      </w:r>
+      <w:r>
+        <w:rPr>
+          <w:color w:val="000000" w:themeColor="text1"/>
+        </w:rPr>
+        <w:t>studied at the whole-genome level</w:t>
+      </w:r>
+      <w:r>
+        <w:rPr>
+          <w:color w:val="000000" w:themeColor="text1"/>
+        </w:rPr>
+        <w:t xml:space="preserve"> </w:t>
+      </w:r>
+      <w:r>
+        <w:rPr>
+          <w:color w:val="000000" w:themeColor="text1"/>
+        </w:rPr>
+        <w:fldChar w:fldCharType="begin"/>
+      </w:r>
+      <w:r>
+        <w:rPr>
+          <w:color w:val="000000" w:themeColor="text1"/>
+        </w:rPr>
+        <w:instrText xml:space="preserve"> ADDIN ZOTERO_ITEM CSL_CITATION {"citationID":"27bsrsacdl","properties":{"formattedCitation":"(Blattner et al. 1997)","plainCitation":"(Blattner et al. 1997)"},"citationItems":[{"id":48,"uris":["http://zotero.org/users/local/FOPKHRFW/items/8F8G5J4Q"],"uri":["http://zotero.org/users/local/FOPKHRFW/items/8F8G5J4Q"],"itemData":{"id":48,"type":"article-journal","title":"The Complete Genome Sequence of Escherichia coli K-12","container-title":"Science","page":"1453-1462","volume":"277","issue":"5331","source":"www.sciencemag.org","abstract":"The 4,639,221–base pair sequence of Escherichia coliK-12 is presented. Of 4288 protein-coding genes annotated, 38 percent have no attributed function. Comparison with five other sequenced microbes reveals ubiquitous as well as narrowly distributed gene families; many families of similar genes within E. coli are also evident. The largest family of paralogous proteins contains 80 ABC transporters. The genome as a whole is strikingly organized with respect to the local direction of replication; guanines, oligonucleotides possibly related to replication and recombination, and most genes are so oriented. The genome also contains insertion sequence (IS) elements, phage remnants, and many other patches of unusual composition indicating genome plasticity through horizontal transfer.","DOI":"10.1126/science.277.5331.1453","ISSN":"0036-8075, 1095-9203","note":"PMID: 9278503","journalAbbreviation":"Science","language":"en","author":[{"family":"Blattner","given":"Frederick R."},{"family":"Plunkett","given":"Guy"},{"family":"Bloch","given":"Craig A."},{"family":"Perna","given":"Nicole T."},{"family":"Burland","given":"Valerie"},{"family":"Riley","given":"Monica"},{"family":"Collado-Vides","given":"Julio"},{"family":"Glasner","given":"Jeremy D."},{"family":"Rode","given":"Christopher K."},{"family":"Mayhew","given":"George F."},{"family":"Gregor","given":"Jason"},{"family":"Davis","given":"Nelson Wayne"},{"family":"Kirkpatrick","given":"Heather A."},{"family":"Goeden","given":"Michael A."},{"family":"Rose","given":"Debra J."},{"family":"Mau","given":"Bob"},{"family":"Shao","given":"Ying"}],"issued":{"date-parts":[["1997",9,5]]},"PMID":"9278503"}}],"schema":"https://github.com/citation-style-language/schema/raw/master/csl-citation.json"} </w:instrText>
+      </w:r>
+      <w:r>
+        <w:rPr>
+          <w:color w:val="000000" w:themeColor="text1"/>
+        </w:rPr>
+        <w:fldChar w:fldCharType="separate"/>
+      </w:r>
+      <w:r>
+        <w:rPr>
+          <w:noProof/>
+          <w:color w:val="000000" w:themeColor="text1"/>
+        </w:rPr>
+        <w:t>(Blattner et al. 1997)</w:t>
+      </w:r>
+      <w:r>
+        <w:rPr>
+          <w:color w:val="000000" w:themeColor="text1"/>
+        </w:rPr>
+        <w:fldChar w:fldCharType="end"/>
+      </w:r>
+      <w:r>
+        <w:rPr>
+          <w:color w:val="000000" w:themeColor="text1"/>
+        </w:rPr>
+        <w:t>.</w:t>
+      </w:r>
+      <w:r>
+        <w:rPr>
+          <w:color w:val="0000FF"/>
+        </w:rPr>
+        <w:t xml:space="preserve"> </w:t>
+      </w:r>
+      <w:r>
+        <w:rPr>
+          <w:color w:val="000000" w:themeColor="text1"/>
+        </w:rPr>
+        <w:t xml:space="preserve">There have been </w:t>
+      </w:r>
+      <w:r>
+        <w:rPr>
+          <w:color w:val="000000" w:themeColor="text1"/>
+        </w:rPr>
+        <w:t xml:space="preserve">a number of </w:t>
+      </w:r>
+      <w:r>
+        <w:rPr>
+          <w:color w:val="000000" w:themeColor="text1"/>
+        </w:rPr>
+        <w:t xml:space="preserve">studies of </w:t>
+      </w:r>
+      <w:r>
+        <w:rPr>
+          <w:color w:val="000000" w:themeColor="text1"/>
+        </w:rPr>
+        <w:t xml:space="preserve">the </w:t>
+      </w:r>
+      <w:r>
+        <w:rPr>
+          <w:i/>
+          <w:color w:val="000000" w:themeColor="text1"/>
+        </w:rPr>
+        <w:t>E. coli</w:t>
+      </w:r>
+      <w:r>
+        <w:rPr>
+          <w:color w:val="000000" w:themeColor="text1"/>
+        </w:rPr>
+        <w:t xml:space="preserve"> transcriptome and</w:t>
+      </w:r>
+      <w:r>
+        <w:rPr>
+          <w:color w:val="000000" w:themeColor="text1"/>
+        </w:rPr>
+        <w:t>/or proteome in response to different growth conditions</w:t>
+      </w:r>
+      <w:r>
+        <w:rPr>
+          <w:color w:val="000000" w:themeColor="text1"/>
+        </w:rPr>
+        <w:t>.</w:t>
+      </w:r>
+      <w:r>
+        <w:rPr>
+          <w:color w:val="0000FF"/>
+        </w:rPr>
+        <w:t xml:space="preserve"> </w:t>
+      </w:r>
+      <w:r>
+        <w:rPr>
+          <w:color w:val="000000" w:themeColor="text1"/>
+        </w:rPr>
+        <w:t>For example, if cells are grown at high density, expression of most amino-acid biosynthesis genes i</w:t>
+      </w:r>
+      <w:r>
+        <w:rPr>
+          <w:color w:val="000000" w:themeColor="text1"/>
+        </w:rPr>
+        <w:t xml:space="preserve">s down-regulated </w:t>
+      </w:r>
+      <w:r>
+        <w:rPr>
+          <w:color w:val="000000" w:themeColor="text1"/>
+        </w:rPr>
+        <w:t>and expression of c</w:t>
+      </w:r>
+      <w:r>
+        <w:rPr>
+          <w:color w:val="000000" w:themeColor="text1"/>
+        </w:rPr>
+        <w:t>haperone</w:t>
+      </w:r>
+      <w:r>
+        <w:rPr>
+          <w:color w:val="000000" w:themeColor="text1"/>
+        </w:rPr>
+        <w:t>s is</w:t>
+      </w:r>
+      <w:r>
+        <w:rPr>
+          <w:color w:val="000000" w:themeColor="text1"/>
+        </w:rPr>
+        <w:t xml:space="preserve"> up-regulated, </w:t>
+      </w:r>
+      <w:r>
+        <w:rPr>
+          <w:color w:val="000000" w:themeColor="text1"/>
+        </w:rPr>
+        <w:t>s</w:t>
+      </w:r>
+      <w:r>
+        <w:rPr>
+          <w:color w:val="000000" w:themeColor="text1"/>
+        </w:rPr>
+        <w:t>uggest</w:t>
+      </w:r>
+      <w:r>
+        <w:rPr>
+          <w:color w:val="000000" w:themeColor="text1"/>
+        </w:rPr>
+        <w:t>ing that</w:t>
+      </w:r>
+      <w:r>
+        <w:rPr>
+          <w:color w:val="000000" w:themeColor="text1"/>
+        </w:rPr>
+        <w:t xml:space="preserve"> high cell density is stressful for cells </w:t>
+      </w:r>
+      <w:r>
+        <w:rPr>
+          <w:color w:val="000000" w:themeColor="text1"/>
+        </w:rPr>
+        <w:fldChar w:fldCharType="begin"/>
+      </w:r>
+      <w:r>
+        <w:rPr>
+          <w:color w:val="000000" w:themeColor="text1"/>
+        </w:rPr>
+        <w:instrText xml:space="preserve"> ADDIN ZOTERO_ITEM CSL_CITATION {"citationID":"v26zg2fc","properties":{"formattedCitation":"(Yoon et al. 2003)","plainCitation":"(Yoon et al. 2003)"},"citationItems":[{"id":160,"uris":["http://zotero.org/users/local/FOPKHRFW/items/6J6VITBA"],"uri":["http://zotero.org/users/local/FOPKHRFW/items/6J6VITBA"],"itemData":{"id":160,"type":"article-journal","title":"Combined transcriptome and proteome analysis of Escherichia coli during high cell density culture","container-title":"Biotechnology and Bioengineering","page":"753-767","volume":"81","issue":"7","source":"Wiley Online Library","abstract":"Combined transcriptome and proteome analysis was carried out to understand metabolic and physiological changes of Escherichia coli during the high cell density cultivation (HCDC). The expression of genes of TCA cycle enzymes, NADH dehydrogenase and ATPase, was up-regulated during the exponential fed-batch period and was down-regulated afterward. However, expression of most of the genes involved in glycolysis and pentose phosphate pathway was up-regulated at the stationary phase. The expression of most of amino acid biosynthesis genes was down-regulated as cell density increased, which seems to be the major reason for the reduced specific productivity of recombinant proteins during HCDC. The expression of chaperone genes increased with cell density, suggesting that the high cell density condition itself can be stressful to the cells. Severe competition for oxygen at high cell density seemed to make cells use cytochrome bd, which is less efficient but has a high oxygen affinity than cytochrome bo3. Population cell density itself strongly affected the expression of porin protein genes, especially ompF, and hence the permeability of the outer membrane. Expression of phosphate starvation genes was most strongly up-regulated toward the end of cultivation. It was also found that σE (rpoE) plays a more important role than σS (rpoS) at the stationary phase of HCDC. These findings should be invaluable in designing metabolic engineering and fermentation strategies for the production of recombinant proteins and metabolites by HCDC of E. coli. © 2003 Wiley Periodicals, Inc. Biotechnol Bioeng 81: 753–767, 2003.","DOI":"10.1002/bit.10626","ISSN":"1097-0290","journalAbbreviation":"Biotechnol. Bioeng.","language":"en","author":[{"family":"Yoon","given":"Sung Ho"},{"family":"Han","given":"Mee-Jung"},{"family":"Lee","given":"Sang Yup"},{"family":"Jeong","given":"Ki Jun"},{"family":"Yoo","given":"Jong-Shin"}],"issued":{"date-parts":[["2003",3,30]]}}}],"schema":"https://github.com/citation-style-language/schema/raw/master/csl-citation.json"} </w:instrText>
+      </w:r>
+      <w:r>
+        <w:rPr>
+          <w:color w:val="000000" w:themeColor="text1"/>
+        </w:rPr>
+        <w:fldChar w:fldCharType="separate"/>
+      </w:r>
+      <w:r>
+        <w:rPr>
+          <w:noProof/>
+          <w:color w:val="000000" w:themeColor="text1"/>
+        </w:rPr>
+        <w:t>(Yoon et al. 2003)</w:t>
+      </w:r>
+      <w:r>
+        <w:rPr>
+          <w:color w:val="000000" w:themeColor="text1"/>
+        </w:rPr>
+        <w:fldChar w:fldCharType="end"/>
+      </w:r>
+      <w:r>
+        <w:rPr>
+          <w:color w:val="000000" w:themeColor="text1"/>
+        </w:rPr>
+        <w:t>.</w:t>
+      </w:r>
+      <w:r>
+        <w:rPr>
+          <w:color w:val="0000FF"/>
+        </w:rPr>
+        <w:t xml:space="preserve"> </w:t>
+      </w:r>
+      <w:r>
+        <w:rPr>
+          <w:color w:val="000000" w:themeColor="text1"/>
+        </w:rPr>
+        <w:t xml:space="preserve">Exposure of </w:t>
+      </w:r>
+      <w:r>
+        <w:rPr>
+          <w:i/>
+          <w:color w:val="000000" w:themeColor="text1"/>
+        </w:rPr>
+        <w:t>E. coli</w:t>
+      </w:r>
+      <w:r>
+        <w:rPr>
+          <w:color w:val="000000" w:themeColor="text1"/>
+        </w:rPr>
+        <w:t xml:space="preserve"> </w:t>
+      </w:r>
+      <w:r>
+        <w:rPr>
+          <w:color w:val="000000" w:themeColor="text1"/>
+        </w:rPr>
+        <w:t xml:space="preserve">to </w:t>
+      </w:r>
+      <w:r>
+        <w:rPr>
+          <w:color w:val="000000" w:themeColor="text1"/>
+        </w:rPr>
+        <w:t>re</w:t>
+      </w:r>
+      <w:r>
+        <w:rPr>
+          <w:color w:val="000000" w:themeColor="text1"/>
+        </w:rPr>
+        <w:t xml:space="preserve">duced temperature leads to changes in gene-expression patterns consistent with </w:t>
+      </w:r>
+      <w:r>
+        <w:rPr>
+          <w:color w:val="000000" w:themeColor="text1"/>
+        </w:rPr>
+        <w:t xml:space="preserve">reduced metabolism and growth </w:t>
+      </w:r>
+      <w:r>
+        <w:rPr>
+          <w:color w:val="000000" w:themeColor="text1"/>
+        </w:rPr>
+        <w:fldChar w:fldCharType="begin"/>
+      </w:r>
+      <w:r>
+        <w:rPr>
+          <w:color w:val="000000" w:themeColor="text1"/>
+        </w:rPr>
+        <w:instrText xml:space="preserve"> ADDIN ZOTERO_ITEM CSL_CITATION {"citationID":"pjSxdiZV","properties":{"formattedCitation":"(Gadgil, Kapur, and Hu 2005)","plainCitation":"(Gadgil, Kapur, and Hu 2005)"},"citationItems":[{"id":177,"uris":["http://zotero.org/users/local/FOPKHRFW/items/CMPQE9D4"],"uri":["http://zotero.org/users/local/FOPKHRFW/items/CMPQE9D4"],"itemData":{"id":177,"type":"article-journal","title":"Transcriptional response of Escherichia coli to temperature shift","container-title":"Biotechnology Progress","page":"689-699","volume":"21","issue":"3","source":"PubMed","abstract":"Temperature shift is often practiced in the cultivation of Escherichia coli to reduce undesired metabolite formation and to maximize synthesis of correctly folded heterologous protein. As the culture temperature is decreased below the optimal 37 degrees C, growth rate decreases and many physiological changes occur. In this study, we investigated the gene expression dynamics of E. coli on switching its cultivation temperature from 37 to 33 and 28 degrees C using whole genome DNA microarrays. Approximately 9% of the genome altered expression level on temperature shift. Overall, the alteration of transcription upon the downshift of temperature is rapid and globally distributed over a wide range of gene classes. The general trends of transcriptional changes at 28 and 33 degrees C were similar. The largest functional class among the differentially expressed genes was energy metabolism. About 12% of genes in energy metabolism show a decrease in their level of expression, and approximately 6% show an increase. Consistent with the decrease in the glucose uptake rate, many genes involved in glycolysis and the PTS sugar transport systems show decreased expression. Genes encoding enzymes related to amino acid biosynthesis and transport also have reduced expression levels. Such decrease in expression probably reflects the reduced growth rate and the accompanying reduction in energy and amino acid demand at lower temperatures. However, nearly all genes encoding enzymes in the TCA cycle have increased expression levels, which may well be compensating the reduction of the activity of TCA cycle enzymes at lower temperatures. Temperature shift also results in shift of the cytochromes from the high affinity cytochrome o system to the low affinity cytochrome d system. There is no evidence that protein processing genes are selectively altered to create favorable conditions for heterologous protein synthesis. Our results indicate that the beneficial effect of temperature shift in many biotechnological processes is likely to be attributed to the general effect of reduced growth and metabolism.","DOI":"10.1021/bp049630l","ISSN":"8756-7938","note":"PMID: 15932244","journalAbbreviation":"Biotechnol. Prog.","language":"eng","author":[{"family":"Gadgil","given":"Mugdha"},{"family":"Kapur","given":"Vivek"},{"family":"Hu","given":"Wei-Shou"}],"issued":{"date-parts":[["2005",6]]},"PMID":"15932244"}}],"schema":"https://github.com/citation-style-language/schema/raw/master/csl-citation.json"} </w:instrText>
+      </w:r>
+      <w:r>
+        <w:rPr>
+          <w:color w:val="000000" w:themeColor="text1"/>
+        </w:rPr>
+        <w:fldChar w:fldCharType="separate"/>
+      </w:r>
+      <w:r>
+        <w:rPr>
+          <w:noProof/>
+          <w:color w:val="000000" w:themeColor="text1"/>
+        </w:rPr>
+        <w:t>(Gadgil, Kapur, and Hu 2005)</w:t>
+      </w:r>
+      <w:r>
+        <w:rPr>
+          <w:color w:val="000000" w:themeColor="text1"/>
+        </w:rPr>
+        <w:fldChar w:fldCharType="end"/>
+      </w:r>
+      <w:r>
+        <w:rPr>
+          <w:color w:val="000000" w:themeColor="text1"/>
+        </w:rPr>
+        <w:t>.</w:t>
+      </w:r>
+      <w:r>
+        <w:rPr>
+          <w:color w:val="0000FF"/>
+        </w:rPr>
+        <w:t xml:space="preserve"> </w:t>
+      </w:r>
+      <w:r>
+        <w:rPr>
+          <w:color w:val="000000" w:themeColor="text1"/>
+        </w:rPr>
+        <w:t xml:space="preserve">At the single-cell level, the </w:t>
+      </w:r>
+      <w:r>
+        <w:rPr>
+          <w:i/>
+          <w:color w:val="000000" w:themeColor="text1"/>
+        </w:rPr>
+        <w:t>E. c</w:t>
+      </w:r>
+      <w:r>
+        <w:rPr>
+          <w:i/>
+          <w:color w:val="000000" w:themeColor="text1"/>
+        </w:rPr>
+        <w:t>oli</w:t>
+      </w:r>
+      <w:r>
+        <w:rPr>
+          <w:color w:val="000000" w:themeColor="text1"/>
+        </w:rPr>
+        <w:t xml:space="preserve"> </w:t>
+      </w:r>
+      <w:r>
+        <w:rPr>
+          <w:color w:val="000000" w:themeColor="text1"/>
+        </w:rPr>
+        <w:t>transcriptome</w:t>
+      </w:r>
+      <w:r>
+        <w:rPr>
+          <w:color w:val="000000" w:themeColor="text1"/>
+        </w:rPr>
+        <w:t>s</w:t>
+      </w:r>
+      <w:r>
+        <w:rPr>
+          <w:color w:val="000000" w:themeColor="text1"/>
+        </w:rPr>
+        <w:t xml:space="preserve"> </w:t>
+      </w:r>
+      <w:r>
+        <w:rPr>
+          <w:color w:val="000000" w:themeColor="text1"/>
+        </w:rPr>
+        <w:t>and proteome</w:t>
+      </w:r>
+      <w:r>
+        <w:rPr>
+          <w:color w:val="000000" w:themeColor="text1"/>
+        </w:rPr>
+        <w:t>s</w:t>
+      </w:r>
+      <w:r>
+        <w:rPr>
+          <w:color w:val="000000" w:themeColor="text1"/>
+        </w:rPr>
+        <w:t xml:space="preserve"> are noisy, and </w:t>
+      </w:r>
+      <w:r>
+        <w:rPr>
+          <w:color w:val="000000" w:themeColor="text1"/>
+        </w:rPr>
+        <w:t xml:space="preserve">mRNA </w:t>
+      </w:r>
+      <w:r>
+        <w:rPr>
+          <w:color w:val="000000" w:themeColor="text1"/>
+        </w:rPr>
+        <w:t xml:space="preserve">and protein </w:t>
+      </w:r>
+      <w:r>
+        <w:rPr>
+          <w:color w:val="000000" w:themeColor="text1"/>
+        </w:rPr>
+        <w:t>copy numbers</w:t>
+      </w:r>
+      <w:r>
+        <w:rPr>
+          <w:color w:val="000000" w:themeColor="text1"/>
+        </w:rPr>
+        <w:t xml:space="preserve"> tend to be uncorrelated</w:t>
+      </w:r>
+      <w:r>
+        <w:rPr>
+          <w:color w:val="000000" w:themeColor="text1"/>
+        </w:rPr>
+        <w:t xml:space="preserve"> </w:t>
+      </w:r>
+      <w:r>
+        <w:rPr>
+          <w:color w:val="000000" w:themeColor="text1"/>
+        </w:rPr>
+        <w:fldChar w:fldCharType="begin"/>
+      </w:r>
+      <w:r>
+        <w:rPr>
+          <w:color w:val="000000" w:themeColor="text1"/>
+        </w:rPr>
+        <w:instrText xml:space="preserve"> ADDIN ZOTERO_ITEM CSL_CITATION {"citationID":"7lAtlzc8","properties":{"formattedCitation":"(Taniguchi et al. 2010)","plainCitation":"(Taniguchi et al. 2010)"},"citationItems":[{"id":78,"uris":["http://zotero.org/users/local/FOPKHRFW/items/M9T7S6JV"],"uri":["http://zotero.org/users/local/FOPKHRFW/items/M9T7S6JV"],"itemData":{"id":78,"type":"article-journal","title":"Quantifying E. coli Proteome and Transcriptome with Single-Molecule Sensitivity in Single Cells","container-title":"Science","page":"533-538","volume":"329","issue":"5991","source":"www.sciencemag.org","abstract":"Protein and messenger RNA (mRNA) copy numbers vary from cell to cell in isogenic bacterial populations. However, these molecules often exist in low copy numbers and are difficult to detect in single cells. We carried out quantitative system-wide analyses of protein and mRNA expression in individual cells with single-molecule sensitivity using a newly constructed yellow fluorescent protein fusion library for Escherichia coli. We found that almost all protein number distributions can be described by the gamma distribution with two fitting parameters which, at low expression levels, have clear physical interpretations as the transcription rate and protein burst size. At high expression levels, the distributions are dominated by extrinsic noise. We found that a single cell’s protein and mRNA copy numbers for any given gene are uncorrelated.","DOI":"10.1126/science.1188308","ISSN":"0036-8075, 1095-9203","note":"PMID: 20671182","journalAbbreviation":"Science","language":"en","author":[{"family":"Taniguchi","given":"Yuichi"},{"family":"Choi","given":"Paul J."},{"family":"Li","given":"Gene-Wei"},{"family":"Chen","given":"Huiyi"},{"family":"Babu","given":"Mohan"},{"family":"Hearn","given":"Jeremy"},{"family":"Emili","given":"Andrew"},{"family":"Xie","given":"X. Sunney"}],"issued":{"date-parts":[["2010",7,30]]},"PMID":"20671182"}}],"schema":"https://github.com/citation-style-language/schema/raw/master/csl-citation.json"} </w:instrText>
+      </w:r>
+      <w:r>
+        <w:rPr>
+          <w:color w:val="000000" w:themeColor="text1"/>
+        </w:rPr>
+        <w:fldChar w:fldCharType="separate"/>
+      </w:r>
+      <w:r>
+        <w:rPr>
+          <w:noProof/>
+          <w:color w:val="000000" w:themeColor="text1"/>
+        </w:rPr>
+        <w:t>(Taniguchi et al. 2010)</w:t>
+      </w:r>
+      <w:r>
+        <w:rPr>
+          <w:color w:val="000000" w:themeColor="text1"/>
+        </w:rPr>
+        <w:fldChar w:fldCharType="end"/>
+      </w:r>
+      <w:r>
+        <w:rPr>
+          <w:color w:val="000000" w:themeColor="text1"/>
+        </w:rPr>
+        <w:t>.</w:t>
+      </w:r>
+      <w:r>
+        <w:rPr>
+          <w:color w:val="0000FF"/>
+        </w:rPr>
+        <w:t xml:space="preserve"> </w:t>
+      </w:r>
+      <w:r>
+        <w:rPr>
+          <w:color w:val="000000" w:themeColor="text1"/>
+        </w:rPr>
+        <w:t xml:space="preserve">Under long-term glucose starvation, mRNAs are generally down-regulated while </w:t>
+      </w:r>
+      <w:r>
+        <w:rPr>
+          <w:color w:val="000000" w:themeColor="text1"/>
+        </w:rPr>
+        <w:t xml:space="preserve">the </w:t>
+      </w:r>
+      <w:r>
+        <w:rPr>
+          <w:color w:val="000000" w:themeColor="text1"/>
+        </w:rPr>
+        <w:t xml:space="preserve">protein response is more varied </w:t>
+      </w:r>
+      <w:r>
+        <w:rPr>
+          <w:color w:val="000000" w:themeColor="text1"/>
+        </w:rPr>
+        <w:fldChar w:fldCharType="begin"/>
+      </w:r>
+      <w:r>
+        <w:rPr>
+          <w:color w:val="000000" w:themeColor="text1"/>
+        </w:rPr>
+        <w:instrText xml:space="preserve"> ADDIN ZOTERO_ITEM CSL_CITATION {"citationID":"tKPaFkFP","properties":{"formattedCitation":"(Houser et al. 2015)","plainCitation":"(Houser et al. 2015)"},"citationItems":[{"id":7,"uris":["http://zotero.org/users/local/FOPKHRFW/items/JTAA354X"],"uri":["http://zotero.org/users/local/FOPKHRFW/items/JTAA354X"],"itemData":{"id":7,"type":"article-journal","title":"Controlled Measurement and Comparative Analysis of Cellular Components in E. coli Reveals Broad Regulatory Changes in Response to Glucose Starvation","container-title":"PLoS computational biology","page":"e1004400","volume":"11","issue":"8","source":"PubMed","abstract":"How do bacteria regulate their cellular physiology in response to starvation? Here, we present a detailed characterization of Escherichia coli growth and starvation over a time-course lasting two weeks. We have measured multiple cellular components, including RNA and proteins at deep genomic coverage, as well as lipid modifications and flux through central metabolism. Our study focuses on the physiological response of E. coli in stationary phase as a result of being starved for glucose, not on the genetic adaptation of E. coli to utilize alternative nutrients. In our analysis, we have taken advantage of the temporal correlations within and among RNA and protein abundances to identify systematic trends in gene regulation. Specifically, we have developed a general computational strategy for classifying expression-profile time courses into distinct categories in an unbiased manner. We have also developed, from dynamic models of gene expression, a framework to characterize protein degradation patterns based on the observed temporal relationships between mRNA and protein abundances. By comparing and contrasting our transcriptomic and proteomic data, we have identified several broad physiological trends in the E. coli starvation response. Strikingly, mRNAs are widely down-regulated in response to glucose starvation, presumably as a strategy for reducing new protein synthesis. By contrast, protein abundances display more varied responses. The abundances of many proteins involved in energy-intensive processes mirror the corresponding mRNA profiles while proteins involved in nutrient metabolism remain abundant even though their corresponding mRNAs are down-regulated.","DOI":"10.1371/journal.pcbi.1004400","ISSN":"1553-7358","note":"PMID: 26275208\nPMCID: PMC4537216","journalAbbreviation":"PLoS Comput. Biol.","language":"eng","author":[{"family":"Houser","given":"John R."},{"family":"Barnhart","given":"Craig"},{"family":"Boutz","given":"Daniel R."},{"family":"Carroll","given":"Sean M."},{"family":"Dasgupta","given":"Aurko"},{"family":"Michener","given":"Joshua K."},{"family":"Needham","given":"Brittany D."},{"family":"Papoulas","given":"Ophelia"},{"family":"Sridhara","given":"Viswanadham"},{"family":"Sydykova","given":"Dariya K."},{"family":"Marx","given":"Christopher J."},{"family":"Trent","given":"M. Stephen"},{"family":"Barrick","given":"Jeffrey E."},{"family":"Marcotte","given":"Edward M."},{"family":"Wilke","given":"Claus O."}],"issued":{"date-parts":[["2015",8]]},"PMID":"26275208","PMCID":"PMC4537216"}}],"schema":"https://github.com/citation-style-language/schema/raw/master/csl-citation.json"} </w:instrText>
+      </w:r>
+      <w:r>
+        <w:rPr>
+          <w:color w:val="000000" w:themeColor="text1"/>
+        </w:rPr>
+        <w:fldChar w:fldCharType="separate"/>
+      </w:r>
+      <w:r>
+        <w:rPr>
+          <w:color w:val="000000" w:themeColor="text1"/>
+        </w:rPr>
+        <w:t>(Houser et al. 2015)</w:t>
+      </w:r>
+      <w:r>
+        <w:rPr>
+          <w:color w:val="000000" w:themeColor="text1"/>
+        </w:rPr>
+        <w:fldChar w:fldCharType="end"/>
+      </w:r>
+      <w:r>
+        <w:rPr>
+          <w:color w:val="000000" w:themeColor="text1"/>
+        </w:rPr>
+        <w:t>.</w:t>
+      </w:r>
+      <w:r>
+        <w:rPr>
+          <w:color w:val="000000" w:themeColor="text1"/>
+        </w:rPr>
+        <w:t xml:space="preserve"> C</w:t>
+      </w:r>
+      <w:r>
+        <w:rPr>
+          <w:color w:val="000000" w:themeColor="text1"/>
+        </w:rPr>
+        <w:t xml:space="preserve">opy numbers of </w:t>
+      </w:r>
+      <w:r>
+        <w:rPr>
+          <w:color w:val="000000" w:themeColor="text1"/>
+        </w:rPr>
+        <w:t xml:space="preserve">proteins involved </w:t>
+      </w:r>
+      <w:r>
+        <w:rPr>
+          <w:color w:val="000000" w:themeColor="text1"/>
+        </w:rPr>
+        <w:t xml:space="preserve">in </w:t>
+      </w:r>
+      <w:r>
+        <w:rPr>
+          <w:color w:val="000000" w:themeColor="text1"/>
+        </w:rPr>
+        <w:t xml:space="preserve">energy-intensive processes </w:t>
+      </w:r>
+      <w:r>
+        <w:rPr>
+          <w:color w:val="000000" w:themeColor="text1"/>
+        </w:rPr>
+        <w:t>decl</w:t>
+      </w:r>
+      <w:r>
+        <w:rPr>
+          <w:color w:val="000000" w:themeColor="text1"/>
+        </w:rPr>
+        <w:t>ine</w:t>
+      </w:r>
+      <w:r>
+        <w:rPr>
+          <w:color w:val="000000" w:themeColor="text1"/>
+        </w:rPr>
+        <w:t xml:space="preserve"> </w:t>
+      </w:r>
+      <w:r>
+        <w:rPr>
+          <w:color w:val="000000" w:themeColor="text1"/>
+        </w:rPr>
+        <w:t xml:space="preserve">whereas </w:t>
+      </w:r>
+      <w:r>
+        <w:rPr>
+          <w:color w:val="000000" w:themeColor="text1"/>
+        </w:rPr>
+        <w:t xml:space="preserve">those of </w:t>
+      </w:r>
+      <w:r>
+        <w:rPr>
+          <w:color w:val="000000" w:themeColor="text1"/>
+        </w:rPr>
+        <w:t xml:space="preserve">proteins involved in nutrient metabolism remain </w:t>
+      </w:r>
+      <w:r>
+        <w:rPr>
+          <w:color w:val="000000" w:themeColor="text1"/>
+        </w:rPr>
+        <w:t>constant</w:t>
+      </w:r>
+      <w:r>
+        <w:rPr>
+          <w:color w:val="000000" w:themeColor="text1"/>
+        </w:rPr>
+        <w:t xml:space="preserve">, </w:t>
+      </w:r>
+      <w:r>
+        <w:rPr>
+          <w:color w:val="000000" w:themeColor="text1"/>
+        </w:rPr>
+        <w:t>likely to provide the cell with the ability to jump-start metabolism when nutrients become available again.</w:t>
+      </w:r>
+      <w:r>
+        <w:rPr>
+          <w:color w:val="000000" w:themeColor="text1"/>
+        </w:rPr>
+        <w:t xml:space="preserve"> Larger-scale studies that measure mRNA and/or protein abundances under multiple different conditions include </w:t>
+      </w:r>
+      <w:r>
+        <w:rPr>
+          <w:color w:val="000000" w:themeColor="text1"/>
+        </w:rPr>
+        <w:fldChar w:fldCharType="begin"/>
+      </w:r>
+      <w:r>
+        <w:rPr>
+          <w:color w:val="000000" w:themeColor="text1"/>
+        </w:rPr>
+        <w:instrText xml:space="preserve"> ADDIN ZOTERO_ITEM CSL_CITATION {"citationID":"VIAOyhUw","properties":{"formattedCitation":"(Soufi et al. 2015; Schmidt et al. 2015; Lewis et al. 2010; Lewis et al. 2009)","plainCitation":"(Soufi et al. 2015; Schmidt et al. 2015; Lewis et al. 2010; Lewis et al. 2009)"},"citationItems":[{"id":"VsbbiPUB/tzDTs4TE","uris":["http://zotero.org/users/local/FOPKHRFW/items/QU4JC9QC"],"uri":["http://zotero.org/users/local/FOPKHRFW/items/QU4JC9QC"],"itemData":{"id":"VsbbiPUB/tzDTs4TE","type":"article-journal","title":"Characterization of the E. coli proteome and its modifications during growth and ethanol stress","container-title":"Frontiers in Microbiology","volume":"6","source":"PubMed Central","abstract":"We set out to provide a resource to the microbiology community especially with respect to systems biology based endeavors. To this end, we generated a comprehensive dataset monitoring the changes in protein expression, copy number, and post translational modifications in a systematic fashion during growth and ethanol stress in E. coli. We utilized high-resolution mass spectrometry (MS) combined with the Super-SILAC approach. In a single experiment, we have identified over 2300 proteins, which represent approximately 88% of the estimated expressed proteome of E. coli and estimated protein copy numbers using the Intensity Based Absolute Quantitation (iBAQ). The dynamic range of protein expression spanned up to six orders of magnitude, with the highest protein copy per cell estimated at approximately 300,000. We focused on the proteome dynamics involved during stationary phase growth. A global up-regulation of proteins related to stress response was detected in later stages of growth. We observed the down-regulation of the methyl directed mismatch repair system containing MutS and MutL of E. coli growing in long term growth cultures, confirming that higher incidence of mutations presents an important mechanism in the increase in genetic diversity and stationary phase survival in E. coli. During ethanol stress, known markers such as alcohol dehydrogenase and aldehyde dehydrogenase were induced, further validating the dataset. Finally, we performed unbiased protein modification detection and revealed changes of many known and unknown protein modifications in both experimental conditions. Data are available via ProteomeXchange with identifier PXD001648.","URL":"http://www.ncbi.nlm.nih.gov/pmc/articles/PMC4332353/","DOI":"10.3389/fmicb.2015.00103","ISSN":"1664-302X","note":"PMID: 25741329\nPMCID: PMC4332353","journalAbbreviation":"Front Microbiol","author":[{"family":"Soufi","given":"Boumediene"},{"family":"Krug","given":"Karsten"},{"family":"Harst","given":"Andreas"},{"family":"Macek","given":"Boris"}],"issued":{"year":2015,"month":2,"day":18},"accessed":{"year":2015,"month":10,"day":30},"PMID":"25741329","PMCID":"PMC4332353","container-title-short":"Front. Microbiol."}},{"id":"VsbbiPUB/LfjkemOt","uris":["http://zotero.org/users/local/FOPKHRFW/items/FN84PVAR"],"uri":["http://zotero.org/users/local/FOPKHRFW/items/FN84PVAR"],"itemData":{"id":"VsbbiPUB/LfjkemOt","type":"article-journal","title":"The quantitative and condition-dependent Escherichia coli proteome","container-title":"Nature Biotechnology","volume":"advance online publication","source":"www.nature.com","abstract":"Measuring precise concentrations of proteins can provide insights into biological processes. Here we use efficient protein extraction and sample fractionation, as well as state-of-the-art quantitative mass spectrometry techniques to generate a comprehensive, condition-dependent protein-abundance map for Escherichia coli. We measure cellular protein concentrations for 55% of predicted E. coli genes (&gt;2,300 proteins) under 22 different experimental conditions and identify methylation and N-terminal protein acetylations previously not known to be prevalent in bacteria. We uncover system-wide proteome allocation, expression regulation and post-translational adaptations. These data provide a valuable resource for the systems biology and broader E. coli research communities.","URL":"http://www.nature.com/nbt/journal/vaop/ncurrent/full/nbt.3418.html","DOI":"10.1038/nbt.3418","ISSN":"1087-0156","journalAbbreviation":"Nat Biotech","language":"en","author":[{"family":"Schmidt","given":"Alexander"},{"family":"Kochanowski","given":"Karl"},{"family":"Vedelaar","given":"Silke"},{"family":"Ahrné","given":"Erik"},{"family":"Volkmer","given":"Benjamin"},{"family":"Callipo","given":"Luciano"},{"family":"Knoops","given":"Kèvin"},{"family":"Bauer","given":"Manuel"},{"family":"Aebersold","given":"Ruedi"},{"family":"Heinemann","given":"Matthias"}],"issued":{"year":2015,"month":12,"day":7},"accessed":{"year":2015,"month":12,"day":22},"container-title-short":"Nat. Biotechnol."}},{"id":"VsbbiPUB/GdFysYpQ","uris":["http://zotero.org/users/local/FOPKHRFW/items/PWC55IKS"],"uri":["http://zotero.org/users/local/FOPKHRFW/items/PWC55IKS"],"itemData":{"id":"VsbbiPUB/GdFysYpQ","type":"article-journal","title":"Omic data from evolved E. coli are consistent with computed optimal growth from genome-scale models","container-title":"Molecular Systems Biology","page":"390","volume":"6","source":"PubMed Central","abstract":"Proteomic and transcriptomic data from wild-type and laboratory-evolved strains of Escherichia coli are consistent with predicted pathway usage from optimal growth rate solutions.\n            \n            \n              In laboratory-evolved strains, there is an upregulation of the pathways in the computed optimal growth states, and downregulation of non-functional pathways.\n            \n            \n              Known regulatory mechanisms are only partially responsible for altered metabolic pathway activity.\n            \n          \n        , When prokaryotes are maintained at early- to mid-log phase growth through serial passaging for hundreds of generations, the strains improve fitness and evolve a higher growth rate (; ). This increased growth rate is the result of the appearance of a few causal mutations (; ). In Escherichia coli, these altered growth phenotypes are consistent with predictions from genome-scale models of metabolism (GEMs) (; ). However, it is still not known (1) whether absolute gene and protein expression levels and expression changes are consistent with optimal growth predictions from in silico GEMs or (2) whether measured expression changes can be linked to physiological changes that are based on known mechanisms or pathways. In this study, we begin to address these questions using constraint-based modeling of E. coli K-12 metabolism () to analyze omic data that document the expression changes in E. coli under adaptive evolution in three different growth conditions., Mapping high-throughput data to a network can be useful for interpretation. However, it does not account for upstream and downstream effects of gene and protein expression changes. The analysis of data in the context of GEMs can suggest if predicted activity is consistent with the data. For this work, we used a variant of flux balance analysis (FBA), called Parsimonious enzyme usage FBA (pFBA) (), to classify all genes according to whether they are used in the optimal growth solutions. Results from these models were compared with the data to assess whether the data were consistent with genes and proteins within the predicted optimal solutions, and whether the expression changes were consistent with measured physiology. Through this analysis, we find that the data provide a high coverage of genes that contribute to the optimal growth solutions (). In fact, the union of the proteomic and transcriptomic data for non-essential genes provides support for 97.7% of all non-essential gene-associated reactions within the optimal growth predictions. Thus, the spectrum of expressed genes and proteins is consistent with the pathway utilization that is predicted for these optimal growth phenotypes., Laboratory-evolved strains attain a higher growth rate. This higher growth rate is usually associated with an increased substrate uptake rate (; ) and in some cases more efficient metabolism (). Both of these properties are also witnessed in the strains studied here. It has been reported that in most cases, evolved strain growth phenotype is consistent with GEM predictions (; ). Here, we evaluate whether the laboratory-evolved strains adjust the gene and protein expression levels in accordance with pathway usage in the optimal growth predictions. Essential and non-essential genes and proteins within the optimal growth solutions are significantly upregulated (). This suggests that these proteins may be acting as bottlenecks that are relieved through the adaptive process, thereby allowing for a higher substrate uptake rate and growth rate. However, genes and proteins associated with reactions that cannot carry a flux in the given growth conditions are downregulated in the evolved strains (). Furthermore, there is downregulation of genes associated with less efficient pathways (). Thus, the omic data support the emergence of the predicted optimal growth states, consistent with the increased substrate uptake upstream and the increased biomass production downstream of these internal pathways., Regulatory mechanisms, both known and unknown, are responsible for the changes seen here. Across all data sets, several metabolic regulons are significantly downregulated. However, no known regulons were enriched among upregulated genes or proteins for all but one data set. Aside from just regulating the metabolic pathways directly, these mechanisms lead to additional physiological changes. For example, in the minimal media growth conditions used here, the stringent response normally represses growth while upregulating amino-acid biosynthetic processes. However, evolved strain gene expression shows a suppression of the stringent response, as evolved strain gene expression shows either no expression change or changes opposite to the normal stringent response., The implications of this work are as follows: (1) genome-scale gene and protein expression data are consistent with FBA computed optimal growth states, and evolved strains reinforce these optimal states; (2) genome-scale models will have an important function bridging the gap between genotype and phenotype; and (3) the development of additional genome-scale models of other growth-related processes such as transcription and translation () will have an important function in elucidating the mechanisms that contribute the most to altered phenotypes (). In addition, reconstruction of the transcriptional regulation network will aid in identifying the control of expression changes seen in the other systems., After hundreds of generations of adaptive evolution at exponential growth, Escherichia coli grows as predicted using flux balance analysis (FBA) on genome-scale metabolic models (GEMs). However, it is not known whether the predicted pathway usage in FBA solutions is consistent with gene and protein expression in the wild-type and evolved strains. Here, we report that &gt;98% of active reactions from FBA optimal growth solutions are supported by transcriptomic and proteomic data. Moreover, when E. coli adapts to growth rate selective pressure, the evolved strains upregulate genes within the optimal growth predictions, and downregulate genes outside of the optimal growth solutions. In addition, bottlenecks from dosage limitations of computationally predicted essential genes are overcome in the evolved strains. We also identify regulatory processes that may contribute to the development of the optimal growth phenotype in the evolved strains, such as the downregulation of known regulons and stringent response suppression. Thus, differential gene and protein expression from wild-type and adaptively evolved strains supports observed growth phenotype changes, and is consistent with GEM-computed optimal growth states.","DOI":"10.1038/msb.2010.47","ISSN":"1744-4292","note":"PMID: 20664636\nPMCID: PMC2925526","journalAbbreviation":"Mol Syst Biol","author":[{"family":"Lewis","given":"Nathan E"},{"family":"Hixson","given":"Kim K"},{"family":"Conrad","given":"Tom M"},{"family":"Lerman","given":"Joshua A"},{"family":"Charusanti","given":"Pep"},{"family":"Polpitiya","given":"Ashoka D"},{"family":"Adkins","given":"Joshua N"},{"family":"Schramm","given":"Gunnar"},{"family":"Purvine","given":"Samuel O"},{"family":"Lopez-Ferrer","given":"Daniel"},{"family":"Weitz","given":"Karl K"},{"family":"Eils","given":"Roland"},{"family":"König","given":"Rainer"},{"family":"Smith","given":"Richard D"},{"family":"Palsson","given":"Bernhard Ø"}],"issued":{"year":2010,"month":7,"day":27},"PMID":"20664636","PMCID":"PMC2925526","page-first":"390","container-title-short":"Mol. Syst. Biol."}},{"id":"VsbbiPUB/iHBSPJbF","uris":["http://zotero.org/users/local/FOPKHRFW/items/I3B8J39R"],"uri":["http://zotero.org/users/local/FOPKHRFW/items/I3B8J39R"],"itemData":{"id":"VsbbiPUB/iHBSPJbF","type":"article-journal","title":"Gene Expression Profiling and the Use of Genome-Scale In Silico Models of Escherichia coli for Analysis: Providing Context for Content","container-title":"Journal of Bacteriology","page":"3437-3444","volume":"191","issue":"11","source":"jb.asm.org","DOI":"10.1128/JB.00034-09","ISSN":"0021-9193, 1098-5530","note":"PMID: 19363119","shortTitle":"Gene Expression Profiling and the Use of Genome-Scale In Silico Models of Escherichia coli for Analysis","journalAbbreviation":"J. Bacteriol.","language":"en","author":[{"family":"Lewis","given":"Nathan E."},{"family":"Cho","given":"Byung-Kwan"},{"family":"Knight","given":"Eric M."},{"family":"Palsson","given":"Bernhard O."}],"issued":{"year":2009,"month":6,"day":1},"PMID":"19363119","page-first":"3437","title-short":"Gene Expression Profiling and the Use of Genome-Scale In Silico Models of Escherichia coli for Analysis","container-title-short":"J. Bacteriol."}}],"schema":"https://github.com/citation-style-language/schema/raw/master/csl-citation.json"} </w:instrText>
+      </w:r>
+      <w:r>
+        <w:rPr>
+          <w:color w:val="000000" w:themeColor="text1"/>
+        </w:rPr>
+        <w:fldChar w:fldCharType="separate"/>
+      </w:r>
+      <w:r>
+        <w:rPr>
+          <w:noProof/>
+          <w:color w:val="000000" w:themeColor="text1"/>
+        </w:rPr>
+        <w:t>(Soufi et al. 2015; Schmidt et al. 2015; Lewis et al. 2010; Lewis et al. 2009)</w:t>
+      </w:r>
+      <w:r>
+        <w:rPr>
+          <w:color w:val="000000" w:themeColor="text1"/>
+        </w:rPr>
+        <w:fldChar w:fldCharType="end"/>
+      </w:r>
+      <w:r>
+        <w:rPr>
+          <w:color w:val="000000" w:themeColor="text1"/>
+        </w:rPr>
+        <w:t>.</w:t>
+      </w:r>
+    </w:p>
+    <w:p>
+      <w:pPr>
+        <w:rPr>
+          <w:color w:val="0000FF"/>
+        </w:rPr>
+      </w:pPr>
+    </w:p>
+    <w:p>
+      <w:r>
+        <w:t>Here, we provide a systematic analysis of</w:t>
+      </w:r>
+      <w:r>
+        <w:t xml:space="preserve"> </w:t>
+      </w:r>
+      <w:r>
+        <w:rPr>
+          <w:i/>
+        </w:rPr>
+        <w:t xml:space="preserve">E. coli </w:t>
+      </w:r>
+      <w:r>
+        <w:t xml:space="preserve">gene expression under a wide variety of </w:t>
+      </w:r>
+      <w:r>
+        <w:t xml:space="preserve">different </w:t>
+      </w:r>
+      <w:r>
+        <w:t>conditions. We measure both mRNA and protein abundances, at exponential and stationary phases, for growth conditions including different carbon sources and different salt stresses.</w:t>
+      </w:r>
+      <w:r>
+        <w:t xml:space="preserve"> </w:t>
+      </w:r>
+      <w:r>
+        <w:t xml:space="preserve">We find that mRNAs and proteins display divergent responses to the different growth conditions. Further, growth phase yields more systematic differences in gene expression than </w:t>
+      </w:r>
+      <w:r>
+        <w:t xml:space="preserve">does </w:t>
+      </w:r>
+      <w:r>
+        <w:t xml:space="preserve">either carbon source or salt stress, though this effect is more pronounced in mRNAs than in proteins. We expect that our data set will provide a rich resource for future modeling work. </w:t>
+      </w:r>
+    </w:p>
+    <w:p>
+      <w:pPr>
+        <w:pStyle w:val="Heading2"/>
+      </w:pPr>
+    </w:p>
+    <w:p>
+      <w:pPr>
+        <w:pStyle w:val="Heading2"/>
+      </w:pPr>
+      <w:r>
+        <w:t>Results</w:t>
+      </w:r>
+    </w:p>
+    <w:p>
+      <w:pPr>
+        <w:pStyle w:val="Heading3"/>
+      </w:pPr>
+      <w:r>
+        <w:t>Experimental design</w:t>
+      </w:r>
+      <w:r>
+        <w:t xml:space="preserve"> and data collection</w:t>
+      </w:r>
+    </w:p>
+    <w:p>
+      <w:r>
+        <w:t xml:space="preserve">We grew multiple cultures of </w:t>
+      </w:r>
+      <w:r>
+        <w:rPr>
+          <w:i/>
+        </w:rPr>
+        <w:t>E. coli</w:t>
+      </w:r>
+      <w:r>
+        <w:t xml:space="preserve"> REL606, from the same stock</w:t>
+      </w:r>
+      <w:r>
+        <w:t>, under a variety</w:t>
+      </w:r>
+      <w:r>
+        <w:t xml:space="preserve"> of different growth conditions.</w:t>
+      </w:r>
+      <w:r>
+        <w:t xml:space="preserve"> </w:t>
+      </w:r>
+      <w:r>
+        <w:t>W</w:t>
+      </w:r>
+      <w:r>
+        <w:t xml:space="preserve">e measured RNA </w:t>
+      </w:r>
+      <w:r>
+        <w:t xml:space="preserve">abundances under all conditions and matching </w:t>
+      </w:r>
+      <w:r>
         <w:t xml:space="preserve">protein abundances </w:t>
       </w:r>
       <w:r>
-        <w:rPr>
-          <w:color w:val="000000" w:themeColor="text1"/>
-        </w:rPr>
-        <w:t>focusing on integrative, whole-cell models</w:t>
-      </w:r>
-      <w:r>
-        <w:rPr>
-          <w:color w:val="000000" w:themeColor="text1"/>
-        </w:rPr>
-        <w:t xml:space="preserve"> </w:t>
-      </w:r>
-      <w:r>
-        <w:rPr>
-          <w:color w:val="000000" w:themeColor="text1"/>
-        </w:rPr>
+        <w:t xml:space="preserve">for </w:t>
+      </w:r>
+      <w:r>
+        <w:t xml:space="preserve">approximately 2/3 of the </w:t>
+      </w:r>
+      <w:r>
+        <w:t xml:space="preserve">conditions (Figure 1). Results from one of these conditions, long-term glucose starvation, have been presented previously </w:t>
+      </w:r>
+      <w:r>
         <w:fldChar w:fldCharType="begin"/>
       </w:r>
       <w:r>
-        <w:rPr>
-          <w:color w:val="000000" w:themeColor="text1"/>
-        </w:rPr>
-        <w:instrText xml:space="preserve"> ADDIN ZOTERO_ITEM CSL_CITATION {"citationID":"JxuJxOMb","properties":{"formattedCitation":"(Joyce and Palsson 2006; Zhang, Li, and Nie 2010; Ideker et al. 2001; Vogel and Marcotte 2012)","plainCitation":"(Joyce and Palsson 2006; Zhang, Li, and Nie 2010; Ideker et al. 2001; Vogel and Marcotte 2012)"},"citationItems":[{"id":174,"uris":["http://zotero.org/users/local/FOPKHRFW/items/DCZVXGZG"],"uri":["http://zotero.org/users/local/FOPKHRFW/items/DCZVXGZG"],"itemData":{"id":174,"type":"article-journal","title":"The model organism as a system: integrating 'omics' data sets","container-title":"Nature Reviews Molecular Cell Biology","page":"198-210","volume":"7","issue":"3","source":"www.nature.com","abstract":"Various technologies can be used to produce genome-scale, or 'omics', data sets that provide systems-level measurements for virtually all types of cellular components in a model organism. These data yield unprecedented views of the cellular inner workings. However, this abundance of information also presents many hurdles, the main one being the extraction of discernable biological meaning from multiple omics data sets. Nevertheless, researchers are rising to the challenge by using omics data integration to address fundamental biological questions that would increase our understanding of systems as a whole.","DOI":"10.1038/nrm1857","ISSN":"1471-0072","shortTitle":"The model organism as a system","journalAbbreviation":"Nat Rev Mol Cell Biol","language":"en","author":[{"family":"Joyce","given":"Andrew R."},{"family":"Palsson","given":"Bernhard Ø"}],"issued":{"date-parts":[["2006",3]]}}},{"id":54,"uris":["http://zotero.org/users/local/FOPKHRFW/items/U3RTFQCJ"],"uri":["http://zotero.org/users/local/FOPKHRFW/items/U3RTFQCJ"],"itemData":{"id":54,"type":"article-journal","title":"Integrating multiple 'omics' analysis for microbial biology: application and methodologies","container-title":"Microbiology","page":"287-301","volume":"156","issue":"2","source":"CrossRef","DOI":"10.1099/mic.0.034793-0","ISSN":"1350-0872, 1465-2080","shortTitle":"Integrating multiple 'omics' analysis for microbial biology","language":"en","author":[{"family":"Zhang","given":"W."},{"family":"Li","given":"F."},{"family":"Nie","given":"L."}],"issued":{"date-parts":[["2010",2,1]]}}},{"id":170,"uris":["http://zotero.org/users/local/FOPKHRFW/items/ZWEHX6NU"],"uri":["http://zotero.org/users/local/FOPKHRFW/items/ZWEHX6NU"],"itemData":{"id":170,"type":"article-journal","title":"Integrated Genomic and Proteomic Analyses of a Systematically Perturbed Metabolic Network","container-title":"Science","page":"929-934","volume":"292","issue":"5518","source":"science.sciencemag.org","abstract":"We demonstrate an integrated approach to build, test, and refine a model of a cellular pathway, in which perturbations to critical pathway components are analyzed using DNA microarrays, quantitative proteomics, and databases of known physical interactions. Using this approach, we identify 997 messenger RNAs responding to 20 systematic perturbations of the yeast galactose-utilization pathway, provide evidence that approximately 15 of 289 detected proteins are regulated posttranscriptionally, and identify explicit physical interactions governing the cellular response to each perturbation. We refine the model through further iterations of perturbation and global measurements, suggesting hypotheses about the regulation of galactose utilization and physical interactions between this and a variety of other metabolic pathways.","DOI":"10.1126/science.292.5518.929","ISSN":"0036-8075, 1095-9203","note":"PMID: 11340206","language":"en","author":[{"family":"Ideker","given":"Trey"},{"family":"Thorsson","given":"Vesteinn"},{"family":"Ranish","given":"Jeffrey A."},{"family":"Christmas","given":"Rowan"},{"family":"Buhler","given":"Jeremy"},{"family":"Eng","given":"Jimmy K."},{"family":"Bumgarner","given":"Roger"},{"family":"Goodlett","given":"David R."},{"family":"Aebersold","given":"Ruedi"},{"family":"Hood","given":"Leroy"}],"issued":{"date-parts":[["2001",5,4]]},"PMID":"11340206"}},{"id":114,"uris":["http://zotero.org/users/local/FOPKHRFW/items/G5PR5222"],"uri":["http://zotero.org/users/local/FOPKHRFW/items/G5PR5222"],"itemData":{"id":114,"type":"article-journal","title":"Insights into the regulation of protein abundance from proteomic and transcriptomic analyses","container-title":"Nature Reviews Genetics","page":"227-232","volume":"13","issue":"4","source":"www.nature.com","abstract":"Recent advances in next-generation DNA sequencing and proteomics provide an unprecedented ability to survey mRNA and protein abundances. Such proteome-wide surveys are illuminating the extent to which different aspects of gene expression help to regulate cellular protein abundances. Current data demonstrate a substantial role for regulatory processes occurring after mRNA is made — that is, post-transcriptional, translational and protein degradation regulation — in controlling steady-state protein abundances. Intriguing observations are also emerging in relation to cells following perturbation, single-cell studies and the apparent evolutionary conservation of protein and mRNA abundances. Here, we summarize current understanding of the major factors regulating protein expression.","DOI":"10.1038/nrg3185","ISSN":"1471-0056","journalAbbreviation":"Nat Rev Genet","language":"en","author":[{"family":"Vogel","given":"Christine"},{"family":"Marcotte","given":"Edward M."}],"issued":{"date-parts":[["2012",4]]}}}],"schema":"https://github.com/citation-style-language/schema/raw/master/csl-citation.json"} </w:instrText>
-      </w:r>
-      <w:r>
-        <w:rPr>
-          <w:color w:val="000000" w:themeColor="text1"/>
-        </w:rPr>
+        <w:instrText xml:space="preserve"> ADDIN ZOTERO_ITEM CSL_CITATION {"citationID":"hS6Nzwgb","properties":{"formattedCitation":"(Houser et al. 2015)","plainCitation":"(Houser et al. 2015)"},"citationItems":[{"id":7,"uris":["http://zotero.org/users/local/FOPKHRFW/items/JTAA354X"],"uri":["http://zotero.org/users/local/FOPKHRFW/items/JTAA354X"],"itemData":{"id":7,"type":"article-journal","title":"Controlled Measurement and Comparative Analysis of Cellular Components in E. coli Reveals Broad Regulatory Changes in Response to Glucose Starvation","container-title":"PLoS computational biology","page":"e1004400","volume":"11","issue":"8","source":"PubMed","abstract":"How do bacteria regulate their cellular physiology in response to starvation? Here, we present a detailed characterization of Escherichia coli growth and starvation over a time-course lasting two weeks. We have measured multiple cellular components, including RNA and proteins at deep genomic coverage, as well as lipid modifications and flux through central metabolism. Our study focuses on the physiological response of E. coli in stationary phase as a result of being starved for glucose, not on the genetic adaptation of E. coli to utilize alternative nutrients. In our analysis, we have taken advantage of the temporal correlations within and among RNA and protein abundances to identify systematic trends in gene regulation. Specifically, we have developed a general computational strategy for classifying expression-profile time courses into distinct categories in an unbiased manner. We have also developed, from dynamic models of gene expression, a framework to characterize protein degradation patterns based on the observed temporal relationships between mRNA and protein abundances. By comparing and contrasting our transcriptomic and proteomic data, we have identified several broad physiological trends in the E. coli starvation response. Strikingly, mRNAs are widely down-regulated in response to glucose starvation, presumably as a strategy for reducing new protein synthesis. By contrast, protein abundances display more varied responses. The abundances of many proteins involved in energy-intensive processes mirror the corresponding mRNA profiles while proteins involved in nutrient metabolism remain abundant even though their corresponding mRNAs are down-regulated.","DOI":"10.1371/journal.pcbi.1004400","ISSN":"1553-7358","note":"PMID: 26275208\nPMCID: PMC4537216","journalAbbreviation":"PLoS Comput. Biol.","language":"eng","author":[{"family":"Houser","given":"John R."},{"family":"Barnhart","given":"Craig"},{"family":"Boutz","given":"Daniel R."},{"family":"Carroll","given":"Sean M."},{"family":"Dasgupta","given":"Aurko"},{"family":"Michener","given":"Joshua K."},{"family":"Needham","given":"Brittany D."},{"family":"Papoulas","given":"Ophelia"},{"family":"Sridhara","given":"Viswanadham"},{"family":"Sydykova","given":"Dariya K."},{"family":"Marx","given":"Christopher J."},{"family":"Trent","given":"M. Stephen"},{"family":"Barrick","given":"Jeffrey E."},{"family":"Marcotte","given":"Edward M."},{"family":"Wilke","given":"Claus O."}],"issued":{"date-parts":[["2015",8]]},"PMID":"26275208","PMCID":"PMC4537216"}}],"schema":"https://github.com/citation-style-language/schema/raw/master/csl-citation.json"} </w:instrText>
+      </w:r>
+      <w:r>
         <w:fldChar w:fldCharType="separate"/>
       </w:r>
       <w:r>
         <w:rPr>
           <w:noProof/>
-          <w:color w:val="000000" w:themeColor="text1"/>
-        </w:rPr>
-        <w:t>(Joyce and Palsson 2006; Zhang, Li, and Nie 2010; Ideker et al. 2001; Vogel and Marcotte 2012)</w:t>
-      </w:r>
-      <w:r>
-        <w:rPr>
-          <w:color w:val="000000" w:themeColor="text1"/>
-        </w:rPr>
+        </w:rPr>
+        <w:t>(Houser et al. 2015)</w:t>
+      </w:r>
+      <w:r>
         <w:fldChar w:fldCharType="end"/>
       </w:r>
       <w:r>
-        <w:rPr>
-          <w:color w:val="000000" w:themeColor="text1"/>
-        </w:rPr>
-        <w:t>.</w:t>
-      </w:r>
-      <w:r>
-        <w:rPr>
-          <w:color w:val="000000" w:themeColor="text1"/>
-        </w:rPr>
-        <w:t xml:space="preserve"> </w:t>
-      </w:r>
-    </w:p>
-    <w:p>
-      <w:pPr>
-        <w:rPr>
-          <w:color w:val="0000FF"/>
-        </w:rPr>
-      </w:pPr>
-    </w:p>
-    <w:p>
-      <w:pPr>
-        <w:rPr>
-          <w:color w:val="0000FF"/>
-        </w:rPr>
-      </w:pPr>
-      <w:r>
-        <w:rPr>
-          <w:color w:val="000000" w:themeColor="text1"/>
-        </w:rPr>
-        <w:t>Given the growing interest in integrative modeling approaches</w:t>
-      </w:r>
-      <w:r>
-        <w:rPr>
-          <w:color w:val="000000" w:themeColor="text1"/>
-        </w:rPr>
-        <w:t>,</w:t>
-      </w:r>
-      <w:r>
-        <w:rPr>
-          <w:color w:val="000000" w:themeColor="text1"/>
-        </w:rPr>
-        <w:t xml:space="preserve"> there is a pressing need for high quality genome-wide data that is comparable across cellular subsystems</w:t>
-      </w:r>
-      <w:r>
-        <w:rPr>
-          <w:color w:val="000000" w:themeColor="text1"/>
-        </w:rPr>
-        <w:t xml:space="preserve"> under many different external conditions</w:t>
-      </w:r>
-      <w:r>
-        <w:rPr>
-          <w:color w:val="000000" w:themeColor="text1"/>
-        </w:rPr>
-        <w:t>.</w:t>
-      </w:r>
-      <w:r>
-        <w:rPr>
-          <w:color w:val="000000" w:themeColor="text1"/>
-        </w:rPr>
-        <w:t xml:space="preserve"> </w:t>
-      </w:r>
-      <w:r>
-        <w:rPr>
-          <w:i/>
-          <w:color w:val="000000" w:themeColor="text1"/>
-        </w:rPr>
-        <w:t>E.</w:t>
-      </w:r>
-      <w:r>
-        <w:rPr>
-          <w:i/>
-          <w:color w:val="000000" w:themeColor="text1"/>
-        </w:rPr>
-        <w:t xml:space="preserve"> </w:t>
-      </w:r>
-      <w:r>
-        <w:rPr>
-          <w:i/>
-          <w:color w:val="000000" w:themeColor="text1"/>
-        </w:rPr>
-        <w:t>c</w:t>
-      </w:r>
-      <w:r>
-        <w:rPr>
-          <w:i/>
-          <w:color w:val="000000" w:themeColor="text1"/>
-        </w:rPr>
-        <w:t>oli</w:t>
-      </w:r>
-      <w:r>
-        <w:rPr>
-          <w:color w:val="000000" w:themeColor="text1"/>
-        </w:rPr>
-        <w:t xml:space="preserve"> is an ideal</w:t>
-      </w:r>
-      <w:r>
-        <w:rPr>
-          <w:color w:val="000000" w:themeColor="text1"/>
-        </w:rPr>
-        <w:t xml:space="preserve"> organism to study </w:t>
-      </w:r>
-      <w:r>
-        <w:rPr>
-          <w:color w:val="000000" w:themeColor="text1"/>
-        </w:rPr>
-        <w:t>genome-</w:t>
-      </w:r>
-      <w:r>
-        <w:rPr>
-          <w:color w:val="000000" w:themeColor="text1"/>
-        </w:rPr>
-        <w:t>wide</w:t>
-      </w:r>
-      <w:r>
-        <w:rPr>
-          <w:color w:val="000000" w:themeColor="text1"/>
-        </w:rPr>
-        <w:t>,</w:t>
-      </w:r>
-      <w:r>
-        <w:rPr>
-          <w:color w:val="000000" w:themeColor="text1"/>
-        </w:rPr>
-        <w:t xml:space="preserve"> multi-</w:t>
-      </w:r>
-      <w:r>
-        <w:rPr>
-          <w:color w:val="000000" w:themeColor="text1"/>
-        </w:rPr>
-        <w:t xml:space="preserve">level </w:t>
-      </w:r>
-      <w:r>
-        <w:rPr>
-          <w:color w:val="000000" w:themeColor="text1"/>
-        </w:rPr>
-        <w:t xml:space="preserve">regulatory </w:t>
-      </w:r>
-      <w:r>
-        <w:rPr>
-          <w:color w:val="000000" w:themeColor="text1"/>
-        </w:rPr>
-        <w:t>effec</w:t>
-      </w:r>
-      <w:r>
-        <w:rPr>
-          <w:color w:val="000000" w:themeColor="text1"/>
-        </w:rPr>
-        <w:t xml:space="preserve">ts of external conditions, since </w:t>
-      </w:r>
-      <w:r>
-        <w:rPr>
-          <w:color w:val="000000" w:themeColor="text1"/>
-        </w:rPr>
-        <w:t xml:space="preserve">it is well adapted to </w:t>
-      </w:r>
-      <w:r>
-        <w:rPr>
-          <w:color w:val="000000" w:themeColor="text1"/>
-        </w:rPr>
-        <w:t xml:space="preserve">the </w:t>
-      </w:r>
-      <w:r>
-        <w:rPr>
-          <w:color w:val="000000" w:themeColor="text1"/>
-        </w:rPr>
-        <w:t>laboratory environment</w:t>
-      </w:r>
-      <w:r>
-        <w:rPr>
-          <w:color w:val="000000" w:themeColor="text1"/>
-        </w:rPr>
-        <w:t xml:space="preserve"> </w:t>
-      </w:r>
-      <w:r>
-        <w:rPr>
-          <w:color w:val="000000" w:themeColor="text1"/>
-        </w:rPr>
-        <w:fldChar w:fldCharType="begin"/>
-      </w:r>
-      <w:r>
-        <w:rPr>
-          <w:color w:val="000000" w:themeColor="text1"/>
-        </w:rPr>
-        <w:instrText xml:space="preserve"> ADDIN ZOTERO_ITEM CSL_CITATION {"citationID":"2jhjvrh7e2","properties":{"formattedCitation":"(Lee 1996)","plainCitation":"(Lee 1996)"},"citationItems":[{"id":45,"uris":["http://zotero.org/users/local/FOPKHRFW/items/IE32AXR5"],"uri":["http://zotero.org/users/local/FOPKHRFW/items/IE32AXR5"],"itemData":{"id":45,"type":"article-journal","title":"High cell-density culture of Escherichia coli","container-title":"Trends in Biotechnology","page":"98-105","volume":"14","issue":"3","source":"ScienceDirect","abstract":"Escherichia coli is the most widely used prokaryotic system for the synthesis of heterologous proteins. Once an optimal expression system has been constructed, protein production can be enhanced by increasing the production of protein per cell per unit time (specific productivity), or by increasing the cell concentration per unit time (cell productivity). Various high cell-density culture (HCDC) techniques have been developed for growing recombinant and non-recombinant E. coli strains in fed-batch cultures at concentrations greater than 100 grams (dry cell weight) per liter. This article reviews the problems encountered in HCDC of E. coli, and discusses various solutions. Feeding strategies for HCDC of E. coli, and the results obtained using them, are also described.","DOI":"10.1016/0167-7799(96)80930-9","ISSN":"0167-7799","journalAbbreviation":"Trends in Biotechnology","author":[{"family":"Lee","given":"Sang Yup"}],"issued":{"date-parts":[["1996",3]]}}}],"schema":"https://github.com/citation-style-language/schema/raw/master/csl-citation.json"} </w:instrText>
-      </w:r>
-      <w:r>
-        <w:rPr>
-          <w:color w:val="000000" w:themeColor="text1"/>
-        </w:rPr>
-        <w:fldChar w:fldCharType="separate"/>
-      </w:r>
-      <w:r>
-        <w:rPr>
-          <w:noProof/>
-          <w:color w:val="000000" w:themeColor="text1"/>
-        </w:rPr>
-        <w:t>(Lee 1996)</w:t>
-      </w:r>
-      <w:r>
-        <w:rPr>
-          <w:color w:val="000000" w:themeColor="text1"/>
-        </w:rPr>
-        <w:fldChar w:fldCharType="end"/>
-      </w:r>
-      <w:r>
-        <w:rPr>
-          <w:color w:val="000000" w:themeColor="text1"/>
-        </w:rPr>
-        <w:t xml:space="preserve"> and</w:t>
-      </w:r>
-      <w:r>
-        <w:rPr>
-          <w:color w:val="000000" w:themeColor="text1"/>
-        </w:rPr>
-        <w:t xml:space="preserve"> </w:t>
-      </w:r>
-      <w:r>
-        <w:rPr>
-          <w:color w:val="000000" w:themeColor="text1"/>
-        </w:rPr>
-        <w:t>one of th</w:t>
-      </w:r>
-      <w:r>
-        <w:rPr>
-          <w:color w:val="000000" w:themeColor="text1"/>
-        </w:rPr>
-        <w:t xml:space="preserve">e first organisms </w:t>
-      </w:r>
-      <w:r>
-        <w:rPr>
-          <w:color w:val="000000" w:themeColor="text1"/>
-        </w:rPr>
-        <w:t>studied at the whole-genome level</w:t>
-      </w:r>
-      <w:r>
-        <w:rPr>
-          <w:color w:val="000000" w:themeColor="text1"/>
-        </w:rPr>
-        <w:t xml:space="preserve"> </w:t>
-      </w:r>
-      <w:r>
-        <w:rPr>
-          <w:color w:val="000000" w:themeColor="text1"/>
-        </w:rPr>
-        <w:fldChar w:fldCharType="begin"/>
-      </w:r>
-      <w:r>
-        <w:rPr>
-          <w:color w:val="000000" w:themeColor="text1"/>
-        </w:rPr>
-        <w:instrText xml:space="preserve"> ADDIN ZOTERO_ITEM CSL_CITATION {"citationID":"27bsrsacdl","properties":{"formattedCitation":"(Blattner et al. 1997)","plainCitation":"(Blattner et al. 1997)"},"citationItems":[{"id":48,"uris":["http://zotero.org/users/local/FOPKHRFW/items/8F8G5J4Q"],"uri":["http://zotero.org/users/local/FOPKHRFW/items/8F8G5J4Q"],"itemData":{"id":48,"type":"article-journal","title":"The Complete Genome Sequence of Escherichia coli K-12","container-title":"Science","page":"1453-1462","volume":"277","issue":"5331","source":"www.sciencemag.org","abstract":"The 4,639,221–base pair sequence of Escherichia coliK-12 is presented. Of 4288 protein-coding genes annotated, 38 percent have no attributed function. Comparison with five other sequenced microbes reveals ubiquitous as well as narrowly distributed gene families; many families of similar genes within E. coli are also evident. The largest family of paralogous proteins contains 80 ABC transporters. The genome as a whole is strikingly organized with respect to the local direction of replication; guanines, oligonucleotides possibly related to replication and recombination, and most genes are so oriented. The genome also contains insertion sequence (IS) elements, phage remnants, and many other patches of unusual composition indicating genome plasticity through horizontal transfer.","DOI":"10.1126/science.277.5331.1453","ISSN":"0036-8075, 1095-9203","note":"PMID: 9278503","journalAbbreviation":"Science","language":"en","author":[{"family":"Blattner","given":"Frederick R."},{"family":"Plunkett","given":"Guy"},{"family":"Bloch","given":"Craig A."},{"family":"Perna","given":"Nicole T."},{"family":"Burland","given":"Valerie"},{"family":"Riley","given":"Monica"},{"family":"Collado-Vides","given":"Julio"},{"family":"Glasner","given":"Jeremy D."},{"family":"Rode","given":"Christopher K."},{"family":"Mayhew","given":"George F."},{"family":"Gregor","given":"Jason"},{"family":"Davis","given":"Nelson Wayne"},{"family":"Kirkpatrick","given":"Heather A."},{"family":"Goeden","given":"Michael A."},{"family":"Rose","given":"Debra J."},{"family":"Mau","given":"Bob"},{"family":"Shao","given":"Ying"}],"issued":{"date-parts":[["1997",9,5]]},"PMID":"9278503"}}],"schema":"https://github.com/citation-style-language/schema/raw/master/csl-citation.json"} </w:instrText>
-      </w:r>
-      <w:r>
-        <w:rPr>
-          <w:color w:val="000000" w:themeColor="text1"/>
-        </w:rPr>
-        <w:fldChar w:fldCharType="separate"/>
-      </w:r>
-      <w:r>
-        <w:rPr>
-          <w:noProof/>
-          <w:color w:val="000000" w:themeColor="text1"/>
-        </w:rPr>
-        <w:t>(Blattner et al. 1997)</w:t>
-      </w:r>
-      <w:r>
-        <w:rPr>
-          <w:color w:val="000000" w:themeColor="text1"/>
-        </w:rPr>
-        <w:fldChar w:fldCharType="end"/>
-      </w:r>
-      <w:r>
-        <w:rPr>
-          <w:color w:val="000000" w:themeColor="text1"/>
-        </w:rPr>
-        <w:t>.</w:t>
-      </w:r>
-      <w:r>
-        <w:rPr>
-          <w:color w:val="0000FF"/>
-        </w:rPr>
-        <w:t xml:space="preserve"> </w:t>
-      </w:r>
-      <w:r>
-        <w:rPr>
-          <w:color w:val="000000" w:themeColor="text1"/>
-        </w:rPr>
-        <w:t xml:space="preserve">There </w:t>
-      </w:r>
-      <w:r>
-        <w:rPr>
-          <w:color w:val="000000" w:themeColor="text1"/>
-        </w:rPr>
-        <w:lastRenderedPageBreak/>
-        <w:t xml:space="preserve">have been </w:t>
-      </w:r>
-      <w:r>
-        <w:rPr>
-          <w:color w:val="000000" w:themeColor="text1"/>
-        </w:rPr>
-        <w:t xml:space="preserve">a number of </w:t>
-      </w:r>
-      <w:r>
-        <w:rPr>
-          <w:color w:val="000000" w:themeColor="text1"/>
-        </w:rPr>
-        <w:t xml:space="preserve">studies of </w:t>
-      </w:r>
-      <w:r>
-        <w:rPr>
-          <w:color w:val="000000" w:themeColor="text1"/>
-        </w:rPr>
-        <w:t xml:space="preserve">the </w:t>
-      </w:r>
-      <w:r>
-        <w:rPr>
-          <w:i/>
-          <w:color w:val="000000" w:themeColor="text1"/>
-        </w:rPr>
-        <w:t>E. coli</w:t>
-      </w:r>
-      <w:r>
-        <w:rPr>
-          <w:color w:val="000000" w:themeColor="text1"/>
-        </w:rPr>
-        <w:t xml:space="preserve"> transcriptome and</w:t>
-      </w:r>
-      <w:r>
-        <w:rPr>
-          <w:color w:val="000000" w:themeColor="text1"/>
-        </w:rPr>
-        <w:t>/or proteome in response to different growth conditions</w:t>
-      </w:r>
-      <w:r>
-        <w:rPr>
-          <w:color w:val="000000" w:themeColor="text1"/>
-        </w:rPr>
-        <w:t>.</w:t>
-      </w:r>
-      <w:r>
-        <w:rPr>
-          <w:color w:val="0000FF"/>
-        </w:rPr>
-        <w:t xml:space="preserve"> </w:t>
-      </w:r>
-      <w:r>
-        <w:rPr>
-          <w:color w:val="000000" w:themeColor="text1"/>
-        </w:rPr>
-        <w:t>For example, if cells are grown at high density, expression of most amino-acid biosynthesis genes i</w:t>
-      </w:r>
-      <w:r>
-        <w:rPr>
-          <w:color w:val="000000" w:themeColor="text1"/>
-        </w:rPr>
-        <w:t xml:space="preserve">s down-regulated </w:t>
-      </w:r>
-      <w:r>
-        <w:rPr>
-          <w:color w:val="000000" w:themeColor="text1"/>
-        </w:rPr>
-        <w:t>and expression of c</w:t>
-      </w:r>
-      <w:r>
-        <w:rPr>
-          <w:color w:val="000000" w:themeColor="text1"/>
-        </w:rPr>
-        <w:t>haperone</w:t>
-      </w:r>
-      <w:r>
-        <w:rPr>
-          <w:color w:val="000000" w:themeColor="text1"/>
-        </w:rPr>
-        <w:t>s is</w:t>
-      </w:r>
-      <w:r>
-        <w:rPr>
-          <w:color w:val="000000" w:themeColor="text1"/>
-        </w:rPr>
-        <w:t xml:space="preserve"> up-regulated, </w:t>
-      </w:r>
-      <w:r>
-        <w:rPr>
-          <w:color w:val="000000" w:themeColor="text1"/>
-        </w:rPr>
-        <w:t>s</w:t>
-      </w:r>
-      <w:r>
-        <w:rPr>
-          <w:color w:val="000000" w:themeColor="text1"/>
-        </w:rPr>
-        <w:t>uggest</w:t>
-      </w:r>
-      <w:r>
-        <w:rPr>
-          <w:color w:val="000000" w:themeColor="text1"/>
-        </w:rPr>
-        <w:t>ing that</w:t>
-      </w:r>
-      <w:r>
-        <w:rPr>
-          <w:color w:val="000000" w:themeColor="text1"/>
-        </w:rPr>
-        <w:t xml:space="preserve"> high cell density is stressful for cells </w:t>
-      </w:r>
-      <w:r>
-        <w:rPr>
-          <w:color w:val="000000" w:themeColor="text1"/>
-        </w:rPr>
-        <w:fldChar w:fldCharType="begin"/>
-      </w:r>
-      <w:r>
-        <w:rPr>
-          <w:color w:val="000000" w:themeColor="text1"/>
-        </w:rPr>
-        <w:instrText xml:space="preserve"> ADDIN ZOTERO_ITEM CSL_CITATION {"citationID":"v26zg2fc","properties":{"formattedCitation":"(Yoon et al. 2003)","plainCitation":"(Yoon et al. 2003)"},"citationItems":[{"id":160,"uris":["http://zotero.org/users/local/FOPKHRFW/items/6J6VITBA"],"uri":["http://zotero.org/users/local/FOPKHRFW/items/6J6VITBA"],"itemData":{"id":160,"type":"article-journal","title":"Combined transcriptome and proteome analysis of Escherichia coli during high cell density culture","container-title":"Biotechnology and Bioengineering","page":"753-767","volume":"81","issue":"7","source":"Wiley Online Library","abstract":"Combined transcriptome and proteome analysis was carried out to understand metabolic and physiological changes of Escherichia coli during the high cell density cultivation (HCDC). The expression of genes of TCA cycle enzymes, NADH dehydrogenase and ATPase, was up-regulated during the exponential fed-batch period and was down-regulated afterward. However, expression of most of the genes involved in glycolysis and pentose phosphate pathway was up-regulated at the stationary phase. The expression of most of amino acid biosynthesis genes was down-regulated as cell density increased, which seems to be the major reason for the reduced specific productivity of recombinant proteins during HCDC. The expression of chaperone genes increased with cell density, suggesting that the high cell density condition itself can be stressful to the cells. Severe competition for oxygen at high cell density seemed to make cells use cytochrome bd, which is less efficient but has a high oxygen affinity than cytochrome bo3. Population cell density itself strongly affected the expression of porin protein genes, especially ompF, and hence the permeability of the outer membrane. Expression of phosphate starvation genes was most strongly up-regulated toward the end of cultivation. It was also found that σE (rpoE) plays a more important role than σS (rpoS) at the stationary phase of HCDC. These findings should be invaluable in designing metabolic engineering and fermentation strategies for the production of recombinant proteins and metabolites by HCDC of E. coli. © 2003 Wiley Periodicals, Inc. Biotechnol Bioeng 81: 753–767, 2003.","DOI":"10.1002/bit.10626","ISSN":"1097-0290","journalAbbreviation":"Biotechnol. Bioeng.","language":"en","author":[{"family":"Yoon","given":"Sung Ho"},{"family":"Han","given":"Mee-Jung"},{"family":"Lee","given":"Sang Yup"},{"family":"Jeong","given":"Ki Jun"},{"family":"Yoo","given":"Jong-Shin"}],"issued":{"date-parts":[["2003",3,30]]}}}],"schema":"https://github.com/citation-style-language/schema/raw/master/csl-citation.json"} </w:instrText>
-      </w:r>
-      <w:r>
-        <w:rPr>
-          <w:color w:val="000000" w:themeColor="text1"/>
-        </w:rPr>
-        <w:fldChar w:fldCharType="separate"/>
-      </w:r>
-      <w:r>
-        <w:rPr>
-          <w:noProof/>
-          <w:color w:val="000000" w:themeColor="text1"/>
-        </w:rPr>
-        <w:t>(Yoon et al. 2003)</w:t>
-      </w:r>
-      <w:r>
-        <w:rPr>
-          <w:color w:val="000000" w:themeColor="text1"/>
-        </w:rPr>
-        <w:fldChar w:fldCharType="end"/>
-      </w:r>
-      <w:r>
-        <w:rPr>
-          <w:color w:val="000000" w:themeColor="text1"/>
-        </w:rPr>
-        <w:t>.</w:t>
-      </w:r>
-      <w:r>
-        <w:rPr>
-          <w:color w:val="0000FF"/>
-        </w:rPr>
-        <w:t xml:space="preserve"> </w:t>
-      </w:r>
-      <w:r>
-        <w:rPr>
-          <w:color w:val="000000" w:themeColor="text1"/>
-        </w:rPr>
-        <w:t xml:space="preserve">Exposure of </w:t>
-      </w:r>
-      <w:r>
-        <w:rPr>
-          <w:i/>
-          <w:color w:val="000000" w:themeColor="text1"/>
-        </w:rPr>
-        <w:t>E. coli</w:t>
-      </w:r>
-      <w:r>
-        <w:rPr>
-          <w:color w:val="000000" w:themeColor="text1"/>
-        </w:rPr>
-        <w:t xml:space="preserve"> </w:t>
-      </w:r>
-      <w:r>
-        <w:rPr>
-          <w:color w:val="000000" w:themeColor="text1"/>
-        </w:rPr>
-        <w:t xml:space="preserve">to </w:t>
-      </w:r>
-      <w:r>
-        <w:rPr>
-          <w:color w:val="000000" w:themeColor="text1"/>
-        </w:rPr>
-        <w:t>re</w:t>
-      </w:r>
-      <w:r>
-        <w:rPr>
-          <w:color w:val="000000" w:themeColor="text1"/>
-        </w:rPr>
-        <w:t xml:space="preserve">duced temperature leads to changes in gene-expression patterns consistent with </w:t>
-      </w:r>
-      <w:r>
-        <w:rPr>
-          <w:color w:val="000000" w:themeColor="text1"/>
-        </w:rPr>
-        <w:t xml:space="preserve">reduced metabolism and growth </w:t>
-      </w:r>
-      <w:r>
-        <w:rPr>
-          <w:color w:val="000000" w:themeColor="text1"/>
-        </w:rPr>
-        <w:fldChar w:fldCharType="begin"/>
-      </w:r>
-      <w:r>
-        <w:rPr>
-          <w:color w:val="000000" w:themeColor="text1"/>
-        </w:rPr>
-        <w:instrText xml:space="preserve"> ADDIN ZOTERO_ITEM CSL_CITATION {"citationID":"pjSxdiZV","properties":{"formattedCitation":"(Gadgil, Kapur, and Hu 2005)","plainCitation":"(Gadgil, Kapur, and Hu 2005)"},"citationItems":[{"id":177,"uris":["http://zotero.org/users/local/FOPKHRFW/items/CMPQE9D4"],"uri":["http://zotero.org/users/local/FOPKHRFW/items/CMPQE9D4"],"itemData":{"id":177,"type":"article-journal","title":"Transcriptional response of Escherichia coli to temperature shift","container-title":"Biotechnology Progress","page":"689-699","volume":"21","issue":"3","source":"PubMed","abstract":"Temperature shift is often practiced in the cultivation of Escherichia coli to reduce undesired metabolite formation and to maximize synthesis of correctly folded heterologous protein. As the culture temperature is decreased below the optimal 37 degrees C, growth rate decreases and many physiological changes occur. In this study, we investigated the gene expression dynamics of E. coli on switching its cultivation temperature from 37 to 33 and 28 degrees C using whole genome DNA microarrays. Approximately 9% of the genome altered expression level on temperature shift. Overall, the alteration of transcription upon the downshift of temperature is rapid and globally distributed over a wide range of gene classes. The general trends of transcriptional changes at 28 and 33 degrees C were similar. The largest functional class among the differentially expressed genes was energy metabolism. About 12% of genes in energy metabolism show a decrease in their level of expression, and approximately 6% show an increase. Consistent with the decrease in the glucose uptake rate, many genes involved in glycolysis and the PTS sugar transport systems show decreased expression. Genes encoding enzymes related to amino acid biosynthesis and transport also have reduced expression levels. Such decrease in expression probably reflects the reduced growth rate and the accompanying reduction in energy and amino acid demand at lower temperatures. However, nearly all genes encoding enzymes in the TCA cycle have increased expression levels, which may well be compensating the reduction of the activity of TCA cycle enzymes at lower temperatures. Temperature shift also results in shift of the cytochromes from the high affinity cytochrome o system to the low affinity cytochrome d system. There is no evidence that protein processing genes are selectively altered to create favorable conditions for heterologous protein synthesis. Our results indicate that the beneficial effect of temperature shift in many biotechnological processes is likely to be attributed to the general effect of reduced growth and metabolism.","DOI":"10.1021/bp049630l","ISSN":"8756-7938","note":"PMID: 15932244","journalAbbreviation":"Biotechnol. Prog.","language":"eng","author":[{"family":"Gadgil","given":"Mugdha"},{"family":"Kapur","given":"Vivek"},{"family":"Hu","given":"Wei-Shou"}],"issued":{"date-parts":[["2005",6]]},"PMID":"15932244"}}],"schema":"https://github.com/citation-style-language/schema/raw/master/csl-citation.json"} </w:instrText>
-      </w:r>
-      <w:r>
-        <w:rPr>
-          <w:color w:val="000000" w:themeColor="text1"/>
-        </w:rPr>
-        <w:fldChar w:fldCharType="separate"/>
-      </w:r>
-      <w:r>
-        <w:rPr>
-          <w:noProof/>
-          <w:color w:val="000000" w:themeColor="text1"/>
-        </w:rPr>
-        <w:t>(Gadgil, Kapur, and Hu 2005)</w:t>
-      </w:r>
-      <w:r>
-        <w:rPr>
-          <w:color w:val="000000" w:themeColor="text1"/>
-        </w:rPr>
-        <w:fldChar w:fldCharType="end"/>
-      </w:r>
-      <w:r>
-        <w:rPr>
-          <w:color w:val="000000" w:themeColor="text1"/>
-        </w:rPr>
-        <w:t>.</w:t>
-      </w:r>
-      <w:r>
-        <w:rPr>
-          <w:color w:val="0000FF"/>
-        </w:rPr>
-        <w:t xml:space="preserve"> </w:t>
-      </w:r>
-      <w:r>
-        <w:rPr>
-          <w:color w:val="000000" w:themeColor="text1"/>
-        </w:rPr>
-        <w:t xml:space="preserve">At the single-cell level, the </w:t>
-      </w:r>
-      <w:r>
-        <w:rPr>
-          <w:i/>
-          <w:color w:val="000000" w:themeColor="text1"/>
-        </w:rPr>
-        <w:t>E. c</w:t>
-      </w:r>
-      <w:r>
-        <w:rPr>
-          <w:i/>
-          <w:color w:val="000000" w:themeColor="text1"/>
-        </w:rPr>
-        <w:t>oli</w:t>
-      </w:r>
-      <w:r>
-        <w:rPr>
-          <w:color w:val="000000" w:themeColor="text1"/>
-        </w:rPr>
-        <w:t xml:space="preserve"> </w:t>
-      </w:r>
-      <w:r>
-        <w:rPr>
-          <w:color w:val="000000" w:themeColor="text1"/>
-        </w:rPr>
-        <w:t>transcriptome</w:t>
-      </w:r>
-      <w:r>
-        <w:rPr>
-          <w:color w:val="000000" w:themeColor="text1"/>
-        </w:rPr>
-        <w:t>s</w:t>
-      </w:r>
-      <w:r>
-        <w:rPr>
-          <w:color w:val="000000" w:themeColor="text1"/>
-        </w:rPr>
-        <w:t xml:space="preserve"> </w:t>
-      </w:r>
-      <w:r>
-        <w:rPr>
-          <w:color w:val="000000" w:themeColor="text1"/>
-        </w:rPr>
-        <w:t>and proteome</w:t>
-      </w:r>
-      <w:r>
-        <w:rPr>
-          <w:color w:val="000000" w:themeColor="text1"/>
-        </w:rPr>
-        <w:t>s</w:t>
-      </w:r>
-      <w:r>
-        <w:rPr>
-          <w:color w:val="000000" w:themeColor="text1"/>
-        </w:rPr>
-        <w:t xml:space="preserve"> are noisy, and </w:t>
-      </w:r>
-      <w:r>
-        <w:rPr>
-          <w:color w:val="000000" w:themeColor="text1"/>
-        </w:rPr>
-        <w:t xml:space="preserve">mRNA </w:t>
-      </w:r>
-      <w:r>
-        <w:rPr>
-          <w:color w:val="000000" w:themeColor="text1"/>
-        </w:rPr>
-        <w:t xml:space="preserve">and protein </w:t>
-      </w:r>
-      <w:r>
-        <w:rPr>
-          <w:color w:val="000000" w:themeColor="text1"/>
-        </w:rPr>
-        <w:t>copy numbers</w:t>
-      </w:r>
-      <w:r>
-        <w:rPr>
-          <w:color w:val="000000" w:themeColor="text1"/>
-        </w:rPr>
-        <w:t xml:space="preserve"> tend to be uncorrelated</w:t>
-      </w:r>
-      <w:r>
-        <w:rPr>
-          <w:color w:val="000000" w:themeColor="text1"/>
-        </w:rPr>
-        <w:t xml:space="preserve"> </w:t>
-      </w:r>
-      <w:r>
-        <w:rPr>
-          <w:color w:val="000000" w:themeColor="text1"/>
-        </w:rPr>
-        <w:fldChar w:fldCharType="begin"/>
-      </w:r>
-      <w:r>
-        <w:rPr>
-          <w:color w:val="000000" w:themeColor="text1"/>
-        </w:rPr>
-        <w:instrText xml:space="preserve"> ADDIN ZOTERO_ITEM CSL_CITATION {"citationID":"7lAtlzc8","properties":{"formattedCitation":"(Taniguchi et al. 2010)","plainCitation":"(Taniguchi et al. 2010)"},"citationItems":[{"id":78,"uris":["http://zotero.org/users/local/FOPKHRFW/items/M9T7S6JV"],"uri":["http://zotero.org/users/local/FOPKHRFW/items/M9T7S6JV"],"itemData":{"id":78,"type":"article-journal","title":"Quantifying E. coli Proteome and Transcriptome with Single-Molecule Sensitivity in Single Cells","container-title":"Science","page":"533-538","volume":"329","issue":"5991","source":"www.sciencemag.org","abstract":"Protein and messenger RNA (mRNA) copy numbers vary from cell to cell in isogenic bacterial populations. However, these molecules often exist in low copy numbers and are difficult to detect in single cells. We carried out quantitative system-wide analyses of protein and mRNA expression in individual cells with single-molecule sensitivity using a newly constructed yellow fluorescent protein fusion library for Escherichia coli. We found that almost all protein number distributions can be described by the gamma distribution with two fitting parameters which, at low expression levels, have clear physical interpretations as the transcription rate and protein burst size. At high expression levels, the distributions are dominated by extrinsic noise. We found that a single cell’s protein and mRNA copy numbers for any given gene are uncorrelated.","DOI":"10.1126/science.1188308","ISSN":"0036-8075, 1095-9203","note":"PMID: 20671182","journalAbbreviation":"Science","language":"en","author":[{"family":"Taniguchi","given":"Yuichi"},{"family":"Choi","given":"Paul J."},{"family":"Li","given":"Gene-Wei"},{"family":"Chen","given":"Huiyi"},{"family":"Babu","given":"Mohan"},{"family":"Hearn","given":"Jeremy"},{"family":"Emili","given":"Andrew"},{"family":"Xie","given":"X. Sunney"}],"issued":{"date-parts":[["2010",7,30]]},"PMID":"20671182"}}],"schema":"https://github.com/citation-style-language/schema/raw/master/csl-citation.json"} </w:instrText>
-      </w:r>
-      <w:r>
-        <w:rPr>
-          <w:color w:val="000000" w:themeColor="text1"/>
-        </w:rPr>
-        <w:fldChar w:fldCharType="separate"/>
-      </w:r>
-      <w:r>
-        <w:rPr>
-          <w:noProof/>
-          <w:color w:val="000000" w:themeColor="text1"/>
-        </w:rPr>
-        <w:t>(Taniguchi et al. 2010)</w:t>
-      </w:r>
-      <w:r>
-        <w:rPr>
-          <w:color w:val="000000" w:themeColor="text1"/>
-        </w:rPr>
-        <w:fldChar w:fldCharType="end"/>
-      </w:r>
-      <w:r>
-        <w:rPr>
-          <w:color w:val="000000" w:themeColor="text1"/>
-        </w:rPr>
-        <w:t>.</w:t>
-      </w:r>
-      <w:r>
-        <w:rPr>
-          <w:color w:val="0000FF"/>
-        </w:rPr>
-        <w:t xml:space="preserve"> </w:t>
-      </w:r>
-      <w:r>
-        <w:rPr>
-          <w:color w:val="000000" w:themeColor="text1"/>
-        </w:rPr>
-        <w:t xml:space="preserve">Under long-term glucose starvation, mRNAs are generally down-regulated while </w:t>
-      </w:r>
-      <w:r>
-        <w:rPr>
-          <w:color w:val="000000" w:themeColor="text1"/>
-        </w:rPr>
-        <w:t xml:space="preserve">the </w:t>
-      </w:r>
-      <w:r>
-        <w:rPr>
-          <w:color w:val="000000" w:themeColor="text1"/>
-        </w:rPr>
-        <w:t xml:space="preserve">protein response is more varied </w:t>
-      </w:r>
-      <w:r>
-        <w:rPr>
-          <w:color w:val="000000" w:themeColor="text1"/>
-        </w:rPr>
-        <w:fldChar w:fldCharType="begin"/>
-      </w:r>
-      <w:r>
-        <w:rPr>
-          <w:color w:val="000000" w:themeColor="text1"/>
-        </w:rPr>
-        <w:instrText xml:space="preserve"> ADDIN ZOTERO_ITEM CSL_CITATION {"citationID":"tKPaFkFP","properties":{"formattedCitation":"(Houser et al. 2015)","plainCitation":"(Houser et al. 2015)"},"citationItems":[{"id":7,"uris":["http://zotero.org/users/local/FOPKHRFW/items/JTAA354X"],"uri":["http://zotero.org/users/local/FOPKHRFW/items/JTAA354X"],"itemData":{"id":7,"type":"article-journal","title":"Controlled Measurement and Comparative Analysis of Cellular Components in E. coli Reveals Broad Regulatory Changes in Response to Glucose Starvation","container-title":"PLoS computational biology","page":"e1004400","volume":"11","issue":"8","source":"PubMed","abstract":"How do bacteria regulate their cellular physiology in response to starvation? Here, we present a detailed characterization of Escherichia coli growth and starvation over a time-course lasting two weeks. We have measured multiple cellular components, including RNA and proteins at deep genomic coverage, as well as lipid modifications and flux through central metabolism. Our study focuses on the physiological response of E. coli in stationary phase as a result of being starved for glucose, not on the genetic adaptation of E. coli to utilize alternative nutrients. In our analysis, we have taken advantage of the temporal correlations within and among RNA and protein abundances to identify systematic trends in gene regulation. Specifically, we have developed a general computational strategy for classifying expression-profile time courses into distinct categories in an unbiased manner. We have also developed, from dynamic models of gene expression, a framework to characterize protein degradation patterns based on the observed temporal relationships between mRNA and protein abundances. By comparing and contrasting our transcriptomic and proteomic data, we have identified several broad physiological trends in the E. coli starvation response. Strikingly, mRNAs are widely down-regulated in response to glucose starvation, presumably as a strategy for reducing new protein synthesis. By contrast, protein abundances display more varied responses. The abundances of many proteins involved in energy-intensive processes mirror the corresponding mRNA profiles while proteins involved in nutrient metabolism remain abundant even though their corresponding mRNAs are down-regulated.","DOI":"10.1371/journal.pcbi.1004400","ISSN":"1553-7358","note":"PMID: 26275208\nPMCID: PMC4537216","journalAbbreviation":"PLoS Comput. Biol.","language":"eng","author":[{"family":"Houser","given":"John R."},{"family":"Barnhart","given":"Craig"},{"family":"Boutz","given":"Daniel R."},{"family":"Carroll","given":"Sean M."},{"family":"Dasgupta","given":"Aurko"},{"family":"Michener","given":"Joshua K."},{"family":"Needham","given":"Brittany D."},{"family":"Papoulas","given":"Ophelia"},{"family":"Sridhara","given":"Viswanadham"},{"family":"Sydykova","given":"Dariya K."},{"family":"Marx","given":"Christopher J."},{"family":"Trent","given":"M. Stephen"},{"family":"Barrick","given":"Jeffrey E."},{"family":"Marcotte","given":"Edward M."},{"family":"Wilke","given":"Claus O."}],"issued":{"date-parts":[["2015",8]]},"PMID":"26275208","PMCID":"PMC4537216"}}],"schema":"https://github.com/citation-style-language/schema/raw/master/csl-citation.json"} </w:instrText>
-      </w:r>
-      <w:r>
-        <w:rPr>
-          <w:color w:val="000000" w:themeColor="text1"/>
-        </w:rPr>
-        <w:fldChar w:fldCharType="separate"/>
-      </w:r>
-      <w:r>
-        <w:rPr>
-          <w:color w:val="000000" w:themeColor="text1"/>
-        </w:rPr>
-        <w:t>(Houser et al. 2015)</w:t>
-      </w:r>
-      <w:r>
-        <w:rPr>
-          <w:color w:val="000000" w:themeColor="text1"/>
-        </w:rPr>
-        <w:fldChar w:fldCharType="end"/>
-      </w:r>
-      <w:r>
-        <w:rPr>
-          <w:color w:val="000000" w:themeColor="text1"/>
-        </w:rPr>
-        <w:t>.</w:t>
-      </w:r>
-      <w:r>
-        <w:rPr>
-          <w:color w:val="000000" w:themeColor="text1"/>
-        </w:rPr>
-        <w:t xml:space="preserve"> C</w:t>
-      </w:r>
-      <w:r>
-        <w:rPr>
-          <w:color w:val="000000" w:themeColor="text1"/>
-        </w:rPr>
-        <w:t xml:space="preserve">opy numbers of </w:t>
-      </w:r>
-      <w:r>
-        <w:rPr>
-          <w:color w:val="000000" w:themeColor="text1"/>
-        </w:rPr>
-        <w:t xml:space="preserve">proteins involved </w:t>
-      </w:r>
-      <w:r>
-        <w:rPr>
-          <w:color w:val="000000" w:themeColor="text1"/>
-        </w:rPr>
-        <w:t xml:space="preserve">in </w:t>
-      </w:r>
-      <w:r>
-        <w:rPr>
-          <w:color w:val="000000" w:themeColor="text1"/>
-        </w:rPr>
-        <w:t xml:space="preserve">energy-intensive processes </w:t>
-      </w:r>
-      <w:r>
-        <w:rPr>
-          <w:color w:val="000000" w:themeColor="text1"/>
-        </w:rPr>
-        <w:t>decl</w:t>
-      </w:r>
-      <w:r>
-        <w:rPr>
-          <w:color w:val="000000" w:themeColor="text1"/>
-        </w:rPr>
-        <w:t>ine</w:t>
-      </w:r>
-      <w:r>
-        <w:rPr>
-          <w:color w:val="000000" w:themeColor="text1"/>
-        </w:rPr>
-        <w:t xml:space="preserve"> </w:t>
-      </w:r>
-      <w:r>
-        <w:rPr>
-          <w:color w:val="000000" w:themeColor="text1"/>
-        </w:rPr>
-        <w:t xml:space="preserve">whereas </w:t>
-      </w:r>
-      <w:r>
-        <w:rPr>
-          <w:color w:val="000000" w:themeColor="text1"/>
-        </w:rPr>
-        <w:t xml:space="preserve">those of </w:t>
-      </w:r>
-      <w:r>
-        <w:rPr>
-          <w:color w:val="000000" w:themeColor="text1"/>
-        </w:rPr>
-        <w:t xml:space="preserve">proteins involved in nutrient metabolism remain </w:t>
-      </w:r>
-      <w:r>
-        <w:rPr>
-          <w:color w:val="000000" w:themeColor="text1"/>
-        </w:rPr>
-        <w:t>constant</w:t>
-      </w:r>
-      <w:r>
-        <w:rPr>
-          <w:color w:val="000000" w:themeColor="text1"/>
-        </w:rPr>
-        <w:t xml:space="preserve">, </w:t>
-      </w:r>
-      <w:r>
-        <w:rPr>
-          <w:color w:val="000000" w:themeColor="text1"/>
-        </w:rPr>
-        <w:t>likely to provide the cell with the ability to jump-start metabolism when nutrients become available again.</w:t>
-      </w:r>
-      <w:r>
-        <w:rPr>
-          <w:color w:val="000000" w:themeColor="text1"/>
-        </w:rPr>
-        <w:t xml:space="preserve"> Larger-scale studies that measure mRNA and/or protein abundances under multiple different conditions include </w:t>
-      </w:r>
-      <w:r>
-        <w:rPr>
-          <w:color w:val="000000" w:themeColor="text1"/>
-        </w:rPr>
-        <w:fldChar w:fldCharType="begin"/>
-      </w:r>
-      <w:r>
-        <w:rPr>
-          <w:color w:val="000000" w:themeColor="text1"/>
-        </w:rPr>
-        <w:instrText xml:space="preserve"> ADDIN ZOTERO_ITEM CSL_CITATION {"citationID":"VIAOyhUw","properties":{"formattedCitation":"(Soufi et al. 2015; Schmidt et al. 2015; Lewis et al. 2010; Lewis et al. 2009)","plainCitation":"(Soufi et al. 2015; Schmidt et al. 2015; Lewis et al. 2010; Lewis et al. 2009)"},"citationItems":[{"id":"VsbbiPUB/tzDTs4TE","uris":["http://zotero.org/users/local/FOPKHRFW/items/QU4JC9QC"],"uri":["http://zotero.org/users/local/FOPKHRFW/items/QU4JC9QC"],"itemData":{"id":"VsbbiPUB/tzDTs4TE","type":"article-journal","title":"Characterization of the E. coli proteome and its modifications during growth and ethanol stress","container-title":"Frontiers in Microbiology","volume":"6","source":"PubMed Central","abstract":"We set out to provide a resource to the microbiology community especially with respect to systems biology based endeavors. To this end, we generated a comprehensive dataset monitoring the changes in protein expression, copy number, and post translational modifications in a systematic fashion during growth and ethanol stress in E. coli. We utilized high-resolution mass spectrometry (MS) combined with the Super-SILAC approach. In a single experiment, we have identified over 2300 proteins, which represent approximately 88% of the estimated expressed proteome of E. coli and estimated protein copy numbers using the Intensity Based Absolute Quantitation (iBAQ). The dynamic range of protein expression spanned up to six orders of magnitude, with the highest protein copy per cell estimated at approximately 300,000. We focused on the proteome dynamics involved during stationary phase growth. A global up-regulation of proteins related to stress response was detected in later stages of growth. We observed the down-regulation of the methyl directed mismatch repair system containing MutS and MutL of E. coli growing in long term growth cultures, confirming that higher incidence of mutations presents an important mechanism in the increase in genetic diversity and stationary phase survival in E. coli. During ethanol stress, known markers such as alcohol dehydrogenase and aldehyde dehydrogenase were induced, further validating the dataset. Finally, we performed unbiased protein modification detection and revealed changes of many known and unknown protein modifications in both experimental conditions. Data are available via ProteomeXchange with identifier PXD001648.","URL":"http://www.ncbi.nlm.nih.gov/pmc/articles/PMC4332353/","DOI":"10.3389/fmicb.2015.00103","ISSN":"1664-302X","note":"PMID: 25741329\nPMCID: PMC4332353","journalAbbreviation":"Front Microbiol","author":[{"family":"Soufi","given":"Boumediene"},{"family":"Krug","given":"Karsten"},{"family":"Harst","given":"Andreas"},{"family":"Macek","given":"Boris"}],"issued":{"year":2015,"month":2,"day":18},"accessed":{"year":2015,"month":10,"day":30},"PMID":"25741329","PMCID":"PMC4332353","container-title-short":"Front. Microbiol."}},{"id":"VsbbiPUB/LfjkemOt","uris":["http://zotero.org/users/local/FOPKHRFW/items/FN84PVAR"],"uri":["http://zotero.org/users/local/FOPKHRFW/items/FN84PVAR"],"itemData":{"id":"VsbbiPUB/LfjkemOt","type":"article-journal","title":"The quantitative and condition-dependent Escherichia coli proteome","container-title":"Nature Biotechnology","volume":"advance online publication","source":"www.nature.com","abstract":"Measuring precise concentrations of proteins can provide insights into biological processes. Here we use efficient protein extraction and sample fractionation, as well as state-of-the-art quantitative mass spectrometry techniques to generate a comprehensive, condition-dependent protein-abundance map for Escherichia coli. We measure cellular protein concentrations for 55% of predicted E. coli genes (&gt;2,300 proteins) under 22 different experimental conditions and identify methylation and N-terminal protein acetylations previously not known to be prevalent in bacteria. We uncover system-wide proteome allocation, expression regulation and post-translational adaptations. These data provide a valuable resource for the systems biology and broader E. coli research communities.","URL":"http://www.nature.com/nbt/journal/vaop/ncurrent/full/nbt.3418.html","DOI":"10.1038/nbt.3418","ISSN":"1087-0156","journalAbbreviation":"Nat Biotech","language":"en","author":[{"family":"Schmidt","given":"Alexander"},{"family":"Kochanowski","given":"Karl"},{"family":"Vedelaar","given":"Silke"},{"family":"Ahrné","given":"Erik"},{"family":"Volkmer","given":"Benjamin"},{"family":"Callipo","given":"Luciano"},{"family":"Knoops","given":"Kèvin"},{"family":"Bauer","given":"Manuel"},{"family":"Aebersold","given":"Ruedi"},{"family":"Heinemann","given":"Matthias"}],"issued":{"year":2015,"month":12,"day":7},"accessed":{"year":2015,"month":12,"day":22},"container-title-short":"Nat. Biotechnol."}},{"id":"VsbbiPUB/GdFysYpQ","uris":["http://zotero.org/users/local/FOPKHRFW/items/PWC55IKS"],"uri":["http://zotero.org/users/local/FOPKHRFW/items/PWC55IKS"],"itemData":{"id":"VsbbiPUB/GdFysYpQ","type":"article-journal","title":"Omic data from evolved E. coli are consistent with computed optimal growth from genome-scale models","container-title":"Molecular Systems Biology","page":"390","volume":"6","source":"PubMed Central","abstract":"Proteomic and transcriptomic data from wild-type and laboratory-evolved strains of Escherichia coli are consistent with predicted pathway usage from optimal growth rate solutions.\n            \n            \n              In laboratory-evolved strains, there is an upregulation of the pathways in the computed optimal growth states, and downregulation of non-functional pathways.\n            \n            \n              Known regulatory mechanisms are only partially responsible for altered metabolic pathway activity.\n            \n          \n        , When prokaryotes are maintained at early- to mid-log phase growth through serial passaging for hundreds of generations, the strains improve fitness and evolve a higher growth rate (; ). This increased growth rate is the result of the appearance of a few causal mutations (; ). In Escherichia coli, these altered growth phenotypes are consistent with predictions from genome-scale models of metabolism (GEMs) (; ). However, it is still not known (1) whether absolute gene and protein expression levels and expression changes are consistent with optimal growth predictions from in silico GEMs or (2) whether measured expression changes can be linked to physiological changes that are based on known mechanisms or pathways. In this study, we begin to address these questions using constraint-based modeling of E. coli K-12 metabolism () to analyze omic data that document the expression changes in E. coli under adaptive evolution in three different growth conditions., Mapping high-throughput data to a network can be useful for interpretation. However, it does not account for upstream and downstream effects of gene and protein expression changes. The analysis of data in the context of GEMs can suggest if predicted activity is consistent with the data. For this work, we used a variant of flux balance analysis (FBA), called Parsimonious enzyme usage FBA (pFBA) (), to classify all genes according to whether they are used in the optimal growth solutions. Results from these models were compared with the data to assess whether the data were consistent with genes and proteins within the predicted optimal solutions, and whether the expression changes were consistent with measured physiology. Through this analysis, we find that the data provide a high coverage of genes that contribute to the optimal growth solutions (). In fact, the union of the proteomic and transcriptomic data for non-essential genes provides support for 97.7% of all non-essential gene-associated reactions within the optimal growth predictions. Thus, the spectrum of expressed genes and proteins is consistent with the pathway utilization that is predicted for these optimal growth phenotypes., Laboratory-evolved strains attain a higher growth rate. This higher growth rate is usually associated with an increased substrate uptake rate (; ) and in some cases more efficient metabolism (). Both of these properties are also witnessed in the strains studied here. It has been reported that in most cases, evolved strain growth phenotype is consistent with GEM predictions (; ). Here, we evaluate whether the laboratory-evolved strains adjust the gene and protein expression levels in accordance with pathway usage in the optimal growth predictions. Essential and non-essential genes and proteins within the optimal growth solutions are significantly upregulated (). This suggests that these proteins may be acting as bottlenecks that are relieved through the adaptive process, thereby allowing for a higher substrate uptake rate and growth rate. However, genes and proteins associated with reactions that cannot carry a flux in the given growth conditions are downregulated in the evolved strains (). Furthermore, there is downregulation of genes associated with less efficient pathways (). Thus, the omic data support the emergence of the predicted optimal growth states, consistent with the increased substrate uptake upstream and the increased biomass production downstream of these internal pathways., Regulatory mechanisms, both known and unknown, are responsible for the changes seen here. Across all data sets, several metabolic regulons are significantly downregulated. However, no known regulons were enriched among upregulated genes or proteins for all but one data set. Aside from just regulating the metabolic pathways directly, these mechanisms lead to additional physiological changes. For example, in the minimal media growth conditions used here, the stringent response normally represses growth while upregulating amino-acid biosynthetic processes. However, evolved strain gene expression shows a suppression of the stringent response, as evolved strain gene expression shows either no expression change or changes opposite to the normal stringent response., The implications of this work are as follows: (1) genome-scale gene and protein expression data are consistent with FBA computed optimal growth states, and evolved strains reinforce these optimal states; (2) genome-scale models will have an important function bridging the gap between genotype and phenotype; and (3) the development of additional genome-scale models of other growth-related processes such as transcription and translation () will have an important function in elucidating the mechanisms that contribute the most to altered phenotypes (). In addition, reconstruction of the transcriptional regulation network will aid in identifying the control of expression changes seen in the other systems., After hundreds of generations of adaptive evolution at exponential growth, Escherichia coli grows as predicted using flux balance analysis (FBA) on genome-scale metabolic models (GEMs). However, it is not known whether the predicted pathway usage in FBA solutions is consistent with gene and protein expression in the wild-type and evolved strains. Here, we report that &gt;98% of active reactions from FBA optimal growth solutions are supported by transcriptomic and proteomic data. Moreover, when E. coli adapts to growth rate selective pressure, the evolved strains upregulate genes within the optimal growth predictions, and downregulate genes outside of the optimal growth solutions. In addition, bottlenecks from dosage limitations of computationally predicted essential genes are overcome in the evolved strains. We also identify regulatory processes that may contribute to the development of the optimal growth phenotype in the evolved strains, such as the downregulation of known regulons and stringent response suppression. Thus, differential gene and protein expression from wild-type and adaptively evolved strains supports observed growth phenotype changes, and is consistent with GEM-computed optimal growth states.","DOI":"10.1038/msb.2010.47","ISSN":"1744-4292","note":"PMID: 20664636\nPMCID: PMC2925526","journalAbbreviation":"Mol Syst Biol","author":[{"family":"Lewis","given":"Nathan E"},{"family":"Hixson","given":"Kim K"},{"family":"Conrad","given":"Tom M"},{"family":"Lerman","given":"Joshua A"},{"family":"Charusanti","given":"Pep"},{"family":"Polpitiya","given":"Ashoka D"},{"family":"Adkins","given":"Joshua N"},{"family":"Schramm","given":"Gunnar"},{"family":"Purvine","given":"Samuel O"},{"family":"Lopez-Ferrer","given":"Daniel"},{"family":"Weitz","given":"Karl K"},{"family":"Eils","given":"Roland"},{"family":"König","given":"Rainer"},{"family":"Smith","given":"Richard D"},{"family":"Palsson","given":"Bernhard Ø"}],"issued":{"year":2010,"month":7,"day":27},"PMID":"20664636","PMCID":"PMC2925526","page-first":"390","container-title-short":"Mol. Syst. Biol."}},{"id":"VsbbiPUB/iHBSPJbF","uris":["http://zotero.org/users/local/FOPKHRFW/items/I3B8J39R"],"uri":["http://zotero.org/users/local/FOPKHRFW/items/I3B8J39R"],"itemData":{"id":"VsbbiPUB/iHBSPJbF","type":"article-journal","title":"Gene Expression Profiling and the Use of Genome-Scale In Silico Models of Escherichia coli for Analysis: Providing Context for Content","container-title":"Journal of Bacteriology","page":"3437-3444","volume":"191","issue":"11","source":"jb.asm.org","DOI":"10.1128/JB.00034-09","ISSN":"0021-9193, 1098-5530","note":"PMID: 19363119","shortTitle":"Gene Expression Profiling and the Use of Genome-Scale In Silico Models of Escherichia coli for Analysis","journalAbbreviation":"J. Bacteriol.","language":"en","author":[{"family":"Lewis","given":"Nathan E."},{"family":"Cho","given":"Byung-Kwan"},{"family":"Knight","given":"Eric M."},{"family":"Palsson","given":"Bernhard O."}],"issued":{"year":2009,"month":6,"day":1},"PMID":"19363119","page-first":"3437","title-short":"Gene Expression Profiling and the Use of Genome-Scale In Silico Models of Escherichia coli for Analysis","container-title-short":"J. Bacteriol."}}],"schema":"https://github.com/citation-style-language/schema/raw/master/csl-citation.json"} </w:instrText>
-      </w:r>
-      <w:r>
-        <w:rPr>
-          <w:color w:val="000000" w:themeColor="text1"/>
-        </w:rPr>
-        <w:fldChar w:fldCharType="separate"/>
-      </w:r>
-      <w:r>
-        <w:rPr>
-          <w:noProof/>
-          <w:color w:val="000000" w:themeColor="text1"/>
-        </w:rPr>
-        <w:t>(Soufi et al. 2015; Schmidt et al. 2015; Lewis et al. 2010; Lewis et al. 2009)</w:t>
-      </w:r>
-      <w:r>
-        <w:rPr>
-          <w:color w:val="000000" w:themeColor="text1"/>
-        </w:rPr>
-        <w:fldChar w:fldCharType="end"/>
-      </w:r>
-      <w:r>
-        <w:rPr>
-          <w:color w:val="000000" w:themeColor="text1"/>
-        </w:rPr>
-        <w:t>.</w:t>
-      </w:r>
-    </w:p>
-    <w:p>
-      <w:pPr>
-        <w:rPr>
-          <w:color w:val="0000FF"/>
-        </w:rPr>
-      </w:pPr>
-    </w:p>
-    <w:p>
-      <w:r>
-        <w:t>Here, we provide a systematic analysis of</w:t>
-      </w:r>
-      <w:r>
-        <w:t xml:space="preserve"> </w:t>
-      </w:r>
-      <w:r>
-        <w:rPr>
-          <w:i/>
-        </w:rPr>
-        <w:t xml:space="preserve">E. coli </w:t>
-      </w:r>
-      <w:r>
-        <w:t xml:space="preserve">gene expression under a wide variety of </w:t>
-      </w:r>
-      <w:r>
-        <w:t xml:space="preserve">different </w:t>
-      </w:r>
-      <w:r>
-        <w:t>conditions. We measure both mRNA and protein abundances, at exponential and stationary phases, for growth conditions including different carbon sources and different salt stresses.</w:t>
-      </w:r>
-      <w:r>
-        <w:t xml:space="preserve"> </w:t>
-      </w:r>
-      <w:r>
-        <w:t xml:space="preserve">We find that mRNAs and proteins display divergent responses to the different growth conditions. Further, growth phase yields more systematic differences in gene expression than </w:t>
-      </w:r>
-      <w:r>
-        <w:t xml:space="preserve">does </w:t>
-      </w:r>
-      <w:r>
-        <w:t xml:space="preserve">either carbon source or salt stress, though this effect is more pronounced in mRNAs than in proteins. We expect that our data set will provide a rich resource for future modeling work. </w:t>
-      </w:r>
-    </w:p>
-    <w:p>
-      <w:pPr>
-        <w:pStyle w:val="Heading2"/>
-      </w:pPr>
-    </w:p>
-    <w:p>
-      <w:pPr>
-        <w:pStyle w:val="Heading2"/>
-      </w:pPr>
-      <w:r>
-        <w:t>Results</w:t>
-      </w:r>
-    </w:p>
-    <w:p>
-      <w:pPr>
-        <w:pStyle w:val="Heading3"/>
-      </w:pPr>
-      <w:r>
-        <w:t>Experimental design</w:t>
-      </w:r>
-      <w:r>
-        <w:t xml:space="preserve"> and data collection</w:t>
-      </w:r>
-    </w:p>
-    <w:p>
-      <w:r>
-        <w:t xml:space="preserve">We grew multiple cultures of </w:t>
-      </w:r>
-      <w:r>
-        <w:rPr>
-          <w:i/>
-        </w:rPr>
-        <w:t>E. coli</w:t>
-      </w:r>
-      <w:r>
-        <w:t xml:space="preserve"> REL606, from the same stock</w:t>
-      </w:r>
-      <w:r>
-        <w:t>, under a variety</w:t>
-      </w:r>
-      <w:r>
-        <w:t xml:space="preserve"> of different growth conditions.</w:t>
-      </w:r>
-      <w:r>
-        <w:t xml:space="preserve"> </w:t>
-      </w:r>
-      <w:r>
-        <w:t>W</w:t>
-      </w:r>
-      <w:r>
-        <w:t xml:space="preserve">e measured RNA </w:t>
-      </w:r>
-      <w:r>
-        <w:t xml:space="preserve">abundances under all conditions and matching </w:t>
-      </w:r>
-      <w:r>
-        <w:t xml:space="preserve">protein abundances </w:t>
-      </w:r>
-      <w:r>
-        <w:t xml:space="preserve">for </w:t>
-      </w:r>
-      <w:r>
-        <w:t xml:space="preserve">approximately 2/3 of the </w:t>
-      </w:r>
-      <w:r>
-        <w:t xml:space="preserve">conditions (Figure 1). Results from one of these conditions, long-term glucose starvation, have been presented previously </w:t>
-      </w:r>
-      <w:r>
-        <w:fldChar w:fldCharType="begin"/>
-      </w:r>
-      <w:r>
-        <w:instrText xml:space="preserve"> ADDIN ZOTERO_ITEM CSL_CITATION {"citationID":"hS6Nzwgb","properties":{"formattedCitation":"(Houser et al. 2015)","plainCitation":"(Houser et al. 2015)"},"citationItems":[{"id":7,"uris":["http://zotero.org/users/local/FOPKHRFW/items/JTAA354X"],"uri":["http://zotero.org/users/local/FOPKHRFW/items/JTAA354X"],"itemData":{"id":7,"type":"article-journal","title":"Controlled Measurement and Comparative Analysis of Cellular Components in E. coli Reveals Broad Regulatory Changes in Response to Glucose Starvation","container-title":"PLoS computational biology","page":"e1004400","volume":"11","issue":"8","source":"PubMed","abstract":"How do bacteria regulate their cellular physiology in response to starvation? Here, we present a detailed characterization of Escherichia coli growth and starvation over a time-course lasting two weeks. We have measured multiple cellular components, including RNA and proteins at deep genomic coverage, as well as lipid modifications and flux through central metabolism. Our study focuses on the physiological response of E. coli in stationary phase as a result of being starved for glucose, not on the genetic adaptation of E. coli to utilize alternative nutrients. In our analysis, we have taken advantage of the temporal correlations within and among RNA and protein abundances to identify systematic trends in gene regulation. Specifically, we have developed a general computational strategy for classifying expression-profile time courses into distinct categories in an unbiased manner. We have also developed, from dynamic models of gene expression, a framework to characterize protein degradation patterns based on the observed temporal relationships between mRNA and protein abundances. By comparing and contrasting our transcriptomic and proteomic data, we have identified several broad physiological trends in the E. coli starvation response. Strikingly, mRNAs are widely down-regulated in response to glucose starvation, presumably as a strategy for reducing new protein synthesis. By contrast, protein abundances display more varied responses. The abundances of many proteins involved in energy-intensive processes mirror the corresponding mRNA profiles while proteins involved in nutrient metabolism remain abundant even though their corresponding mRNAs are down-regulated.","DOI":"10.1371/journal.pcbi.1004400","ISSN":"1553-7358","note":"PMID: 26275208\nPMCID: PMC4537216","journalAbbreviation":"PLoS Comput. Biol.","language":"eng","author":[{"family":"Houser","given":"John R."},{"family":"Barnhart","given":"Craig"},{"family":"Boutz","given":"Daniel R."},{"family":"Carroll","given":"Sean M."},{"family":"Dasgupta","given":"Aurko"},{"family":"Michener","given":"Joshua K."},{"family":"Needham","given":"Brittany D."},{"family":"Papoulas","given":"Ophelia"},{"family":"Sridhara","given":"Viswanadham"},{"family":"Sydykova","given":"Dariya K."},{"family":"Marx","given":"Christopher J."},{"family":"Trent","given":"M. Stephen"},{"family":"Barrick","given":"Jeffrey E."},{"family":"Marcotte","given":"Edward M."},{"family":"Wilke","given":"Claus O."}],"issued":{"date-parts":[["2015",8]]},"PMID":"26275208","PMCID":"PMC4537216"}}],"schema":"https://github.com/citation-style-language/schema/raw/master/csl-citation.json"} </w:instrText>
-      </w:r>
-      <w:r>
-        <w:fldChar w:fldCharType="separate"/>
-      </w:r>
-      <w:r>
-        <w:rPr>
-          <w:noProof/>
-        </w:rPr>
-        <w:t>(Houser et al. 2015)</w:t>
-      </w:r>
-      <w:r>
-        <w:fldChar w:fldCharType="end"/>
-      </w:r>
-      <w:r>
         <w:t>. Conditions not previously described include one additional starvation experiment, using glycerol instead of glucose as carbon source, exp</w:t>
       </w:r>
       <w:r>
@@ -1452,7 +1637,10 @@
         <w:t xml:space="preserve">lactate as carbon source, and </w:t>
       </w:r>
       <w:r>
-        <w:t>conditions including</w:t>
+        <w:t xml:space="preserve">conditions </w:t>
+      </w:r>
+      <w:r>
+        <w:t>varying</w:t>
       </w:r>
       <w:r>
         <w:t xml:space="preserve"> Mg</w:t>
@@ -1461,7 +1649,13 @@
         <w:rPr>
           <w:vertAlign w:val="superscript"/>
         </w:rPr>
-        <w:t>+2</w:t>
+        <w:t>2</w:t>
+      </w:r>
+      <w:r>
+        <w:rPr>
+          <w:vertAlign w:val="superscript"/>
+        </w:rPr>
+        <w:t>+</w:t>
       </w:r>
       <w:r>
         <w:t xml:space="preserve"> </w:t>
@@ -1473,7 +1667,7 @@
         <w:rPr>
           <w:vertAlign w:val="superscript"/>
         </w:rPr>
-        <w:t>+1</w:t>
+        <w:t>+</w:t>
       </w:r>
       <w:r>
         <w:t xml:space="preserve"> stress. </w:t>
@@ -1638,7 +1832,6 @@
     </w:p>
     <w:p>
       <w:r>
-        <w:lastRenderedPageBreak/>
         <w:t>To identify broad trends of gene expression among the different growth conditions, we performed hierarchical clustering on both mRNA and protein abundances (Figures 2 and 3). For mRNA, we found that differences in gene expression were primarily driven by the growth phase (exponential vs. stationary/late stationary). Nea</w:t>
       </w:r>
       <w:r>
@@ -1651,7 +1844,13 @@
         <w:rPr>
           <w:vertAlign w:val="superscript"/>
         </w:rPr>
-        <w:t>+2</w:t>
+        <w:t>2</w:t>
+      </w:r>
+      <w:r>
+        <w:rPr>
+          <w:vertAlign w:val="superscript"/>
+        </w:rPr>
+        <w:t>+</w:t>
       </w:r>
       <w:r>
         <w:t xml:space="preserve"> levels, Na</w:t>
@@ -1660,7 +1859,7 @@
         <w:rPr>
           <w:vertAlign w:val="superscript"/>
         </w:rPr>
-        <w:t>+1</w:t>
+        <w:t>+</w:t>
       </w:r>
       <w:r>
         <w:t xml:space="preserve"> levels, and carbon source had less influence on the</w:t>
@@ -1705,7 +1904,7 @@
         <w:rPr>
           <w:vertAlign w:val="superscript"/>
         </w:rPr>
-        <w:t>+1</w:t>
+        <w:t>+</w:t>
       </w:r>
       <w:r>
         <w:t xml:space="preserve"> lev</w:t>
@@ -1743,7 +1942,13 @@
         <w:rPr>
           <w:vertAlign w:val="superscript"/>
         </w:rPr>
-        <w:t>+2</w:t>
+        <w:t>2</w:t>
+      </w:r>
+      <w:r>
+        <w:rPr>
+          <w:vertAlign w:val="superscript"/>
+        </w:rPr>
+        <w:t>+</w:t>
       </w:r>
       <w:r>
         <w:t xml:space="preserve"> level, Na</w:t>
@@ -1752,7 +1957,7 @@
         <w:rPr>
           <w:vertAlign w:val="superscript"/>
         </w:rPr>
-        <w:t>+1</w:t>
+        <w:t>+</w:t>
       </w:r>
       <w:r>
         <w:t xml:space="preserve"> level, carbon source) was relative to the random expectation of no clustering. For each variable, we calculated the mean cophenetic distance between all pairs corresponding to the same condition (e.g., for growth phase, all pairs sampled at exponential phase and all pairs sampled at stationary/late stationary phase). The cophenetic distance is defined a</w:t>
@@ -1864,7 +2069,7 @@
           <w:color w:val="auto"/>
           <w:vertAlign w:val="superscript"/>
         </w:rPr>
-        <w:t>+1</w:t>
+        <w:t>+</w:t>
       </w:r>
       <w:r>
         <w:rPr>
@@ -1883,7 +2088,17 @@
           <w:color w:val="auto"/>
           <w:vertAlign w:val="superscript"/>
         </w:rPr>
-        <w:t>+2</w:t>
+        <w:t>2</w:t>
+      </w:r>
+      <w:r>
+        <w:rPr>
+          <w:rFonts w:eastAsiaTheme="minorEastAsia" w:cstheme="minorBidi"/>
+          <w:b w:val="0"/>
+          <w:bCs w:val="0"/>
+          <w:color w:val="auto"/>
+          <w:vertAlign w:val="superscript"/>
+        </w:rPr>
+        <w:t>+</w:t>
       </w:r>
       <w:r>
         <w:rPr>
@@ -2246,25 +2461,416 @@
           <w:bCs w:val="0"/>
           <w:color w:val="auto"/>
         </w:rPr>
-        <w:t xml:space="preserve"> Batch number here represents cultures grown at the same time; a</w:t>
-      </w:r>
-      <w:r>
-        <w:rPr>
-          <w:rFonts w:eastAsiaTheme="minorEastAsia" w:cstheme="minorBidi"/>
-          <w:b w:val="0"/>
-          <w:bCs w:val="0"/>
-          <w:color w:val="auto"/>
-        </w:rPr>
-        <w:t xml:space="preserve">ll bacterial samples with the same batch number were </w:t>
-      </w:r>
-      <w:r>
-        <w:rPr>
-          <w:rFonts w:eastAsiaTheme="minorEastAsia" w:cstheme="minorBidi"/>
-          <w:b w:val="0"/>
-          <w:bCs w:val="0"/>
-          <w:color w:val="auto"/>
-        </w:rPr>
-        <w:t>grown in parallel</w:t>
+        <w:t xml:space="preserve"> Batch number here represents cultures grown at the same time</w:t>
+      </w:r>
+      <w:r>
+        <w:rPr>
+          <w:rFonts w:eastAsiaTheme="minorEastAsia" w:cstheme="minorBidi"/>
+          <w:b w:val="0"/>
+          <w:bCs w:val="0"/>
+          <w:color w:val="auto"/>
+        </w:rPr>
+        <w:t>, in parallel. Thus, batch effects may represent fluctuations in incubator temperatures, slight differences in growth medium composition or water quality, or effects of reviving the initial inoculum of cells, among other possibilities.</w:t>
+      </w:r>
+      <w:r>
+        <w:rPr>
+          <w:rFonts w:eastAsiaTheme="minorEastAsia" w:cstheme="minorBidi"/>
+          <w:b w:val="0"/>
+          <w:bCs w:val="0"/>
+          <w:color w:val="auto"/>
+        </w:rPr>
+        <w:t xml:space="preserve"> </w:t>
+      </w:r>
+    </w:p>
+    <w:p>
+      <w:pPr>
+        <w:pStyle w:val="Heading3"/>
+        <w:rPr>
+          <w:rFonts w:eastAsiaTheme="minorEastAsia" w:cstheme="minorBidi"/>
+          <w:b w:val="0"/>
+          <w:bCs w:val="0"/>
+          <w:color w:val="auto"/>
+        </w:rPr>
+      </w:pPr>
+      <w:r>
+        <w:rPr>
+          <w:rFonts w:eastAsiaTheme="minorEastAsia" w:cstheme="minorBidi"/>
+          <w:b w:val="0"/>
+          <w:bCs w:val="0"/>
+          <w:color w:val="auto"/>
+        </w:rPr>
+        <w:t>For protein abundances,</w:t>
+      </w:r>
+      <w:r>
+        <w:rPr>
+          <w:rFonts w:eastAsiaTheme="minorEastAsia" w:cstheme="minorBidi"/>
+          <w:b w:val="0"/>
+          <w:bCs w:val="0"/>
+          <w:color w:val="auto"/>
+        </w:rPr>
+        <w:t xml:space="preserve"> the variables</w:t>
+      </w:r>
+      <w:r>
+        <w:rPr>
+          <w:rFonts w:eastAsiaTheme="minorEastAsia" w:cstheme="minorBidi"/>
+          <w:b w:val="0"/>
+          <w:bCs w:val="0"/>
+          <w:color w:val="auto"/>
+        </w:rPr>
+        <w:t xml:space="preserve"> Na</w:t>
+      </w:r>
+      <w:r>
+        <w:rPr>
+          <w:rFonts w:eastAsiaTheme="minorEastAsia" w:cstheme="minorBidi"/>
+          <w:b w:val="0"/>
+          <w:bCs w:val="0"/>
+          <w:color w:val="auto"/>
+          <w:vertAlign w:val="superscript"/>
+        </w:rPr>
+        <w:t>+</w:t>
+      </w:r>
+      <w:r>
+        <w:rPr>
+          <w:rFonts w:eastAsiaTheme="minorEastAsia" w:cstheme="minorBidi"/>
+          <w:b w:val="0"/>
+          <w:bCs w:val="0"/>
+          <w:color w:val="auto"/>
+        </w:rPr>
+        <w:t xml:space="preserve"> level</w:t>
+      </w:r>
+      <w:r>
+        <w:rPr>
+          <w:rFonts w:eastAsiaTheme="minorEastAsia" w:cstheme="minorBidi"/>
+          <w:b w:val="0"/>
+          <w:bCs w:val="0"/>
+          <w:color w:val="auto"/>
+        </w:rPr>
+        <w:t>, growth phase</w:t>
+      </w:r>
+      <w:r>
+        <w:rPr>
+          <w:rFonts w:eastAsiaTheme="minorEastAsia" w:cstheme="minorBidi"/>
+          <w:b w:val="0"/>
+          <w:bCs w:val="0"/>
+          <w:color w:val="auto"/>
+        </w:rPr>
+        <w:t>,</w:t>
+      </w:r>
+      <w:r>
+        <w:rPr>
+          <w:rFonts w:eastAsiaTheme="minorEastAsia" w:cstheme="minorBidi"/>
+          <w:b w:val="0"/>
+          <w:bCs w:val="0"/>
+          <w:color w:val="auto"/>
+        </w:rPr>
+        <w:t xml:space="preserve"> and carbon source </w:t>
+      </w:r>
+      <w:r>
+        <w:rPr>
+          <w:rFonts w:eastAsiaTheme="minorEastAsia" w:cstheme="minorBidi"/>
+          <w:b w:val="0"/>
+          <w:bCs w:val="0"/>
+          <w:color w:val="auto"/>
+        </w:rPr>
+        <w:t xml:space="preserve">were all significantly clustered, </w:t>
+      </w:r>
+      <w:r>
+        <w:rPr>
+          <w:rFonts w:eastAsiaTheme="minorEastAsia" w:cstheme="minorBidi"/>
+          <w:b w:val="0"/>
+          <w:bCs w:val="0"/>
+          <w:color w:val="auto"/>
+        </w:rPr>
+        <w:t xml:space="preserve">with </w:t>
+      </w:r>
+      <w:r>
+        <w:rPr>
+          <w:rFonts w:eastAsiaTheme="minorEastAsia" w:cstheme="minorBidi"/>
+          <w:b w:val="0"/>
+          <w:bCs w:val="0"/>
+          <w:i/>
+          <w:color w:val="auto"/>
+        </w:rPr>
+        <w:t>z</w:t>
+      </w:r>
+      <w:r>
+        <w:rPr>
+          <w:rFonts w:eastAsiaTheme="minorEastAsia" w:cstheme="minorBidi"/>
+          <w:b w:val="0"/>
+          <w:bCs w:val="0"/>
+          <w:color w:val="auto"/>
+        </w:rPr>
+        <w:t>-</w:t>
+      </w:r>
+      <w:r>
+        <w:rPr>
+          <w:rFonts w:eastAsiaTheme="minorEastAsia" w:cstheme="minorBidi"/>
+          <w:b w:val="0"/>
+          <w:bCs w:val="0"/>
+          <w:color w:val="auto"/>
+        </w:rPr>
+        <w:t>scores</w:t>
+      </w:r>
+      <w:r>
+        <w:rPr>
+          <w:rFonts w:eastAsiaTheme="minorEastAsia" w:cstheme="minorBidi"/>
+          <w:b w:val="0"/>
+          <w:bCs w:val="0"/>
+          <w:color w:val="auto"/>
+        </w:rPr>
+        <w:t xml:space="preserve"> of </w:t>
+      </w:r>
+      <w:r>
+        <w:rPr>
+          <w:color w:val="auto"/>
+        </w:rPr>
+        <w:t>−</w:t>
+      </w:r>
+      <w:r>
+        <w:rPr>
+          <w:rFonts w:eastAsiaTheme="minorEastAsia" w:cstheme="minorBidi"/>
+          <w:b w:val="0"/>
+          <w:bCs w:val="0"/>
+          <w:color w:val="auto"/>
+        </w:rPr>
+        <w:t>4</w:t>
+      </w:r>
+      <w:r>
+        <w:rPr>
+          <w:rFonts w:eastAsiaTheme="minorEastAsia" w:cstheme="minorBidi"/>
+          <w:b w:val="0"/>
+          <w:bCs w:val="0"/>
+          <w:color w:val="auto"/>
+        </w:rPr>
+        <w:t xml:space="preserve">.78, </w:t>
+      </w:r>
+      <w:r>
+        <w:rPr>
+          <w:color w:val="auto"/>
+        </w:rPr>
+        <w:t>−</w:t>
+      </w:r>
+      <w:r>
+        <w:rPr>
+          <w:rFonts w:eastAsiaTheme="minorEastAsia" w:cstheme="minorBidi"/>
+          <w:b w:val="0"/>
+          <w:bCs w:val="0"/>
+          <w:color w:val="auto"/>
+        </w:rPr>
+        <w:t xml:space="preserve">4.21, and </w:t>
+      </w:r>
+      <w:r>
+        <w:rPr>
+          <w:color w:val="auto"/>
+        </w:rPr>
+        <w:t>−</w:t>
+      </w:r>
+      <w:r>
+        <w:rPr>
+          <w:rFonts w:eastAsiaTheme="minorEastAsia" w:cstheme="minorBidi"/>
+          <w:b w:val="0"/>
+          <w:bCs w:val="0"/>
+          <w:color w:val="auto"/>
+        </w:rPr>
+        <w:t>3.15</w:t>
+      </w:r>
+      <w:r>
+        <w:rPr>
+          <w:rFonts w:eastAsiaTheme="minorEastAsia" w:cstheme="minorBidi"/>
+          <w:b w:val="0"/>
+          <w:bCs w:val="0"/>
+          <w:color w:val="auto"/>
+        </w:rPr>
+        <w:t>,</w:t>
+      </w:r>
+      <w:r>
+        <w:rPr>
+          <w:rFonts w:eastAsiaTheme="minorEastAsia" w:cstheme="minorBidi"/>
+          <w:b w:val="0"/>
+          <w:bCs w:val="0"/>
+          <w:color w:val="auto"/>
+        </w:rPr>
+        <w:t xml:space="preserve"> respectively</w:t>
+      </w:r>
+      <w:r>
+        <w:rPr>
+          <w:rFonts w:eastAsiaTheme="minorEastAsia" w:cstheme="minorBidi"/>
+          <w:b w:val="0"/>
+          <w:bCs w:val="0"/>
+          <w:color w:val="auto"/>
+        </w:rPr>
+        <w:t xml:space="preserve"> </w:t>
+      </w:r>
+      <w:r>
+        <w:rPr>
+          <w:rFonts w:eastAsiaTheme="minorEastAsia" w:cstheme="minorBidi"/>
+          <w:b w:val="0"/>
+          <w:bCs w:val="0"/>
+          <w:color w:val="auto"/>
+        </w:rPr>
+        <w:t xml:space="preserve">(Table 1). </w:t>
+      </w:r>
+      <w:r>
+        <w:rPr>
+          <w:rFonts w:eastAsiaTheme="minorEastAsia" w:cstheme="minorBidi"/>
+          <w:b w:val="0"/>
+          <w:bCs w:val="0"/>
+          <w:color w:val="auto"/>
+        </w:rPr>
+        <w:t xml:space="preserve">Batch number had a </w:t>
+      </w:r>
+      <w:r>
+        <w:rPr>
+          <w:rFonts w:eastAsiaTheme="minorEastAsia" w:cstheme="minorBidi"/>
+          <w:b w:val="0"/>
+          <w:bCs w:val="0"/>
+          <w:i/>
+          <w:color w:val="auto"/>
+        </w:rPr>
+        <w:t>z</w:t>
+      </w:r>
+      <w:r>
+        <w:rPr>
+          <w:rFonts w:eastAsiaTheme="minorEastAsia" w:cstheme="minorBidi"/>
+          <w:b w:val="0"/>
+          <w:bCs w:val="0"/>
+          <w:color w:val="auto"/>
+        </w:rPr>
+        <w:t>-score</w:t>
+      </w:r>
+      <w:r>
+        <w:rPr>
+          <w:rFonts w:eastAsiaTheme="minorEastAsia" w:cstheme="minorBidi"/>
+          <w:b w:val="0"/>
+          <w:bCs w:val="0"/>
+          <w:color w:val="auto"/>
+        </w:rPr>
+        <w:t xml:space="preserve"> of </w:t>
+      </w:r>
+      <w:r>
+        <w:rPr>
+          <w:color w:val="auto"/>
+        </w:rPr>
+        <w:t>−</w:t>
+      </w:r>
+      <w:r>
+        <w:rPr>
+          <w:rFonts w:eastAsiaTheme="minorEastAsia" w:cstheme="minorBidi"/>
+          <w:b w:val="0"/>
+          <w:bCs w:val="0"/>
+          <w:color w:val="auto"/>
+        </w:rPr>
+        <w:t>23.29</w:t>
+      </w:r>
+      <w:r>
+        <w:rPr>
+          <w:rFonts w:eastAsiaTheme="minorEastAsia" w:cstheme="minorBidi"/>
+          <w:b w:val="0"/>
+          <w:bCs w:val="0"/>
+          <w:color w:val="auto"/>
+        </w:rPr>
+        <w:t>,</w:t>
+      </w:r>
+      <w:r>
+        <w:rPr>
+          <w:rFonts w:eastAsiaTheme="minorEastAsia" w:cstheme="minorBidi"/>
+          <w:b w:val="0"/>
+          <w:bCs w:val="0"/>
+          <w:color w:val="auto"/>
+        </w:rPr>
+        <w:t xml:space="preserve"> </w:t>
+      </w:r>
+      <w:r>
+        <w:rPr>
+          <w:rFonts w:eastAsiaTheme="minorEastAsia" w:cstheme="minorBidi"/>
+          <w:b w:val="0"/>
+          <w:bCs w:val="0"/>
+          <w:color w:val="auto"/>
+        </w:rPr>
+        <w:t>which implies that there were strong batch effects present in the protein data.</w:t>
+      </w:r>
+    </w:p>
+    <w:p>
+      <w:pPr>
+        <w:pStyle w:val="Heading3"/>
+        <w:rPr>
+          <w:rFonts w:eastAsiaTheme="minorEastAsia" w:cstheme="minorBidi"/>
+          <w:b w:val="0"/>
+          <w:bCs w:val="0"/>
+          <w:color w:val="auto"/>
+        </w:rPr>
+      </w:pPr>
+      <w:r>
+        <w:rPr>
+          <w:rFonts w:eastAsiaTheme="minorEastAsia" w:cstheme="minorBidi"/>
+          <w:b w:val="0"/>
+          <w:bCs w:val="0"/>
+          <w:color w:val="auto"/>
+        </w:rPr>
+        <w:t>In summary, t</w:t>
+      </w:r>
+      <w:r>
+        <w:rPr>
+          <w:rFonts w:eastAsiaTheme="minorEastAsia" w:cstheme="minorBidi"/>
+          <w:b w:val="0"/>
+          <w:bCs w:val="0"/>
+          <w:color w:val="auto"/>
+        </w:rPr>
+        <w:t xml:space="preserve">he </w:t>
+      </w:r>
+      <w:r>
+        <w:rPr>
+          <w:rFonts w:eastAsiaTheme="minorEastAsia" w:cstheme="minorBidi"/>
+          <w:b w:val="0"/>
+          <w:bCs w:val="0"/>
+          <w:color w:val="auto"/>
+        </w:rPr>
+        <w:t>largest effect i</w:t>
+      </w:r>
+      <w:r>
+        <w:rPr>
+          <w:rFonts w:eastAsiaTheme="minorEastAsia" w:cstheme="minorBidi"/>
+          <w:b w:val="0"/>
+          <w:bCs w:val="0"/>
+          <w:color w:val="auto"/>
+        </w:rPr>
+        <w:t>n mRNA</w:t>
+      </w:r>
+      <w:r>
+        <w:rPr>
+          <w:rFonts w:eastAsiaTheme="minorEastAsia" w:cstheme="minorBidi"/>
+          <w:b w:val="0"/>
+          <w:bCs w:val="0"/>
+          <w:color w:val="auto"/>
+        </w:rPr>
+        <w:t xml:space="preserve"> abundances</w:t>
+      </w:r>
+      <w:r>
+        <w:rPr>
+          <w:rFonts w:eastAsiaTheme="minorEastAsia" w:cstheme="minorBidi"/>
+          <w:b w:val="0"/>
+          <w:bCs w:val="0"/>
+          <w:color w:val="auto"/>
+        </w:rPr>
+        <w:t>, growth phase,</w:t>
+      </w:r>
+      <w:r>
+        <w:rPr>
+          <w:rFonts w:eastAsiaTheme="minorEastAsia" w:cstheme="minorBidi"/>
+          <w:b w:val="0"/>
+          <w:bCs w:val="0"/>
+          <w:color w:val="auto"/>
+        </w:rPr>
+        <w:t xml:space="preserve"> was similarly present in </w:t>
+      </w:r>
+      <w:r>
+        <w:rPr>
+          <w:rFonts w:eastAsiaTheme="minorEastAsia" w:cstheme="minorBidi"/>
+          <w:b w:val="0"/>
+          <w:bCs w:val="0"/>
+          <w:color w:val="auto"/>
+        </w:rPr>
+        <w:t>proteins</w:t>
       </w:r>
       <w:r>
         <w:rPr>
@@ -2275,820 +2881,411 @@
         </w:rPr>
         <w:t xml:space="preserve">. </w:t>
       </w:r>
+      <w:r>
+        <w:rPr>
+          <w:rFonts w:eastAsiaTheme="minorEastAsia" w:cstheme="minorBidi"/>
+          <w:b w:val="0"/>
+          <w:bCs w:val="0"/>
+          <w:color w:val="auto"/>
+        </w:rPr>
+        <w:t xml:space="preserve">However, protein abundances clustered also by </w:t>
+      </w:r>
+      <w:r>
+        <w:rPr>
+          <w:rFonts w:eastAsiaTheme="minorEastAsia" w:cstheme="minorBidi"/>
+          <w:b w:val="0"/>
+          <w:bCs w:val="0"/>
+          <w:color w:val="auto"/>
+        </w:rPr>
+        <w:t>Na</w:t>
+      </w:r>
+      <w:r>
+        <w:rPr>
+          <w:rFonts w:eastAsiaTheme="minorEastAsia" w:cstheme="minorBidi"/>
+          <w:b w:val="0"/>
+          <w:bCs w:val="0"/>
+          <w:color w:val="auto"/>
+          <w:vertAlign w:val="superscript"/>
+        </w:rPr>
+        <w:t>+</w:t>
+      </w:r>
+      <w:r>
+        <w:rPr>
+          <w:rFonts w:eastAsiaTheme="minorEastAsia" w:cstheme="minorBidi"/>
+          <w:b w:val="0"/>
+          <w:bCs w:val="0"/>
+          <w:color w:val="auto"/>
+        </w:rPr>
+        <w:t xml:space="preserve"> and carbon source</w:t>
+      </w:r>
+      <w:r>
+        <w:rPr>
+          <w:rFonts w:eastAsiaTheme="minorEastAsia" w:cstheme="minorBidi"/>
+          <w:b w:val="0"/>
+          <w:bCs w:val="0"/>
+          <w:color w:val="auto"/>
+        </w:rPr>
+        <w:t>, effects that weren’</w:t>
+      </w:r>
+      <w:r>
+        <w:rPr>
+          <w:rFonts w:eastAsiaTheme="minorEastAsia" w:cstheme="minorBidi"/>
+          <w:b w:val="0"/>
+          <w:bCs w:val="0"/>
+          <w:color w:val="auto"/>
+        </w:rPr>
+        <w:t>t present in the mRNA data. Finally, both mRNA and protein data were influenced by batch effects, and the effect was much more pronounced for proteins than for mRNA</w:t>
+      </w:r>
+      <w:r>
+        <w:rPr>
+          <w:rFonts w:eastAsiaTheme="minorEastAsia" w:cstheme="minorBidi"/>
+          <w:b w:val="0"/>
+          <w:bCs w:val="0"/>
+          <w:color w:val="auto"/>
+        </w:rPr>
+        <w:t xml:space="preserve"> (Table 1).</w:t>
+      </w:r>
     </w:p>
     <w:p>
       <w:pPr>
         <w:pStyle w:val="Heading3"/>
-        <w:rPr>
-          <w:rFonts w:eastAsiaTheme="minorEastAsia" w:cstheme="minorBidi"/>
-          <w:b w:val="0"/>
-          <w:bCs w:val="0"/>
-          <w:color w:val="auto"/>
-        </w:rPr>
-      </w:pPr>
-      <w:r>
-        <w:rPr>
-          <w:rFonts w:eastAsiaTheme="minorEastAsia" w:cstheme="minorBidi"/>
-          <w:b w:val="0"/>
-          <w:bCs w:val="0"/>
-          <w:color w:val="auto"/>
-        </w:rPr>
-        <w:t>For protein abundances,</w:t>
-      </w:r>
-      <w:r>
-        <w:rPr>
-          <w:rFonts w:eastAsiaTheme="minorEastAsia" w:cstheme="minorBidi"/>
-          <w:b w:val="0"/>
-          <w:bCs w:val="0"/>
-          <w:color w:val="auto"/>
-        </w:rPr>
-        <w:t xml:space="preserve"> the variables</w:t>
-      </w:r>
-      <w:r>
-        <w:rPr>
-          <w:rFonts w:eastAsiaTheme="minorEastAsia" w:cstheme="minorBidi"/>
-          <w:b w:val="0"/>
-          <w:bCs w:val="0"/>
-          <w:color w:val="auto"/>
+      </w:pPr>
+      <w:r>
+        <w:t>Identification of differentially expressed genes</w:t>
+      </w:r>
+    </w:p>
+    <w:p>
+      <w:pPr>
+        <w:rPr>
+          <w:bCs/>
+          <w:color w:val="000000" w:themeColor="text1"/>
+        </w:rPr>
+      </w:pPr>
+      <w:r>
+        <w:rPr>
+          <w:color w:val="000000" w:themeColor="text1"/>
+        </w:rPr>
+        <w:t xml:space="preserve">We next asked under </w:t>
+      </w:r>
+      <w:r>
+        <w:rPr>
+          <w:color w:val="000000" w:themeColor="text1"/>
+        </w:rPr>
+        <w:t xml:space="preserve">which conditions </w:t>
+      </w:r>
+      <w:r>
+        <w:rPr>
+          <w:color w:val="000000" w:themeColor="text1"/>
+        </w:rPr>
+        <w:t xml:space="preserve">and to what extent </w:t>
+      </w:r>
+      <w:r>
+        <w:rPr>
+          <w:color w:val="000000" w:themeColor="text1"/>
+        </w:rPr>
+        <w:t>RNA</w:t>
+      </w:r>
+      <w:r>
+        <w:rPr>
+          <w:color w:val="000000" w:themeColor="text1"/>
+        </w:rPr>
+        <w:t xml:space="preserve"> and protein</w:t>
+      </w:r>
+      <w:r>
+        <w:rPr>
+          <w:color w:val="000000" w:themeColor="text1"/>
+        </w:rPr>
+        <w:t xml:space="preserve"> </w:t>
+      </w:r>
+      <w:r>
+        <w:rPr>
+          <w:color w:val="000000" w:themeColor="text1"/>
+        </w:rPr>
+        <w:t xml:space="preserve">expression were </w:t>
+      </w:r>
+      <w:r>
+        <w:rPr>
+          <w:color w:val="000000" w:themeColor="text1"/>
+        </w:rPr>
+        <w:t xml:space="preserve">altered. </w:t>
+      </w:r>
+      <w:r>
+        <w:rPr>
+          <w:color w:val="000000" w:themeColor="text1"/>
+        </w:rPr>
+        <w:t xml:space="preserve">To identify </w:t>
+      </w:r>
+      <w:r>
+        <w:rPr>
+          <w:color w:val="000000" w:themeColor="text1"/>
+        </w:rPr>
+        <w:t>differentially expresse</w:t>
+      </w:r>
+      <w:r>
+        <w:rPr>
+          <w:color w:val="000000" w:themeColor="text1"/>
+        </w:rPr>
+        <w:t>d mRNA</w:t>
+      </w:r>
+      <w:r>
+        <w:rPr>
+          <w:color w:val="000000" w:themeColor="text1"/>
+        </w:rPr>
+        <w:t xml:space="preserve">s and </w:t>
+      </w:r>
+      <w:r>
+        <w:rPr>
+          <w:color w:val="000000" w:themeColor="text1"/>
+        </w:rPr>
+        <w:t>proteins</w:t>
+      </w:r>
+      <w:r>
+        <w:rPr>
+          <w:color w:val="000000" w:themeColor="text1"/>
+        </w:rPr>
+        <w:t>,</w:t>
+      </w:r>
+      <w:r>
+        <w:rPr>
+          <w:color w:val="000000" w:themeColor="text1"/>
+        </w:rPr>
+        <w:t xml:space="preserve"> we use</w:t>
+      </w:r>
+      <w:r>
+        <w:rPr>
+          <w:color w:val="000000" w:themeColor="text1"/>
+        </w:rPr>
+        <w:t>d</w:t>
+      </w:r>
+      <w:r>
+        <w:rPr>
+          <w:color w:val="000000" w:themeColor="text1"/>
+        </w:rPr>
+        <w:t xml:space="preserve"> DE</w:t>
+      </w:r>
+      <w:r>
+        <w:rPr>
+          <w:color w:val="000000" w:themeColor="text1"/>
+        </w:rPr>
+        <w:t xml:space="preserve">Seq2 </w:t>
+      </w:r>
+      <w:r>
+        <w:rPr>
+          <w:color w:val="000000" w:themeColor="text1"/>
+        </w:rPr>
+        <w:fldChar w:fldCharType="begin"/>
+      </w:r>
+      <w:r>
+        <w:rPr>
+          <w:color w:val="000000" w:themeColor="text1"/>
+        </w:rPr>
+        <w:instrText xml:space="preserve"> ADDIN ZOTERO_ITEM CSL_CITATION {"citationID":"Ml4OLZh6","properties":{"formattedCitation":"(Love, Huber, and Anders 2014)","plainCitation":"(Love, Huber, and Anders 2014)"},"citationItems":[{"id":42,"uris":["http://zotero.org/users/local/FOPKHRFW/items/IB86BRPV"],"uri":["http://zotero.org/users/local/FOPKHRFW/items/IB86BRPV"],"itemData":{"id":42,"type":"article-journal","title":"Moderated estimation of fold change and dispersion for RNA-seq data with DESeq2","container-title":"Genome Biology","page":"550","volume":"15","issue":"12","source":"www.genomebiology.com","abstract":"In comparative high-throughput sequencing assays, a fundamental task is the analysis of count data, such as read counts per gene in RNA-seq, for evidence of systematic changes across experimental conditions. Small replicate numbers, discreteness, large dynamic range and the presence of outliers require a suitable statistical approach. We present DESeq2, a method for differential analysis of count data, using shrinkage estimation for dispersions and fold changes to improve stability and interpretability of estimates. This enables a more quantitative analysis focused on the strength rather than the mere presence of differential expression. The DESeq2 package is available at http://www.bioconductor.org/packages/release/bioc/html/DESeq2.html.","DOI":"10.1186/s13059-014-0550-8","ISSN":"1465-6906","note":"PMID: 25516281","language":"en","author":[{"family":"Love","given":"Michael I."},{"family":"Huber","given":"Wolfgang"},{"family":"Anders","given":"Simon"}],"issued":{"date-parts":[["2014",12,5]]},"PMID":"25516281"}}],"schema":"https://github.com/citation-style-language/schema/raw/master/csl-citation.json"} </w:instrText>
+      </w:r>
+      <w:r>
+        <w:rPr>
+          <w:color w:val="000000" w:themeColor="text1"/>
+        </w:rPr>
+        <w:fldChar w:fldCharType="separate"/>
+      </w:r>
+      <w:r>
+        <w:rPr>
+          <w:noProof/>
+          <w:color w:val="000000" w:themeColor="text1"/>
+        </w:rPr>
+        <w:t>(Love, Huber, and Anders 2014)</w:t>
+      </w:r>
+      <w:r>
+        <w:rPr>
+          <w:color w:val="000000" w:themeColor="text1"/>
+        </w:rPr>
+        <w:fldChar w:fldCharType="end"/>
+      </w:r>
+      <w:r>
+        <w:rPr>
+          <w:color w:val="000000" w:themeColor="text1"/>
+        </w:rPr>
+        <w:t xml:space="preserve">. Since </w:t>
+      </w:r>
+      <w:r>
+        <w:rPr>
+          <w:color w:val="000000" w:themeColor="text1"/>
+        </w:rPr>
+        <w:t xml:space="preserve">our data clustered significantly by </w:t>
+      </w:r>
+      <w:r>
+        <w:rPr>
+          <w:color w:val="000000" w:themeColor="text1"/>
+        </w:rPr>
+        <w:t>growth phase</w:t>
+      </w:r>
+      <w:r>
+        <w:rPr>
+          <w:color w:val="000000" w:themeColor="text1"/>
+        </w:rPr>
+        <w:t xml:space="preserve">, </w:t>
+      </w:r>
+      <w:r>
+        <w:rPr>
+          <w:color w:val="000000" w:themeColor="text1"/>
+        </w:rPr>
+        <w:t>we analyze</w:t>
+      </w:r>
+      <w:r>
+        <w:rPr>
+          <w:color w:val="000000" w:themeColor="text1"/>
+        </w:rPr>
+        <w:t>d</w:t>
+      </w:r>
+      <w:r>
+        <w:rPr>
+          <w:color w:val="000000" w:themeColor="text1"/>
+        </w:rPr>
+        <w:t xml:space="preserve"> </w:t>
+      </w:r>
+      <w:r>
+        <w:rPr>
+          <w:color w:val="000000" w:themeColor="text1"/>
+        </w:rPr>
+        <w:t xml:space="preserve">RNA and protein expression separately for </w:t>
+      </w:r>
+      <w:r>
+        <w:rPr>
+          <w:color w:val="000000" w:themeColor="text1"/>
+        </w:rPr>
+        <w:t>exponential and stationary</w:t>
+      </w:r>
+      <w:r>
+        <w:rPr>
+          <w:color w:val="000000" w:themeColor="text1"/>
+        </w:rPr>
+        <w:t xml:space="preserve"> phase</w:t>
+      </w:r>
+      <w:r>
+        <w:rPr>
+          <w:color w:val="000000" w:themeColor="text1"/>
+        </w:rPr>
+        <w:t xml:space="preserve">. For each </w:t>
+      </w:r>
+      <w:r>
+        <w:rPr>
+          <w:color w:val="000000" w:themeColor="text1"/>
+        </w:rPr>
+        <w:t xml:space="preserve">growth phase, </w:t>
+      </w:r>
+      <w:r>
+        <w:rPr>
+          <w:color w:val="000000" w:themeColor="text1"/>
+        </w:rPr>
+        <w:t>we define</w:t>
+      </w:r>
+      <w:r>
+        <w:rPr>
+          <w:color w:val="000000" w:themeColor="text1"/>
+        </w:rPr>
+        <w:t>d the reference condition to be</w:t>
+      </w:r>
+      <w:r>
+        <w:rPr>
+          <w:color w:val="000000" w:themeColor="text1"/>
+        </w:rPr>
+        <w:t xml:space="preserve"> glucose as carbon source,</w:t>
+      </w:r>
+      <w:r>
+        <w:rPr>
+          <w:color w:val="000000" w:themeColor="text1"/>
+        </w:rPr>
+        <w:t xml:space="preserve"> with </w:t>
+      </w:r>
+      <w:r>
+        <w:rPr>
+          <w:color w:val="000000" w:themeColor="text1"/>
+        </w:rPr>
+        <w:t>5</w:t>
+      </w:r>
+      <w:r>
+        <w:rPr>
+          <w:color w:val="000000" w:themeColor="text1"/>
+        </w:rPr>
+        <w:t>mM</w:t>
+      </w:r>
+      <w:r>
+        <w:rPr>
+          <w:color w:val="000000" w:themeColor="text1"/>
         </w:rPr>
         <w:t xml:space="preserve"> Na</w:t>
       </w:r>
       <w:r>
         <w:rPr>
-          <w:rFonts w:eastAsiaTheme="minorEastAsia" w:cstheme="minorBidi"/>
-          <w:b w:val="0"/>
-          <w:bCs w:val="0"/>
-          <w:color w:val="auto"/>
+          <w:color w:val="000000" w:themeColor="text1"/>
           <w:vertAlign w:val="superscript"/>
         </w:rPr>
-        <w:t>+1</w:t>
-      </w:r>
-      <w:r>
-        <w:rPr>
-          <w:rFonts w:eastAsiaTheme="minorEastAsia" w:cstheme="minorBidi"/>
-          <w:b w:val="0"/>
-          <w:bCs w:val="0"/>
-          <w:color w:val="auto"/>
-        </w:rPr>
-        <w:t xml:space="preserve"> level</w:t>
-      </w:r>
-      <w:r>
-        <w:rPr>
-          <w:rFonts w:eastAsiaTheme="minorEastAsia" w:cstheme="minorBidi"/>
-          <w:b w:val="0"/>
-          <w:bCs w:val="0"/>
-          <w:color w:val="auto"/>
-        </w:rPr>
-        <w:t>, growth phase</w:t>
-      </w:r>
-      <w:r>
-        <w:rPr>
-          <w:rFonts w:eastAsiaTheme="minorEastAsia" w:cstheme="minorBidi"/>
-          <w:b w:val="0"/>
-          <w:bCs w:val="0"/>
-          <w:color w:val="auto"/>
-        </w:rPr>
-        <w:t>,</w:t>
-      </w:r>
-      <w:r>
-        <w:rPr>
-          <w:rFonts w:eastAsiaTheme="minorEastAsia" w:cstheme="minorBidi"/>
-          <w:b w:val="0"/>
-          <w:bCs w:val="0"/>
-          <w:color w:val="auto"/>
-        </w:rPr>
-        <w:t xml:space="preserve"> and carbon source </w:t>
-      </w:r>
-      <w:r>
-        <w:rPr>
-          <w:rFonts w:eastAsiaTheme="minorEastAsia" w:cstheme="minorBidi"/>
-          <w:b w:val="0"/>
-          <w:bCs w:val="0"/>
-          <w:color w:val="auto"/>
-        </w:rPr>
-        <w:t xml:space="preserve">were all significantly clustered, </w:t>
-      </w:r>
-      <w:r>
-        <w:rPr>
-          <w:rFonts w:eastAsiaTheme="minorEastAsia" w:cstheme="minorBidi"/>
-          <w:b w:val="0"/>
-          <w:bCs w:val="0"/>
-          <w:color w:val="auto"/>
-        </w:rPr>
-        <w:t xml:space="preserve">with </w:t>
-      </w:r>
-      <w:r>
-        <w:rPr>
-          <w:rFonts w:eastAsiaTheme="minorEastAsia" w:cstheme="minorBidi"/>
-          <w:b w:val="0"/>
-          <w:bCs w:val="0"/>
-          <w:i/>
-          <w:color w:val="auto"/>
-        </w:rPr>
-        <w:t>z</w:t>
-      </w:r>
-      <w:r>
-        <w:rPr>
-          <w:rFonts w:eastAsiaTheme="minorEastAsia" w:cstheme="minorBidi"/>
-          <w:b w:val="0"/>
-          <w:bCs w:val="0"/>
-          <w:color w:val="auto"/>
-        </w:rPr>
-        <w:t>-</w:t>
-      </w:r>
-      <w:r>
-        <w:rPr>
-          <w:rFonts w:eastAsiaTheme="minorEastAsia" w:cstheme="minorBidi"/>
-          <w:b w:val="0"/>
-          <w:bCs w:val="0"/>
-          <w:color w:val="auto"/>
-        </w:rPr>
-        <w:t>scores</w:t>
-      </w:r>
-      <w:r>
-        <w:rPr>
-          <w:rFonts w:eastAsiaTheme="minorEastAsia" w:cstheme="minorBidi"/>
-          <w:b w:val="0"/>
-          <w:bCs w:val="0"/>
-          <w:color w:val="auto"/>
-        </w:rPr>
-        <w:t xml:space="preserve"> of </w:t>
-      </w:r>
-      <w:r>
-        <w:rPr>
-          <w:color w:val="auto"/>
-        </w:rPr>
-        <w:t>−</w:t>
-      </w:r>
-      <w:r>
-        <w:rPr>
-          <w:rFonts w:eastAsiaTheme="minorEastAsia" w:cstheme="minorBidi"/>
-          <w:b w:val="0"/>
-          <w:bCs w:val="0"/>
-          <w:color w:val="auto"/>
-        </w:rPr>
-        <w:t>4</w:t>
-      </w:r>
-      <w:r>
-        <w:rPr>
-          <w:rFonts w:eastAsiaTheme="minorEastAsia" w:cstheme="minorBidi"/>
-          <w:b w:val="0"/>
-          <w:bCs w:val="0"/>
-          <w:color w:val="auto"/>
-        </w:rPr>
-        <w:t xml:space="preserve">.78, </w:t>
-      </w:r>
-      <w:r>
-        <w:rPr>
-          <w:color w:val="auto"/>
-        </w:rPr>
-        <w:t>−</w:t>
-      </w:r>
-      <w:r>
-        <w:rPr>
-          <w:rFonts w:eastAsiaTheme="minorEastAsia" w:cstheme="minorBidi"/>
-          <w:b w:val="0"/>
-          <w:bCs w:val="0"/>
-          <w:color w:val="auto"/>
-        </w:rPr>
-        <w:t xml:space="preserve">4.21, and </w:t>
-      </w:r>
-      <w:r>
-        <w:rPr>
-          <w:color w:val="auto"/>
-        </w:rPr>
-        <w:t>−</w:t>
-      </w:r>
-      <w:r>
-        <w:rPr>
-          <w:rFonts w:eastAsiaTheme="minorEastAsia" w:cstheme="minorBidi"/>
-          <w:b w:val="0"/>
-          <w:bCs w:val="0"/>
-          <w:color w:val="auto"/>
-        </w:rPr>
-        <w:t>3.15</w:t>
-      </w:r>
-      <w:r>
-        <w:rPr>
-          <w:rFonts w:eastAsiaTheme="minorEastAsia" w:cstheme="minorBidi"/>
-          <w:b w:val="0"/>
-          <w:bCs w:val="0"/>
-          <w:color w:val="auto"/>
-        </w:rPr>
-        <w:t>,</w:t>
-      </w:r>
-      <w:r>
-        <w:rPr>
-          <w:rFonts w:eastAsiaTheme="minorEastAsia" w:cstheme="minorBidi"/>
-          <w:b w:val="0"/>
-          <w:bCs w:val="0"/>
-          <w:color w:val="auto"/>
-        </w:rPr>
-        <w:t xml:space="preserve"> respectively</w:t>
-      </w:r>
-      <w:r>
-        <w:rPr>
-          <w:rFonts w:eastAsiaTheme="minorEastAsia" w:cstheme="minorBidi"/>
-          <w:b w:val="0"/>
-          <w:bCs w:val="0"/>
-          <w:color w:val="auto"/>
-        </w:rPr>
-        <w:t xml:space="preserve"> </w:t>
-      </w:r>
-      <w:r>
-        <w:rPr>
-          <w:rFonts w:eastAsiaTheme="minorEastAsia" w:cstheme="minorBidi"/>
-          <w:b w:val="0"/>
-          <w:bCs w:val="0"/>
-          <w:color w:val="auto"/>
-        </w:rPr>
-        <w:t xml:space="preserve">(Table 1). </w:t>
-      </w:r>
-      <w:r>
-        <w:rPr>
-          <w:rFonts w:eastAsiaTheme="minorEastAsia" w:cstheme="minorBidi"/>
-          <w:b w:val="0"/>
-          <w:bCs w:val="0"/>
-          <w:color w:val="auto"/>
-        </w:rPr>
-        <w:t xml:space="preserve">Batch number had a </w:t>
-      </w:r>
-      <w:r>
-        <w:rPr>
-          <w:rFonts w:eastAsiaTheme="minorEastAsia" w:cstheme="minorBidi"/>
-          <w:b w:val="0"/>
-          <w:bCs w:val="0"/>
-          <w:i/>
-          <w:color w:val="auto"/>
-        </w:rPr>
-        <w:t>z</w:t>
-      </w:r>
-      <w:r>
-        <w:rPr>
-          <w:rFonts w:eastAsiaTheme="minorEastAsia" w:cstheme="minorBidi"/>
-          <w:b w:val="0"/>
-          <w:bCs w:val="0"/>
-          <w:color w:val="auto"/>
-        </w:rPr>
-        <w:t>-score</w:t>
-      </w:r>
-      <w:r>
-        <w:rPr>
-          <w:rFonts w:eastAsiaTheme="minorEastAsia" w:cstheme="minorBidi"/>
-          <w:b w:val="0"/>
-          <w:bCs w:val="0"/>
-          <w:color w:val="auto"/>
-        </w:rPr>
-        <w:t xml:space="preserve"> of </w:t>
-      </w:r>
-      <w:r>
-        <w:rPr>
-          <w:color w:val="auto"/>
-        </w:rPr>
-        <w:t>−</w:t>
-      </w:r>
-      <w:r>
-        <w:rPr>
-          <w:rFonts w:eastAsiaTheme="minorEastAsia" w:cstheme="minorBidi"/>
-          <w:b w:val="0"/>
-          <w:bCs w:val="0"/>
-          <w:color w:val="auto"/>
-        </w:rPr>
-        <w:t>23.29</w:t>
-      </w:r>
-      <w:r>
-        <w:rPr>
-          <w:rFonts w:eastAsiaTheme="minorEastAsia" w:cstheme="minorBidi"/>
-          <w:b w:val="0"/>
-          <w:bCs w:val="0"/>
-          <w:color w:val="auto"/>
-        </w:rPr>
-        <w:t>,</w:t>
-      </w:r>
-      <w:r>
-        <w:rPr>
-          <w:rFonts w:eastAsiaTheme="minorEastAsia" w:cstheme="minorBidi"/>
-          <w:b w:val="0"/>
-          <w:bCs w:val="0"/>
-          <w:color w:val="auto"/>
-        </w:rPr>
-        <w:t xml:space="preserve"> </w:t>
-      </w:r>
-      <w:r>
-        <w:rPr>
-          <w:rFonts w:eastAsiaTheme="minorEastAsia" w:cstheme="minorBidi"/>
-          <w:b w:val="0"/>
-          <w:bCs w:val="0"/>
-          <w:color w:val="auto"/>
-        </w:rPr>
-        <w:t>which implies that there were strong batch effects present in the protein data.</w:t>
-      </w:r>
-    </w:p>
-    <w:p>
-      <w:pPr>
-        <w:pStyle w:val="Heading3"/>
-        <w:rPr>
-          <w:rFonts w:eastAsiaTheme="minorEastAsia" w:cstheme="minorBidi"/>
-          <w:b w:val="0"/>
-          <w:bCs w:val="0"/>
-          <w:color w:val="auto"/>
-        </w:rPr>
-      </w:pPr>
-      <w:r>
-        <w:rPr>
-          <w:rFonts w:eastAsiaTheme="minorEastAsia" w:cstheme="minorBidi"/>
-          <w:b w:val="0"/>
-          <w:bCs w:val="0"/>
-          <w:color w:val="auto"/>
-        </w:rPr>
-        <w:t>In summary, t</w:t>
-      </w:r>
-      <w:r>
-        <w:rPr>
-          <w:rFonts w:eastAsiaTheme="minorEastAsia" w:cstheme="minorBidi"/>
-          <w:b w:val="0"/>
-          <w:bCs w:val="0"/>
-          <w:color w:val="auto"/>
-        </w:rPr>
-        <w:t xml:space="preserve">he </w:t>
-      </w:r>
-      <w:r>
-        <w:rPr>
-          <w:rFonts w:eastAsiaTheme="minorEastAsia" w:cstheme="minorBidi"/>
-          <w:b w:val="0"/>
-          <w:bCs w:val="0"/>
-          <w:color w:val="auto"/>
-        </w:rPr>
-        <w:t>largest effect i</w:t>
-      </w:r>
-      <w:r>
-        <w:rPr>
-          <w:rFonts w:eastAsiaTheme="minorEastAsia" w:cstheme="minorBidi"/>
-          <w:b w:val="0"/>
-          <w:bCs w:val="0"/>
-          <w:color w:val="auto"/>
-        </w:rPr>
-        <w:t>n mRNA</w:t>
-      </w:r>
-      <w:r>
-        <w:rPr>
-          <w:rFonts w:eastAsiaTheme="minorEastAsia" w:cstheme="minorBidi"/>
-          <w:b w:val="0"/>
-          <w:bCs w:val="0"/>
-          <w:color w:val="auto"/>
-        </w:rPr>
-        <w:t xml:space="preserve"> abundances</w:t>
-      </w:r>
-      <w:r>
-        <w:rPr>
-          <w:rFonts w:eastAsiaTheme="minorEastAsia" w:cstheme="minorBidi"/>
-          <w:b w:val="0"/>
-          <w:bCs w:val="0"/>
-          <w:color w:val="auto"/>
-        </w:rPr>
-        <w:t>, growth phase,</w:t>
-      </w:r>
-      <w:r>
-        <w:rPr>
-          <w:rFonts w:eastAsiaTheme="minorEastAsia" w:cstheme="minorBidi"/>
-          <w:b w:val="0"/>
-          <w:bCs w:val="0"/>
-          <w:color w:val="auto"/>
-        </w:rPr>
-        <w:t xml:space="preserve"> was similarly present in </w:t>
-      </w:r>
-      <w:r>
-        <w:rPr>
-          <w:rFonts w:eastAsiaTheme="minorEastAsia" w:cstheme="minorBidi"/>
-          <w:b w:val="0"/>
-          <w:bCs w:val="0"/>
-          <w:color w:val="auto"/>
-        </w:rPr>
-        <w:t>proteins</w:t>
-      </w:r>
-      <w:r>
-        <w:rPr>
-          <w:rFonts w:eastAsiaTheme="minorEastAsia" w:cstheme="minorBidi"/>
-          <w:b w:val="0"/>
-          <w:bCs w:val="0"/>
-          <w:color w:val="auto"/>
+        <w:t>+</w:t>
+      </w:r>
+      <w:r>
+        <w:rPr>
+          <w:color w:val="000000" w:themeColor="text1"/>
+        </w:rPr>
+        <w:t xml:space="preserve"> </w:t>
+      </w:r>
+      <w:r>
+        <w:rPr>
+          <w:color w:val="000000" w:themeColor="text1"/>
+        </w:rPr>
+        <w:t xml:space="preserve">and </w:t>
+      </w:r>
+      <w:r>
+        <w:rPr>
+          <w:color w:val="000000" w:themeColor="text1"/>
+        </w:rPr>
+        <w:t>0.8mM</w:t>
+      </w:r>
+      <w:r>
+        <w:rPr>
+          <w:color w:val="000000" w:themeColor="text1"/>
+        </w:rPr>
+        <w:t xml:space="preserve"> </w:t>
+      </w:r>
+      <w:r>
+        <w:rPr>
+          <w:bCs/>
+          <w:color w:val="000000" w:themeColor="text1"/>
+        </w:rPr>
+        <w:t>Mg</w:t>
+      </w:r>
+      <w:r>
+        <w:rPr>
+          <w:bCs/>
+          <w:color w:val="000000" w:themeColor="text1"/>
+          <w:vertAlign w:val="superscript"/>
+        </w:rPr>
+        <w:t>2</w:t>
+      </w:r>
+      <w:r>
+        <w:rPr>
+          <w:bCs/>
+          <w:color w:val="000000" w:themeColor="text1"/>
+          <w:vertAlign w:val="superscript"/>
+        </w:rPr>
+        <w:t>+</w:t>
+      </w:r>
+      <w:r>
+        <w:rPr>
+          <w:color w:val="000000" w:themeColor="text1"/>
         </w:rPr>
         <w:t xml:space="preserve">. </w:t>
       </w:r>
       <w:r>
         <w:rPr>
-          <w:rFonts w:eastAsiaTheme="minorEastAsia" w:cstheme="minorBidi"/>
-          <w:b w:val="0"/>
-          <w:bCs w:val="0"/>
-          <w:color w:val="auto"/>
-        </w:rPr>
-        <w:t xml:space="preserve">However, protein abundances clustered also by </w:t>
-      </w:r>
-      <w:r>
-        <w:rPr>
-          <w:rFonts w:eastAsiaTheme="minorEastAsia" w:cstheme="minorBidi"/>
-          <w:b w:val="0"/>
-          <w:bCs w:val="0"/>
-          <w:color w:val="auto"/>
-        </w:rPr>
-        <w:t>Na</w:t>
-      </w:r>
-      <w:r>
-        <w:rPr>
-          <w:rFonts w:eastAsiaTheme="minorEastAsia" w:cstheme="minorBidi"/>
-          <w:b w:val="0"/>
-          <w:bCs w:val="0"/>
-          <w:color w:val="auto"/>
-          <w:vertAlign w:val="superscript"/>
-        </w:rPr>
-        <w:t>+1</w:t>
-      </w:r>
-      <w:r>
-        <w:rPr>
-          <w:rFonts w:eastAsiaTheme="minorEastAsia" w:cstheme="minorBidi"/>
-          <w:b w:val="0"/>
-          <w:bCs w:val="0"/>
-          <w:color w:val="auto"/>
-        </w:rPr>
-        <w:t xml:space="preserve"> and carbon source</w:t>
-      </w:r>
-      <w:r>
-        <w:rPr>
-          <w:rFonts w:eastAsiaTheme="minorEastAsia" w:cstheme="minorBidi"/>
-          <w:b w:val="0"/>
-          <w:bCs w:val="0"/>
-          <w:color w:val="auto"/>
-        </w:rPr>
-        <w:t>, effects that weren’</w:t>
-      </w:r>
-      <w:r>
-        <w:rPr>
-          <w:rFonts w:eastAsiaTheme="minorEastAsia" w:cstheme="minorBidi"/>
-          <w:b w:val="0"/>
-          <w:bCs w:val="0"/>
-          <w:color w:val="auto"/>
-        </w:rPr>
-        <w:t>t present in the mRNA data. Finally, both mRNA and protein data were influenced by batch effects, and the effect was much more pronounced for proteins than for mRNA</w:t>
-      </w:r>
-      <w:r>
-        <w:rPr>
-          <w:rFonts w:eastAsiaTheme="minorEastAsia" w:cstheme="minorBidi"/>
-          <w:b w:val="0"/>
-          <w:bCs w:val="0"/>
-          <w:color w:val="auto"/>
-        </w:rPr>
-        <w:t xml:space="preserve"> (Table 1).</w:t>
-      </w:r>
-    </w:p>
-    <w:p>
-      <w:pPr>
-        <w:pStyle w:val="Heading3"/>
-      </w:pPr>
-      <w:r>
-        <w:t>Identification of differentially expressed genes</w:t>
-      </w:r>
-    </w:p>
-    <w:p>
-      <w:pPr>
+          <w:color w:val="000000" w:themeColor="text1"/>
+        </w:rPr>
+        <w:t xml:space="preserve">This is the baseline formulation of media used in the glucose time-course samples </w:t>
+      </w:r>
+      <w:r>
         <w:rPr>
           <w:bCs/>
           <w:color w:val="000000" w:themeColor="text1"/>
         </w:rPr>
-      </w:pPr>
-      <w:r>
-        <w:rPr>
-          <w:color w:val="000000" w:themeColor="text1"/>
-        </w:rPr>
-        <w:t xml:space="preserve">We next asked under </w:t>
-      </w:r>
-      <w:r>
-        <w:rPr>
-          <w:color w:val="000000" w:themeColor="text1"/>
-        </w:rPr>
-        <w:t xml:space="preserve">which conditions </w:t>
-      </w:r>
-      <w:r>
-        <w:rPr>
-          <w:color w:val="000000" w:themeColor="text1"/>
-        </w:rPr>
-        <w:t xml:space="preserve">and to what extent </w:t>
-      </w:r>
-      <w:r>
-        <w:rPr>
-          <w:color w:val="000000" w:themeColor="text1"/>
-        </w:rPr>
-        <w:t>RNA</w:t>
-      </w:r>
-      <w:r>
-        <w:rPr>
-          <w:color w:val="000000" w:themeColor="text1"/>
-        </w:rPr>
-        <w:t xml:space="preserve"> and protein</w:t>
-      </w:r>
-      <w:r>
-        <w:rPr>
-          <w:color w:val="000000" w:themeColor="text1"/>
-        </w:rPr>
-        <w:t xml:space="preserve"> </w:t>
-      </w:r>
-      <w:r>
-        <w:rPr>
-          <w:color w:val="000000" w:themeColor="text1"/>
-        </w:rPr>
-        <w:t xml:space="preserve">expression were </w:t>
-      </w:r>
-      <w:r>
-        <w:rPr>
-          <w:color w:val="000000" w:themeColor="text1"/>
-        </w:rPr>
-        <w:t xml:space="preserve">altered. </w:t>
-      </w:r>
-      <w:r>
-        <w:rPr>
-          <w:color w:val="000000" w:themeColor="text1"/>
-        </w:rPr>
-        <w:t xml:space="preserve">To identify </w:t>
-      </w:r>
-      <w:r>
-        <w:rPr>
-          <w:color w:val="000000" w:themeColor="text1"/>
-        </w:rPr>
-        <w:t>differentially expresse</w:t>
-      </w:r>
-      <w:r>
-        <w:rPr>
-          <w:color w:val="000000" w:themeColor="text1"/>
-        </w:rPr>
-        <w:t>d mRNA</w:t>
-      </w:r>
-      <w:r>
-        <w:rPr>
-          <w:color w:val="000000" w:themeColor="text1"/>
-        </w:rPr>
-        <w:t xml:space="preserve">s and </w:t>
-      </w:r>
-      <w:r>
-        <w:rPr>
-          <w:color w:val="000000" w:themeColor="text1"/>
-        </w:rPr>
-        <w:t>proteins</w:t>
-      </w:r>
-      <w:r>
-        <w:rPr>
-          <w:color w:val="000000" w:themeColor="text1"/>
-        </w:rPr>
-        <w:t>,</w:t>
-      </w:r>
-      <w:r>
-        <w:rPr>
-          <w:color w:val="000000" w:themeColor="text1"/>
-        </w:rPr>
-        <w:t xml:space="preserve"> we use</w:t>
-      </w:r>
-      <w:r>
-        <w:rPr>
-          <w:color w:val="000000" w:themeColor="text1"/>
-        </w:rPr>
-        <w:t>d</w:t>
-      </w:r>
-      <w:r>
-        <w:rPr>
-          <w:color w:val="000000" w:themeColor="text1"/>
-        </w:rPr>
-        <w:t xml:space="preserve"> DeSeq2 </w:t>
-      </w:r>
-      <w:r>
-        <w:rPr>
-          <w:color w:val="000000" w:themeColor="text1"/>
-        </w:rPr>
-        <w:fldChar w:fldCharType="begin"/>
-      </w:r>
-      <w:r>
-        <w:rPr>
-          <w:color w:val="000000" w:themeColor="text1"/>
-        </w:rPr>
-        <w:instrText xml:space="preserve"> ADDIN ZOTERO_ITEM CSL_CITATION {"citationID":"Ml4OLZh6","properties":{"formattedCitation":"(Love, Huber, and Anders 2014)","plainCitation":"(Love, Huber, and Anders 2014)"},"citationItems":[{"id":42,"uris":["http://zotero.org/users/local/FOPKHRFW/items/IB86BRPV"],"uri":["http://zotero.org/users/local/FOPKHRFW/items/IB86BRPV"],"itemData":{"id":42,"type":"article-journal","title":"Moderated estimation of fold change and dispersion for RNA-seq data with DESeq2","container-title":"Genome Biology","page":"550","volume":"15","issue":"12","source":"www.genomebiology.com","abstract":"In comparative high-throughput sequencing assays, a fundamental task is the analysis of count data, such as read counts per gene in RNA-seq, for evidence of systematic changes across experimental conditions. Small replicate numbers, discreteness, large dynamic range and the presence of outliers require a suitable statistical approach. We present DESeq2, a method for differential analysis of count data, using shrinkage estimation for dispersions and fold changes to improve stability and interpretability of estimates. This enables a more quantitative analysis focused on the strength rather than the mere presence of differential expression. The DESeq2 package is available at http://www.bioconductor.org/packages/release/bioc/html/DESeq2.html.","DOI":"10.1186/s13059-014-0550-8","ISSN":"1465-6906","note":"PMID: 25516281","language":"en","author":[{"family":"Love","given":"Michael I."},{"family":"Huber","given":"Wolfgang"},{"family":"Anders","given":"Simon"}],"issued":{"date-parts":[["2014",12,5]]},"PMID":"25516281"}}],"schema":"https://github.com/citation-style-language/schema/raw/master/csl-citation.json"} </w:instrText>
-      </w:r>
-      <w:r>
-        <w:rPr>
-          <w:color w:val="000000" w:themeColor="text1"/>
-        </w:rPr>
-        <w:fldChar w:fldCharType="separate"/>
-      </w:r>
-      <w:r>
-        <w:rPr>
-          <w:noProof/>
-          <w:color w:val="000000" w:themeColor="text1"/>
-        </w:rPr>
-        <w:t>(Love, Huber, and Anders 2014)</w:t>
-      </w:r>
-      <w:r>
-        <w:rPr>
-          <w:color w:val="000000" w:themeColor="text1"/>
-        </w:rPr>
-        <w:fldChar w:fldCharType="end"/>
-      </w:r>
-      <w:r>
-        <w:rPr>
-          <w:color w:val="000000" w:themeColor="text1"/>
-        </w:rPr>
-        <w:t xml:space="preserve">. Since </w:t>
-      </w:r>
-      <w:r>
-        <w:rPr>
-          <w:color w:val="000000" w:themeColor="text1"/>
-        </w:rPr>
-        <w:t xml:space="preserve">our data clustered significantly by </w:t>
-      </w:r>
-      <w:r>
-        <w:rPr>
-          <w:color w:val="000000" w:themeColor="text1"/>
-        </w:rPr>
-        <w:t>growth phase</w:t>
-      </w:r>
-      <w:r>
-        <w:rPr>
-          <w:color w:val="000000" w:themeColor="text1"/>
-        </w:rPr>
-        <w:t xml:space="preserve">, </w:t>
-      </w:r>
-      <w:r>
-        <w:rPr>
-          <w:color w:val="000000" w:themeColor="text1"/>
-        </w:rPr>
-        <w:t>we analyze</w:t>
-      </w:r>
-      <w:r>
-        <w:rPr>
-          <w:color w:val="000000" w:themeColor="text1"/>
-        </w:rPr>
-        <w:t>d</w:t>
-      </w:r>
-      <w:r>
-        <w:rPr>
-          <w:color w:val="000000" w:themeColor="text1"/>
-        </w:rPr>
-        <w:t xml:space="preserve"> </w:t>
-      </w:r>
-      <w:r>
-        <w:rPr>
-          <w:color w:val="000000" w:themeColor="text1"/>
-        </w:rPr>
-        <w:t xml:space="preserve">RNA and protein expression separately for </w:t>
-      </w:r>
-      <w:r>
-        <w:rPr>
-          <w:color w:val="000000" w:themeColor="text1"/>
-        </w:rPr>
-        <w:t>exponential and stationary</w:t>
-      </w:r>
-      <w:r>
-        <w:rPr>
-          <w:color w:val="000000" w:themeColor="text1"/>
-        </w:rPr>
-        <w:t xml:space="preserve"> phase</w:t>
-      </w:r>
-      <w:r>
-        <w:rPr>
-          <w:color w:val="000000" w:themeColor="text1"/>
-        </w:rPr>
-        <w:t xml:space="preserve">. For each </w:t>
-      </w:r>
-      <w:r>
-        <w:rPr>
-          <w:color w:val="000000" w:themeColor="text1"/>
-        </w:rPr>
-        <w:t xml:space="preserve">growth phase, </w:t>
-      </w:r>
-      <w:r>
-        <w:rPr>
-          <w:color w:val="000000" w:themeColor="text1"/>
-        </w:rPr>
-        <w:t>we define</w:t>
-      </w:r>
-      <w:r>
-        <w:rPr>
-          <w:color w:val="000000" w:themeColor="text1"/>
-        </w:rPr>
-        <w:t>d a reference condition of glucose as carbon source,</w:t>
-      </w:r>
-      <w:r>
-        <w:rPr>
-          <w:color w:val="000000" w:themeColor="text1"/>
-        </w:rPr>
-        <w:t xml:space="preserve"> with </w:t>
-      </w:r>
-      <w:r>
-        <w:rPr>
-          <w:color w:val="000000" w:themeColor="text1"/>
-        </w:rPr>
-        <w:t>5</w:t>
-      </w:r>
-      <w:r>
-        <w:rPr>
-          <w:color w:val="000000" w:themeColor="text1"/>
-        </w:rPr>
-        <w:t>mM</w:t>
-      </w:r>
-      <w:r>
-        <w:rPr>
-          <w:color w:val="000000" w:themeColor="text1"/>
-        </w:rPr>
-        <w:t xml:space="preserve"> Na</w:t>
-      </w:r>
-      <w:r>
-        <w:rPr>
-          <w:color w:val="000000" w:themeColor="text1"/>
-          <w:vertAlign w:val="superscript"/>
-        </w:rPr>
-        <w:t>+1</w:t>
-      </w:r>
-      <w:r>
-        <w:rPr>
-          <w:color w:val="000000" w:themeColor="text1"/>
-        </w:rPr>
-        <w:t xml:space="preserve"> </w:t>
-      </w:r>
-      <w:r>
-        <w:rPr>
-          <w:color w:val="000000" w:themeColor="text1"/>
-        </w:rPr>
-        <w:t xml:space="preserve">and </w:t>
-      </w:r>
-      <w:r>
-        <w:rPr>
-          <w:color w:val="000000" w:themeColor="text1"/>
-        </w:rPr>
-        <w:t>0.8mM</w:t>
-      </w:r>
-      <w:r>
-        <w:rPr>
-          <w:color w:val="000000" w:themeColor="text1"/>
-        </w:rPr>
-        <w:t xml:space="preserve"> </w:t>
-      </w:r>
-      <w:r>
-        <w:rPr>
-          <w:bCs/>
-          <w:color w:val="000000" w:themeColor="text1"/>
-        </w:rPr>
-        <w:t>Mg</w:t>
-      </w:r>
-      <w:r>
-        <w:rPr>
-          <w:bCs/>
-          <w:color w:val="000000" w:themeColor="text1"/>
-          <w:vertAlign w:val="superscript"/>
-        </w:rPr>
-        <w:t>+2</w:t>
-      </w:r>
-      <w:r>
-        <w:rPr>
-          <w:color w:val="000000" w:themeColor="text1"/>
-        </w:rPr>
-        <w:t xml:space="preserve">. We then compared RNA and protein abundances between this reference condition and the </w:t>
-      </w:r>
-      <w:r>
-        <w:rPr>
-          <w:color w:val="000000" w:themeColor="text1"/>
-        </w:rPr>
-        <w:lastRenderedPageBreak/>
-        <w:t>alternative conditions (different carbon sources, elevated Na</w:t>
-      </w:r>
-      <w:r>
-        <w:rPr>
-          <w:color w:val="000000" w:themeColor="text1"/>
-          <w:vertAlign w:val="superscript"/>
-        </w:rPr>
-        <w:t>+1</w:t>
-      </w:r>
-      <w:r>
-        <w:rPr>
-          <w:color w:val="000000" w:themeColor="text1"/>
-        </w:rPr>
-        <w:t xml:space="preserve">, and elevated or reduced </w:t>
-      </w:r>
-      <w:r>
-        <w:rPr>
-          <w:bCs/>
-          <w:color w:val="000000" w:themeColor="text1"/>
-        </w:rPr>
-        <w:t>Mg</w:t>
-      </w:r>
-      <w:r>
-        <w:rPr>
-          <w:bCs/>
-          <w:color w:val="000000" w:themeColor="text1"/>
-          <w:vertAlign w:val="superscript"/>
-        </w:rPr>
-        <w:t>+2</w:t>
-      </w:r>
-      <w:r>
-        <w:rPr>
-          <w:bCs/>
-          <w:color w:val="000000" w:themeColor="text1"/>
-        </w:rPr>
-        <w:t xml:space="preserve">). Note that a detailed comparison of reference exponential phase vs. reference stationary phase has already been published </w:t>
+        <w:t xml:space="preserve"> </w:t>
       </w:r>
       <w:r>
         <w:rPr>
@@ -3133,13 +3330,112 @@
         </w:rPr>
         <w:t>.</w:t>
       </w:r>
-    </w:p>
-    <w:p>
-      <w:pPr>
+      <w:r>
         <w:rPr>
           <w:bCs/>
           <w:color w:val="000000" w:themeColor="text1"/>
         </w:rPr>
+        <w:t xml:space="preserve"> </w:t>
+      </w:r>
+      <w:r>
+        <w:rPr>
+          <w:color w:val="000000" w:themeColor="text1"/>
+        </w:rPr>
+        <w:t>We then compared RNA and protein abundances between this reference condition and the alternative conditions (different carbon sources, elevated Na</w:t>
+      </w:r>
+      <w:r>
+        <w:rPr>
+          <w:color w:val="000000" w:themeColor="text1"/>
+          <w:vertAlign w:val="superscript"/>
+        </w:rPr>
+        <w:t>+</w:t>
+      </w:r>
+      <w:r>
+        <w:rPr>
+          <w:color w:val="000000" w:themeColor="text1"/>
+        </w:rPr>
+        <w:t xml:space="preserve">, and elevated or reduced </w:t>
+      </w:r>
+      <w:r>
+        <w:rPr>
+          <w:bCs/>
+          <w:color w:val="000000" w:themeColor="text1"/>
+        </w:rPr>
+        <w:t>Mg</w:t>
+      </w:r>
+      <w:r>
+        <w:rPr>
+          <w:bCs/>
+          <w:color w:val="000000" w:themeColor="text1"/>
+          <w:vertAlign w:val="superscript"/>
+        </w:rPr>
+        <w:t>2</w:t>
+      </w:r>
+      <w:r>
+        <w:rPr>
+          <w:bCs/>
+          <w:color w:val="000000" w:themeColor="text1"/>
+          <w:vertAlign w:val="superscript"/>
+        </w:rPr>
+        <w:t>+</w:t>
+      </w:r>
+      <w:r>
+        <w:rPr>
+          <w:bCs/>
+          <w:color w:val="000000" w:themeColor="text1"/>
+        </w:rPr>
+        <w:t xml:space="preserve">). Note that a detailed comparison of reference exponential phase vs. reference stationary phase has already been published </w:t>
+      </w:r>
+      <w:r>
+        <w:rPr>
+          <w:bCs/>
+          <w:color w:val="000000" w:themeColor="text1"/>
+        </w:rPr>
+        <w:fldChar w:fldCharType="begin"/>
+      </w:r>
+      <w:r>
+        <w:rPr>
+          <w:bCs/>
+          <w:color w:val="000000" w:themeColor="text1"/>
+        </w:rPr>
+        <w:instrText xml:space="preserve"> ADDIN ZOTERO_ITEM CSL_CITATION {"citationID":"jBMOY2c9","properties":{"formattedCitation":"(Houser et al. 2015)","plainCitation":"(Houser et al. 2015)"},"citationItems":[{"id":7,"uris":["http://zotero.org/users/local/FOPKHRFW/items/JTAA354X"],"uri":["http://zotero.org/users/local/FOPKHRFW/items/JTAA354X"],"itemData":{"id":7,"type":"article-journal","title":"Controlled Measurement and Comparative Analysis of Cellular Components in E. coli Reveals Broad Regulatory Changes in Response to Glucose Starvation","container-title":"PLoS computational biology","page":"e1004400","volume":"11","issue":"8","source":"PubMed","abstract":"How do bacteria regulate their cellular physiology in response to starvation? Here, we present a detailed characterization of Escherichia coli growth and starvation over a time-course lasting two weeks. We have measured multiple cellular components, including RNA and proteins at deep genomic coverage, as well as lipid modifications and flux through central metabolism. Our study focuses on the physiological response of E. coli in stationary phase as a result of being starved for glucose, not on the genetic adaptation of E. coli to utilize alternative nutrients. In our analysis, we have taken advantage of the temporal correlations within and among RNA and protein abundances to identify systematic trends in gene regulation. Specifically, we have developed a general computational strategy for classifying expression-profile time courses into distinct categories in an unbiased manner. We have also developed, from dynamic models of gene expression, a framework to characterize protein degradation patterns based on the observed temporal relationships between mRNA and protein abundances. By comparing and contrasting our transcriptomic and proteomic data, we have identified several broad physiological trends in the E. coli starvation response. Strikingly, mRNAs are widely down-regulated in response to glucose starvation, presumably as a strategy for reducing new protein synthesis. By contrast, protein abundances display more varied responses. The abundances of many proteins involved in energy-intensive processes mirror the corresponding mRNA profiles while proteins involved in nutrient metabolism remain abundant even though their corresponding mRNAs are down-regulated.","DOI":"10.1371/journal.pcbi.1004400","ISSN":"1553-7358","note":"PMID: 26275208\nPMCID: PMC4537216","journalAbbreviation":"PLoS Comput. Biol.","language":"eng","author":[{"family":"Houser","given":"John R."},{"family":"Barnhart","given":"Craig"},{"family":"Boutz","given":"Daniel R."},{"family":"Carroll","given":"Sean M."},{"family":"Dasgupta","given":"Aurko"},{"family":"Michener","given":"Joshua K."},{"family":"Needham","given":"Brittany D."},{"family":"Papoulas","given":"Ophelia"},{"family":"Sridhara","given":"Viswanadham"},{"family":"Sydykova","given":"Dariya K."},{"family":"Marx","given":"Christopher J."},{"family":"Trent","given":"M. Stephen"},{"family":"Barrick","given":"Jeffrey E."},{"family":"Marcotte","given":"Edward M."},{"family":"Wilke","given":"Claus O."}],"issued":{"date-parts":[["2015",8]]},"PMID":"26275208","PMCID":"PMC4537216"}}],"schema":"https://github.com/citation-style-language/schema/raw/master/csl-citation.json"} </w:instrText>
+      </w:r>
+      <w:r>
+        <w:rPr>
+          <w:bCs/>
+          <w:color w:val="000000" w:themeColor="text1"/>
+        </w:rPr>
+        <w:fldChar w:fldCharType="separate"/>
+      </w:r>
+      <w:r>
+        <w:rPr>
+          <w:bCs/>
+          <w:noProof/>
+          <w:color w:val="000000" w:themeColor="text1"/>
+        </w:rPr>
+        <w:t>(Houser et al. 2015)</w:t>
+      </w:r>
+      <w:r>
+        <w:rPr>
+          <w:bCs/>
+          <w:color w:val="000000" w:themeColor="text1"/>
+        </w:rPr>
+        <w:fldChar w:fldCharType="end"/>
+      </w:r>
+      <w:r>
+        <w:rPr>
+          <w:bCs/>
+          <w:color w:val="000000" w:themeColor="text1"/>
+        </w:rPr>
+        <w:t>.</w:t>
+      </w:r>
+    </w:p>
+    <w:p>
+      <w:pPr>
+        <w:rPr>
+          <w:bCs/>
+          <w:color w:val="000000" w:themeColor="text1"/>
+        </w:rPr>
       </w:pPr>
     </w:p>
     <w:p>
@@ -3312,7 +3608,7 @@
           <w:color w:val="000000" w:themeColor="text1"/>
           <w:vertAlign w:val="superscript"/>
         </w:rPr>
-        <w:t>+1</w:t>
+        <w:t>+</w:t>
       </w:r>
       <w:r>
         <w:rPr>
@@ -3338,51 +3634,67 @@
           <w:bCs/>
           <w:vertAlign w:val="superscript"/>
         </w:rPr>
-        <w:t>+2</w:t>
-      </w:r>
-      <w:r>
-        <w:t xml:space="preserve"> levels and again</w:t>
-      </w:r>
-      <w:r>
-        <w:t xml:space="preserve"> for the carbon source glycerol </w:t>
-      </w:r>
-      <w:r>
-        <w:rPr>
-          <w:color w:val="000000" w:themeColor="text1"/>
-        </w:rPr>
-        <w:t>(Figure 4).</w:t>
-      </w:r>
-    </w:p>
-    <w:p/>
-    <w:p>
-      <w:r>
-        <w:t xml:space="preserve">Next, </w:t>
-      </w:r>
-      <w:r>
-        <w:t xml:space="preserve">we </w:t>
-      </w:r>
-      <w:r>
-        <w:t xml:space="preserve">asked how much overlap there was among differentially expressed genes between the various growth conditions. </w:t>
-      </w:r>
-      <w:r>
-        <w:t xml:space="preserve">To simplify this analysis, we did not distinguish between up- or down-regulated genes, and we combined </w:t>
-      </w:r>
-      <w:r>
-        <w:t xml:space="preserve">low and high </w:t>
-      </w:r>
-      <w:r>
-        <w:rPr>
-          <w:bCs/>
-        </w:rPr>
-        <w:t>Mg</w:t>
+        <w:t>2</w:t>
       </w:r>
       <w:r>
         <w:rPr>
           <w:bCs/>
           <w:vertAlign w:val="superscript"/>
         </w:rPr>
-        <w:t>+2</w:t>
-      </w:r>
+        <w:t>+</w:t>
+      </w:r>
+      <w:r>
+        <w:t xml:space="preserve"> levels and again</w:t>
+      </w:r>
+      <w:r>
+        <w:t xml:space="preserve"> for the carbon source glycerol </w:t>
+      </w:r>
+      <w:r>
+        <w:rPr>
+          <w:color w:val="000000" w:themeColor="text1"/>
+        </w:rPr>
+        <w:t>(Figure 4).</w:t>
+      </w:r>
+    </w:p>
+    <w:p/>
+    <w:p>
+      <w:r>
+        <w:t xml:space="preserve">Next, </w:t>
+      </w:r>
+      <w:r>
+        <w:t xml:space="preserve">we </w:t>
+      </w:r>
+      <w:r>
+        <w:t xml:space="preserve">asked how much overlap there was among differentially expressed genes between the various growth conditions. </w:t>
+      </w:r>
+      <w:r>
+        <w:t xml:space="preserve">To simplify this analysis, we did not distinguish between up- or down-regulated genes, and we combined </w:t>
+      </w:r>
+      <w:r>
+        <w:t xml:space="preserve">low and high </w:t>
+      </w:r>
+      <w:r>
+        <w:rPr>
+          <w:bCs/>
+        </w:rPr>
+        <w:t>Mg</w:t>
+      </w:r>
+      <w:r>
+        <w:rPr>
+          <w:bCs/>
+          <w:vertAlign w:val="superscript"/>
+        </w:rPr>
+        <w:t>2</w:t>
+      </w:r>
+      <w:r>
+        <w:rPr>
+          <w:bCs/>
+          <w:vertAlign w:val="superscript"/>
+        </w:rPr>
+        <w:t>+</w:t>
+      </w:r>
+      <w:bookmarkStart w:id="2" w:name="_GoBack"/>
+      <w:bookmarkEnd w:id="2"/>
       <w:r>
         <w:t xml:space="preserve"> into one group “</w:t>
       </w:r>
@@ -3503,8 +3815,6 @@
       <w:r>
         <w:t xml:space="preserve">Figure 6 and </w:t>
       </w:r>
-      <w:bookmarkStart w:id="1" w:name="_GoBack"/>
-      <w:bookmarkEnd w:id="1"/>
       <w:r>
         <w:t>Su</w:t>
       </w:r>
@@ -3623,7 +3933,13 @@
         <w:rPr>
           <w:vertAlign w:val="superscript"/>
         </w:rPr>
-        <w:t>+2</w:t>
+        <w:t>2</w:t>
+      </w:r>
+      <w:r>
+        <w:rPr>
+          <w:vertAlign w:val="superscript"/>
+        </w:rPr>
+        <w:t>+</w:t>
       </w:r>
       <w:r>
         <w:t xml:space="preserve"> </w:t>
@@ -3667,7 +3983,13 @@
         <w:rPr>
           <w:vertAlign w:val="superscript"/>
         </w:rPr>
-        <w:t>+2</w:t>
+        <w:t>2</w:t>
+      </w:r>
+      <w:r>
+        <w:rPr>
+          <w:vertAlign w:val="superscript"/>
+        </w:rPr>
+        <w:t>+</w:t>
       </w:r>
       <w:r>
         <w:t xml:space="preserve"> concentra</w:t>
@@ -3731,7 +4053,6 @@
     <w:p/>
     <w:p>
       <w:r>
-        <w:lastRenderedPageBreak/>
         <w:t xml:space="preserve">We have studied the regulatory response of </w:t>
       </w:r>
       <w:r>
@@ -3774,7 +4095,7 @@
         <w:t xml:space="preserve">, </w:t>
       </w:r>
       <w:r>
-        <w:t xml:space="preserve">variations of </w:t>
+        <w:t xml:space="preserve">different levels of </w:t>
       </w:r>
       <w:r>
         <w:t>Na</w:t>
@@ -3783,7 +4104,7 @@
         <w:rPr>
           <w:vertAlign w:val="superscript"/>
         </w:rPr>
-        <w:t>+1</w:t>
+        <w:t>+</w:t>
       </w:r>
       <w:r>
         <w:t xml:space="preserve"> and</w:t>
@@ -3801,16 +4122,19 @@
         <w:rPr>
           <w:vertAlign w:val="superscript"/>
         </w:rPr>
-        <w:t>+2</w:t>
-      </w:r>
-      <w:r>
-        <w:t xml:space="preserve"> </w:t>
-      </w:r>
-      <w:r>
-        <w:t xml:space="preserve">stress </w:t>
-      </w:r>
-      <w:r>
-        <w:t>levels</w:t>
+        <w:t>2</w:t>
+      </w:r>
+      <w:r>
+        <w:rPr>
+          <w:vertAlign w:val="superscript"/>
+        </w:rPr>
+        <w:t>+</w:t>
+      </w:r>
+      <w:r>
+        <w:t xml:space="preserve"> </w:t>
+      </w:r>
+      <w:r>
+        <w:t>stress</w:t>
       </w:r>
       <w:r>
         <w:t>, and growth into deep stationary phase, up to two weeks post inoculation. We have found that gene regulation changes the most with respect to growth phase; in general, the exponential phase under one condition is more similar to the exponential phase under another condition than to the stationary phase under the same condition. Further, we have found that the smallest number of differentially expressed gen</w:t>
@@ -3828,7 +4152,13 @@
         <w:rPr>
           <w:vertAlign w:val="superscript"/>
         </w:rPr>
-        <w:t>+2</w:t>
+        <w:t>2</w:t>
+      </w:r>
+      <w:r>
+        <w:rPr>
+          <w:vertAlign w:val="superscript"/>
+        </w:rPr>
+        <w:t>+</w:t>
       </w:r>
       <w:r>
         <w:t xml:space="preserve"> </w:t>
@@ -3843,7 +4173,13 @@
         <w:t xml:space="preserve"> dataset </w:t>
       </w:r>
       <w:r>
-        <w:t xml:space="preserve">that will be useful for future modeling of the </w:t>
+        <w:t>that will be useful fo</w:t>
+      </w:r>
+      <w:r>
+        <w:t>r future modeling of</w:t>
+      </w:r>
+      <w:r>
+        <w:t xml:space="preserve"> </w:t>
       </w:r>
       <w:r>
         <w:rPr>
@@ -4307,7 +4643,38 @@
         <w:rPr>
           <w:color w:val="000000" w:themeColor="text1"/>
         </w:rPr>
-        <w:t xml:space="preserve"> expression profiles, and used the same genotype throughout</w:t>
+        <w:t xml:space="preserve"> expression profiles, and used the </w:t>
+      </w:r>
+      <w:r>
+        <w:rPr>
+          <w:color w:val="000000" w:themeColor="text1"/>
+        </w:rPr>
+        <w:t xml:space="preserve">exact </w:t>
+      </w:r>
+      <w:r>
+        <w:rPr>
+          <w:color w:val="000000" w:themeColor="text1"/>
+        </w:rPr>
+        <w:t xml:space="preserve">same </w:t>
+      </w:r>
+      <w:r>
+        <w:rPr>
+          <w:i/>
+          <w:color w:val="000000" w:themeColor="text1"/>
+        </w:rPr>
+        <w:t>E. coli</w:t>
+      </w:r>
+      <w:r>
+        <w:rPr>
+          <w:color w:val="000000" w:themeColor="text1"/>
+        </w:rPr>
+        <w:t xml:space="preserve"> </w:t>
+      </w:r>
+      <w:r>
+        <w:rPr>
+          <w:color w:val="000000" w:themeColor="text1"/>
+        </w:rPr>
+        <w:t>genotype throughout</w:t>
       </w:r>
       <w:r>
         <w:rPr>
@@ -4539,7 +4906,7 @@
           <w:color w:val="000000" w:themeColor="text1"/>
           <w:vertAlign w:val="superscript"/>
         </w:rPr>
-        <w:t>+1</w:t>
+        <w:t>+</w:t>
       </w:r>
       <w:r>
         <w:rPr>
@@ -4782,7 +5149,7 @@
           <w:color w:val="000000" w:themeColor="text1"/>
           <w:vertAlign w:val="superscript"/>
         </w:rPr>
-        <w:t>+1</w:t>
+        <w:t>+</w:t>
       </w:r>
       <w:r>
         <w:rPr>
@@ -4806,7 +5173,27 @@
         <w:rPr>
           <w:color w:val="000000" w:themeColor="text1"/>
         </w:rPr>
-        <w:t>up-regulation of tktB and talA</w:t>
+        <w:t xml:space="preserve">up-regulation of </w:t>
+      </w:r>
+      <w:r>
+        <w:rPr>
+          <w:i/>
+          <w:color w:val="000000" w:themeColor="text1"/>
+        </w:rPr>
+        <w:t>tktB</w:t>
+      </w:r>
+      <w:r>
+        <w:rPr>
+          <w:color w:val="000000" w:themeColor="text1"/>
+        </w:rPr>
+        <w:t xml:space="preserve"> and </w:t>
+      </w:r>
+      <w:r>
+        <w:rPr>
+          <w:i/>
+          <w:color w:val="000000" w:themeColor="text1"/>
+        </w:rPr>
+        <w:t>talA</w:t>
       </w:r>
       <w:r>
         <w:rPr>
@@ -4886,7 +5273,7 @@
           <w:color w:val="000000" w:themeColor="text1"/>
           <w:vertAlign w:val="superscript"/>
         </w:rPr>
-        <w:t>+1</w:t>
+        <w:t>+</w:t>
       </w:r>
       <w:r>
         <w:rPr>
@@ -4911,7 +5298,14 @@
           <w:color w:val="000000" w:themeColor="text1"/>
           <w:vertAlign w:val="superscript"/>
         </w:rPr>
-        <w:t>+2</w:t>
+        <w:t>2</w:t>
+      </w:r>
+      <w:r>
+        <w:rPr>
+          <w:color w:val="000000" w:themeColor="text1"/>
+          <w:vertAlign w:val="superscript"/>
+        </w:rPr>
+        <w:t>+</w:t>
       </w:r>
       <w:r>
         <w:rPr>
@@ -4929,7 +5323,6 @@
         <w:rPr>
           <w:color w:val="000000" w:themeColor="text1"/>
         </w:rPr>
-        <w:lastRenderedPageBreak/>
         <w:t>In particular, low Mg</w:t>
       </w:r>
       <w:r>
@@ -4937,18 +5330,18 @@
           <w:color w:val="000000" w:themeColor="text1"/>
           <w:vertAlign w:val="superscript"/>
         </w:rPr>
+        <w:t>2</w:t>
+      </w:r>
+      <w:r>
+        <w:rPr>
+          <w:color w:val="000000" w:themeColor="text1"/>
+          <w:vertAlign w:val="superscript"/>
+        </w:rPr>
         <w:t>+</w:t>
       </w:r>
       <w:r>
         <w:rPr>
           <w:color w:val="000000" w:themeColor="text1"/>
-          <w:vertAlign w:val="superscript"/>
-        </w:rPr>
-        <w:t>2</w:t>
-      </w:r>
-      <w:r>
-        <w:rPr>
-          <w:color w:val="000000" w:themeColor="text1"/>
         </w:rPr>
         <w:t xml:space="preserve"> concentrations cause</w:t>
       </w:r>
@@ -4962,7 +5355,20 @@
         <w:rPr>
           <w:color w:val="000000" w:themeColor="text1"/>
         </w:rPr>
-        <w:t xml:space="preserve"> a decrease in the fec opero</w:t>
+        <w:t xml:space="preserve"> a decrease in the </w:t>
+      </w:r>
+      <w:r>
+        <w:rPr>
+          <w:i/>
+          <w:color w:val="000000" w:themeColor="text1"/>
+        </w:rPr>
+        <w:t>fec</w:t>
+      </w:r>
+      <w:r>
+        <w:rPr>
+          <w:color w:val="000000" w:themeColor="text1"/>
+        </w:rPr>
+        <w:t xml:space="preserve"> opero</w:t>
       </w:r>
       <w:r>
         <w:rPr>
@@ -5145,7 +5551,20 @@
         <w:rPr>
           <w:color w:val="000000" w:themeColor="text1"/>
         </w:rPr>
-        <w:t xml:space="preserve"> expression of the glp operon, which is involved in glycerol uptake </w:t>
+        <w:t xml:space="preserve"> expression of the </w:t>
+      </w:r>
+      <w:r>
+        <w:rPr>
+          <w:i/>
+          <w:color w:val="000000" w:themeColor="text1"/>
+        </w:rPr>
+        <w:t>glp</w:t>
+      </w:r>
+      <w:r>
+        <w:rPr>
+          <w:color w:val="000000" w:themeColor="text1"/>
+        </w:rPr>
+        <w:t xml:space="preserve"> operon, which is involved in glycerol uptake </w:t>
       </w:r>
       <w:r>
         <w:rPr>
@@ -5194,7 +5613,33 @@
         <w:rPr>
           <w:color w:val="000000" w:themeColor="text1"/>
         </w:rPr>
-        <w:t xml:space="preserve"> expression of the gtn and idn operons, both involved in gluconate metabolism </w:t>
+        <w:t xml:space="preserve"> expression of the </w:t>
+      </w:r>
+      <w:r>
+        <w:rPr>
+          <w:i/>
+          <w:color w:val="000000" w:themeColor="text1"/>
+        </w:rPr>
+        <w:t>gtn</w:t>
+      </w:r>
+      <w:r>
+        <w:rPr>
+          <w:color w:val="000000" w:themeColor="text1"/>
+        </w:rPr>
+        <w:t xml:space="preserve"> and </w:t>
+      </w:r>
+      <w:r>
+        <w:rPr>
+          <w:i/>
+          <w:color w:val="000000" w:themeColor="text1"/>
+        </w:rPr>
+        <w:t>idn</w:t>
+      </w:r>
+      <w:r>
+        <w:rPr>
+          <w:color w:val="000000" w:themeColor="text1"/>
+        </w:rPr>
+        <w:t xml:space="preserve"> operons, both involved in gluconate metabolism </w:t>
       </w:r>
       <w:r>
         <w:rPr>
@@ -5738,7 +6183,13 @@
         <w:t xml:space="preserve">After </w:t>
       </w:r>
       <w:r>
-        <w:t>quality control, we normalized read counts using size-factors calculated via DeSeq</w:t>
+        <w:t>quality control, we normalized read counts usin</w:t>
+      </w:r>
+      <w:r>
+        <w:t>g size-factors calculated via DE</w:t>
+      </w:r>
+      <w:r>
+        <w:t>Seq</w:t>
       </w:r>
       <w:r>
         <w:t xml:space="preserve">2 </w:t>
@@ -5777,7 +6228,13 @@
     <w:p/>
     <w:p>
       <w:r>
-        <w:t xml:space="preserve">We clustered normalized counts based on their Eucledian distance, using the complete linkage method implemented in the </w:t>
+        <w:t>We clustered normal</w:t>
+      </w:r>
+      <w:r>
+        <w:t>ized counts based on their Eucli</w:t>
+      </w:r>
+      <w:r>
+        <w:t xml:space="preserve">dian distance, using the complete linkage method implemented in the </w:t>
       </w:r>
       <w:r>
         <w:rPr>
@@ -5888,8 +6345,10 @@
     <w:p/>
     <w:p>
       <w:r>
-        <w:lastRenderedPageBreak/>
-        <w:t>We used DeSeq2</w:t>
+        <w:t>We used DE</w:t>
+      </w:r>
+      <w:r>
+        <w:t>Seq2</w:t>
       </w:r>
       <w:r>
         <w:t xml:space="preserve"> </w:t>
@@ -6360,7 +6819,6 @@
         <w:rPr>
           <w:rFonts w:ascii="Calibri"/>
         </w:rPr>
-        <w:lastRenderedPageBreak/>
         <w:t xml:space="preserve">Gadgil, Mugdha, Vivek Kapur, and Wei-Shou Hu. 2005. “Transcriptional Response of Escherichia Coli to Temperature Shift.” </w:t>
       </w:r>
       <w:r>
@@ -7006,8 +7464,8 @@
     <w:p/>
     <w:p/>
     <w:sectPr>
-      <w:footerReference w:type="even" r:id="rId9"/>
-      <w:footerReference w:type="default" r:id="rId10"/>
+      <w:footerReference w:type="even" r:id="rId10"/>
+      <w:footerReference w:type="default" r:id="rId11"/>
       <w:pgSz w:w="12240" w:h="15840"/>
       <w:pgMar w:top="547" w:right="1440" w:bottom="1440" w:left="1440" w:header="720" w:footer="720" w:gutter="0"/>
       <w:cols w:space="720"/>
@@ -7015,6 +7473,27 @@
     </w:sectPr>
   </w:body>
 </w:document>
+</file>
+
+<file path=word/comments.xml><?xml version="1.0" encoding="utf-8"?>
+<w:comments xmlns:wpc="http://schemas.microsoft.com/office/word/2010/wordprocessingCanvas" xmlns:mo="http://schemas.microsoft.com/office/mac/office/2008/main" xmlns:mc="http://schemas.openxmlformats.org/markup-compatibility/2006" xmlns:mv="urn:schemas-microsoft-com:mac:vml" xmlns:o="urn:schemas-microsoft-com:office:office" xmlns:r="http://schemas.openxmlformats.org/officeDocument/2006/relationships" xmlns:m="http://schemas.openxmlformats.org/officeDocument/2006/math" xmlns:v="urn:schemas-microsoft-com:vml" xmlns:wp14="http://schemas.microsoft.com/office/word/2010/wordprocessingDrawing" xmlns:wp="http://schemas.openxmlformats.org/drawingml/2006/wordprocessingDrawing" xmlns:w10="urn:schemas-microsoft-com:office:word" xmlns:w="http://schemas.openxmlformats.org/wordprocessingml/2006/main" xmlns:w14="http://schemas.microsoft.com/office/word/2010/wordml" xmlns:wpg="http://schemas.microsoft.com/office/word/2010/wordprocessingGroup" xmlns:wpi="http://schemas.microsoft.com/office/word/2010/wordprocessingInk" xmlns:wne="http://schemas.microsoft.com/office/word/2006/wordml" xmlns:wps="http://schemas.microsoft.com/office/word/2010/wordprocessingShape" mc:Ignorable="w14 wp14">
+  <w:comment w:id="0" w:author="Claus Wilke" w:date="2016-06-06T13:13:00Z" w:initials="CW">
+    <w:p>
+      <w:pPr>
+        <w:pStyle w:val="CommentText"/>
+      </w:pPr>
+      <w:r>
+        <w:rPr>
+          <w:rStyle w:val="CommentReference"/>
+        </w:rPr>
+        <w:annotationRef/>
+      </w:r>
+      <w:r>
+        <w:t>Delete unless lipid results are integrated into this manuscript.</w:t>
+      </w:r>
+    </w:p>
+  </w:comment>
+</w:comments>
 </file>
 
 <file path=word/endnotes.xml><?xml version="1.0" encoding="utf-8"?>
@@ -9013,7 +9492,7 @@
 </file>
 
 <file path=customXml/itemProps1.xml><?xml version="1.0" encoding="utf-8"?>
-<ds:datastoreItem xmlns:ds="http://schemas.openxmlformats.org/officeDocument/2006/customXml" ds:itemID="{2C2F9B7D-7781-C641-B080-D64D8B8C5071}">
+<ds:datastoreItem xmlns:ds="http://schemas.openxmlformats.org/officeDocument/2006/customXml" ds:itemID="{0607B611-468F-934A-8E36-4D17E9701221}">
   <ds:schemaRefs>
     <ds:schemaRef ds:uri="http://schemas.openxmlformats.org/officeDocument/2006/bibliography"/>
   </ds:schemaRefs>

</xml_diff>

<commit_message>
the new updates to text
</commit_message>
<xml_diff>
--- a/text/multiple_growth_conditions.docx
+++ b/text/multiple_growth_conditions.docx
@@ -6795,49 +6795,260 @@
         <w:t>If a sample consistently shows deviations from this expectation when compared to other samples, then there are likely systematic problems with this sample.</w:t>
       </w:r>
       <w:r>
-        <w:t xml:space="preserve"> </w:t>
-      </w:r>
-      <w:commentRangeStart w:id="4"/>
+        <w:t xml:space="preserve"> We tested the quality of our mRNA and protein samples by looking the similarity between samples collected in similar conditions but from different batches</w:t>
+      </w:r>
+      <w:r>
+        <w:t xml:space="preserve"> whenever possible i.e. whenever we have at least 3 replicates. O</w:t>
+      </w:r>
+      <w:r>
+        <w:t xml:space="preserve">ut of </w:t>
+      </w:r>
+      <w:r>
+        <w:t>152 RNA samples</w:t>
+      </w:r>
+      <w:r>
+        <w:t xml:space="preserve"> there are </w:t>
+      </w:r>
+      <w:r>
+        <w:t xml:space="preserve">2 samples </w:t>
+      </w:r>
+      <w:r>
+        <w:t xml:space="preserve">(MURI 91 and MURI 130) </w:t>
+      </w:r>
+      <w:r>
+        <w:t xml:space="preserve">seems to </w:t>
+      </w:r>
+      <w:r>
+        <w:t>deviate</w:t>
+      </w:r>
+      <w:r>
+        <w:t xml:space="preserve"> from </w:t>
+      </w:r>
+      <w:r>
+        <w:t>their biological replicas</w:t>
+      </w:r>
+      <w:r>
+        <w:t xml:space="preserve">, </w:t>
+      </w:r>
+      <w:r>
+        <w:t xml:space="preserve">and for </w:t>
+      </w:r>
+      <w:r>
+        <w:t xml:space="preserve">105 protein </w:t>
+      </w:r>
+      <w:r>
+        <w:t>samples</w:t>
+      </w:r>
+      <w:r>
+        <w:t xml:space="preserve"> there seem to be no major deviation between biological </w:t>
+      </w:r>
+      <w:r>
+        <w:t>replicas.</w:t>
+      </w:r>
+      <w:r>
+        <w:t xml:space="preserve"> </w:t>
+      </w:r>
+      <w:r>
+        <w:t>Although there are two RNA samples that deviate from their biological replic</w:t>
+      </w:r>
+      <w:r>
+        <w:t>as</w:t>
+      </w:r>
+      <w:r>
+        <w:t xml:space="preserve"> we keep all samples for analyze.</w:t>
+      </w:r>
+      <w:bookmarkStart w:id="4" w:name="_GoBack"/>
+      <w:bookmarkEnd w:id="4"/>
+    </w:p>
+    <w:p/>
+    <w:p>
+      <w:r>
+        <w:t xml:space="preserve">After </w:t>
+      </w:r>
+      <w:r>
+        <w:t>quality control, we normalized read counts usin</w:t>
+      </w:r>
+      <w:r>
+        <w:t>g size-factors calculated via DE</w:t>
+      </w:r>
+      <w:r>
+        <w:t>Seq</w:t>
+      </w:r>
+      <w:r>
+        <w:t>2</w:t>
+      </w:r>
+      <w:r>
+        <w:fldChar w:fldCharType="begin"/>
+      </w:r>
+      <w:r>
+        <w:instrText xml:space="preserve"> ADDIN ZOTERO_ITEM CSL_CITATION {"citationID":"PDEfj90x","properties":{"formattedCitation":"{\\rtf \\super 16\\nosupersub{}}","plainCitation":"16"},"citationItems":[{"id":"k069cjWm/PMVWRT8l","uris":["http://zotero.org/users/local/FOPKHRFW/items/IB86BRPV"],"uri":["http://zotero.org/users/local/FOPKHRFW/items/IB86BRPV"],"itemData":{"id":"k069cjWm/PMVWRT8l","type":"article-journal","title":"Moderated estimation of fold change and dispersion for RNA-seq data with DESeq2","container-title":"Genome Biology","page":"550","volume":"15","issue":"12","source":"www.genomebiology.com","abstract":"In comparative high-throughput sequencing assays, a fundamental task is the analysis of count data, such as read counts per gene in RNA-seq, for evidence of systematic changes across experimental conditions. Small replicate numbers, discreteness, large dynamic range and the presence of outliers require a suitable statistical approach. We present DESeq2, a method for differential analysis of count data, using shrinkage estimation for dispersions and fold changes to improve stability and interpretability of estimates. This enables a more quantitative analysis focused on the strength rather than the mere presence of differential expression. The DESeq2 package is available at http://www.bioconductor.org/packages/release/bioc/html/DESeq2.html.","DOI":"10.1186/s13059-014-0550-8","ISSN":"1465-6906","note":"PMID: 25516281","language":"en","author":[{"family":"Love","given":"Michael I."},{"family":"Huber","given":"Wolfgang"},{"family":"Anders","given":"Simon"}],"issued":{"year":2014,"month":12,"day":5},"PMID":"25516281","page-first":"550","container-title-short":"Genome Biol."}}],"schema":"https://github.com/citation-style-language/schema/raw/master/csl-citation.json"} </w:instrText>
+      </w:r>
+      <w:r>
+        <w:fldChar w:fldCharType="separate"/>
+      </w:r>
+      <w:r>
+        <w:rPr>
+          <w:rFonts w:ascii="Calibri"/>
+          <w:vertAlign w:val="superscript"/>
+        </w:rPr>
+        <w:t>16</w:t>
+      </w:r>
+      <w:r>
+        <w:fldChar w:fldCharType="end"/>
+      </w:r>
+      <w:r>
+        <w:t>. Because we had many RNAs and proteins with counts of zero at some condition, we added pseudo-counts of +1 to all counts before calc</w:t>
+      </w:r>
+      <w:r>
+        <w:t>ulating size factors. W</w:t>
+      </w:r>
+      <w:r>
+        <w:t>e then used those size factors to normalize raw counts (i.e., without pseudo-counts).</w:t>
+      </w:r>
+    </w:p>
+    <w:p/>
+    <w:p>
+      <w:pPr>
+        <w:pStyle w:val="Heading3"/>
+      </w:pPr>
+      <w:r>
+        <w:t>Clustering</w:t>
+      </w:r>
+    </w:p>
+    <w:p/>
+    <w:p>
+      <w:r>
+        <w:t>We clustered normal</w:t>
+      </w:r>
+      <w:r>
+        <w:t xml:space="preserve">ized </w:t>
+      </w:r>
+      <w:r>
+        <w:t xml:space="preserve">mRNA and protein </w:t>
+      </w:r>
+      <w:r>
+        <w:t>counts based on their Eucli</w:t>
+      </w:r>
+      <w:r>
+        <w:t xml:space="preserve">dian distance, using the complete linkage method implemented in the </w:t>
+      </w:r>
+      <w:r>
+        <w:rPr>
+          <w:rFonts w:ascii="Courier" w:hAnsi="Courier"/>
+        </w:rPr>
+        <w:t>hclust</w:t>
+      </w:r>
+      <w:r>
+        <w:t xml:space="preserve"> function in R</w:t>
+      </w:r>
+      <w:r>
+        <w:t>. This method d</w:t>
+      </w:r>
+      <w:r>
+        <w:t>efines the cluster dis</w:t>
+      </w:r>
+      <w:r>
+        <w:t>tance between two clusters as</w:t>
+      </w:r>
+      <w:r>
+        <w:t xml:space="preserve"> the maximum distance between their individual components</w:t>
+      </w:r>
+      <w:r>
+        <w:fldChar w:fldCharType="begin"/>
+      </w:r>
+      <w:r>
+        <w:instrText xml:space="preserve"> ADDIN ZOTERO_ITEM CSL_CITATION {"citationID":"19ombrk65s","properties":{"formattedCitation":"{\\rtf \\super 26\\nosupersub{}}","plainCitation":"26"},"citationItems":[{"id":20,"uris":["http://zotero.org/users/local/FOPKHRFW/items/96735BC7"],"uri":["http://zotero.org/users/local/FOPKHRFW/items/96735BC7"],"itemData":{"id":20,"type":"article-journal","title":"An Overview on Clustering Methods","container-title":"arXiv:1205.1117 [cs]","source":"arXiv.org","abstract":"Clustering is a common technique for statistical data analysis, which is used in many fields, including machine learning, data mining, pattern recognition, image analysis and bioinformatics. Clustering is the process of grouping similar objects into different groups, or more precisely, the partitioning of a data set into subsets, so that the data in each subset according to some defined distance measure. This paper covers about clustering algorithms, benefits and its applications. Paper concludes by discussing some limitations.","URL":"http://arxiv.org/abs/1205.1117","note":"arXiv: 1205.1117","author":[{"family":"Madhulatha","given":"T. Soni"}],"issued":{"date-parts":[["2012",5,5]]},"accessed":{"date-parts":[["2015",12,10]]}}}],"schema":"https://github.com/citation-style-language/schema/raw/master/csl-citation.json"} </w:instrText>
+      </w:r>
+      <w:r>
+        <w:fldChar w:fldCharType="separate"/>
+      </w:r>
+      <w:r>
+        <w:rPr>
+          <w:rFonts w:ascii="Calibri"/>
+          <w:vertAlign w:val="superscript"/>
+        </w:rPr>
+        <w:t>26</w:t>
+      </w:r>
+      <w:r>
+        <w:fldChar w:fldCharType="end"/>
+      </w:r>
+      <w:r>
+        <w:t xml:space="preserve">. At every stage of the clustering process, the two </w:t>
+      </w:r>
+      <w:r>
+        <w:t>closest</w:t>
+      </w:r>
+      <w:r>
+        <w:t xml:space="preserve"> clusters are merged into the next bigger</w:t>
+      </w:r>
+      <w:r>
+        <w:t xml:space="preserve"> cluster. </w:t>
+      </w:r>
+      <w:r>
+        <w:t xml:space="preserve">The final outcome of this process is a </w:t>
+      </w:r>
+      <w:r>
+        <w:t xml:space="preserve">dendogram that measures </w:t>
+      </w:r>
+      <w:r>
+        <w:t xml:space="preserve">the </w:t>
+      </w:r>
+      <w:r>
+        <w:t>closeness of different samples</w:t>
+      </w:r>
+      <w:r>
+        <w:t xml:space="preserve"> to each other.</w:t>
+      </w:r>
+    </w:p>
+    <w:p/>
+    <w:p>
+      <w:r>
+        <w:t xml:space="preserve">To assess whether the clustering process </w:t>
+      </w:r>
+      <w:r>
+        <w:t>significantly grouped similar samples together, we employed a reshuffling test. For any category that we tested for significant clustering (e.g., carbon source, Na stress, or batch number), we calculated the mean cophenetic distance in the clustering dendogram between all pairs belonging to the</w:t>
+      </w:r>
+      <w:r>
+        <w:t xml:space="preserve"> </w:t>
+      </w:r>
+      <w:r>
+        <w:t xml:space="preserve">same level of the categorical variable tested (e.g., same carbon source). We then repeatedly reshuffled the labeling within each category and recalculated the mean cophenetic distance each time. Finally, we calculated </w:t>
+      </w:r>
       <w:r>
         <w:rPr>
           <w:i/>
-          <w:color w:val="FF0000"/>
-        </w:rPr>
-        <w:t>We need a sentence here stating which/how many samples where fine vs. not, and what we did (we kept all).</w:t>
-      </w:r>
-      <w:r>
-        <w:t xml:space="preserve"> </w:t>
-      </w:r>
-      <w:commentRangeEnd w:id="4"/>
-      <w:r>
-        <w:rPr>
-          <w:rStyle w:val="CommentReference"/>
-        </w:rPr>
-        <w:commentReference w:id="4"/>
+        </w:rPr>
+        <w:t>z</w:t>
+      </w:r>
+      <w:r>
+        <w:t xml:space="preserve"> scores of the original cophenetic distance relative to the distribution of reshuffled values.</w:t>
+      </w:r>
+      <w:r>
+        <w:t xml:space="preserve"> </w:t>
       </w:r>
     </w:p>
     <w:p/>
     <w:p>
-      <w:r>
-        <w:t xml:space="preserve">After </w:t>
-      </w:r>
-      <w:r>
-        <w:t>quality control, we normalized read counts usin</w:t>
-      </w:r>
-      <w:r>
-        <w:t>g size-factors calculated via DE</w:t>
-      </w:r>
-      <w:r>
-        <w:t>Seq</w:t>
-      </w:r>
-      <w:r>
-        <w:t>2</w:t>
+      <w:pPr>
+        <w:pStyle w:val="Heading3"/>
+      </w:pPr>
+      <w:r>
+        <w:t>Identifying differentially expressed genes</w:t>
+      </w:r>
+    </w:p>
+    <w:p/>
+    <w:p>
+      <w:r>
+        <w:t>We used DE</w:t>
+      </w:r>
+      <w:r>
+        <w:t>Seq2</w:t>
       </w:r>
       <w:r>
         <w:fldChar w:fldCharType="begin"/>
       </w:r>
       <w:r>
-        <w:instrText xml:space="preserve"> ADDIN ZOTERO_ITEM CSL_CITATION {"citationID":"PDEfj90x","properties":{"formattedCitation":"{\\rtf \\super 16\\nosupersub{}}","plainCitation":"16"},"citationItems":[{"id":"k069cjWm/PMVWRT8l","uris":["http://zotero.org/users/local/FOPKHRFW/items/IB86BRPV"],"uri":["http://zotero.org/users/local/FOPKHRFW/items/IB86BRPV"],"itemData":{"id":"k069cjWm/PMVWRT8l","type":"article-journal","title":"Moderated estimation of fold change and dispersion for RNA-seq data with DESeq2","container-title":"Genome Biology","page":"550","volume":"15","issue":"12","source":"www.genomebiology.com","abstract":"In comparative high-throughput sequencing assays, a fundamental task is the analysis of count data, such as read counts per gene in RNA-seq, for evidence of systematic changes across experimental conditions. Small replicate numbers, discreteness, large dynamic range and the presence of outliers require a suitable statistical approach. We present DESeq2, a method for differential analysis of count data, using shrinkage estimation for dispersions and fold changes to improve stability and interpretability of estimates. This enables a more quantitative analysis focused on the strength rather than the mere presence of differential expression. The DESeq2 package is available at http://www.bioconductor.org/packages/release/bioc/html/DESeq2.html.","DOI":"10.1186/s13059-014-0550-8","ISSN":"1465-6906","note":"PMID: 25516281","language":"en","author":[{"family":"Love","given":"Michael I."},{"family":"Huber","given":"Wolfgang"},{"family":"Anders","given":"Simon"}],"issued":{"year":2014,"month":12,"day":5},"PMID":"25516281","page-first":"550","container-title-short":"Genome Biol."}}],"schema":"https://github.com/citation-style-language/schema/raw/master/csl-citation.json"} </w:instrText>
+        <w:instrText xml:space="preserve"> ADDIN ZOTERO_ITEM CSL_CITATION {"citationID":"0oI4oD4p","properties":{"formattedCitation":"{\\rtf \\super 16\\nosupersub{}}","plainCitation":"16"},"citationItems":[{"id":42,"uris":["http://zotero.org/users/local/FOPKHRFW/items/IB86BRPV"],"uri":["http://zotero.org/users/local/FOPKHRFW/items/IB86BRPV"],"itemData":{"id":42,"type":"article-journal","title":"Moderated estimation of fold change and dispersion for RNA-seq data with DESeq2","container-title":"Genome Biology","page":"550","volume":"15","issue":"12","source":"www.genomebiology.com","abstract":"In comparative high-throughput sequencing assays, a fundamental task is the analysis of count data, such as read counts per gene in RNA-seq, for evidence of systematic changes across experimental conditions. Small replicate numbers, discreteness, large dynamic range and the presence of outliers require a suitable statistical approach. We present DESeq2, a method for differential analysis of count data, using shrinkage estimation for dispersions and fold changes to improve stability and interpretability of estimates. This enables a more quantitative analysis focused on the strength rather than the mere presence of differential expression. The DESeq2 package is available at http://www.bioconductor.org/packages/release/bioc/html/DESeq2.html.","DOI":"10.1186/s13059-014-0550-8","ISSN":"1465-6906","note":"PMID: 25516281","language":"en","author":[{"family":"Love","given":"Michael I."},{"family":"Huber","given":"Wolfgang"},{"family":"Anders","given":"Simon"}],"issued":{"date-parts":[["2014",12,5]]},"PMID":"25516281"}}],"schema":"https://github.com/citation-style-language/schema/raw/master/csl-citation.json"} </w:instrText>
       </w:r>
       <w:r>
         <w:fldChar w:fldCharType="separate"/>
@@ -6853,232 +7064,71 @@
         <w:fldChar w:fldCharType="end"/>
       </w:r>
       <w:r>
-        <w:t>. Because we had many RNAs and proteins with counts of zero at some condition, we added pseudo-counts of +1 to all counts before calc</w:t>
-      </w:r>
-      <w:r>
-        <w:t>ulating size factors. W</w:t>
-      </w:r>
-      <w:r>
-        <w:t>e then used those size factors to normalize raw counts (i.e., without pseudo-counts).</w:t>
+        <w:t xml:space="preserve"> to identify differentially expressed mRNAs and proteins across conditions. We used two reference conditions in our comparisons, one for exponential phase and one for stationary phase. The reference conditions always had glucose as carbon source and base </w:t>
+      </w:r>
+      <w:r>
+        <w:t>NaCl and MgSO</w:t>
+      </w:r>
+      <w:r>
+        <w:rPr>
+          <w:vertAlign w:val="subscript"/>
+        </w:rPr>
+        <w:t>4</w:t>
+      </w:r>
+      <w:r>
+        <w:t xml:space="preserve"> concentrations. </w:t>
+      </w:r>
+      <w:r>
+        <w:t>We did not compare exponential phase to stationary phase samples, since this</w:t>
+      </w:r>
+      <w:r>
+        <w:t xml:space="preserve"> comparison was done in depth previously</w:t>
+      </w:r>
+      <w:r>
+        <w:fldChar w:fldCharType="begin"/>
+      </w:r>
+      <w:r>
+        <w:instrText xml:space="preserve"> ADDIN ZOTERO_ITEM CSL_CITATION {"citationID":"GerBkcZh","properties":{"formattedCitation":"{\\rtf \\super 11\\nosupersub{}}","plainCitation":"11"},"citationItems":[{"id":7,"uris":["http://zotero.org/users/local/FOPKHRFW/items/JTAA354X"],"uri":["http://zotero.org/users/local/FOPKHRFW/items/JTAA354X"],"itemData":{"id":7,"type":"article-journal","title":"Controlled Measurement and Comparative Analysis of Cellular Components in E. coli Reveals Broad Regulatory Changes in Response to Glucose Starvation","container-title":"PLoS computational biology","page":"e1004400","volume":"11","issue":"8","source":"PubMed","abstract":"How do bacteria regulate their cellular physiology in response to starvation? Here, we present a detailed characterization of Escherichia coli growth and starvation over a time-course lasting two weeks. We have measured multiple cellular components, including RNA and proteins at deep genomic coverage, as well as lipid modifications and flux through central metabolism. Our study focuses on the physiological response of E. coli in stationary phase as a result of being starved for glucose, not on the genetic adaptation of E. coli to utilize alternative nutrients. In our analysis, we have taken advantage of the temporal correlations within and among RNA and protein abundances to identify systematic trends in gene regulation. Specifically, we have developed a general computational strategy for classifying expression-profile time courses into distinct categories in an unbiased manner. We have also developed, from dynamic models of gene expression, a framework to characterize protein degradation patterns based on the observed temporal relationships between mRNA and protein abundances. By comparing and contrasting our transcriptomic and proteomic data, we have identified several broad physiological trends in the E. coli starvation response. Strikingly, mRNAs are widely down-regulated in response to glucose starvation, presumably as a strategy for reducing new protein synthesis. By contrast, protein abundances display more varied responses. The abundances of many proteins involved in energy-intensive processes mirror the corresponding mRNA profiles while proteins involved in nutrient metabolism remain abundant even though their corresponding mRNAs are down-regulated.","DOI":"10.1371/journal.pcbi.1004400","ISSN":"1553-7358","note":"PMID: 26275208\nPMCID: PMC4537216","journalAbbreviation":"PLoS Comput. Biol.","language":"eng","author":[{"family":"Houser","given":"John R."},{"family":"Barnhart","given":"Craig"},{"family":"Boutz","given":"Daniel R."},{"family":"Carroll","given":"Sean M."},{"family":"Dasgupta","given":"Aurko"},{"family":"Michener","given":"Joshua K."},{"family":"Needham","given":"Brittany D."},{"family":"Papoulas","given":"Ophelia"},{"family":"Sridhara","given":"Viswanadham"},{"family":"Sydykova","given":"Dariya K."},{"family":"Marx","given":"Christopher J."},{"family":"Trent","given":"M. Stephen"},{"family":"Barrick","given":"Jeffrey E."},{"family":"Marcotte","given":"Edward M."},{"family":"Wilke","given":"Claus O."}],"issued":{"date-parts":[["2015",8]]},"PMID":"26275208","PMCID":"PMC4537216"}}],"schema":"https://github.com/citation-style-language/schema/raw/master/csl-citation.json"} </w:instrText>
+      </w:r>
+      <w:r>
+        <w:fldChar w:fldCharType="separate"/>
+      </w:r>
+      <w:r>
+        <w:rPr>
+          <w:rFonts w:ascii="Calibri"/>
+          <w:vertAlign w:val="superscript"/>
+        </w:rPr>
+        <w:t>11</w:t>
+      </w:r>
+      <w:r>
+        <w:fldChar w:fldCharType="end"/>
+      </w:r>
+      <w:r>
+        <w:t xml:space="preserve"> for samples grown on glucose and with base NaCl and MgSO</w:t>
+      </w:r>
+      <w:r>
+        <w:rPr>
+          <w:vertAlign w:val="subscript"/>
+        </w:rPr>
+        <w:t>4</w:t>
+      </w:r>
+      <w:r>
+        <w:t xml:space="preserve"> concentrations.</w:t>
       </w:r>
     </w:p>
     <w:p/>
     <w:p>
-      <w:pPr>
-        <w:pStyle w:val="Heading3"/>
-      </w:pPr>
-      <w:r>
-        <w:t>Clustering</w:t>
-      </w:r>
-    </w:p>
-    <w:p/>
-    <w:p>
-      <w:r>
-        <w:t>We clustered normal</w:t>
-      </w:r>
-      <w:r>
-        <w:t xml:space="preserve">ized </w:t>
-      </w:r>
-      <w:r>
-        <w:t xml:space="preserve">mRNA and protein </w:t>
-      </w:r>
-      <w:r>
-        <w:t>counts based on their Eucli</w:t>
-      </w:r>
-      <w:r>
-        <w:t xml:space="preserve">dian distance, using the complete linkage method implemented in the </w:t>
-      </w:r>
-      <w:r>
-        <w:rPr>
-          <w:rFonts w:ascii="Courier" w:hAnsi="Courier"/>
-        </w:rPr>
-        <w:t>hclust</w:t>
-      </w:r>
-      <w:r>
-        <w:t xml:space="preserve"> function in R</w:t>
-      </w:r>
-      <w:r>
-        <w:t>. This method d</w:t>
-      </w:r>
-      <w:r>
-        <w:t>efines the cluster dis</w:t>
-      </w:r>
-      <w:r>
-        <w:t>tance between two clusters as</w:t>
-      </w:r>
-      <w:r>
-        <w:t xml:space="preserve"> the maximum distance between their individual components</w:t>
-      </w:r>
-      <w:r>
-        <w:fldChar w:fldCharType="begin"/>
-      </w:r>
-      <w:r>
-        <w:instrText xml:space="preserve"> ADDIN ZOTERO_ITEM CSL_CITATION {"citationID":"19ombrk65s","properties":{"formattedCitation":"{\\rtf \\super 26\\nosupersub{}}","plainCitation":"26"},"citationItems":[{"id":20,"uris":["http://zotero.org/users/local/FOPKHRFW/items/96735BC7"],"uri":["http://zotero.org/users/local/FOPKHRFW/items/96735BC7"],"itemData":{"id":20,"type":"article-journal","title":"An Overview on Clustering Methods","container-title":"arXiv:1205.1117 [cs]","source":"arXiv.org","abstract":"Clustering is a common technique for statistical data analysis, which is used in many fields, including machine learning, data mining, pattern recognition, image analysis and bioinformatics. Clustering is the process of grouping similar objects into different groups, or more precisely, the partitioning of a data set into subsets, so that the data in each subset according to some defined distance measure. This paper covers about clustering algorithms, benefits and its applications. Paper concludes by discussing some limitations.","URL":"http://arxiv.org/abs/1205.1117","note":"arXiv: 1205.1117","author":[{"family":"Madhulatha","given":"T. Soni"}],"issued":{"date-parts":[["2012",5,5]]},"accessed":{"date-parts":[["2015",12,10]]}}}],"schema":"https://github.com/citation-style-language/schema/raw/master/csl-citation.json"} </w:instrText>
-      </w:r>
-      <w:r>
-        <w:fldChar w:fldCharType="separate"/>
-      </w:r>
-      <w:r>
-        <w:rPr>
-          <w:rFonts w:ascii="Calibri"/>
-          <w:vertAlign w:val="superscript"/>
-        </w:rPr>
-        <w:t>26</w:t>
-      </w:r>
-      <w:r>
-        <w:fldChar w:fldCharType="end"/>
-      </w:r>
-      <w:r>
-        <w:t xml:space="preserve">. At every stage of the clustering process, the two </w:t>
-      </w:r>
-      <w:r>
-        <w:t>closest</w:t>
-      </w:r>
-      <w:r>
-        <w:t xml:space="preserve"> clusters are merged into the next bigger</w:t>
-      </w:r>
-      <w:r>
-        <w:t xml:space="preserve"> cluster. </w:t>
-      </w:r>
-      <w:r>
-        <w:t xml:space="preserve">The final outcome of this process is a </w:t>
-      </w:r>
-      <w:r>
-        <w:t xml:space="preserve">dendogram that measures </w:t>
-      </w:r>
-      <w:r>
-        <w:t xml:space="preserve">the </w:t>
-      </w:r>
-      <w:r>
-        <w:t>closeness of different samples</w:t>
-      </w:r>
-      <w:r>
-        <w:t xml:space="preserve"> to each other.</w:t>
-      </w:r>
-    </w:p>
-    <w:p/>
-    <w:p>
-      <w:r>
-        <w:t xml:space="preserve">To assess whether the clustering process </w:t>
-      </w:r>
-      <w:r>
-        <w:t>significantly grouped similar samples together, we employed a reshuffling test. For any category that we tested for significant clustering (e.g., carbon source, Na stress, or batch number), we calculated the mean cophenetic distance in the clustering dendogram between all pairs belonging to the</w:t>
-      </w:r>
-      <w:r>
-        <w:t xml:space="preserve"> </w:t>
-      </w:r>
-      <w:r>
-        <w:t xml:space="preserve">same level of the categorical variable tested (e.g., same carbon source). We then repeatedly reshuffled the labeling within each category and recalculated the mean cophenetic distance each time. Finally, we calculated </w:t>
-      </w:r>
-      <w:r>
-        <w:rPr>
-          <w:i/>
-        </w:rPr>
-        <w:t>z</w:t>
-      </w:r>
-      <w:r>
-        <w:t xml:space="preserve"> scores of the original cophenetic distance relative to the distribution of reshuffled values.</w:t>
-      </w:r>
-      <w:r>
-        <w:t xml:space="preserve"> </w:t>
-      </w:r>
-    </w:p>
-    <w:p/>
-    <w:p>
-      <w:pPr>
-        <w:pStyle w:val="Heading3"/>
-      </w:pPr>
-      <w:r>
-        <w:t>Identifying differentially expressed genes</w:t>
-      </w:r>
-    </w:p>
-    <w:p/>
-    <w:p>
-      <w:r>
-        <w:t>We used DE</w:t>
-      </w:r>
-      <w:r>
-        <w:t>Seq2</w:t>
-      </w:r>
-      <w:r>
-        <w:fldChar w:fldCharType="begin"/>
-      </w:r>
-      <w:r>
-        <w:instrText xml:space="preserve"> ADDIN ZOTERO_ITEM CSL_CITATION {"citationID":"0oI4oD4p","properties":{"formattedCitation":"{\\rtf \\super 16\\nosupersub{}}","plainCitation":"16"},"citationItems":[{"id":42,"uris":["http://zotero.org/users/local/FOPKHRFW/items/IB86BRPV"],"uri":["http://zotero.org/users/local/FOPKHRFW/items/IB86BRPV"],"itemData":{"id":42,"type":"article-journal","title":"Moderated estimation of fold change and dispersion for RNA-seq data with DESeq2","container-title":"Genome Biology","page":"550","volume":"15","issue":"12","source":"www.genomebiology.com","abstract":"In comparative high-throughput sequencing assays, a fundamental task is the analysis of count data, such as read counts per gene in RNA-seq, for evidence of systematic changes across experimental conditions. Small replicate numbers, discreteness, large dynamic range and the presence of outliers require a suitable statistical approach. We present DESeq2, a method for differential analysis of count data, using shrinkage estimation for dispersions and fold changes to improve stability and interpretability of estimates. This enables a more quantitative analysis focused on the strength rather than the mere presence of differential expression. The DESeq2 package is available at http://www.bioconductor.org/packages/release/bioc/html/DESeq2.html.","DOI":"10.1186/s13059-014-0550-8","ISSN":"1465-6906","note":"PMID: 25516281","language":"en","author":[{"family":"Love","given":"Michael I."},{"family":"Huber","given":"Wolfgang"},{"family":"Anders","given":"Simon"}],"issued":{"date-parts":[["2014",12,5]]},"PMID":"25516281"}}],"schema":"https://github.com/citation-style-language/schema/raw/master/csl-citation.json"} </w:instrText>
-      </w:r>
-      <w:r>
-        <w:fldChar w:fldCharType="separate"/>
-      </w:r>
-      <w:r>
-        <w:rPr>
-          <w:rFonts w:ascii="Calibri"/>
-          <w:vertAlign w:val="superscript"/>
-        </w:rPr>
-        <w:t>16</w:t>
-      </w:r>
-      <w:r>
-        <w:fldChar w:fldCharType="end"/>
-      </w:r>
-      <w:r>
-        <w:t xml:space="preserve"> to identify differentially expressed mRNAs and proteins across conditions. We used two reference conditions in our comparisons, one for exponential phase and one for stationary phase. The reference conditions always had glucose as carbon source and base </w:t>
-      </w:r>
-      <w:r>
-        <w:t>NaCl and MgSO</w:t>
-      </w:r>
-      <w:r>
-        <w:rPr>
-          <w:vertAlign w:val="subscript"/>
-        </w:rPr>
-        <w:t>4</w:t>
-      </w:r>
-      <w:r>
-        <w:t xml:space="preserve"> concentrations. </w:t>
-      </w:r>
-      <w:r>
-        <w:t>We did not compare exponential phase to stationary phase samples, since this</w:t>
-      </w:r>
-      <w:r>
-        <w:t xml:space="preserve"> comparison was done in depth previously</w:t>
-      </w:r>
-      <w:r>
-        <w:fldChar w:fldCharType="begin"/>
-      </w:r>
-      <w:r>
-        <w:instrText xml:space="preserve"> ADDIN ZOTERO_ITEM CSL_CITATION {"citationID":"GerBkcZh","properties":{"formattedCitation":"{\\rtf \\super 11\\nosupersub{}}","plainCitation":"11"},"citationItems":[{"id":7,"uris":["http://zotero.org/users/local/FOPKHRFW/items/JTAA354X"],"uri":["http://zotero.org/users/local/FOPKHRFW/items/JTAA354X"],"itemData":{"id":7,"type":"article-journal","title":"Controlled Measurement and Comparative Analysis of Cellular Components in E. coli Reveals Broad Regulatory Changes in Response to Glucose Starvation","container-title":"PLoS computational biology","page":"e1004400","volume":"11","issue":"8","source":"PubMed","abstract":"How do bacteria regulate their cellular physiology in response to starvation? Here, we present a detailed characterization of Escherichia coli growth and starvation over a time-course lasting two weeks. We have measured multiple cellular components, including RNA and proteins at deep genomic coverage, as well as lipid modifications and flux through central metabolism. Our study focuses on the physiological response of E. coli in stationary phase as a result of being starved for glucose, not on the genetic adaptation of E. coli to utilize alternative nutrients. In our analysis, we have taken advantage of the temporal correlations within and among RNA and protein abundances to identify systematic trends in gene regulation. Specifically, we have developed a general computational strategy for classifying expression-profile time courses into distinct categories in an unbiased manner. We have also developed, from dynamic models of gene expression, a framework to characterize protein degradation patterns based on the observed temporal relationships between mRNA and protein abundances. By comparing and contrasting our transcriptomic and proteomic data, we have identified several broad physiological trends in the E. coli starvation response. Strikingly, mRNAs are widely down-regulated in response to glucose starvation, presumably as a strategy for reducing new protein synthesis. By contrast, protein abundances display more varied responses. The abundances of many proteins involved in energy-intensive processes mirror the corresponding mRNA profiles while proteins involved in nutrient metabolism remain abundant even though their corresponding mRNAs are down-regulated.","DOI":"10.1371/journal.pcbi.1004400","ISSN":"1553-7358","note":"PMID: 26275208\nPMCID: PMC4537216","journalAbbreviation":"PLoS Comput. Biol.","language":"eng","author":[{"family":"Houser","given":"John R."},{"family":"Barnhart","given":"Craig"},{"family":"Boutz","given":"Daniel R."},{"family":"Carroll","given":"Sean M."},{"family":"Dasgupta","given":"Aurko"},{"family":"Michener","given":"Joshua K."},{"family":"Needham","given":"Brittany D."},{"family":"Papoulas","given":"Ophelia"},{"family":"Sridhara","given":"Viswanadham"},{"family":"Sydykova","given":"Dariya K."},{"family":"Marx","given":"Christopher J."},{"family":"Trent","given":"M. Stephen"},{"family":"Barrick","given":"Jeffrey E."},{"family":"Marcotte","given":"Edward M."},{"family":"Wilke","given":"Claus O."}],"issued":{"date-parts":[["2015",8]]},"PMID":"26275208","PMCID":"PMC4537216"}}],"schema":"https://github.com/citation-style-language/schema/raw/master/csl-citation.json"} </w:instrText>
-      </w:r>
-      <w:r>
-        <w:fldChar w:fldCharType="separate"/>
-      </w:r>
-      <w:r>
-        <w:rPr>
-          <w:rFonts w:ascii="Calibri"/>
-          <w:vertAlign w:val="superscript"/>
-        </w:rPr>
-        <w:t>11</w:t>
-      </w:r>
-      <w:r>
-        <w:fldChar w:fldCharType="end"/>
-      </w:r>
-      <w:r>
-        <w:t xml:space="preserve"> for samples grown on glucose and with base NaCl and MgSO</w:t>
-      </w:r>
-      <w:r>
-        <w:rPr>
-          <w:vertAlign w:val="subscript"/>
-        </w:rPr>
-        <w:t>4</w:t>
-      </w:r>
-      <w:r>
-        <w:t xml:space="preserve"> concentrations.</w:t>
-      </w:r>
-    </w:p>
-    <w:p/>
-    <w:p>
       <w:r>
         <w:t xml:space="preserve">We model </w:t>
       </w:r>
       <w:r>
         <w:t>batch effects by using the batch as a variable in the design formula</w:t>
+      </w:r>
+      <w:r>
+        <w:t xml:space="preserve"> </w:t>
+      </w:r>
+      <w:r>
+        <w:t>in DeSeq2 package</w:t>
       </w:r>
       <w:r>
         <w:t xml:space="preserve"> as shown below</w:t>
@@ -7102,25 +7152,69 @@
           <w:rFonts w:ascii="Courier New" w:hAnsi="Courier New" w:cs="Courier New"/>
           <w:sz w:val="22"/>
         </w:rPr>
-        <w:t>DESeq2::design(deseq_DataObj)&lt;- as.formula(paste0("~ ","batchNumber + ",test_for))</w:t>
-      </w:r>
-    </w:p>
-    <w:p>
-      <w:pPr>
-        <w:ind w:left="720"/>
+        <w:t xml:space="preserve">Design_formula = </w:t>
+      </w:r>
+      <w:r>
         <w:rPr>
           <w:rFonts w:ascii="Courier New" w:hAnsi="Courier New" w:cs="Courier New"/>
           <w:sz w:val="22"/>
         </w:rPr>
-      </w:pPr>
-    </w:p>
-    <w:p>
-      <w:pPr>
+        <w:t xml:space="preserve">~ Batch_number + </w:t>
+      </w:r>
+      <w:r>
         <w:rPr>
           <w:rFonts w:ascii="Courier New" w:hAnsi="Courier New" w:cs="Courier New"/>
           <w:sz w:val="22"/>
         </w:rPr>
-      </w:pPr>
+        <w:t>Variable_of_interest</w:t>
+      </w:r>
+    </w:p>
+    <w:p>
+      <w:pPr>
+        <w:ind w:left="720"/>
+        <w:rPr>
+          <w:rFonts w:ascii="Courier New" w:hAnsi="Courier New" w:cs="Courier New"/>
+          <w:sz w:val="22"/>
+        </w:rPr>
+      </w:pPr>
+    </w:p>
+    <w:p>
+      <w:pPr>
+        <w:rPr>
+          <w:rFonts w:ascii="Courier New" w:hAnsi="Courier New" w:cs="Courier New"/>
+          <w:sz w:val="22"/>
+        </w:rPr>
+      </w:pPr>
+      <w:r>
+        <w:t xml:space="preserve">where </w:t>
+      </w:r>
+      <w:r>
+        <w:rPr>
+          <w:i/>
+        </w:rPr>
+        <w:t>variable_of_interest</w:t>
+      </w:r>
+      <w:r>
+        <w:t xml:space="preserve"> might be carbon source, Mg</w:t>
+      </w:r>
+      <w:r>
+        <w:rPr>
+          <w:vertAlign w:val="superscript"/>
+        </w:rPr>
+        <w:t>2+</w:t>
+      </w:r>
+      <w:r>
+        <w:t xml:space="preserve"> level, Na</w:t>
+      </w:r>
+      <w:r>
+        <w:rPr>
+          <w:vertAlign w:val="superscript"/>
+        </w:rPr>
+        <w:t>+</w:t>
+      </w:r>
+      <w:r>
+        <w:t xml:space="preserve"> level, or growth time. </w:t>
+      </w:r>
       <w:r>
         <w:t>As a result, r</w:t>
       </w:r>
@@ -7300,11 +7394,11 @@
       <w:pPr>
         <w:pStyle w:val="Heading2"/>
       </w:pPr>
-      <w:commentRangeStart w:id="6"/>
+      <w:commentRangeStart w:id="5"/>
       <w:r>
         <w:t>References</w:t>
       </w:r>
-      <w:commentRangeEnd w:id="6"/>
+      <w:commentRangeEnd w:id="5"/>
       <w:r>
         <w:rPr>
           <w:rStyle w:val="CommentReference"/>
@@ -7313,7 +7407,7 @@
           <w:bCs w:val="0"/>
           <w:color w:val="auto"/>
         </w:rPr>
-        <w:commentReference w:id="6"/>
+        <w:commentReference w:id="5"/>
       </w:r>
     </w:p>
     <w:p>
@@ -8742,25 +8836,7 @@
       </w:r>
     </w:p>
   </w:comment>
-  <w:comment w:id="4" w:author="Microsoft Office User" w:date="2016-09-20T14:37:00Z" w:initials="MOU">
-    <w:p>
-      <w:pPr>
-        <w:pStyle w:val="CommentText"/>
-      </w:pPr>
-      <w:r>
-        <w:rPr>
-          <w:rStyle w:val="CommentReference"/>
-        </w:rPr>
-        <w:annotationRef/>
-      </w:r>
-      <w:r>
-        <w:t>This part I need to think a bit more</w:t>
-      </w:r>
-      <w:bookmarkStart w:id="5" w:name="_GoBack"/>
-      <w:bookmarkEnd w:id="5"/>
-    </w:p>
-  </w:comment>
-  <w:comment w:id="6" w:author="Claus Wilke" w:date="2016-09-04T22:18:00Z" w:initials="CW">
+  <w:comment w:id="5" w:author="Claus Wilke" w:date="2016-09-04T22:18:00Z" w:initials="CW">
     <w:p>
       <w:pPr>
         <w:pStyle w:val="CommentText"/>
@@ -8784,7 +8860,6 @@
   <w15:commentEx w15:paraId="72C91F88" w15:done="0"/>
   <w15:commentEx w15:paraId="3A5E79D8" w15:done="0"/>
   <w15:commentEx w15:paraId="649195B6" w15:done="0"/>
-  <w15:commentEx w15:paraId="3E93007E" w15:done="0"/>
   <w15:commentEx w15:paraId="0877F6E3" w15:done="0"/>
 </w15:commentsEx>
 </file>
@@ -9410,14 +9485,6 @@
     <w:abstractNumId w:val="1"/>
   </w:num>
 </w:numbering>
-</file>
-
-<file path=word/people.xml><?xml version="1.0" encoding="utf-8"?>
-<w15:people xmlns:wpc="http://schemas.microsoft.com/office/word/2010/wordprocessingCanvas" xmlns:mo="http://schemas.microsoft.com/office/mac/office/2008/main" xmlns:mc="http://schemas.openxmlformats.org/markup-compatibility/2006" xmlns:mv="urn:schemas-microsoft-com:mac:vml" xmlns:o="urn:schemas-microsoft-com:office:office" xmlns:r="http://schemas.openxmlformats.org/officeDocument/2006/relationships" xmlns:m="http://schemas.openxmlformats.org/officeDocument/2006/math" xmlns:v="urn:schemas-microsoft-com:vml" xmlns:wp14="http://schemas.microsoft.com/office/word/2010/wordprocessingDrawing" xmlns:wp="http://schemas.openxmlformats.org/drawingml/2006/wordprocessingDrawing" xmlns:w10="urn:schemas-microsoft-com:office:word" xmlns:w="http://schemas.openxmlformats.org/wordprocessingml/2006/main" xmlns:w14="http://schemas.microsoft.com/office/word/2010/wordml" xmlns:w15="http://schemas.microsoft.com/office/word/2012/wordml" xmlns:wpg="http://schemas.microsoft.com/office/word/2010/wordprocessingGroup" xmlns:wpi="http://schemas.microsoft.com/office/word/2010/wordprocessingInk" xmlns:wne="http://schemas.microsoft.com/office/word/2006/wordml" xmlns:wps="http://schemas.microsoft.com/office/word/2010/wordprocessingShape" mc:Ignorable="w14 w15 wp14">
-  <w15:person w15:author="Microsoft Office User">
-    <w15:presenceInfo w15:providerId="None" w15:userId="Microsoft Office User"/>
-  </w15:person>
-</w15:people>
 </file>
 
 <file path=word/styles.xml><?xml version="1.0" encoding="utf-8"?>
@@ -10526,7 +10593,7 @@
 </file>
 
 <file path=customXml/itemProps1.xml><?xml version="1.0" encoding="utf-8"?>
-<ds:datastoreItem xmlns:ds="http://schemas.openxmlformats.org/officeDocument/2006/customXml" ds:itemID="{4DEA60A8-E75D-304A-8FE0-B0D56F1877ED}">
+<ds:datastoreItem xmlns:ds="http://schemas.openxmlformats.org/officeDocument/2006/customXml" ds:itemID="{DC3EB17F-0AAC-8E49-9C1B-6FF01FEA969F}">
   <ds:schemaRefs>
     <ds:schemaRef ds:uri="http://schemas.openxmlformats.org/officeDocument/2006/bibliography"/>
   </ds:schemaRefs>

</xml_diff>

<commit_message>
SOME UPDATES IN TEXT
finished ref and additional text
</commit_message>
<xml_diff>
--- a/text/multiple_growth_conditions.docx
+++ b/text/multiple_growth_conditions.docx
@@ -622,7 +622,7 @@
       </w:r>
       <w:r>
         <w:rPr>
-          <w:rFonts w:ascii="Calibri"/>
+          <w:rFonts w:ascii="Calibri" w:eastAsia="Times New Roman" w:cs="Times New Roman"/>
           <w:color w:val="000000"/>
           <w:vertAlign w:val="superscript"/>
         </w:rPr>
@@ -733,7 +733,7 @@
       </w:r>
       <w:r>
         <w:rPr>
-          <w:rFonts w:ascii="Calibri"/>
+          <w:rFonts w:ascii="Calibri" w:eastAsia="Times New Roman" w:cs="Times New Roman"/>
           <w:color w:val="000000"/>
           <w:vertAlign w:val="superscript"/>
         </w:rPr>
@@ -857,7 +857,7 @@
       </w:r>
       <w:r>
         <w:rPr>
-          <w:rFonts w:ascii="Calibri"/>
+          <w:rFonts w:ascii="Calibri" w:eastAsia="Times New Roman" w:cs="Times New Roman"/>
           <w:color w:val="000000"/>
           <w:vertAlign w:val="superscript"/>
         </w:rPr>
@@ -1069,7 +1069,7 @@
       </w:r>
       <w:r>
         <w:rPr>
-          <w:rFonts w:ascii="Calibri"/>
+          <w:rFonts w:ascii="Calibri" w:eastAsia="Times New Roman" w:cs="Times New Roman"/>
           <w:color w:val="000000"/>
           <w:vertAlign w:val="superscript"/>
         </w:rPr>
@@ -1137,7 +1137,7 @@
       </w:r>
       <w:r>
         <w:rPr>
-          <w:rFonts w:ascii="Calibri"/>
+          <w:rFonts w:ascii="Calibri" w:eastAsia="Times New Roman" w:cs="Times New Roman"/>
           <w:color w:val="000000"/>
           <w:vertAlign w:val="superscript"/>
         </w:rPr>
@@ -1296,7 +1296,7 @@
       </w:r>
       <w:r>
         <w:rPr>
-          <w:rFonts w:ascii="Calibri"/>
+          <w:rFonts w:ascii="Calibri" w:eastAsia="Times New Roman" w:cs="Times New Roman"/>
           <w:color w:val="000000"/>
           <w:vertAlign w:val="superscript"/>
         </w:rPr>
@@ -1383,7 +1383,7 @@
       </w:r>
       <w:r>
         <w:rPr>
-          <w:rFonts w:ascii="Calibri"/>
+          <w:rFonts w:ascii="Calibri" w:eastAsia="Times New Roman" w:cs="Times New Roman"/>
           <w:color w:val="000000"/>
           <w:vertAlign w:val="superscript"/>
         </w:rPr>
@@ -1513,7 +1513,7 @@
       </w:r>
       <w:r>
         <w:rPr>
-          <w:rFonts w:ascii="Calibri"/>
+          <w:rFonts w:ascii="Calibri" w:eastAsia="Times New Roman" w:cs="Times New Roman"/>
           <w:color w:val="000000"/>
           <w:vertAlign w:val="superscript"/>
         </w:rPr>
@@ -1575,7 +1575,7 @@
       </w:r>
       <w:r>
         <w:rPr>
-          <w:rFonts w:ascii="Calibri"/>
+          <w:rFonts w:ascii="Calibri" w:eastAsia="Times New Roman" w:cs="Times New Roman"/>
           <w:color w:val="000000"/>
           <w:vertAlign w:val="superscript"/>
         </w:rPr>
@@ -1735,7 +1735,7 @@
         <w:rPr>
           <w:color w:val="000000" w:themeColor="text1"/>
         </w:rPr>
-        <w:instrText xml:space="preserve"> ADDIN ZOTERO_ITEM CSL_CITATION {"citationID":"VIAOyhUw","properties":{"formattedCitation":"{\\rtf \\super 12\\uc0\\u8211{}15\\nosupersub{}}","plainCitation":"12–15"},"citationItems":[{"id":"VsbbiPUB/tzDTs4TE","uris":["http://zotero.org/users/local/FOPKHRFW/items/QU4JC9QC"],"uri":["http://zotero.org/users/local/FOPKHRFW/items/QU4JC9QC"],"itemData":{"id":"VsbbiPUB/tzDTs4TE","type":"article-journal","title":"Characterization of the E. coli proteome and its modifications during growth and ethanol stress","container-title":"Frontiers in Microbiology","volume":"6","source":"PubMed Central","abstract":"We set out to provide a resource to the microbiology community especially with respect to systems biology based endeavors. To this end, we generated a comprehensive dataset monitoring the changes in protein expression, copy number, and post translational modifications in a systematic fashion during growth and ethanol stress in E. coli. We utilized high-resolution mass spectrometry (MS) combined with the Super-SILAC approach. In a single experiment, we have identified over 2300 proteins, which represent approximately 88% of the estimated expressed proteome of E. coli and estimated protein copy numbers using the Intensity Based Absolute Quantitation (iBAQ). The dynamic range of protein expression spanned up to six orders of magnitude, with the highest protein copy per cell estimated at approximately 300,000. We focused on the proteome dynamics involved during stationary phase growth. A global up-regulation of proteins related to stress response was detected in later stages of growth. We observed the down-regulation of the methyl directed mismatch repair system containing MutS and MutL of E. coli growing in long term growth cultures, confirming that higher incidence of mutations presents an important mechanism in the increase in genetic diversity and stationary phase survival in E. coli. During ethanol stress, known markers such as alcohol dehydrogenase and aldehyde dehydrogenase were induced, further validating the dataset. Finally, we performed unbiased protein modification detection and revealed changes of many known and unknown protein modifications in both experimental conditions. Data are available via ProteomeXchange with identifier PXD001648.","URL":"http://www.ncbi.nlm.nih.gov/pmc/articles/PMC4332353/","DOI":"10.3389/fmicb.2015.00103","ISSN":"1664-302X","note":"PMID: 25741329\nPMCID: PMC4332353","journalAbbreviation":"Front Microbiol","author":[{"family":"Soufi","given":"Boumediene"},{"family":"Krug","given":"Karsten"},{"family":"Harst","given":"Andreas"},{"family":"Macek","given":"Boris"}],"issued":{"year":2015,"month":2,"day":18},"accessed":{"year":2015,"month":10,"day":30},"PMID":"25741329","PMCID":"PMC4332353","container-title-short":"Front. Microbiol."}},{"id":"VsbbiPUB/LfjkemOt","uris":["http://zotero.org/users/local/FOPKHRFW/items/FN84PVAR"],"uri":["http://zotero.org/users/local/FOPKHRFW/items/FN84PVAR"],"itemData":{"id":"VsbbiPUB/LfjkemOt","type":"article-journal","title":"The quantitative and condition-dependent Escherichia coli proteome","container-title":"Nature Biotechnology","volume":"advance online publication","source":"www.nature.com","abstract":"Measuring precise concentrations of proteins can provide insights into biological processes. Here we use efficient protein extraction and sample fractionation, as well as state-of-the-art quantitative mass spectrometry techniques to generate a comprehensive, condition-dependent protein-abundance map for Escherichia coli. We measure cellular protein concentrations for 55% of predicted E. coli genes (&gt;2,300 proteins) under 22 different experimental conditions and identify methylation and N-terminal protein acetylations previously not known to be prevalent in bacteria. We uncover system-wide proteome allocation, expression regulation and post-translational adaptations. These data provide a valuable resource for the systems biology and broader E. coli research communities.","URL":"http://www.nature.com/nbt/journal/vaop/ncurrent/full/nbt.3418.html","DOI":"10.1038/nbt.3418","ISSN":"1087-0156","journalAbbreviation":"Nat Biotech","language":"en","author":[{"family":"Schmidt","given":"Alexander"},{"family":"Kochanowski","given":"Karl"},{"family":"Vedelaar","given":"Silke"},{"family":"Ahrné","given":"Erik"},{"family":"Volkmer","given":"Benjamin"},{"family":"Callipo","given":"Luciano"},{"family":"Knoops","given":"Kèvin"},{"family":"Bauer","given":"Manuel"},{"family":"Aebersold","given":"Ruedi"},{"family":"Heinemann","given":"Matthias"}],"issued":{"year":2015,"month":12,"day":7},"accessed":{"year":2015,"month":12,"day":22},"container-title-short":"Nat. Biotechnol."}},{"id":"VsbbiPUB/GdFysYpQ","uris":["http://zotero.org/users/local/FOPKHRFW/items/PWC55IKS"],"uri":["http://zotero.org/users/local/FOPKHRFW/items/PWC55IKS"],"itemData":{"id":"VsbbiPUB/GdFysYpQ","type":"article-journal","title":"Omic data from evolved E. coli are consistent with computed optimal growth from genome-scale models","container-title":"Molecular Systems Biology","page":"390","volume":"6","source":"PubMed Central","abstract":"Proteomic and transcriptomic data from wild-type and laboratory-evolved strains of Escherichia coli are consistent with predicted pathway usage from optimal growth rate solutions.\n            \n            \n              In laboratory-evolved strains, there is an upregulation of the pathways in the computed optimal growth states, and downregulation of non-functional pathways.\n            \n            \n              Known regulatory mechanisms are only partially responsible for altered metabolic pathway activity.\n            \n          \n        , When prokaryotes are maintained at early- to mid-log phase growth through serial passaging for hundreds of generations, the strains improve fitness and evolve a higher growth rate (; ). This increased growth rate is the result of the appearance of a few causal mutations (; ). In Escherichia coli, these altered growth phenotypes are consistent with predictions from genome-scale models of metabolism (GEMs) (; ). However, it is still not known (1) whether absolute gene and protein expression levels and expression changes are consistent with optimal growth predictions from in silico GEMs or (2) whether measured expression changes can be linked to physiological changes that are based on known mechanisms or pathways. In this study, we begin to address these questions using constraint-based modeling of E. coli K-12 metabolism () to analyze omic data that document the expression changes in E. coli under adaptive evolution in three different growth conditions., Mapping high-throughput data to a network can be useful for interpretation. However, it does not account for upstream and downstream effects of gene and protein expression changes. The analysis of data in the context of GEMs can suggest if predicted activity is consistent with the data. For this work, we used a variant of flux balance analysis (FBA), called Parsimonious enzyme usage FBA (pFBA) (), to classify all genes according to whether they are used in the optimal growth solutions. Results from these models were compared with the data to assess whether the data were consistent with genes and proteins within the predicted optimal solutions, and whether the expression changes were consistent with measured physiology. Through this analysis, we find that the data provide a high coverage of genes that contribute to the optimal growth solutions (). In fact, the union of the proteomic and transcriptomic data for non-essential genes provides support for 97.7% of all non-essential gene-associated reactions within the optimal growth predictions. Thus, the spectrum of expressed genes and proteins is consistent with the pathway utilization that is predicted for these optimal growth phenotypes., Laboratory-evolved strains attain a higher growth rate. This higher growth rate is usually associated with an increased substrate uptake rate (; ) and in some cases more efficient metabolism (). Both of these properties are also witnessed in the strains studied here. It has been reported that in most cases, evolved strain growth phenotype is consistent with GEM predictions (; ). Here, we evaluate whether the laboratory-evolved strains adjust the gene and protein expression levels in accordance with pathway usage in the optimal growth predictions. Essential and non-essential genes and proteins within the optimal growth solutions are significantly upregulated (). This suggests that these proteins may be acting as bottlenecks that are relieved through the adaptive process, thereby allowing for a higher substrate uptake rate and growth rate. However, genes and proteins associated with reactions that cannot carry a flux in the given growth conditions are downregulated in the evolved strains (). Furthermore, there is downregulation of genes associated with less efficient pathways (). Thus, the omic data support the emergence of the predicted optimal growth states, consistent with the increased substrate uptake upstream and the increased biomass production downstream of these internal pathways., Regulatory mechanisms, both known and unknown, are responsible for the changes seen here. Across all data sets, several metabolic regulons are significantly downregulated. However, no known regulons were enriched among upregulated genes or proteins for all but one data set. Aside from just regulating the metabolic pathways directly, these mechanisms lead to additional physiological changes. For example, in the minimal media growth conditions used here, the stringent response normally represses growth while upregulating amino-acid biosynthetic processes. However, evolved strain gene expression shows a suppression of the stringent response, as evolved strain gene expression shows either no expression change or changes opposite to the normal stringent response., The implications of this work are as follows: (1) genome-scale gene and protein expression data are consistent with FBA computed optimal growth states, and evolved strains reinforce these optimal states; (2) genome-scale models will have an important function bridging the gap between genotype and phenotype; and (3) the development of additional genome-scale models of other growth-related processes such as transcription and translation () will have an important function in elucidating the mechanisms that contribute the most to altered phenotypes (). In addition, reconstruction of the transcriptional regulation network will aid in identifying the control of expression changes seen in the other systems., After hundreds of generations of adaptive evolution at exponential growth, Escherichia coli grows as predicted using flux balance analysis (FBA) on genome-scale metabolic models (GEMs). However, it is not known whether the predicted pathway usage in FBA solutions is consistent with gene and protein expression in the wild-type and evolved strains. Here, we report that &gt;98% of active reactions from FBA optimal growth solutions are supported by transcriptomic and proteomic data. Moreover, when E. coli adapts to growth rate selective pressure, the evolved strains upregulate genes within the optimal growth predictions, and downregulate genes outside of the optimal growth solutions. In addition, bottlenecks from dosage limitations of computationally predicted essential genes are overcome in the evolved strains. We also identify regulatory processes that may contribute to the development of the optimal growth phenotype in the evolved strains, such as the downregulation of known regulons and stringent response suppression. Thus, differential gene and protein expression from wild-type and adaptively evolved strains supports observed growth phenotype changes, and is consistent with GEM-computed optimal growth states.","DOI":"10.1038/msb.2010.47","ISSN":"1744-4292","note":"PMID: 20664636\nPMCID: PMC2925526","journalAbbreviation":"Mol Syst Biol","author":[{"family":"Lewis","given":"Nathan E"},{"family":"Hixson","given":"Kim K"},{"family":"Conrad","given":"Tom M"},{"family":"Lerman","given":"Joshua A"},{"family":"Charusanti","given":"Pep"},{"family":"Polpitiya","given":"Ashoka D"},{"family":"Adkins","given":"Joshua N"},{"family":"Schramm","given":"Gunnar"},{"family":"Purvine","given":"Samuel O"},{"family":"Lopez-Ferrer","given":"Daniel"},{"family":"Weitz","given":"Karl K"},{"family":"Eils","given":"Roland"},{"family":"König","given":"Rainer"},{"family":"Smith","given":"Richard D"},{"family":"Palsson","given":"Bernhard Ø"}],"issued":{"year":2010,"month":7,"day":27},"PMID":"20664636","PMCID":"PMC2925526","page-first":"390","container-title-short":"Mol. Syst. Biol."}},{"id":"VsbbiPUB/iHBSPJbF","uris":["http://zotero.org/users/local/FOPKHRFW/items/I3B8J39R"],"uri":["http://zotero.org/users/local/FOPKHRFW/items/I3B8J39R"],"itemData":{"id":"VsbbiPUB/iHBSPJbF","type":"article-journal","title":"Gene Expression Profiling and the Use of Genome-Scale In Silico Models of Escherichia coli for Analysis: Providing Context for Content","container-title":"Journal of Bacteriology","page":"3437-3444","volume":"191","issue":"11","source":"jb.asm.org","DOI":"10.1128/JB.00034-09","ISSN":"0021-9193, 1098-5530","note":"PMID: 19363119","shortTitle":"Gene Expression Profiling and the Use of Genome-Scale In Silico Models of Escherichia coli for Analysis","journalAbbreviation":"J. Bacteriol.","language":"en","author":[{"family":"Lewis","given":"Nathan E."},{"family":"Cho","given":"Byung-Kwan"},{"family":"Knight","given":"Eric M."},{"family":"Palsson","given":"Bernhard O."}],"issued":{"year":2009,"month":6,"day":1},"PMID":"19363119","page-first":"3437","title-short":"Gene Expression Profiling and the Use of Genome-Scale In Silico Models of Escherichia coli for Analysis","container-title-short":"J. Bacteriol."}}],"schema":"https://github.com/citation-style-language/schema/raw/master/csl-citation.json"} </w:instrText>
+        <w:instrText xml:space="preserve"> ADDIN ZOTERO_ITEM CSL_CITATION {"citationID":"VIAOyhUw","properties":{"formattedCitation":"{\\rtf \\super 12\\uc0\\u8211{}15\\nosupersub{}}","plainCitation":"12–15"},"citationItems":[{"id":9,"uris":["http://zotero.org/users/local/FOPKHRFW/items/QU4JC9QC"],"uri":["http://zotero.org/users/local/FOPKHRFW/items/QU4JC9QC"],"itemData":{"id":9,"type":"article-journal","title":"Characterization of the E. coli proteome and its modifications during growth and ethanol stress","container-title":"Frontiers in Microbiology","volume":"6","source":"PubMed Central","abstract":"We set out to provide a resource to the microbiology community especially with respect to systems biology based endeavors. To this end, we generated a comprehensive dataset monitoring the changes in protein expression, copy number, and post translational modifications in a systematic fashion during growth and ethanol stress in E. coli. We utilized high-resolution mass spectrometry (MS) combined with the Super-SILAC approach. In a single experiment, we have identified over 2300 proteins, which represent approximately 88% of the estimated expressed proteome of E. coli and estimated protein copy numbers using the Intensity Based Absolute Quantitation (iBAQ). The dynamic range of protein expression spanned up to six orders of magnitude, with the highest protein copy per cell estimated at approximately 300,000. We focused on the proteome dynamics involved during stationary phase growth. A global up-regulation of proteins related to stress response was detected in later stages of growth. We observed the down-regulation of the methyl directed mismatch repair system containing MutS and MutL of E. coli growing in long term growth cultures, confirming that higher incidence of mutations presents an important mechanism in the increase in genetic diversity and stationary phase survival in E. coli. During ethanol stress, known markers such as alcohol dehydrogenase and aldehyde dehydrogenase were induced, further validating the dataset. Finally, we performed unbiased protein modification detection and revealed changes of many known and unknown protein modifications in both experimental conditions. Data are available via ProteomeXchange with identifier PXD001648.","URL":"http://www.ncbi.nlm.nih.gov/pmc/articles/PMC4332353/","DOI":"10.3389/fmicb.2015.00103","ISSN":"1664-302X","note":"PMID: 25741329\nPMCID: PMC4332353","journalAbbreviation":"Front Microbiol","author":[{"family":"Soufi","given":"Boumediene"},{"family":"Krug","given":"Karsten"},{"family":"Harst","given":"Andreas"},{"family":"Macek","given":"Boris"}],"issued":{"date-parts":[["2015",2,18]]},"accessed":{"date-parts":[["2015",10,30]]},"PMID":"25741329","PMCID":"PMC4332353"}},{"id":117,"uris":["http://zotero.org/users/local/FOPKHRFW/items/FN84PVAR"],"uri":["http://zotero.org/users/local/FOPKHRFW/items/FN84PVAR"],"itemData":{"id":117,"type":"article-journal","title":"The quantitative and condition-dependent Escherichia coli proteome","container-title":"Nature Biotechnology","volume":"advance online publication","source":"www.nature.com","abstract":"Measuring precise concentrations of proteins can provide insights into biological processes. Here we use efficient protein extraction and sample fractionation, as well as state-of-the-art quantitative mass spectrometry techniques to generate a comprehensive, condition-dependent protein-abundance map for Escherichia coli. We measure cellular protein concentrations for 55% of predicted E. coli genes (&gt;2,300 proteins) under 22 different experimental conditions and identify methylation and N-terminal protein acetylations previously not known to be prevalent in bacteria. We uncover system-wide proteome allocation, expression regulation and post-translational adaptations. These data provide a valuable resource for the systems biology and broader E. coli research communities.","URL":"http://www.nature.com/nbt/journal/vaop/ncurrent/full/nbt.3418.html","DOI":"10.1038/nbt.3418","ISSN":"1087-0156","journalAbbreviation":"Nat Biotech","language":"en","author":[{"family":"Schmidt","given":"Alexander"},{"family":"Kochanowski","given":"Karl"},{"family":"Vedelaar","given":"Silke"},{"family":"Ahrné","given":"Erik"},{"family":"Volkmer","given":"Benjamin"},{"family":"Callipo","given":"Luciano"},{"family":"Knoops","given":"Kèvin"},{"family":"Bauer","given":"Manuel"},{"family":"Aebersold","given":"Ruedi"},{"family":"Heinemann","given":"Matthias"}],"issued":{"date-parts":[["2015",12,7]]},"accessed":{"date-parts":[["2015",12,22]]}}},{"id":81,"uris":["http://zotero.org/users/local/FOPKHRFW/items/PWC55IKS"],"uri":["http://zotero.org/users/local/FOPKHRFW/items/PWC55IKS"],"itemData":{"id":81,"type":"article-journal","title":"Omic data from evolved E. coli are consistent with computed optimal growth from genome-scale models","container-title":"Molecular Systems Biology","page":"390","volume":"6","source":"PubMed Central","abstract":"Proteomic and transcriptomic data from wild-type and laboratory-evolved strains of Escherichia coli are consistent with predicted pathway usage from optimal growth rate solutions.\n            \n            \n              In laboratory-evolved strains, there is an upregulation of the pathways in the computed optimal growth states, and downregulation of non-functional pathways.\n            \n            \n              Known regulatory mechanisms are only partially responsible for altered metabolic pathway activity.\n            \n          \n        , When prokaryotes are maintained at early- to mid-log phase growth through serial passaging for hundreds of generations, the strains improve fitness and evolve a higher growth rate (; ). This increased growth rate is the result of the appearance of a few causal mutations (; ). In Escherichia coli, these altered growth phenotypes are consistent with predictions from genome-scale models of metabolism (GEMs) (; ). However, it is still not known (1) whether absolute gene and protein expression levels and expression changes are consistent with optimal growth predictions from in silico GEMs or (2) whether measured expression changes can be linked to physiological changes that are based on known mechanisms or pathways. In this study, we begin to address these questions using constraint-based modeling of E. coli K-12 metabolism () to analyze omic data that document the expression changes in E. coli under adaptive evolution in three different growth conditions., Mapping high-throughput data to a network can be useful for interpretation. However, it does not account for upstream and downstream effects of gene and protein expression changes. The analysis of data in the context of GEMs can suggest if predicted activity is consistent with the data. For this work, we used a variant of flux balance analysis (FBA), called Parsimonious enzyme usage FBA (pFBA) (), to classify all genes according to whether they are used in the optimal growth solutions. Results from these models were compared with the data to assess whether the data were consistent with genes and proteins within the predicted optimal solutions, and whether the expression changes were consistent with measured physiology. Through this analysis, we find that the data provide a high coverage of genes that contribute to the optimal growth solutions (). In fact, the union of the proteomic and transcriptomic data for non-essential genes provides support for 97.7% of all non-essential gene-associated reactions within the optimal growth predictions. Thus, the spectrum of expressed genes and proteins is consistent with the pathway utilization that is predicted for these optimal growth phenotypes., Laboratory-evolved strains attain a higher growth rate. This higher growth rate is usually associated with an increased substrate uptake rate (; ) and in some cases more efficient metabolism (). Both of these properties are also witnessed in the strains studied here. It has been reported that in most cases, evolved strain growth phenotype is consistent with GEM predictions (; ). Here, we evaluate whether the laboratory-evolved strains adjust the gene and protein expression levels in accordance with pathway usage in the optimal growth predictions. Essential and non-essential genes and proteins within the optimal growth solutions are significantly upregulated (). This suggests that these proteins may be acting as bottlenecks that are relieved through the adaptive process, thereby allowing for a higher substrate uptake rate and growth rate. However, genes and proteins associated with reactions that cannot carry a flux in the given growth conditions are downregulated in the evolved strains (). Furthermore, there is downregulation of genes associated with less efficient pathways (). Thus, the omic data support the emergence of the predicted optimal growth states, consistent with the increased substrate uptake upstream and the increased biomass production downstream of these internal pathways., Regulatory mechanisms, both known and unknown, are responsible for the changes seen here. Across all data sets, several metabolic regulons are significantly downregulated. However, no known regulons were enriched among upregulated genes or proteins for all but one data set. Aside from just regulating the metabolic pathways directly, these mechanisms lead to additional physiological changes. For example, in the minimal media growth conditions used here, the stringent response normally represses growth while upregulating amino-acid biosynthetic processes. However, evolved strain gene expression shows a suppression of the stringent response, as evolved strain gene expression shows either no expression change or changes opposite to the normal stringent response., The implications of this work are as follows: (1) genome-scale gene and protein expression data are consistent with FBA computed optimal growth states, and evolved strains reinforce these optimal states; (2) genome-scale models will have an important function bridging the gap between genotype and phenotype; and (3) the development of additional genome-scale models of other growth-related processes such as transcription and translation () will have an important function in elucidating the mechanisms that contribute the most to altered phenotypes (). In addition, reconstruction of the transcriptional regulation network will aid in identifying the control of expression changes seen in the other systems., After hundreds of generations of adaptive evolution at exponential growth, Escherichia coli grows as predicted using flux balance analysis (FBA) on genome-scale metabolic models (GEMs). However, it is not known whether the predicted pathway usage in FBA solutions is consistent with gene and protein expression in the wild-type and evolved strains. Here, we report that &gt;98% of active reactions from FBA optimal growth solutions are supported by transcriptomic and proteomic data. Moreover, when E. coli adapts to growth rate selective pressure, the evolved strains upregulate genes within the optimal growth predictions, and downregulate genes outside of the optimal growth solutions. In addition, bottlenecks from dosage limitations of computationally predicted essential genes are overcome in the evolved strains. We also identify regulatory processes that may contribute to the development of the optimal growth phenotype in the evolved strains, such as the downregulation of known regulons and stringent response suppression. Thus, differential gene and protein expression from wild-type and adaptively evolved strains supports observed growth phenotype changes, and is consistent with GEM-computed optimal growth states.","DOI":"10.1038/msb.2010.47","ISSN":"1744-4292","note":"PMID: 20664636\nPMCID: PMC2925526","journalAbbreviation":"Mol Syst Biol","author":[{"family":"Lewis","given":"Nathan E"},{"family":"Hixson","given":"Kim K"},{"family":"Conrad","given":"Tom M"},{"family":"Lerman","given":"Joshua A"},{"family":"Charusanti","given":"Pep"},{"family":"Polpitiya","given":"Ashoka D"},{"family":"Adkins","given":"Joshua N"},{"family":"Schramm","given":"Gunnar"},{"family":"Purvine","given":"Samuel O"},{"family":"Lopez-Ferrer","given":"Daniel"},{"family":"Weitz","given":"Karl K"},{"family":"Eils","given":"Roland"},{"family":"König","given":"Rainer"},{"family":"Smith","given":"Richard D"},{"family":"Palsson","given":"Bernhard Ø"}],"issued":{"date-parts":[["2010",7,27]]},"PMID":"20664636","PMCID":"PMC2925526"}},{"id":84,"uris":["http://zotero.org/users/local/FOPKHRFW/items/I3B8J39R"],"uri":["http://zotero.org/users/local/FOPKHRFW/items/I3B8J39R"],"itemData":{"id":84,"type":"article-journal","title":"Gene Expression Profiling and the Use of Genome-Scale In Silico Models of Escherichia coli for Analysis: Providing Context for Content","container-title":"Journal of Bacteriology","page":"3437-3444","volume":"191","issue":"11","source":"jb.asm.org","DOI":"10.1128/JB.00034-09","ISSN":"0021-9193, 1098-5530","note":"PMID: 19363119","shortTitle":"Gene Expression Profiling and the Use of Genome-Scale In Silico Models of Escherichia coli for Analysis","journalAbbreviation":"J. Bacteriol.","language":"en","author":[{"family":"Lewis","given":"Nathan E."},{"family":"Cho","given":"Byung-Kwan"},{"family":"Knight","given":"Eric M."},{"family":"Palsson","given":"Bernhard O."}],"issued":{"date-parts":[["2009",6,1]]},"PMID":"19363119"}}],"schema":"https://github.com/citation-style-language/schema/raw/master/csl-citation.json"} </w:instrText>
       </w:r>
       <w:r>
         <w:rPr>
@@ -1745,7 +1745,7 @@
       </w:r>
       <w:r>
         <w:rPr>
-          <w:rFonts w:ascii="Calibri"/>
+          <w:rFonts w:ascii="Calibri" w:eastAsia="Times New Roman" w:cs="Times New Roman"/>
           <w:color w:val="000000"/>
           <w:vertAlign w:val="superscript"/>
         </w:rPr>
@@ -1908,7 +1908,7 @@
       </w:r>
       <w:r>
         <w:rPr>
-          <w:rFonts w:ascii="Calibri"/>
+          <w:rFonts w:ascii="Calibri" w:eastAsia="Times New Roman" w:cs="Times New Roman"/>
           <w:vertAlign w:val="superscript"/>
         </w:rPr>
         <w:t>11</w:t>
@@ -2005,7 +2005,7 @@
       </w:r>
       <w:r>
         <w:rPr>
-          <w:rFonts w:ascii="Calibri"/>
+          <w:rFonts w:ascii="Calibri" w:eastAsia="Times New Roman" w:cs="Times New Roman"/>
           <w:vertAlign w:val="superscript"/>
         </w:rPr>
         <w:t>11</w:t>
@@ -3583,7 +3583,7 @@
       </w:r>
       <w:r>
         <w:rPr>
-          <w:rFonts w:ascii="Calibri"/>
+          <w:rFonts w:ascii="Calibri" w:eastAsia="Times New Roman" w:cs="Times New Roman"/>
           <w:color w:val="000000"/>
           <w:vertAlign w:val="superscript"/>
         </w:rPr>
@@ -3804,7 +3804,7 @@
       </w:r>
       <w:r>
         <w:rPr>
-          <w:rFonts w:ascii="Calibri"/>
+          <w:rFonts w:ascii="Calibri" w:eastAsia="Times New Roman" w:cs="Times New Roman"/>
           <w:color w:val="000000"/>
           <w:vertAlign w:val="superscript"/>
         </w:rPr>
@@ -3903,7 +3903,7 @@
       </w:r>
       <w:r>
         <w:rPr>
-          <w:rFonts w:ascii="Calibri"/>
+          <w:rFonts w:ascii="Calibri" w:eastAsia="Times New Roman" w:cs="Times New Roman"/>
           <w:color w:val="000000"/>
           <w:vertAlign w:val="superscript"/>
         </w:rPr>
@@ -4411,7 +4411,7 @@
       </w:r>
       <w:r>
         <w:rPr>
-          <w:rFonts w:ascii="Calibri"/>
+          <w:rFonts w:ascii="Calibri" w:eastAsia="Times New Roman" w:cs="Times New Roman"/>
           <w:vertAlign w:val="superscript"/>
         </w:rPr>
         <w:t>17</w:t>
@@ -4448,7 +4448,7 @@
       </w:r>
       <w:r>
         <w:rPr>
-          <w:rFonts w:ascii="Calibri"/>
+          <w:rFonts w:ascii="Calibri" w:eastAsia="Times New Roman" w:cs="Times New Roman"/>
           <w:vertAlign w:val="superscript"/>
         </w:rPr>
         <w:t>18</w:t>
@@ -4566,7 +4566,7 @@
       </w:r>
       <w:r>
         <w:rPr>
-          <w:rFonts w:ascii="Calibri"/>
+          <w:rFonts w:ascii="Calibri" w:eastAsia="Times New Roman" w:cs="Times New Roman"/>
           <w:vertAlign w:val="superscript"/>
         </w:rPr>
         <w:t>19</w:t>
@@ -5218,7 +5218,7 @@
       </w:r>
       <w:r>
         <w:rPr>
-          <w:rFonts w:ascii="Calibri"/>
+          <w:rFonts w:ascii="Calibri" w:eastAsia="Times New Roman" w:cs="Times New Roman"/>
           <w:color w:val="000000"/>
           <w:vertAlign w:val="superscript"/>
         </w:rPr>
@@ -5293,7 +5293,7 @@
       </w:r>
       <w:r>
         <w:rPr>
-          <w:rFonts w:ascii="Calibri"/>
+          <w:rFonts w:ascii="Calibri" w:eastAsia="Times New Roman" w:cs="Times New Roman"/>
           <w:color w:val="000000"/>
           <w:vertAlign w:val="superscript"/>
         </w:rPr>
@@ -6193,14 +6193,78 @@
         <w:fldChar w:fldCharType="begin"/>
       </w:r>
       <w:r>
-        <w:instrText xml:space="preserve"> ADDIN ZOTERO_ITEM CSL_CITATION {"citationID":"9Q7f0MpB","properties":{"formattedCitation":"{\\rtf \\super 21\\nosupersub{}}","plainCitation":"21"},"citationItems":[{"id":207,"uris":["http://zotero.org/users/local/FOPKHRFW/items/4CXWWNUI"],"uri":["http://zotero.org/users/local/FOPKHRFW/items/4CXWWNUI"],"itemData":{"id":207,"type":"article-journal","title":"Tackling the widespread and critical impact of batch effects in high-throughput data","container-title":"Nature reviews. Genetics","volume":"11","issue":"10","source":"PubMed Central","abstract":"High-throughput technologies are widely used, for example to assay genetic variants, gene and protein expression, and epigenetic modifications. One often overlooked complication with such studies is batch effects, which occur because measurements are affected by laboratory conditions, reagent lots and personnel differences. This becomes a major problem when batch effects are correlated with an outcome of interest and lead to incorrect conclusions. Using both published studies and our own analyses, we argue that batch effects (as well as other technical and biological artefacts) are widespread and critical to address. We review experimental and computational approaches for doing so.","URL":"http://www.ncbi.nlm.nih.gov/pmc/articles/PMC3880143/","DOI":"10.1038/nrg2825","ISSN":"1471-0056","note":"PMID: 20838408\nPMCID: PMC3880143","journalAbbreviation":"Nat Rev Genet","author":[{"family":"Leek","given":"Jeffrey T."},{"family":"Scharpf","given":"Robert B."},{"family":"Bravo","given":"Héctor Corrada"},{"family":"Simcha","given":"David"},{"family":"Langmead","given":"Benjamin"},{"family":"Johnson","given":"W. Evan"},{"family":"Geman","given":"Donald"},{"family":"Baggerly","given":"Keith"},{"family":"Irizarry","given":"Rafael A."}],"issued":{"date-parts":[["2010",10]]},"accessed":{"date-parts":[["2016",8,4]]},"PMID":"20838408","PMCID":"PMC3880143"}}],"schema":"https://github.com/citation-style-language/schema/raw/master/csl-citation.json"} </w:instrText>
+        <w:instrText xml:space="preserve"> ADDIN ZOTERO_ITEM CSL_CITATION {"citationID":"9Q7f0MpB","properties":{"formattedCitation":"{\\rtf \\super 20\\nosupersub{}}","plainCitation":"20"},"citationItems":[{"id":207,"uris":["http://zotero.org/users/local/FOPKHRFW/items/4CXWWNUI"],"uri":["http://zotero.org/users/local/FOPKHRFW/items/4CXWWNUI"],"itemData":{"id":207,"type":"article-journal","title":"Tackling the widespread and critical impact of batch effects in high-throughput data","container-title":"Nature reviews. Genetics","volume":"11","issue":"10","source":"PubMed Central","abstract":"High-throughput technologies are widely used, for example to assay genetic variants, gene and protein expression, and epigenetic modifications. One often overlooked complication with such studies is batch effects, which occur because measurements are affected by laboratory conditions, reagent lots and personnel differences. This becomes a major problem when batch effects are correlated with an outcome of interest and lead to incorrect conclusions. Using both published studies and our own analyses, we argue that batch effects (as well as other technical and biological artefacts) are widespread and critical to address. We review experimental and computational approaches for doing so.","URL":"http://www.ncbi.nlm.nih.gov/pmc/articles/PMC3880143/","DOI":"10.1038/nrg2825","ISSN":"1471-0056","note":"PMID: 20838408\nPMCID: PMC3880143","journalAbbreviation":"Nat Rev Genet","author":[{"family":"Leek","given":"Jeffrey T."},{"family":"Scharpf","given":"Robert B."},{"family":"Bravo","given":"Héctor Corrada"},{"family":"Simcha","given":"David"},{"family":"Langmead","given":"Benjamin"},{"family":"Johnson","given":"W. Evan"},{"family":"Geman","given":"Donald"},{"family":"Baggerly","given":"Keith"},{"family":"Irizarry","given":"Rafael A."}],"issued":{"date-parts":[["2010",10]]},"accessed":{"date-parts":[["2016",8,4]]},"PMID":"20838408","PMCID":"PMC3880143"}}],"schema":"https://github.com/citation-style-language/schema/raw/master/csl-citation.json"} </w:instrText>
       </w:r>
       <w:r>
         <w:fldChar w:fldCharType="separate"/>
       </w:r>
       <w:r>
         <w:rPr>
-          <w:rFonts w:ascii="Calibri"/>
+          <w:rFonts w:ascii="Calibri" w:eastAsia="Times New Roman" w:cs="Times New Roman"/>
+          <w:vertAlign w:val="superscript"/>
+        </w:rPr>
+        <w:t>20</w:t>
+      </w:r>
+      <w:r>
+        <w:fldChar w:fldCharType="end"/>
+      </w:r>
+      <w:r>
+        <w:t>. We saw such effects in our study as well. In our data, the batch number indicates bacterial samples that were grown at the same time. Not unexpectedly, our data showed significant clustering by batch number, and more so in protein data than in mRNA data</w:t>
+      </w:r>
+      <w:r>
+        <w:t xml:space="preserve"> (</w:t>
+      </w:r>
+      <w:r>
+        <w:rPr>
+          <w:i/>
+        </w:rPr>
+        <w:t>z</w:t>
+      </w:r>
+      <w:r>
+        <w:t xml:space="preserve"> scores of −</w:t>
+      </w:r>
+      <w:r>
+        <w:t>20.54 and −2.11</w:t>
+      </w:r>
+      <w:r>
+        <w:t xml:space="preserve">, respectively). </w:t>
+      </w:r>
+      <w:r>
+        <w:t>Batch effects are not inherently a problem, as long as we are aware of their existence an</w:t>
+      </w:r>
+      <w:r>
+        <w:t xml:space="preserve">d analyze the data accordingly. </w:t>
+      </w:r>
+      <w:r>
+        <w:t xml:space="preserve">Here, in our differential expression analysis, we corrected for batch effects by including </w:t>
+      </w:r>
+      <w:r>
+        <w:t>batch as a dis</w:t>
+      </w:r>
+      <w:r>
+        <w:t>tinct variable in the</w:t>
+      </w:r>
+      <w:r>
+        <w:t xml:space="preserve"> DE</w:t>
+      </w:r>
+      <w:r>
+        <w:t>Seq model</w:t>
+      </w:r>
+      <w:r>
+        <w:t xml:space="preserve"> (see Methods), as recommended</w:t>
+      </w:r>
+      <w:r>
+        <w:fldChar w:fldCharType="begin"/>
+      </w:r>
+      <w:r>
+        <w:instrText xml:space="preserve"> ADDIN ZOTERO_ITEM CSL_CITATION {"citationID":"qvzrO1HV","properties":{"formattedCitation":"{\\rtf \\super 21\\nosupersub{}}","plainCitation":"21"},"citationItems":[{"id":125,"uris":["http://zotero.org/users/local/FOPKHRFW/items/DEP396M5"],"uri":["http://zotero.org/users/local/FOPKHRFW/items/DEP396M5"],"itemData":{"id":125,"type":"webpage","title":"Differential analysis of count data – the DESeq2 package","URL":"http://journals.plos.org/ploscompbiol/article/asset?id=10.1371%2Fjournal.pcbi.1004127.PDF","issued":{"date-parts":[["2016",6,27]]},"accessed":{"date-parts":[["2016",4,12]]}}}],"schema":"https://github.com/citation-style-language/schema/raw/master/csl-citation.json"} </w:instrText>
+      </w:r>
+      <w:r>
+        <w:fldChar w:fldCharType="separate"/>
+      </w:r>
+      <w:r>
+        <w:rPr>
+          <w:rFonts w:ascii="Calibri" w:eastAsia="Times New Roman" w:cs="Times New Roman"/>
           <w:vertAlign w:val="superscript"/>
         </w:rPr>
         <w:t>21</w:t>
@@ -6209,93 +6273,29 @@
         <w:fldChar w:fldCharType="end"/>
       </w:r>
       <w:r>
-        <w:t>. We saw such effects in our study as well. In our data, the batch number indicates bacterial samples that were grown at the same time. Not unexpectedly, our data showed significant clustering by batch number, and more so in protein data than in mRNA data</w:t>
-      </w:r>
-      <w:r>
-        <w:t xml:space="preserve"> (</w:t>
-      </w:r>
-      <w:r>
-        <w:rPr>
-          <w:i/>
-        </w:rPr>
-        <w:t>z</w:t>
-      </w:r>
-      <w:r>
-        <w:t xml:space="preserve"> scores of −</w:t>
-      </w:r>
-      <w:r>
-        <w:t>20.54 and −2.11</w:t>
-      </w:r>
-      <w:r>
-        <w:t xml:space="preserve">, respectively). </w:t>
-      </w:r>
-      <w:r>
-        <w:t>Batch effects are not inherently a problem, as long as we are aware of their existence an</w:t>
-      </w:r>
-      <w:r>
-        <w:t xml:space="preserve">d analyze the data accordingly. </w:t>
-      </w:r>
-      <w:r>
-        <w:t xml:space="preserve">Here, in our differential expression analysis, we corrected for batch effects by including </w:t>
-      </w:r>
-      <w:r>
-        <w:t>batch as a dis</w:t>
-      </w:r>
-      <w:r>
-        <w:t>tinct variable in the</w:t>
-      </w:r>
-      <w:r>
-        <w:t xml:space="preserve"> DE</w:t>
-      </w:r>
-      <w:r>
-        <w:t>Seq model</w:t>
-      </w:r>
-      <w:r>
-        <w:t xml:space="preserve"> (see Methods), as recommended</w:t>
+        <w:t xml:space="preserve">. </w:t>
+      </w:r>
+      <w:r>
+        <w:t>How to best correct for batch effects is a topic of ongoing investigation, and i</w:t>
+      </w:r>
+      <w:r>
+        <w:t>ncreasingly sophisticated methods are being developed to separate batch effects from real signal in an automated fashion</w:t>
       </w:r>
       <w:r>
         <w:fldChar w:fldCharType="begin"/>
       </w:r>
       <w:r>
-        <w:instrText xml:space="preserve"> ADDIN ZOTERO_ITEM CSL_CITATION {"citationID":"qvzrO1HV","properties":{"formattedCitation":"{\\rtf \\super 22\\nosupersub{}}","plainCitation":"22"},"citationItems":[{"id":125,"uris":["http://zotero.org/users/local/FOPKHRFW/items/DEP396M5"],"uri":["http://zotero.org/users/local/FOPKHRFW/items/DEP396M5"],"itemData":{"id":125,"type":"webpage","title":"Differential analysis of count data – the DESeq2 package","URL":"http://journals.plos.org/ploscompbiol/article/asset?id=10.1371%2Fjournal.pcbi.1004127.PDF","issued":{"date-parts":[["2016",6,27]]},"accessed":{"date-parts":[["2016",4,12]]}}}],"schema":"https://github.com/citation-style-language/schema/raw/master/csl-citation.json"} </w:instrText>
+        <w:instrText xml:space="preserve"> ADDIN ZOTERO_ITEM CSL_CITATION {"citationID":"R9uMxRcS","properties":{"formattedCitation":"{\\rtf \\super 22\\nosupersub{}}","plainCitation":"22"},"citationItems":[{"id":127,"uris":["http://zotero.org/users/local/FOPKHRFW/items/BXCZDMB3"],"uri":["http://zotero.org/users/local/FOPKHRFW/items/BXCZDMB3"],"itemData":{"id":127,"type":"article-journal","title":"Microbial Forensics: Predicting Phenotypic Characteristics and Environmental Conditions from Large-Scale Gene Expression Profiles","container-title":"PLOS Comput Biol","page":"e1004127","volume":"11","issue":"3","source":"PLoS Journals","abstract":"Author Summary   The transcriptional profile of an organism contains clues about the environmental context in which it has evolved and currently lives, its behavior and cellular state. It is yet unclear, however, how much information can be efficiently extracted and how it can be used to classify new samples with respect to their environmental and genetic characteristics. Here, we have constructed an extensive transcriptome compendium of  Escherichia coli  that we have further enriched via an iterative learning approach. We then apply an ensemble of various machine learning algorithms to infer environmental and cellular information such as strain, growth phase, medium, oxygen level, antibiotic and carbon source. Functional analysis of the most informative genes provides mechanistic insights and palpable hypotheses regarding their role in each environmental or genetic context. Our work argues that genome-scale gene expression can be a multi-purpose marker for identifying latent, heterogeneous cellular and environmental states and that optimal classification can be achieved with a feature set of a couple hundred genes that might not necessarily have the most pronounced differential expression in the respective conditions.","DOI":"10.1371/journal.pcbi.1004127","ISSN":"1553-7358","shortTitle":"Microbial Forensics","journalAbbreviation":"PLOS Comput Biol","author":[{"family":"Kim","given":"Minseung"},{"family":"Zorraquino","given":"Violeta"},{"family":"Tagkopoulos","given":"Ilias"}],"issued":{"date-parts":[["2015",3,16]]}}}],"schema":"https://github.com/citation-style-language/schema/raw/master/csl-citation.json"} </w:instrText>
       </w:r>
       <w:r>
         <w:fldChar w:fldCharType="separate"/>
       </w:r>
       <w:r>
         <w:rPr>
-          <w:rFonts w:ascii="Calibri"/>
+          <w:rFonts w:ascii="Calibri" w:eastAsia="Times New Roman" w:cs="Times New Roman"/>
           <w:vertAlign w:val="superscript"/>
         </w:rPr>
         <w:t>22</w:t>
-      </w:r>
-      <w:r>
-        <w:fldChar w:fldCharType="end"/>
-      </w:r>
-      <w:r>
-        <w:t xml:space="preserve">. </w:t>
-      </w:r>
-      <w:r>
-        <w:t>How to best correct for batch effects is a topic of ongoing investigation, and i</w:t>
-      </w:r>
-      <w:r>
-        <w:t>ncreasingly sophisticated methods are being developed to separate batch effects from real signal in an automated fashion</w:t>
-      </w:r>
-      <w:r>
-        <w:fldChar w:fldCharType="begin"/>
-      </w:r>
-      <w:r>
-        <w:instrText xml:space="preserve"> ADDIN ZOTERO_ITEM CSL_CITATION {"citationID":"R9uMxRcS","properties":{"formattedCitation":"{\\rtf \\super 23\\nosupersub{}}","plainCitation":"23"},"citationItems":[{"id":127,"uris":["http://zotero.org/users/local/FOPKHRFW/items/BXCZDMB3"],"uri":["http://zotero.org/users/local/FOPKHRFW/items/BXCZDMB3"],"itemData":{"id":127,"type":"article-journal","title":"Microbial Forensics: Predicting Phenotypic Characteristics and Environmental Conditions from Large-Scale Gene Expression Profiles","container-title":"PLOS Comput Biol","page":"e1004127","volume":"11","issue":"3","source":"PLoS Journals","abstract":"Author Summary   The transcriptional profile of an organism contains clues about the environmental context in which it has evolved and currently lives, its behavior and cellular state. It is yet unclear, however, how much information can be efficiently extracted and how it can be used to classify new samples with respect to their environmental and genetic characteristics. Here, we have constructed an extensive transcriptome compendium of  Escherichia coli  that we have further enriched via an iterative learning approach. We then apply an ensemble of various machine learning algorithms to infer environmental and cellular information such as strain, growth phase, medium, oxygen level, antibiotic and carbon source. Functional analysis of the most informative genes provides mechanistic insights and palpable hypotheses regarding their role in each environmental or genetic context. Our work argues that genome-scale gene expression can be a multi-purpose marker for identifying latent, heterogeneous cellular and environmental states and that optimal classification can be achieved with a feature set of a couple hundred genes that might not necessarily have the most pronounced differential expression in the respective conditions.","DOI":"10.1371/journal.pcbi.1004127","ISSN":"1553-7358","shortTitle":"Microbial Forensics","journalAbbreviation":"PLOS Comput Biol","author":[{"family":"Kim","given":"Minseung"},{"family":"Zorraquino","given":"Violeta"},{"family":"Tagkopoulos","given":"Ilias"}],"issued":{"date-parts":[["2015",3,16]]}}}],"schema":"https://github.com/citation-style-language/schema/raw/master/csl-citation.json"} </w:instrText>
-      </w:r>
-      <w:r>
-        <w:fldChar w:fldCharType="separate"/>
-      </w:r>
-      <w:r>
-        <w:rPr>
-          <w:rFonts w:ascii="Calibri"/>
-          <w:vertAlign w:val="superscript"/>
-        </w:rPr>
-        <w:t>23</w:t>
       </w:r>
       <w:r>
         <w:fldChar w:fldCharType="end"/>
@@ -6336,17 +6336,17 @@
         <w:fldChar w:fldCharType="begin"/>
       </w:r>
       <w:r>
-        <w:instrText xml:space="preserve"> ADDIN ZOTERO_ITEM CSL_CITATION {"citationID":"i2tpc5nbn","properties":{"formattedCitation":"{\\rtf \\super 11,24,25\\nosupersub{}}","plainCitation":"11,24,25"},"citationItems":[{"id":"uKEXqcQu/fbXktqkb","uris":["http://zotero.org/users/local/FOPKHRFW/items/JTAA354X"],"uri":["http://zotero.org/users/local/FOPKHRFW/items/JTAA354X"],"itemData":{"id":"uKEXqcQu/fbXktqkb","type":"article-journal","title":"Controlled Measurement and Comparative Analysis of Cellular Components in E. coli Reveals Broad Regulatory Changes in Response to Glucose Starvation","container-title":"PLoS computational biology","page":"e1004400","volume":"11","issue":"8","source":"PubMed","abstract":"How do bacteria regulate their cellular physiology in response to starvation? Here, we present a detailed characterization of Escherichia coli growth and starvation over a time-course lasting two weeks. We have measured multiple cellular components, including RNA and proteins at deep genomic coverage, as well as lipid modifications and flux through central metabolism. Our study focuses on the physiological response of E. coli in stationary phase as a result of being starved for glucose, not on the genetic adaptation of E. coli to utilize alternative nutrients. In our analysis, we have taken advantage of the temporal correlations within and among RNA and protein abundances to identify systematic trends in gene regulation. Specifically, we have developed a general computational strategy for classifying expression-profile time courses into distinct categories in an unbiased manner. We have also developed, from dynamic models of gene expression, a framework to characterize protein degradation patterns based on the observed temporal relationships between mRNA and protein abundances. By comparing and contrasting our transcriptomic and proteomic data, we have identified several broad physiological trends in the E. coli starvation response. Strikingly, mRNAs are widely down-regulated in response to glucose starvation, presumably as a strategy for reducing new protein synthesis. By contrast, protein abundances display more varied responses. The abundances of many proteins involved in energy-intensive processes mirror the corresponding mRNA profiles while proteins involved in nutrient metabolism remain abundant even though their corresponding mRNAs are down-regulated.","DOI":"10.1371/journal.pcbi.1004400","ISSN":"1553-7358","note":"PMID: 26275208\nPMCID: PMC4537216","journalAbbreviation":"PLoS Comput. Biol.","language":"eng","author":[{"family":"Houser","given":"John R."},{"family":"Barnhart","given":"Craig"},{"family":"Boutz","given":"Daniel R."},{"family":"Carroll","given":"Sean M."},{"family":"Dasgupta","given":"Aurko"},{"family":"Michener","given":"Joshua K."},{"family":"Needham","given":"Brittany D."},{"family":"Papoulas","given":"Ophelia"},{"family":"Sridhara","given":"Viswanadham"},{"family":"Sydykova","given":"Dariya K."},{"family":"Marx","given":"Christopher J."},{"family":"Trent","given":"M. Stephen"},{"family":"Barrick","given":"Jeffrey E."},{"family":"Marcotte","given":"Edward M."},{"family":"Wilke","given":"Claus O."}],"issued":{"year":2015,"month":8},"PMID":"26275208","PMCID":"PMC4537216","page-first":"e1004400","container-title-short":"PLoS Comput. Biol."}},{"id":10,"uris":["http://zotero.org/users/2021925/items/HZTZQ3BI"],"uri":["http://zotero.org/users/2021925/items/HZTZQ3BI"],"itemData":{"id":10,"type":"article-journal","title":"13C-based metabolic flux analysis","container-title":"Nature Protocols","page":"878-892","volume":"4","issue":"6","source":"www.nature.com","abstract":"Stable isotope, and in particular 13C-based flux analysis, is the exclusive approach to experimentally quantify the integrated responses of metabolic networks. Here we describe a protocol that is based on growing microbes on 13C-labeled glucose and subsequent gas chromatography mass spectrometric detection of 13C-patterns in protein-bound amino acids. Relying on publicly available software packages, we then describe two complementary mathematical approaches to estimate either local ratios of converging fluxes or absolute fluxes through different pathways. As amino acids in cell protein are abundant and stable, this protocol requires a minimum of equipment and analytical expertise. Most other flux methods are variants of the principles presented here. A true alternative is the analytically more demanding dynamic flux analysis that relies on 13C-pattern in free intracellular metabolites. The presented protocols take 5–10 d, have been used extensively in the past decade and are exemplified here for the central metabolism of Escherichia coli.","DOI":"10.1038/nprot.2009.58","ISSN":"1754-2189","journalAbbreviation":"Nat. Protocols","language":"en","author":[{"family":"Zamboni","given":"Nicola"},{"family":"Fendt","given":"Sarah-Maria"},{"family":"Rühl","given":"Martin"},{"family":"Sauer","given":"Uwe"}],"issued":{"date-parts":[["2009",5]]}}},{"id":370,"uris":["http://zotero.org/users/2021925/items/GNKMU62D"],"uri":["http://zotero.org/users/2021925/items/GNKMU62D"],"itemData":{"id":370,"type":"article-journal","title":"FiatFlux--a software for metabolic flux analysis from 13C-glucose experiments","container-title":"BMC bioinformatics","page":"209","volume":"6","source":"NCBI PubMed","abstract":"BACKGROUND: Quantitative knowledge of intracellular fluxes is important for a comprehensive characterization of metabolic networks and their functional operation. In contrast to direct assessment of metabolite concentrations, in vivo metabolite fluxes must be inferred indirectly from measurable quantities in 13C experiments. The required experience, the complicated network models, large and heterogeneous data sets, and the time-consuming set-up of highly controlled experimental conditions largely restricted metabolic flux analysis to few expert groups. A conceptual simplification of flux analysis is the analytical determination of metabolic flux ratios exclusively from MS data, which can then be used in a second step to estimate absolute in vivo fluxes.\nRESULTS: Here we describe the user-friendly software package FiatFlux that supports flux analysis for non-expert users. In the first module, ratios of converging fluxes are automatically calculated from GC-MS-detected 13C-pattern in protein-bound amino acids. Predefined fragmentation patterns are automatically identified and appropriate statistical data treatment is based on the comparison of redundant information in the MS spectra. In the second module, absolute intracellular fluxes may be calculated by a 13C-constrained flux balancing procedure that combines experimentally determined fluxes in and out of the cell and the above flux ratios. The software is preconfigured to derive flux ratios and absolute in vivo fluxes from [1-13C] and [U-13C]glucose experiments and GC-MS analysis of amino acids for a variety of microorganisms.\nCONCLUSION: FiatFlux is an intuitive tool for quantitative investigations of intracellular metabolism by users that are not familiar with numerical methods or isotopic tracer experiments. The aim of this open source software is to enable non-specialists to adapt the software to their specific scientific interests, including other 13C-substrates, labeling mixtures, and organisms.","DOI":"10.1186/1471-2105-6-209","ISSN":"1471-2105","note":"PMID: 16122385 \nPMCID: PMC1199586","journalAbbreviation":"BMC Bioinformatics","language":"eng","author":[{"family":"Zamboni","given":"Nicola"},{"family":"Fischer","given":"Eliane"},{"family":"Sauer","given":"Uwe"}],"issued":{"date-parts":[["2005"]]},"PMID":"16122385","PMCID":"PMC1199586"}}],"schema":"https://github.com/citation-style-language/schema/raw/master/csl-citation.json"} </w:instrText>
+        <w:instrText xml:space="preserve"> ADDIN ZOTERO_ITEM CSL_CITATION {"citationID":"i2tpc5nbn","properties":{"formattedCitation":"{\\rtf \\super 11,23,24\\nosupersub{}}","plainCitation":"11,23,24"},"citationItems":[{"id":7,"uris":["http://zotero.org/users/local/FOPKHRFW/items/JTAA354X"],"uri":["http://zotero.org/users/local/FOPKHRFW/items/JTAA354X"],"itemData":{"id":7,"type":"article-journal","title":"Controlled Measurement and Comparative Analysis of Cellular Components in E. coli Reveals Broad Regulatory Changes in Response to Glucose Starvation","container-title":"PLoS computational biology","page":"e1004400","volume":"11","issue":"8","source":"PubMed","abstract":"How do bacteria regulate their cellular physiology in response to starvation? Here, we present a detailed characterization of Escherichia coli growth and starvation over a time-course lasting two weeks. We have measured multiple cellular components, including RNA and proteins at deep genomic coverage, as well as lipid modifications and flux through central metabolism. Our study focuses on the physiological response of E. coli in stationary phase as a result of being starved for glucose, not on the genetic adaptation of E. coli to utilize alternative nutrients. In our analysis, we have taken advantage of the temporal correlations within and among RNA and protein abundances to identify systematic trends in gene regulation. Specifically, we have developed a general computational strategy for classifying expression-profile time courses into distinct categories in an unbiased manner. We have also developed, from dynamic models of gene expression, a framework to characterize protein degradation patterns based on the observed temporal relationships between mRNA and protein abundances. By comparing and contrasting our transcriptomic and proteomic data, we have identified several broad physiological trends in the E. coli starvation response. Strikingly, mRNAs are widely down-regulated in response to glucose starvation, presumably as a strategy for reducing new protein synthesis. By contrast, protein abundances display more varied responses. The abundances of many proteins involved in energy-intensive processes mirror the corresponding mRNA profiles while proteins involved in nutrient metabolism remain abundant even though their corresponding mRNAs are down-regulated.","DOI":"10.1371/journal.pcbi.1004400","ISSN":"1553-7358","note":"PMID: 26275208\nPMCID: PMC4537216","journalAbbreviation":"PLoS Comput. Biol.","language":"eng","author":[{"family":"Houser","given":"John R."},{"family":"Barnhart","given":"Craig"},{"family":"Boutz","given":"Daniel R."},{"family":"Carroll","given":"Sean M."},{"family":"Dasgupta","given":"Aurko"},{"family":"Michener","given":"Joshua K."},{"family":"Needham","given":"Brittany D."},{"family":"Papoulas","given":"Ophelia"},{"family":"Sridhara","given":"Viswanadham"},{"family":"Sydykova","given":"Dariya K."},{"family":"Marx","given":"Christopher J."},{"family":"Trent","given":"M. Stephen"},{"family":"Barrick","given":"Jeffrey E."},{"family":"Marcotte","given":"Edward M."},{"family":"Wilke","given":"Claus O."}],"issued":{"date-parts":[["2015",8]]},"PMID":"26275208","PMCID":"PMC4537216"}},{"id":10,"uris":["http://zotero.org/users/2021925/items/HZTZQ3BI"],"uri":["http://zotero.org/users/2021925/items/HZTZQ3BI"],"itemData":{"id":10,"type":"article-journal","title":"13C-based metabolic flux analysis","container-title":"Nature Protocols","page":"878-892","volume":"4","issue":"6","source":"www.nature.com","abstract":"Stable isotope, and in particular 13C-based flux analysis, is the exclusive approach to experimentally quantify the integrated responses of metabolic networks. Here we describe a protocol that is based on growing microbes on 13C-labeled glucose and subsequent gas chromatography mass spectrometric detection of 13C-patterns in protein-bound amino acids. Relying on publicly available software packages, we then describe two complementary mathematical approaches to estimate either local ratios of converging fluxes or absolute fluxes through different pathways. As amino acids in cell protein are abundant and stable, this protocol requires a minimum of equipment and analytical expertise. Most other flux methods are variants of the principles presented here. A true alternative is the analytically more demanding dynamic flux analysis that relies on 13C-pattern in free intracellular metabolites. The presented protocols take 5–10 d, have been used extensively in the past decade and are exemplified here for the central metabolism of Escherichia coli.","DOI":"10.1038/nprot.2009.58","ISSN":"1754-2189","journalAbbreviation":"Nat. Protocols","language":"en","author":[{"family":"Zamboni","given":"Nicola"},{"family":"Fendt","given":"Sarah-Maria"},{"family":"Rühl","given":"Martin"},{"family":"Sauer","given":"Uwe"}],"issued":{"date-parts":[["2009",5]]}}},{"id":370,"uris":["http://zotero.org/users/2021925/items/GNKMU62D"],"uri":["http://zotero.org/users/2021925/items/GNKMU62D"],"itemData":{"id":370,"type":"article-journal","title":"FiatFlux--a software for metabolic flux analysis from 13C-glucose experiments","container-title":"BMC bioinformatics","page":"209","volume":"6","source":"NCBI PubMed","abstract":"BACKGROUND: Quantitative knowledge of intracellular fluxes is important for a comprehensive characterization of metabolic networks and their functional operation. In contrast to direct assessment of metabolite concentrations, in vivo metabolite fluxes must be inferred indirectly from measurable quantities in 13C experiments. The required experience, the complicated network models, large and heterogeneous data sets, and the time-consuming set-up of highly controlled experimental conditions largely restricted metabolic flux analysis to few expert groups. A conceptual simplification of flux analysis is the analytical determination of metabolic flux ratios exclusively from MS data, which can then be used in a second step to estimate absolute in vivo fluxes.\nRESULTS: Here we describe the user-friendly software package FiatFlux that supports flux analysis for non-expert users. In the first module, ratios of converging fluxes are automatically calculated from GC-MS-detected 13C-pattern in protein-bound amino acids. Predefined fragmentation patterns are automatically identified and appropriate statistical data treatment is based on the comparison of redundant information in the MS spectra. In the second module, absolute intracellular fluxes may be calculated by a 13C-constrained flux balancing procedure that combines experimentally determined fluxes in and out of the cell and the above flux ratios. The software is preconfigured to derive flux ratios and absolute in vivo fluxes from [1-13C] and [U-13C]glucose experiments and GC-MS analysis of amino acids for a variety of microorganisms.\nCONCLUSION: FiatFlux is an intuitive tool for quantitative investigations of intracellular metabolism by users that are not familiar with numerical methods or isotopic tracer experiments. The aim of this open source software is to enable non-specialists to adapt the software to their specific scientific interests, including other 13C-substrates, labeling mixtures, and organisms.","DOI":"10.1186/1471-2105-6-209","ISSN":"1471-2105","note":"PMID: 16122385 \nPMCID: PMC1199586","journalAbbreviation":"BMC Bioinformatics","language":"eng","author":[{"family":"Zamboni","given":"Nicola"},{"family":"Fischer","given":"Eliane"},{"family":"Sauer","given":"Uwe"}],"issued":{"date-parts":[["2005"]]},"PMID":"16122385","PMCID":"PMC1199586"}}],"schema":"https://github.com/citation-style-language/schema/raw/master/csl-citation.json"} </w:instrText>
       </w:r>
       <w:r>
         <w:fldChar w:fldCharType="separate"/>
       </w:r>
       <w:r>
         <w:rPr>
-          <w:rFonts w:ascii="Calibri"/>
-          <w:vertAlign w:val="superscript"/>
-        </w:rPr>
-        <w:t>11,24,25</w:t>
+          <w:rFonts w:ascii="Calibri" w:eastAsia="Times New Roman" w:cs="Times New Roman"/>
+          <w:vertAlign w:val="superscript"/>
+        </w:rPr>
+        <w:t>11,23,24</w:t>
       </w:r>
       <w:r>
         <w:fldChar w:fldCharType="end"/>
@@ -6596,7 +6596,7 @@
         <w:fldChar w:fldCharType="begin"/>
       </w:r>
       <w:r>
-        <w:instrText xml:space="preserve"> ADDIN ZOTERO_ITEM CSL_CITATION {"citationID":"MrfDu9mJ","properties":{"formattedCitation":"{\\rtf \\super 11\\nosupersub{}}","plainCitation":"11"},"citationItems":[{"id":"VsbbiPUB/X4EM477o","uris":["http://zotero.org/users/local/FOPKHRFW/items/JTAA354X"],"uri":["http://zotero.org/users/local/FOPKHRFW/items/JTAA354X"],"itemData":{"id":"VsbbiPUB/X4EM477o","type":"article-journal","title":"Controlled Measurement and Comparative Analysis of Cellular Components in E. coli Reveals Broad Regulatory Changes in Response to Glucose Starvation","container-title":"PLoS computational biology","page":"e1004400","volume":"11","issue":"8","source":"PubMed","abstract":"How do bacteria regulate their cellular physiology in response to starvation? Here, we present a detailed characterization of Escherichia coli growth and starvation over a time-course lasting two weeks. We have measured multiple cellular components, including RNA and proteins at deep genomic coverage, as well as lipid modifications and flux through central metabolism. Our study focuses on the physiological response of E. coli in stationary phase as a result of being starved for glucose, not on the genetic adaptation of E. coli to utilize alternative nutrients. In our analysis, we have taken advantage of the temporal correlations within and among RNA and protein abundances to identify systematic trends in gene regulation. Specifically, we have developed a general computational strategy for classifying expression-profile time courses into distinct categories in an unbiased manner. We have also developed, from dynamic models of gene expression, a framework to characterize protein degradation patterns based on the observed temporal relationships between mRNA and protein abundances. By comparing and contrasting our transcriptomic and proteomic data, we have identified several broad physiological trends in the E. coli starvation response. Strikingly, mRNAs are widely down-regulated in response to glucose starvation, presumably as a strategy for reducing new protein synthesis. By contrast, protein abundances display more varied responses. The abundances of many proteins involved in energy-intensive processes mirror the corresponding mRNA profiles while proteins involved in nutrient metabolism remain abundant even though their corresponding mRNAs are down-regulated.","DOI":"10.1371/journal.pcbi.1004400","ISSN":"1553-7358","note":"PMID: 26275208\nPMCID: PMC4537216","journalAbbreviation":"PLoS Comput. Biol.","language":"eng","author":[{"family":"Houser","given":"John R."},{"family":"Barnhart","given":"Craig"},{"family":"Boutz","given":"Daniel R."},{"family":"Carroll","given":"Sean M."},{"family":"Dasgupta","given":"Aurko"},{"family":"Michener","given":"Joshua K."},{"family":"Needham","given":"Brittany D."},{"family":"Papoulas","given":"Ophelia"},{"family":"Sridhara","given":"Viswanadham"},{"family":"Sydykova","given":"Dariya K."},{"family":"Marx","given":"Christopher J."},{"family":"Trent","given":"M. Stephen"},{"family":"Barrick","given":"Jeffrey E."},{"family":"Marcotte","given":"Edward M."},{"family":"Wilke","given":"Claus O."}],"issued":{"year":2015,"month":8},"PMID":"26275208","PMCID":"PMC4537216","page-first":"e1004400","container-title-short":"PLoS Comput. Biol."}}],"schema":"https://github.com/citation-style-language/schema/raw/master/csl-citation.json"} </w:instrText>
+        <w:instrText xml:space="preserve"> ADDIN ZOTERO_ITEM CSL_CITATION {"citationID":"MrfDu9mJ","properties":{"formattedCitation":"{\\rtf \\super 11\\nosupersub{}}","plainCitation":"11"},"citationItems":[{"id":7,"uris":["http://zotero.org/users/local/FOPKHRFW/items/JTAA354X"],"uri":["http://zotero.org/users/local/FOPKHRFW/items/JTAA354X"],"itemData":{"id":7,"type":"article-journal","title":"Controlled Measurement and Comparative Analysis of Cellular Components in E. coli Reveals Broad Regulatory Changes in Response to Glucose Starvation","container-title":"PLoS computational biology","page":"e1004400","volume":"11","issue":"8","source":"PubMed","abstract":"How do bacteria regulate their cellular physiology in response to starvation? Here, we present a detailed characterization of Escherichia coli growth and starvation over a time-course lasting two weeks. We have measured multiple cellular components, including RNA and proteins at deep genomic coverage, as well as lipid modifications and flux through central metabolism. Our study focuses on the physiological response of E. coli in stationary phase as a result of being starved for glucose, not on the genetic adaptation of E. coli to utilize alternative nutrients. In our analysis, we have taken advantage of the temporal correlations within and among RNA and protein abundances to identify systematic trends in gene regulation. Specifically, we have developed a general computational strategy for classifying expression-profile time courses into distinct categories in an unbiased manner. We have also developed, from dynamic models of gene expression, a framework to characterize protein degradation patterns based on the observed temporal relationships between mRNA and protein abundances. By comparing and contrasting our transcriptomic and proteomic data, we have identified several broad physiological trends in the E. coli starvation response. Strikingly, mRNAs are widely down-regulated in response to glucose starvation, presumably as a strategy for reducing new protein synthesis. By contrast, protein abundances display more varied responses. The abundances of many proteins involved in energy-intensive processes mirror the corresponding mRNA profiles while proteins involved in nutrient metabolism remain abundant even though their corresponding mRNAs are down-regulated.","DOI":"10.1371/journal.pcbi.1004400","ISSN":"1553-7358","note":"PMID: 26275208\nPMCID: PMC4537216","journalAbbreviation":"PLoS Comput. Biol.","language":"eng","author":[{"family":"Houser","given":"John R."},{"family":"Barnhart","given":"Craig"},{"family":"Boutz","given":"Daniel R."},{"family":"Carroll","given":"Sean M."},{"family":"Dasgupta","given":"Aurko"},{"family":"Michener","given":"Joshua K."},{"family":"Needham","given":"Brittany D."},{"family":"Papoulas","given":"Ophelia"},{"family":"Sridhara","given":"Viswanadham"},{"family":"Sydykova","given":"Dariya K."},{"family":"Marx","given":"Christopher J."},{"family":"Trent","given":"M. Stephen"},{"family":"Barrick","given":"Jeffrey E."},{"family":"Marcotte","given":"Edward M."},{"family":"Wilke","given":"Claus O."}],"issued":{"date-parts":[["2015",8]]},"PMID":"26275208","PMCID":"PMC4537216"}}],"schema":"https://github.com/citation-style-language/schema/raw/master/csl-citation.json"} </w:instrText>
       </w:r>
       <w:r>
         <w:fldChar w:fldCharType="separate"/>
@@ -6857,8 +6857,6 @@
       <w:r>
         <w:t xml:space="preserve"> we keep all samples for analyze.</w:t>
       </w:r>
-      <w:bookmarkStart w:id="4" w:name="_GoBack"/>
-      <w:bookmarkEnd w:id="4"/>
     </w:p>
     <w:p/>
     <w:p>
@@ -6881,7 +6879,7 @@
         <w:fldChar w:fldCharType="begin"/>
       </w:r>
       <w:r>
-        <w:instrText xml:space="preserve"> ADDIN ZOTERO_ITEM CSL_CITATION {"citationID":"PDEfj90x","properties":{"formattedCitation":"{\\rtf \\super 16\\nosupersub{}}","plainCitation":"16"},"citationItems":[{"id":"k069cjWm/PMVWRT8l","uris":["http://zotero.org/users/local/FOPKHRFW/items/IB86BRPV"],"uri":["http://zotero.org/users/local/FOPKHRFW/items/IB86BRPV"],"itemData":{"id":"k069cjWm/PMVWRT8l","type":"article-journal","title":"Moderated estimation of fold change and dispersion for RNA-seq data with DESeq2","container-title":"Genome Biology","page":"550","volume":"15","issue":"12","source":"www.genomebiology.com","abstract":"In comparative high-throughput sequencing assays, a fundamental task is the analysis of count data, such as read counts per gene in RNA-seq, for evidence of systematic changes across experimental conditions. Small replicate numbers, discreteness, large dynamic range and the presence of outliers require a suitable statistical approach. We present DESeq2, a method for differential analysis of count data, using shrinkage estimation for dispersions and fold changes to improve stability and interpretability of estimates. This enables a more quantitative analysis focused on the strength rather than the mere presence of differential expression. The DESeq2 package is available at http://www.bioconductor.org/packages/release/bioc/html/DESeq2.html.","DOI":"10.1186/s13059-014-0550-8","ISSN":"1465-6906","note":"PMID: 25516281","language":"en","author":[{"family":"Love","given":"Michael I."},{"family":"Huber","given":"Wolfgang"},{"family":"Anders","given":"Simon"}],"issued":{"year":2014,"month":12,"day":5},"PMID":"25516281","page-first":"550","container-title-short":"Genome Biol."}}],"schema":"https://github.com/citation-style-language/schema/raw/master/csl-citation.json"} </w:instrText>
+        <w:instrText xml:space="preserve"> ADDIN ZOTERO_ITEM CSL_CITATION {"citationID":"PDEfj90x","properties":{"formattedCitation":"{\\rtf \\super 16\\nosupersub{}}","plainCitation":"16"},"citationItems":[{"id":42,"uris":["http://zotero.org/users/local/FOPKHRFW/items/IB86BRPV"],"uri":["http://zotero.org/users/local/FOPKHRFW/items/IB86BRPV"],"itemData":{"id":42,"type":"article-journal","title":"Moderated estimation of fold change and dispersion for RNA-seq data with DESeq2","container-title":"Genome Biology","page":"550","volume":"15","issue":"12","source":"www.genomebiology.com","abstract":"In comparative high-throughput sequencing assays, a fundamental task is the analysis of count data, such as read counts per gene in RNA-seq, for evidence of systematic changes across experimental conditions. Small replicate numbers, discreteness, large dynamic range and the presence of outliers require a suitable statistical approach. We present DESeq2, a method for differential analysis of count data, using shrinkage estimation for dispersions and fold changes to improve stability and interpretability of estimates. This enables a more quantitative analysis focused on the strength rather than the mere presence of differential expression. The DESeq2 package is available at http://www.bioconductor.org/packages/release/bioc/html/DESeq2.html.","DOI":"10.1186/s13059-014-0550-8","ISSN":"1465-6906","note":"PMID: 25516281","language":"en","author":[{"family":"Love","given":"Michael I."},{"family":"Huber","given":"Wolfgang"},{"family":"Anders","given":"Simon"}],"issued":{"date-parts":[["2014",12,5]]},"PMID":"25516281"}}],"schema":"https://github.com/citation-style-language/schema/raw/master/csl-citation.json"} </w:instrText>
       </w:r>
       <w:r>
         <w:fldChar w:fldCharType="separate"/>
@@ -6957,17 +6955,17 @@
         <w:fldChar w:fldCharType="begin"/>
       </w:r>
       <w:r>
-        <w:instrText xml:space="preserve"> ADDIN ZOTERO_ITEM CSL_CITATION {"citationID":"19ombrk65s","properties":{"formattedCitation":"{\\rtf \\super 26\\nosupersub{}}","plainCitation":"26"},"citationItems":[{"id":20,"uris":["http://zotero.org/users/local/FOPKHRFW/items/96735BC7"],"uri":["http://zotero.org/users/local/FOPKHRFW/items/96735BC7"],"itemData":{"id":20,"type":"article-journal","title":"An Overview on Clustering Methods","container-title":"arXiv:1205.1117 [cs]","source":"arXiv.org","abstract":"Clustering is a common technique for statistical data analysis, which is used in many fields, including machine learning, data mining, pattern recognition, image analysis and bioinformatics. Clustering is the process of grouping similar objects into different groups, or more precisely, the partitioning of a data set into subsets, so that the data in each subset according to some defined distance measure. This paper covers about clustering algorithms, benefits and its applications. Paper concludes by discussing some limitations.","URL":"http://arxiv.org/abs/1205.1117","note":"arXiv: 1205.1117","author":[{"family":"Madhulatha","given":"T. Soni"}],"issued":{"date-parts":[["2012",5,5]]},"accessed":{"date-parts":[["2015",12,10]]}}}],"schema":"https://github.com/citation-style-language/schema/raw/master/csl-citation.json"} </w:instrText>
+        <w:instrText xml:space="preserve"> ADDIN ZOTERO_ITEM CSL_CITATION {"citationID":"19ombrk65s","properties":{"formattedCitation":"{\\rtf \\super 25\\nosupersub{}}","plainCitation":"25"},"citationItems":[{"id":20,"uris":["http://zotero.org/users/local/FOPKHRFW/items/96735BC7"],"uri":["http://zotero.org/users/local/FOPKHRFW/items/96735BC7"],"itemData":{"id":20,"type":"article-journal","title":"An Overview on Clustering Methods","container-title":"arXiv:1205.1117 [cs]","source":"arXiv.org","abstract":"Clustering is a common technique for statistical data analysis, which is used in many fields, including machine learning, data mining, pattern recognition, image analysis and bioinformatics. Clustering is the process of grouping similar objects into different groups, or more precisely, the partitioning of a data set into subsets, so that the data in each subset according to some defined distance measure. This paper covers about clustering algorithms, benefits and its applications. Paper concludes by discussing some limitations.","URL":"http://arxiv.org/abs/1205.1117","note":"arXiv: 1205.1117","author":[{"family":"Madhulatha","given":"T. Soni"}],"issued":{"date-parts":[["2012",5,5]]},"accessed":{"date-parts":[["2015",12,10]]}}}],"schema":"https://github.com/citation-style-language/schema/raw/master/csl-citation.json"} </w:instrText>
       </w:r>
       <w:r>
         <w:fldChar w:fldCharType="separate"/>
       </w:r>
       <w:r>
         <w:rPr>
-          <w:rFonts w:ascii="Calibri"/>
-          <w:vertAlign w:val="superscript"/>
-        </w:rPr>
-        <w:t>26</w:t>
+          <w:rFonts w:ascii="Calibri" w:eastAsia="Times New Roman" w:cs="Times New Roman"/>
+          <w:vertAlign w:val="superscript"/>
+        </w:rPr>
+        <w:t>25</w:t>
       </w:r>
       <w:r>
         <w:fldChar w:fldCharType="end"/>
@@ -7394,11 +7392,11 @@
       <w:pPr>
         <w:pStyle w:val="Heading2"/>
       </w:pPr>
-      <w:commentRangeStart w:id="5"/>
+      <w:commentRangeStart w:id="4"/>
       <w:r>
         <w:t>References</w:t>
       </w:r>
-      <w:commentRangeEnd w:id="5"/>
+      <w:commentRangeEnd w:id="4"/>
       <w:r>
         <w:rPr>
           <w:rStyle w:val="CommentReference"/>
@@ -7407,7 +7405,7 @@
           <w:bCs w:val="0"/>
           <w:color w:val="auto"/>
         </w:rPr>
-        <w:commentReference w:id="5"/>
+        <w:commentReference w:id="4"/>
       </w:r>
     </w:p>
     <w:p>
@@ -7437,7 +7435,21 @@
           <w:rFonts w:ascii="Calibri"/>
         </w:rPr>
         <w:tab/>
-        <w:t xml:space="preserve">Botstein, D. &amp; Risch, N. Discovering genotypes underlying human phenotypes: past successes for mendelian disease, future approaches for complex disease. </w:t>
+        <w:t xml:space="preserve">Botstein, D. &amp; Risch, N. </w:t>
+      </w:r>
+      <w:bookmarkStart w:id="5" w:name="_GoBack"/>
+      <w:r>
+        <w:rPr>
+          <w:rFonts w:ascii="Calibri"/>
+        </w:rPr>
+        <w:t>Discovering genotypes underlying human phenotypes: past successes for mendelian disease, future approaches for complex disease</w:t>
+      </w:r>
+      <w:bookmarkEnd w:id="5"/>
+      <w:r>
+        <w:rPr>
+          <w:rFonts w:ascii="Calibri"/>
+        </w:rPr>
+        <w:t xml:space="preserve">. </w:t>
       </w:r>
       <w:r>
         <w:rPr>
@@ -8466,7 +8478,7 @@
           <w:rFonts w:ascii="Calibri"/>
         </w:rPr>
         <w:tab/>
-        <w:t xml:space="preserve">Weber, A., Kögl, S. A. &amp; Jung, K. Time-Dependent Proteome Alterations under Osmotic Stress during Aerobic and Anaerobic Growth in Escherichia coli. </w:t>
+        <w:t xml:space="preserve">Leek, J. T. </w:t>
       </w:r>
       <w:r>
         <w:rPr>
@@ -8474,7 +8486,21 @@
           <w:i/>
           <w:iCs/>
         </w:rPr>
-        <w:t>J. Bacteriol.</w:t>
+        <w:t>et al.</w:t>
+      </w:r>
+      <w:r>
+        <w:rPr>
+          <w:rFonts w:ascii="Calibri"/>
+        </w:rPr>
+        <w:t xml:space="preserve"> Tackling the widespread and critical impact of batch effects in high-throughput data. </w:t>
+      </w:r>
+      <w:r>
+        <w:rPr>
+          <w:rFonts w:ascii="Calibri"/>
+          <w:i/>
+          <w:iCs/>
+        </w:rPr>
+        <w:t>Nat. Rev. Genet.</w:t>
       </w:r>
       <w:r>
         <w:rPr>
@@ -8488,13 +8514,13 @@
           <w:b/>
           <w:bCs/>
         </w:rPr>
-        <w:t>188,</w:t>
-      </w:r>
-      <w:r>
-        <w:rPr>
-          <w:rFonts w:ascii="Calibri"/>
-        </w:rPr>
-        <w:t xml:space="preserve"> 7165–7175 (2006).</w:t>
+        <w:t>11,</w:t>
+      </w:r>
+      <w:r>
+        <w:rPr>
+          <w:rFonts w:ascii="Calibri"/>
+        </w:rPr>
+        <w:t xml:space="preserve"> (2010).</w:t>
       </w:r>
     </w:p>
     <w:p>
@@ -8515,7 +8541,28 @@
           <w:rFonts w:ascii="Calibri"/>
         </w:rPr>
         <w:tab/>
-        <w:t xml:space="preserve">Leek, J. T. </w:t>
+        <w:t>Differential analysis of count data – the DESeq2 package. (2016). Available at: http://journals.plos.org/ploscompbiol/article/asset?id=10.1371%2Fjournal.pcbi.1004127.PDF. (Accessed: 12th April 2016)</w:t>
+      </w:r>
+    </w:p>
+    <w:p>
+      <w:pPr>
+        <w:pStyle w:val="Bibliography"/>
+        <w:rPr>
+          <w:rFonts w:ascii="Calibri"/>
+        </w:rPr>
+      </w:pPr>
+      <w:r>
+        <w:rPr>
+          <w:rFonts w:ascii="Calibri"/>
+        </w:rPr>
+        <w:t>22.</w:t>
+      </w:r>
+      <w:r>
+        <w:rPr>
+          <w:rFonts w:ascii="Calibri"/>
+        </w:rPr>
+        <w:tab/>
+        <w:t xml:space="preserve">Kim, M., Zorraquino, V. &amp; Tagkopoulos, I. Microbial Forensics: Predicting Phenotypic Characteristics and Environmental Conditions from Large-Scale Gene Expression Profiles. </w:t>
       </w:r>
       <w:r>
         <w:rPr>
@@ -8523,13 +8570,48 @@
           <w:i/>
           <w:iCs/>
         </w:rPr>
-        <w:t>et al.</w:t>
-      </w:r>
-      <w:r>
-        <w:rPr>
-          <w:rFonts w:ascii="Calibri"/>
-        </w:rPr>
-        <w:t xml:space="preserve"> Tackling the widespread and critical impact of batch effects in high-throughput data. </w:t>
+        <w:t>PLOS Comput Biol</w:t>
+      </w:r>
+      <w:r>
+        <w:rPr>
+          <w:rFonts w:ascii="Calibri"/>
+        </w:rPr>
+        <w:t xml:space="preserve"> </w:t>
+      </w:r>
+      <w:r>
+        <w:rPr>
+          <w:rFonts w:ascii="Calibri"/>
+          <w:b/>
+          <w:bCs/>
+        </w:rPr>
+        <w:t>11,</w:t>
+      </w:r>
+      <w:r>
+        <w:rPr>
+          <w:rFonts w:ascii="Calibri"/>
+        </w:rPr>
+        <w:t xml:space="preserve"> e1004127 (2015).</w:t>
+      </w:r>
+    </w:p>
+    <w:p>
+      <w:pPr>
+        <w:pStyle w:val="Bibliography"/>
+        <w:rPr>
+          <w:rFonts w:ascii="Calibri"/>
+        </w:rPr>
+      </w:pPr>
+      <w:r>
+        <w:rPr>
+          <w:rFonts w:ascii="Calibri"/>
+        </w:rPr>
+        <w:t>23.</w:t>
+      </w:r>
+      <w:r>
+        <w:rPr>
+          <w:rFonts w:ascii="Calibri"/>
+        </w:rPr>
+        <w:tab/>
+        <w:t xml:space="preserve">Zamboni, N., Fendt, S.-M., Rühl, M. &amp; Sauer, U. 13C-based metabolic flux analysis. </w:t>
       </w:r>
       <w:r>
         <w:rPr>
@@ -8537,7 +8619,7 @@
           <w:i/>
           <w:iCs/>
         </w:rPr>
-        <w:t>Nat. Rev. Genet.</w:t>
+        <w:t>Nat. Protoc.</w:t>
       </w:r>
       <w:r>
         <w:rPr>
@@ -8551,13 +8633,13 @@
           <w:b/>
           <w:bCs/>
         </w:rPr>
-        <w:t>11,</w:t>
-      </w:r>
-      <w:r>
-        <w:rPr>
-          <w:rFonts w:ascii="Calibri"/>
-        </w:rPr>
-        <w:t xml:space="preserve"> (2010).</w:t>
+        <w:t>4,</w:t>
+      </w:r>
+      <w:r>
+        <w:rPr>
+          <w:rFonts w:ascii="Calibri"/>
+        </w:rPr>
+        <w:t xml:space="preserve"> 878–892 (2009).</w:t>
       </w:r>
     </w:p>
     <w:p>
@@ -8571,35 +8653,14 @@
         <w:rPr>
           <w:rFonts w:ascii="Calibri"/>
         </w:rPr>
-        <w:t>22.</w:t>
+        <w:t>24.</w:t>
       </w:r>
       <w:r>
         <w:rPr>
           <w:rFonts w:ascii="Calibri"/>
         </w:rPr>
         <w:tab/>
-        <w:t>Differential analysis of count data – the DESeq2 package. (2016). Available at: http://journals.plos.org/ploscompbiol/article/asset?id=10.1371%2Fjournal.pcbi.1004127.PDF. (Accessed: 12th April 2016)</w:t>
-      </w:r>
-    </w:p>
-    <w:p>
-      <w:pPr>
-        <w:pStyle w:val="Bibliography"/>
-        <w:rPr>
-          <w:rFonts w:ascii="Calibri"/>
-        </w:rPr>
-      </w:pPr>
-      <w:r>
-        <w:rPr>
-          <w:rFonts w:ascii="Calibri"/>
-        </w:rPr>
-        <w:t>23.</w:t>
-      </w:r>
-      <w:r>
-        <w:rPr>
-          <w:rFonts w:ascii="Calibri"/>
-        </w:rPr>
-        <w:tab/>
-        <w:t xml:space="preserve">Kim, M., Zorraquino, V. &amp; Tagkopoulos, I. Microbial Forensics: Predicting Phenotypic Characteristics and Environmental Conditions from Large-Scale Gene Expression Profiles. </w:t>
+        <w:t xml:space="preserve">Zamboni, N., Fischer, E. &amp; Sauer, U. FiatFlux--a software for metabolic flux analysis from 13C-glucose experiments. </w:t>
       </w:r>
       <w:r>
         <w:rPr>
@@ -8607,7 +8668,7 @@
           <w:i/>
           <w:iCs/>
         </w:rPr>
-        <w:t>PLOS Comput Biol</w:t>
+        <w:t>BMC Bioinformatics</w:t>
       </w:r>
       <w:r>
         <w:rPr>
@@ -8621,13 +8682,13 @@
           <w:b/>
           <w:bCs/>
         </w:rPr>
-        <w:t>11,</w:t>
-      </w:r>
-      <w:r>
-        <w:rPr>
-          <w:rFonts w:ascii="Calibri"/>
-        </w:rPr>
-        <w:t xml:space="preserve"> e1004127 (2015).</w:t>
+        <w:t>6,</w:t>
+      </w:r>
+      <w:r>
+        <w:rPr>
+          <w:rFonts w:ascii="Calibri"/>
+        </w:rPr>
+        <w:t xml:space="preserve"> 209 (2005).</w:t>
       </w:r>
     </w:p>
     <w:p>
@@ -8641,105 +8702,7 @@
         <w:rPr>
           <w:rFonts w:ascii="Calibri"/>
         </w:rPr>
-        <w:t>24.</w:t>
-      </w:r>
-      <w:r>
-        <w:rPr>
-          <w:rFonts w:ascii="Calibri"/>
-        </w:rPr>
-        <w:tab/>
-        <w:t xml:space="preserve">Zamboni, N., Fendt, S.-M., Rühl, M. &amp; Sauer, U. 13C-based metabolic flux analysis. </w:t>
-      </w:r>
-      <w:r>
-        <w:rPr>
-          <w:rFonts w:ascii="Calibri"/>
-          <w:i/>
-          <w:iCs/>
-        </w:rPr>
-        <w:t>Nat. Protoc.</w:t>
-      </w:r>
-      <w:r>
-        <w:rPr>
-          <w:rFonts w:ascii="Calibri"/>
-        </w:rPr>
-        <w:t xml:space="preserve"> </w:t>
-      </w:r>
-      <w:r>
-        <w:rPr>
-          <w:rFonts w:ascii="Calibri"/>
-          <w:b/>
-          <w:bCs/>
-        </w:rPr>
-        <w:t>4,</w:t>
-      </w:r>
-      <w:r>
-        <w:rPr>
-          <w:rFonts w:ascii="Calibri"/>
-        </w:rPr>
-        <w:t xml:space="preserve"> 878–892 (2009).</w:t>
-      </w:r>
-    </w:p>
-    <w:p>
-      <w:pPr>
-        <w:pStyle w:val="Bibliography"/>
-        <w:rPr>
-          <w:rFonts w:ascii="Calibri"/>
-        </w:rPr>
-      </w:pPr>
-      <w:r>
-        <w:rPr>
-          <w:rFonts w:ascii="Calibri"/>
-        </w:rPr>
         <w:t>25.</w:t>
-      </w:r>
-      <w:r>
-        <w:rPr>
-          <w:rFonts w:ascii="Calibri"/>
-        </w:rPr>
-        <w:tab/>
-        <w:t xml:space="preserve">Zamboni, N., Fischer, E. &amp; Sauer, U. FiatFlux--a software for metabolic flux analysis from 13C-glucose experiments. </w:t>
-      </w:r>
-      <w:r>
-        <w:rPr>
-          <w:rFonts w:ascii="Calibri"/>
-          <w:i/>
-          <w:iCs/>
-        </w:rPr>
-        <w:t>BMC Bioinformatics</w:t>
-      </w:r>
-      <w:r>
-        <w:rPr>
-          <w:rFonts w:ascii="Calibri"/>
-        </w:rPr>
-        <w:t xml:space="preserve"> </w:t>
-      </w:r>
-      <w:r>
-        <w:rPr>
-          <w:rFonts w:ascii="Calibri"/>
-          <w:b/>
-          <w:bCs/>
-        </w:rPr>
-        <w:t>6,</w:t>
-      </w:r>
-      <w:r>
-        <w:rPr>
-          <w:rFonts w:ascii="Calibri"/>
-        </w:rPr>
-        <w:t xml:space="preserve"> 209 (2005).</w:t>
-      </w:r>
-    </w:p>
-    <w:p>
-      <w:pPr>
-        <w:pStyle w:val="Bibliography"/>
-        <w:rPr>
-          <w:rFonts w:ascii="Calibri"/>
-        </w:rPr>
-      </w:pPr>
-      <w:r>
-        <w:rPr>
-          <w:rFonts w:ascii="Calibri"/>
-        </w:rPr>
-        <w:t>26.</w:t>
       </w:r>
       <w:r>
         <w:rPr>
@@ -8836,7 +8799,7 @@
       </w:r>
     </w:p>
   </w:comment>
-  <w:comment w:id="5" w:author="Claus Wilke" w:date="2016-09-04T22:18:00Z" w:initials="CW">
+  <w:comment w:id="4" w:author="Claus Wilke" w:date="2016-09-04T22:18:00Z" w:initials="CW">
     <w:p>
       <w:pPr>
         <w:pStyle w:val="CommentText"/>
@@ -10593,7 +10556,7 @@
 </file>
 
 <file path=customXml/itemProps1.xml><?xml version="1.0" encoding="utf-8"?>
-<ds:datastoreItem xmlns:ds="http://schemas.openxmlformats.org/officeDocument/2006/customXml" ds:itemID="{DC3EB17F-0AAC-8E49-9C1B-6FF01FEA969F}">
+<ds:datastoreItem xmlns:ds="http://schemas.openxmlformats.org/officeDocument/2006/customXml" ds:itemID="{A9F362B3-B2BD-2942-B72A-C6B517404863}">
   <ds:schemaRefs>
     <ds:schemaRef ds:uri="http://schemas.openxmlformats.org/officeDocument/2006/bibliography"/>
   </ds:schemaRefs>

</xml_diff>

<commit_message>
p value table update related with flux
with update in text
</commit_message>
<xml_diff>
--- a/text/multiple_growth_conditions.docx
+++ b/text/multiple_growth_conditions.docx
@@ -1565,7 +1565,7 @@
         <w:rPr>
           <w:color w:val="000000" w:themeColor="text1"/>
         </w:rPr>
-        <w:instrText xml:space="preserve"> ADDIN ZOTERO_ITEM CSL_CITATION {"citationID":"tKPaFkFP","properties":{"formattedCitation":"{\\rtf \\super 11\\nosupersub{}}","plainCitation":"11"},"citationItems":[{"id":7,"uris":["http://zotero.org/users/local/FOPKHRFW/items/JTAA354X"],"uri":["http://zotero.org/users/local/FOPKHRFW/items/JTAA354X"],"itemData":{"id":7,"type":"article-journal","title":"Controlled Measurement and Comparative Analysis of Cellular Components in E. coli Reveals Broad Regulatory Changes in Response to Glucose Starvation","container-title":"PLoS computational biology","page":"e1004400","volume":"11","issue":"8","source":"PubMed","abstract":"How do bacteria regulate their cellular physiology in response to starvation? Here, we present a detailed characterization of Escherichia coli growth and starvation over a time-course lasting two weeks. We have measured multiple cellular components, including RNA and proteins at deep genomic coverage, as well as lipid modifications and flux through central metabolism. Our study focuses on the physiological response of E. coli in stationary phase as a result of being starved for glucose, not on the genetic adaptation of E. coli to utilize alternative nutrients. In our analysis, we have taken advantage of the temporal correlations within and among RNA and protein abundances to identify systematic trends in gene regulation. Specifically, we have developed a general computational strategy for classifying expression-profile time courses into distinct categories in an unbiased manner. We have also developed, from dynamic models of gene expression, a framework to characterize protein degradation patterns based on the observed temporal relationships between mRNA and protein abundances. By comparing and contrasting our transcriptomic and proteomic data, we have identified several broad physiological trends in the E. coli starvation response. Strikingly, mRNAs are widely down-regulated in response to glucose starvation, presumably as a strategy for reducing new protein synthesis. By contrast, protein abundances display more varied responses. The abundances of many proteins involved in energy-intensive processes mirror the corresponding mRNA profiles while proteins involved in nutrient metabolism remain abundant even though their corresponding mRNAs are down-regulated.","DOI":"10.1371/journal.pcbi.1004400","ISSN":"1553-7358","note":"PMID: 26275208\nPMCID: PMC4537216","journalAbbreviation":"PLoS Comput. Biol.","language":"eng","author":[{"family":"Houser","given":"John R."},{"family":"Barnhart","given":"Craig"},{"family":"Boutz","given":"Daniel R."},{"family":"Carroll","given":"Sean M."},{"family":"Dasgupta","given":"Aurko"},{"family":"Michener","given":"Joshua K."},{"family":"Needham","given":"Brittany D."},{"family":"Papoulas","given":"Ophelia"},{"family":"Sridhara","given":"Viswanadham"},{"family":"Sydykova","given":"Dariya K."},{"family":"Marx","given":"Christopher J."},{"family":"Trent","given":"M. Stephen"},{"family":"Barrick","given":"Jeffrey E."},{"family":"Marcotte","given":"Edward M."},{"family":"Wilke","given":"Claus O."}],"issued":{"date-parts":[["2015",8]]},"PMID":"26275208","PMCID":"PMC4537216"}}],"schema":"https://github.com/citation-style-language/schema/raw/master/csl-citation.json"} </w:instrText>
+        <w:instrText xml:space="preserve"> ADDIN ZOTERO_ITEM CSL_CITATION {"citationID":"tKPaFkFP","properties":{"formattedCitation":"{\\rtf \\super 11\\nosupersub{}}","plainCitation":"11"},"citationItems":[{"id":236,"uris":["http://zotero.org/users/local/FOPKHRFW/items/2MT26SD4"],"uri":["http://zotero.org/users/local/FOPKHRFW/items/2MT26SD4"],"itemData":{"id":236,"type":"article-journal","title":"Controlled Measurement and Comparative Analysis of Cellular Components in E. coli Reveals Broad Regulatory Changes in Response to Glucose Starvation","container-title":"PLoS Computational Biology","volume":"11","issue":"8","source":"PubMed Central","abstract":"How do bacteria regulate their cellular physiology in response to starvation? Here, we present a detailed characterization of Escherichia coli growth and starvation over a time-course lasting two weeks. We have measured multiple cellular components, including RNA and proteins at deep genomic coverage, as well as lipid modifications and flux through central metabolism. Our study focuses on the physiological response of E. coli in stationary phase as a result of being starved for glucose, not on the genetic adaptation of E. coli to utilize alternative nutrients. In our analysis, we have taken advantage of the temporal correlations within and among RNA and protein abundances to identify systematic trends in gene regulation. Specifically, we have developed a general computational strategy for classifying expression-profile time courses into distinct categories in an unbiased manner. We have also developed, from dynamic models of gene expression, a framework to characterize protein degradation patterns based on the observed temporal relationships between mRNA and protein abundances. By comparing and contrasting our transcriptomic and proteomic data, we have identified several broad physiological trends in the E. coli starvation response. Strikingly, mRNAs are widely down-regulated in response to glucose starvation, presumably as a strategy for reducing new protein synthesis. By contrast, protein abundances display more varied responses. The abundances of many proteins involved in energy-intensive processes mirror the corresponding mRNA profiles while proteins involved in nutrient metabolism remain abundant even though their corresponding mRNAs are down-regulated., Bacteria frequently experience starvation conditions in their natural environments. Yet how they modify their physiology in response to these conditions remains poorly understood. Here, we performed a detailed, two-week starvation experiment in E. coli. We exhaustively monitored changes in cellular components, such as RNA and protein abundances, over time. We subsequently compared and contrasted these measurements using novel computational approaches we developed specifically for analyzing gene-expression time-course data. Using these approaches, we could identify systematic trends in the E. coli starvation response. In particular, we found that cells systematically limit mRNA and protein production, degrade proteins involved in energy-intensive processes, and maintain or increase the amount of proteins involved in energy production. Thus, the bacteria assume a cellular state in which their ongoing energy use is limited while they are poised to take advantage of any nutrients that may become available.","URL":"http://www.ncbi.nlm.nih.gov/pmc/articles/PMC4537216/","DOI":"10.1371/journal.pcbi.1004400","ISSN":"1553-734X","note":"PMID: 26275208\nPMCID: PMC4537216","journalAbbreviation":"PLoS Comput Biol","author":[{"family":"Houser","given":"John R."},{"family":"Barnhart","given":"Craig"},{"family":"Boutz","given":"Daniel R."},{"family":"Carroll","given":"Sean M."},{"family":"Dasgupta","given":"Aurko"},{"family":"Michener","given":"Joshua K."},{"family":"Needham","given":"Brittany D."},{"family":"Papoulas","given":"Ophelia"},{"family":"Sridhara","given":"Viswanadham"},{"family":"Sydykova","given":"Dariya K."},{"family":"Marx","given":"Christopher J."},{"family":"Trent","given":"M. Stephen"},{"family":"Barrick","given":"Jeffrey E."},{"family":"Marcotte","given":"Edward M."},{"family":"Wilke","given":"Claus O."}],"issued":{"date-parts":[["2015",8,14]]},"accessed":{"date-parts":[["2016",9,27]]},"PMID":"26275208","PMCID":"PMC4537216"}}],"schema":"https://github.com/citation-style-language/schema/raw/master/csl-citation.json"} </w:instrText>
       </w:r>
       <w:r>
         <w:rPr>
@@ -1901,7 +1901,7 @@
         <w:fldChar w:fldCharType="begin"/>
       </w:r>
       <w:r>
-        <w:instrText xml:space="preserve"> ADDIN ZOTERO_ITEM CSL_CITATION {"citationID":"hS6Nzwgb","properties":{"formattedCitation":"{\\rtf \\super 11\\nosupersub{}}","plainCitation":"11"},"citationItems":[{"id":7,"uris":["http://zotero.org/users/local/FOPKHRFW/items/JTAA354X"],"uri":["http://zotero.org/users/local/FOPKHRFW/items/JTAA354X"],"itemData":{"id":7,"type":"article-journal","title":"Controlled Measurement and Comparative Analysis of Cellular Components in E. coli Reveals Broad Regulatory Changes in Response to Glucose Starvation","container-title":"PLoS computational biology","page":"e1004400","volume":"11","issue":"8","source":"PubMed","abstract":"How do bacteria regulate their cellular physiology in response to starvation? Here, we present a detailed characterization of Escherichia coli growth and starvation over a time-course lasting two weeks. We have measured multiple cellular components, including RNA and proteins at deep genomic coverage, as well as lipid modifications and flux through central metabolism. Our study focuses on the physiological response of E. coli in stationary phase as a result of being starved for glucose, not on the genetic adaptation of E. coli to utilize alternative nutrients. In our analysis, we have taken advantage of the temporal correlations within and among RNA and protein abundances to identify systematic trends in gene regulation. Specifically, we have developed a general computational strategy for classifying expression-profile time courses into distinct categories in an unbiased manner. We have also developed, from dynamic models of gene expression, a framework to characterize protein degradation patterns based on the observed temporal relationships between mRNA and protein abundances. By comparing and contrasting our transcriptomic and proteomic data, we have identified several broad physiological trends in the E. coli starvation response. Strikingly, mRNAs are widely down-regulated in response to glucose starvation, presumably as a strategy for reducing new protein synthesis. By contrast, protein abundances display more varied responses. The abundances of many proteins involved in energy-intensive processes mirror the corresponding mRNA profiles while proteins involved in nutrient metabolism remain abundant even though their corresponding mRNAs are down-regulated.","DOI":"10.1371/journal.pcbi.1004400","ISSN":"1553-7358","note":"PMID: 26275208\nPMCID: PMC4537216","journalAbbreviation":"PLoS Comput. Biol.","language":"eng","author":[{"family":"Houser","given":"John R."},{"family":"Barnhart","given":"Craig"},{"family":"Boutz","given":"Daniel R."},{"family":"Carroll","given":"Sean M."},{"family":"Dasgupta","given":"Aurko"},{"family":"Michener","given":"Joshua K."},{"family":"Needham","given":"Brittany D."},{"family":"Papoulas","given":"Ophelia"},{"family":"Sridhara","given":"Viswanadham"},{"family":"Sydykova","given":"Dariya K."},{"family":"Marx","given":"Christopher J."},{"family":"Trent","given":"M. Stephen"},{"family":"Barrick","given":"Jeffrey E."},{"family":"Marcotte","given":"Edward M."},{"family":"Wilke","given":"Claus O."}],"issued":{"date-parts":[["2015",8]]},"PMID":"26275208","PMCID":"PMC4537216"}}],"schema":"https://github.com/citation-style-language/schema/raw/master/csl-citation.json"} </w:instrText>
+        <w:instrText xml:space="preserve"> ADDIN ZOTERO_ITEM CSL_CITATION {"citationID":"hS6Nzwgb","properties":{"formattedCitation":"{\\rtf \\super 11\\nosupersub{}}","plainCitation":"11"},"citationItems":[{"id":236,"uris":["http://zotero.org/users/local/FOPKHRFW/items/2MT26SD4"],"uri":["http://zotero.org/users/local/FOPKHRFW/items/2MT26SD4"],"itemData":{"id":236,"type":"article-journal","title":"Controlled Measurement and Comparative Analysis of Cellular Components in E. coli Reveals Broad Regulatory Changes in Response to Glucose Starvation","container-title":"PLoS Computational Biology","volume":"11","issue":"8","source":"PubMed Central","abstract":"How do bacteria regulate their cellular physiology in response to starvation? Here, we present a detailed characterization of Escherichia coli growth and starvation over a time-course lasting two weeks. We have measured multiple cellular components, including RNA and proteins at deep genomic coverage, as well as lipid modifications and flux through central metabolism. Our study focuses on the physiological response of E. coli in stationary phase as a result of being starved for glucose, not on the genetic adaptation of E. coli to utilize alternative nutrients. In our analysis, we have taken advantage of the temporal correlations within and among RNA and protein abundances to identify systematic trends in gene regulation. Specifically, we have developed a general computational strategy for classifying expression-profile time courses into distinct categories in an unbiased manner. We have also developed, from dynamic models of gene expression, a framework to characterize protein degradation patterns based on the observed temporal relationships between mRNA and protein abundances. By comparing and contrasting our transcriptomic and proteomic data, we have identified several broad physiological trends in the E. coli starvation response. Strikingly, mRNAs are widely down-regulated in response to glucose starvation, presumably as a strategy for reducing new protein synthesis. By contrast, protein abundances display more varied responses. The abundances of many proteins involved in energy-intensive processes mirror the corresponding mRNA profiles while proteins involved in nutrient metabolism remain abundant even though their corresponding mRNAs are down-regulated., Bacteria frequently experience starvation conditions in their natural environments. Yet how they modify their physiology in response to these conditions remains poorly understood. Here, we performed a detailed, two-week starvation experiment in E. coli. We exhaustively monitored changes in cellular components, such as RNA and protein abundances, over time. We subsequently compared and contrasted these measurements using novel computational approaches we developed specifically for analyzing gene-expression time-course data. Using these approaches, we could identify systematic trends in the E. coli starvation response. In particular, we found that cells systematically limit mRNA and protein production, degrade proteins involved in energy-intensive processes, and maintain or increase the amount of proteins involved in energy production. Thus, the bacteria assume a cellular state in which their ongoing energy use is limited while they are poised to take advantage of any nutrients that may become available.","URL":"http://www.ncbi.nlm.nih.gov/pmc/articles/PMC4537216/","DOI":"10.1371/journal.pcbi.1004400","ISSN":"1553-734X","note":"PMID: 26275208\nPMCID: PMC4537216","journalAbbreviation":"PLoS Comput Biol","author":[{"family":"Houser","given":"John R."},{"family":"Barnhart","given":"Craig"},{"family":"Boutz","given":"Daniel R."},{"family":"Carroll","given":"Sean M."},{"family":"Dasgupta","given":"Aurko"},{"family":"Michener","given":"Joshua K."},{"family":"Needham","given":"Brittany D."},{"family":"Papoulas","given":"Ophelia"},{"family":"Sridhara","given":"Viswanadham"},{"family":"Sydykova","given":"Dariya K."},{"family":"Marx","given":"Christopher J."},{"family":"Trent","given":"M. Stephen"},{"family":"Barrick","given":"Jeffrey E."},{"family":"Marcotte","given":"Edward M."},{"family":"Wilke","given":"Claus O."}],"issued":{"date-parts":[["2015",8,14]]},"accessed":{"date-parts":[["2016",9,27]]},"PMID":"26275208","PMCID":"PMC4537216"}}],"schema":"https://github.com/citation-style-language/schema/raw/master/csl-citation.json"} </w:instrText>
       </w:r>
       <w:r>
         <w:fldChar w:fldCharType="separate"/>
@@ -1998,7 +1998,7 @@
         <w:fldChar w:fldCharType="begin"/>
       </w:r>
       <w:r>
-        <w:instrText xml:space="preserve"> ADDIN ZOTERO_ITEM CSL_CITATION {"citationID":"soX3TNSf","properties":{"formattedCitation":"{\\rtf \\super 11\\nosupersub{}}","plainCitation":"11"},"citationItems":[{"id":7,"uris":["http://zotero.org/users/local/FOPKHRFW/items/JTAA354X"],"uri":["http://zotero.org/users/local/FOPKHRFW/items/JTAA354X"],"itemData":{"id":7,"type":"article-journal","title":"Controlled Measurement and Comparative Analysis of Cellular Components in E. coli Reveals Broad Regulatory Changes in Response to Glucose Starvation","container-title":"PLoS computational biology","page":"e1004400","volume":"11","issue":"8","source":"PubMed","abstract":"How do bacteria regulate their cellular physiology in response to starvation? Here, we present a detailed characterization of Escherichia coli growth and starvation over a time-course lasting two weeks. We have measured multiple cellular components, including RNA and proteins at deep genomic coverage, as well as lipid modifications and flux through central metabolism. Our study focuses on the physiological response of E. coli in stationary phase as a result of being starved for glucose, not on the genetic adaptation of E. coli to utilize alternative nutrients. In our analysis, we have taken advantage of the temporal correlations within and among RNA and protein abundances to identify systematic trends in gene regulation. Specifically, we have developed a general computational strategy for classifying expression-profile time courses into distinct categories in an unbiased manner. We have also developed, from dynamic models of gene expression, a framework to characterize protein degradation patterns based on the observed temporal relationships between mRNA and protein abundances. By comparing and contrasting our transcriptomic and proteomic data, we have identified several broad physiological trends in the E. coli starvation response. Strikingly, mRNAs are widely down-regulated in response to glucose starvation, presumably as a strategy for reducing new protein synthesis. By contrast, protein abundances display more varied responses. The abundances of many proteins involved in energy-intensive processes mirror the corresponding mRNA profiles while proteins involved in nutrient metabolism remain abundant even though their corresponding mRNAs are down-regulated.","DOI":"10.1371/journal.pcbi.1004400","ISSN":"1553-7358","note":"PMID: 26275208\nPMCID: PMC4537216","journalAbbreviation":"PLoS Comput. Biol.","language":"eng","author":[{"family":"Houser","given":"John R."},{"family":"Barnhart","given":"Craig"},{"family":"Boutz","given":"Daniel R."},{"family":"Carroll","given":"Sean M."},{"family":"Dasgupta","given":"Aurko"},{"family":"Michener","given":"Joshua K."},{"family":"Needham","given":"Brittany D."},{"family":"Papoulas","given":"Ophelia"},{"family":"Sridhara","given":"Viswanadham"},{"family":"Sydykova","given":"Dariya K."},{"family":"Marx","given":"Christopher J."},{"family":"Trent","given":"M. Stephen"},{"family":"Barrick","given":"Jeffrey E."},{"family":"Marcotte","given":"Edward M."},{"family":"Wilke","given":"Claus O."}],"issued":{"date-parts":[["2015",8]]},"PMID":"26275208","PMCID":"PMC4537216"}}],"schema":"https://github.com/citation-style-language/schema/raw/master/csl-citation.json"} </w:instrText>
+        <w:instrText xml:space="preserve"> ADDIN ZOTERO_ITEM CSL_CITATION {"citationID":"soX3TNSf","properties":{"formattedCitation":"{\\rtf \\super 11\\nosupersub{}}","plainCitation":"11"},"citationItems":[{"id":236,"uris":["http://zotero.org/users/local/FOPKHRFW/items/2MT26SD4"],"uri":["http://zotero.org/users/local/FOPKHRFW/items/2MT26SD4"],"itemData":{"id":236,"type":"article-journal","title":"Controlled Measurement and Comparative Analysis of Cellular Components in E. coli Reveals Broad Regulatory Changes in Response to Glucose Starvation","container-title":"PLoS Computational Biology","volume":"11","issue":"8","source":"PubMed Central","abstract":"How do bacteria regulate their cellular physiology in response to starvation? Here, we present a detailed characterization of Escherichia coli growth and starvation over a time-course lasting two weeks. We have measured multiple cellular components, including RNA and proteins at deep genomic coverage, as well as lipid modifications and flux through central metabolism. Our study focuses on the physiological response of E. coli in stationary phase as a result of being starved for glucose, not on the genetic adaptation of E. coli to utilize alternative nutrients. In our analysis, we have taken advantage of the temporal correlations within and among RNA and protein abundances to identify systematic trends in gene regulation. Specifically, we have developed a general computational strategy for classifying expression-profile time courses into distinct categories in an unbiased manner. We have also developed, from dynamic models of gene expression, a framework to characterize protein degradation patterns based on the observed temporal relationships between mRNA and protein abundances. By comparing and contrasting our transcriptomic and proteomic data, we have identified several broad physiological trends in the E. coli starvation response. Strikingly, mRNAs are widely down-regulated in response to glucose starvation, presumably as a strategy for reducing new protein synthesis. By contrast, protein abundances display more varied responses. The abundances of many proteins involved in energy-intensive processes mirror the corresponding mRNA profiles while proteins involved in nutrient metabolism remain abundant even though their corresponding mRNAs are down-regulated., Bacteria frequently experience starvation conditions in their natural environments. Yet how they modify their physiology in response to these conditions remains poorly understood. Here, we performed a detailed, two-week starvation experiment in E. coli. We exhaustively monitored changes in cellular components, such as RNA and protein abundances, over time. We subsequently compared and contrasted these measurements using novel computational approaches we developed specifically for analyzing gene-expression time-course data. Using these approaches, we could identify systematic trends in the E. coli starvation response. In particular, we found that cells systematically limit mRNA and protein production, degrade proteins involved in energy-intensive processes, and maintain or increase the amount of proteins involved in energy production. Thus, the bacteria assume a cellular state in which their ongoing energy use is limited while they are poised to take advantage of any nutrients that may become available.","URL":"http://www.ncbi.nlm.nih.gov/pmc/articles/PMC4537216/","DOI":"10.1371/journal.pcbi.1004400","ISSN":"1553-734X","note":"PMID: 26275208\nPMCID: PMC4537216","journalAbbreviation":"PLoS Comput Biol","author":[{"family":"Houser","given":"John R."},{"family":"Barnhart","given":"Craig"},{"family":"Boutz","given":"Daniel R."},{"family":"Carroll","given":"Sean M."},{"family":"Dasgupta","given":"Aurko"},{"family":"Michener","given":"Joshua K."},{"family":"Needham","given":"Brittany D."},{"family":"Papoulas","given":"Ophelia"},{"family":"Sridhara","given":"Viswanadham"},{"family":"Sydykova","given":"Dariya K."},{"family":"Marx","given":"Christopher J."},{"family":"Trent","given":"M. Stephen"},{"family":"Barrick","given":"Jeffrey E."},{"family":"Marcotte","given":"Edward M."},{"family":"Wilke","given":"Claus O."}],"issued":{"date-parts":[["2015",8,14]]},"accessed":{"date-parts":[["2016",9,27]]},"PMID":"26275208","PMCID":"PMC4537216"}}],"schema":"https://github.com/citation-style-language/schema/raw/master/csl-citation.json"} </w:instrText>
       </w:r>
       <w:r>
         <w:fldChar w:fldCharType="separate"/>
@@ -3793,7 +3793,7 @@
           <w:bCs/>
           <w:color w:val="000000" w:themeColor="text1"/>
         </w:rPr>
-        <w:instrText xml:space="preserve"> ADDIN ZOTERO_ITEM CSL_CITATION {"citationID":"jBMOY2c9","properties":{"formattedCitation":"{\\rtf \\super 11\\nosupersub{}}","plainCitation":"11"},"citationItems":[{"id":7,"uris":["http://zotero.org/users/local/FOPKHRFW/items/JTAA354X"],"uri":["http://zotero.org/users/local/FOPKHRFW/items/JTAA354X"],"itemData":{"id":7,"type":"article-journal","title":"Controlled Measurement and Comparative Analysis of Cellular Components in E. coli Reveals Broad Regulatory Changes in Response to Glucose Starvation","container-title":"PLoS computational biology","page":"e1004400","volume":"11","issue":"8","source":"PubMed","abstract":"How do bacteria regulate their cellular physiology in response to starvation? Here, we present a detailed characterization of Escherichia coli growth and starvation over a time-course lasting two weeks. We have measured multiple cellular components, including RNA and proteins at deep genomic coverage, as well as lipid modifications and flux through central metabolism. Our study focuses on the physiological response of E. coli in stationary phase as a result of being starved for glucose, not on the genetic adaptation of E. coli to utilize alternative nutrients. In our analysis, we have taken advantage of the temporal correlations within and among RNA and protein abundances to identify systematic trends in gene regulation. Specifically, we have developed a general computational strategy for classifying expression-profile time courses into distinct categories in an unbiased manner. We have also developed, from dynamic models of gene expression, a framework to characterize protein degradation patterns based on the observed temporal relationships between mRNA and protein abundances. By comparing and contrasting our transcriptomic and proteomic data, we have identified several broad physiological trends in the E. coli starvation response. Strikingly, mRNAs are widely down-regulated in response to glucose starvation, presumably as a strategy for reducing new protein synthesis. By contrast, protein abundances display more varied responses. The abundances of many proteins involved in energy-intensive processes mirror the corresponding mRNA profiles while proteins involved in nutrient metabolism remain abundant even though their corresponding mRNAs are down-regulated.","DOI":"10.1371/journal.pcbi.1004400","ISSN":"1553-7358","note":"PMID: 26275208\nPMCID: PMC4537216","journalAbbreviation":"PLoS Comput. Biol.","language":"eng","author":[{"family":"Houser","given":"John R."},{"family":"Barnhart","given":"Craig"},{"family":"Boutz","given":"Daniel R."},{"family":"Carroll","given":"Sean M."},{"family":"Dasgupta","given":"Aurko"},{"family":"Michener","given":"Joshua K."},{"family":"Needham","given":"Brittany D."},{"family":"Papoulas","given":"Ophelia"},{"family":"Sridhara","given":"Viswanadham"},{"family":"Sydykova","given":"Dariya K."},{"family":"Marx","given":"Christopher J."},{"family":"Trent","given":"M. Stephen"},{"family":"Barrick","given":"Jeffrey E."},{"family":"Marcotte","given":"Edward M."},{"family":"Wilke","given":"Claus O."}],"issued":{"date-parts":[["2015",8]]},"PMID":"26275208","PMCID":"PMC4537216"}}],"schema":"https://github.com/citation-style-language/schema/raw/master/csl-citation.json"} </w:instrText>
+        <w:instrText xml:space="preserve"> ADDIN ZOTERO_ITEM CSL_CITATION {"citationID":"jBMOY2c9","properties":{"formattedCitation":"{\\rtf \\super 11\\nosupersub{}}","plainCitation":"11"},"citationItems":[{"id":236,"uris":["http://zotero.org/users/local/FOPKHRFW/items/2MT26SD4"],"uri":["http://zotero.org/users/local/FOPKHRFW/items/2MT26SD4"],"itemData":{"id":236,"type":"article-journal","title":"Controlled Measurement and Comparative Analysis of Cellular Components in E. coli Reveals Broad Regulatory Changes in Response to Glucose Starvation","container-title":"PLoS Computational Biology","volume":"11","issue":"8","source":"PubMed Central","abstract":"How do bacteria regulate their cellular physiology in response to starvation? Here, we present a detailed characterization of Escherichia coli growth and starvation over a time-course lasting two weeks. We have measured multiple cellular components, including RNA and proteins at deep genomic coverage, as well as lipid modifications and flux through central metabolism. Our study focuses on the physiological response of E. coli in stationary phase as a result of being starved for glucose, not on the genetic adaptation of E. coli to utilize alternative nutrients. In our analysis, we have taken advantage of the temporal correlations within and among RNA and protein abundances to identify systematic trends in gene regulation. Specifically, we have developed a general computational strategy for classifying expression-profile time courses into distinct categories in an unbiased manner. We have also developed, from dynamic models of gene expression, a framework to characterize protein degradation patterns based on the observed temporal relationships between mRNA and protein abundances. By comparing and contrasting our transcriptomic and proteomic data, we have identified several broad physiological trends in the E. coli starvation response. Strikingly, mRNAs are widely down-regulated in response to glucose starvation, presumably as a strategy for reducing new protein synthesis. By contrast, protein abundances display more varied responses. The abundances of many proteins involved in energy-intensive processes mirror the corresponding mRNA profiles while proteins involved in nutrient metabolism remain abundant even though their corresponding mRNAs are down-regulated., Bacteria frequently experience starvation conditions in their natural environments. Yet how they modify their physiology in response to these conditions remains poorly understood. Here, we performed a detailed, two-week starvation experiment in E. coli. We exhaustively monitored changes in cellular components, such as RNA and protein abundances, over time. We subsequently compared and contrasted these measurements using novel computational approaches we developed specifically for analyzing gene-expression time-course data. Using these approaches, we could identify systematic trends in the E. coli starvation response. In particular, we found that cells systematically limit mRNA and protein production, degrade proteins involved in energy-intensive processes, and maintain or increase the amount of proteins involved in energy production. Thus, the bacteria assume a cellular state in which their ongoing energy use is limited while they are poised to take advantage of any nutrients that may become available.","URL":"http://www.ncbi.nlm.nih.gov/pmc/articles/PMC4537216/","DOI":"10.1371/journal.pcbi.1004400","ISSN":"1553-734X","note":"PMID: 26275208\nPMCID: PMC4537216","journalAbbreviation":"PLoS Comput Biol","author":[{"family":"Houser","given":"John R."},{"family":"Barnhart","given":"Craig"},{"family":"Boutz","given":"Daniel R."},{"family":"Carroll","given":"Sean M."},{"family":"Dasgupta","given":"Aurko"},{"family":"Michener","given":"Joshua K."},{"family":"Needham","given":"Brittany D."},{"family":"Papoulas","given":"Ophelia"},{"family":"Sridhara","given":"Viswanadham"},{"family":"Sydykova","given":"Dariya K."},{"family":"Marx","given":"Christopher J."},{"family":"Trent","given":"M. Stephen"},{"family":"Barrick","given":"Jeffrey E."},{"family":"Marcotte","given":"Edward M."},{"family":"Wilke","given":"Claus O."}],"issued":{"date-parts":[["2015",8,14]]},"accessed":{"date-parts":[["2016",9,27]]},"PMID":"26275208","PMCID":"PMC4537216"}}],"schema":"https://github.com/citation-style-language/schema/raw/master/csl-citation.json"} </w:instrText>
       </w:r>
       <w:r>
         <w:rPr>
@@ -3892,7 +3892,7 @@
           <w:bCs/>
           <w:color w:val="000000" w:themeColor="text1"/>
         </w:rPr>
-        <w:instrText xml:space="preserve"> ADDIN ZOTERO_ITEM CSL_CITATION {"citationID":"P6psWiO0","properties":{"formattedCitation":"{\\rtf \\super 11\\nosupersub{}}","plainCitation":"11"},"citationItems":[{"id":7,"uris":["http://zotero.org/users/local/FOPKHRFW/items/JTAA354X"],"uri":["http://zotero.org/users/local/FOPKHRFW/items/JTAA354X"],"itemData":{"id":7,"type":"article-journal","title":"Controlled Measurement and Comparative Analysis of Cellular Components in E. coli Reveals Broad Regulatory Changes in Response to Glucose Starvation","container-title":"PLoS computational biology","page":"e1004400","volume":"11","issue":"8","source":"PubMed","abstract":"How do bacteria regulate their cellular physiology in response to starvation? Here, we present a detailed characterization of Escherichia coli growth and starvation over a time-course lasting two weeks. We have measured multiple cellular components, including RNA and proteins at deep genomic coverage, as well as lipid modifications and flux through central metabolism. Our study focuses on the physiological response of E. coli in stationary phase as a result of being starved for glucose, not on the genetic adaptation of E. coli to utilize alternative nutrients. In our analysis, we have taken advantage of the temporal correlations within and among RNA and protein abundances to identify systematic trends in gene regulation. Specifically, we have developed a general computational strategy for classifying expression-profile time courses into distinct categories in an unbiased manner. We have also developed, from dynamic models of gene expression, a framework to characterize protein degradation patterns based on the observed temporal relationships between mRNA and protein abundances. By comparing and contrasting our transcriptomic and proteomic data, we have identified several broad physiological trends in the E. coli starvation response. Strikingly, mRNAs are widely down-regulated in response to glucose starvation, presumably as a strategy for reducing new protein synthesis. By contrast, protein abundances display more varied responses. The abundances of many proteins involved in energy-intensive processes mirror the corresponding mRNA profiles while proteins involved in nutrient metabolism remain abundant even though their corresponding mRNAs are down-regulated.","DOI":"10.1371/journal.pcbi.1004400","ISSN":"1553-7358","note":"PMID: 26275208\nPMCID: PMC4537216","journalAbbreviation":"PLoS Comput. Biol.","language":"eng","author":[{"family":"Houser","given":"John R."},{"family":"Barnhart","given":"Craig"},{"family":"Boutz","given":"Daniel R."},{"family":"Carroll","given":"Sean M."},{"family":"Dasgupta","given":"Aurko"},{"family":"Michener","given":"Joshua K."},{"family":"Needham","given":"Brittany D."},{"family":"Papoulas","given":"Ophelia"},{"family":"Sridhara","given":"Viswanadham"},{"family":"Sydykova","given":"Dariya K."},{"family":"Marx","given":"Christopher J."},{"family":"Trent","given":"M. Stephen"},{"family":"Barrick","given":"Jeffrey E."},{"family":"Marcotte","given":"Edward M."},{"family":"Wilke","given":"Claus O."}],"issued":{"date-parts":[["2015",8]]},"PMID":"26275208","PMCID":"PMC4537216"}}],"schema":"https://github.com/citation-style-language/schema/raw/master/csl-citation.json"} </w:instrText>
+        <w:instrText xml:space="preserve"> ADDIN ZOTERO_ITEM CSL_CITATION {"citationID":"P6psWiO0","properties":{"formattedCitation":"{\\rtf \\super 11\\nosupersub{}}","plainCitation":"11"},"citationItems":[{"id":236,"uris":["http://zotero.org/users/local/FOPKHRFW/items/2MT26SD4"],"uri":["http://zotero.org/users/local/FOPKHRFW/items/2MT26SD4"],"itemData":{"id":236,"type":"article-journal","title":"Controlled Measurement and Comparative Analysis of Cellular Components in E. coli Reveals Broad Regulatory Changes in Response to Glucose Starvation","container-title":"PLoS Computational Biology","volume":"11","issue":"8","source":"PubMed Central","abstract":"How do bacteria regulate their cellular physiology in response to starvation? Here, we present a detailed characterization of Escherichia coli growth and starvation over a time-course lasting two weeks. We have measured multiple cellular components, including RNA and proteins at deep genomic coverage, as well as lipid modifications and flux through central metabolism. Our study focuses on the physiological response of E. coli in stationary phase as a result of being starved for glucose, not on the genetic adaptation of E. coli to utilize alternative nutrients. In our analysis, we have taken advantage of the temporal correlations within and among RNA and protein abundances to identify systematic trends in gene regulation. Specifically, we have developed a general computational strategy for classifying expression-profile time courses into distinct categories in an unbiased manner. We have also developed, from dynamic models of gene expression, a framework to characterize protein degradation patterns based on the observed temporal relationships between mRNA and protein abundances. By comparing and contrasting our transcriptomic and proteomic data, we have identified several broad physiological trends in the E. coli starvation response. Strikingly, mRNAs are widely down-regulated in response to glucose starvation, presumably as a strategy for reducing new protein synthesis. By contrast, protein abundances display more varied responses. The abundances of many proteins involved in energy-intensive processes mirror the corresponding mRNA profiles while proteins involved in nutrient metabolism remain abundant even though their corresponding mRNAs are down-regulated., Bacteria frequently experience starvation conditions in their natural environments. Yet how they modify their physiology in response to these conditions remains poorly understood. Here, we performed a detailed, two-week starvation experiment in E. coli. We exhaustively monitored changes in cellular components, such as RNA and protein abundances, over time. We subsequently compared and contrasted these measurements using novel computational approaches we developed specifically for analyzing gene-expression time-course data. Using these approaches, we could identify systematic trends in the E. coli starvation response. In particular, we found that cells systematically limit mRNA and protein production, degrade proteins involved in energy-intensive processes, and maintain or increase the amount of proteins involved in energy production. Thus, the bacteria assume a cellular state in which their ongoing energy use is limited while they are poised to take advantage of any nutrients that may become available.","URL":"http://www.ncbi.nlm.nih.gov/pmc/articles/PMC4537216/","DOI":"10.1371/journal.pcbi.1004400","ISSN":"1553-734X","note":"PMID: 26275208\nPMCID: PMC4537216","journalAbbreviation":"PLoS Comput Biol","author":[{"family":"Houser","given":"John R."},{"family":"Barnhart","given":"Craig"},{"family":"Boutz","given":"Daniel R."},{"family":"Carroll","given":"Sean M."},{"family":"Dasgupta","given":"Aurko"},{"family":"Michener","given":"Joshua K."},{"family":"Needham","given":"Brittany D."},{"family":"Papoulas","given":"Ophelia"},{"family":"Sridhara","given":"Viswanadham"},{"family":"Sydykova","given":"Dariya K."},{"family":"Marx","given":"Christopher J."},{"family":"Trent","given":"M. Stephen"},{"family":"Barrick","given":"Jeffrey E."},{"family":"Marcotte","given":"Edward M."},{"family":"Wilke","given":"Claus O."}],"issued":{"date-parts":[["2015",8,14]]},"accessed":{"date-parts":[["2016",9,27]]},"PMID":"26275208","PMCID":"PMC4537216"}}],"schema":"https://github.com/citation-style-language/schema/raw/master/csl-citation.json"} </w:instrText>
       </w:r>
       <w:r>
         <w:rPr>
@@ -4783,27 +4783,19 @@
     </w:p>
     <w:p>
       <w:r>
-        <w:t xml:space="preserve">We collected measurements of metabolic flux through the central metabolism for the high sodium experiment and the high magnesium experiment, at </w:t>
-      </w:r>
-      <w:r>
-        <w:t xml:space="preserve">both exponential and </w:t>
-      </w:r>
-      <w:commentRangeStart w:id="1"/>
-      <w:r>
-        <w:t>stationary phase</w:t>
-      </w:r>
-      <w:commentRangeEnd w:id="1"/>
-      <w:r>
-        <w:rPr>
-          <w:rStyle w:val="CommentReference"/>
-        </w:rPr>
-        <w:commentReference w:id="1"/>
-      </w:r>
-      <w:r>
-        <w:t>.</w:t>
-      </w:r>
-      <w:r>
-        <w:t xml:space="preserve"> For each condition, flux samples were analyzed in triplicate</w:t>
+        <w:t>We collected measurements of metabolic flux through the central metabolism</w:t>
+      </w:r>
+      <w:r>
+        <w:t xml:space="preserve"> during exponential phase</w:t>
+      </w:r>
+      <w:r>
+        <w:t xml:space="preserve"> for the high sodium experiment and the high magnesium experiment.</w:t>
+      </w:r>
+      <w:r>
+        <w:t xml:space="preserve"> </w:t>
+      </w:r>
+      <w:r>
+        <w:t>For each condition, flux samples were analyzed in triplicate</w:t>
       </w:r>
       <w:r>
         <w:t xml:space="preserve"> (except one, which was analyzed in duplicate only)</w:t>
@@ -4823,112 +4815,56 @@
       <w:r>
         <w:t>The flux ratios were then averaged across replicates.</w:t>
       </w:r>
+      <w:r>
+        <w:t xml:space="preserve"> </w:t>
+      </w:r>
+      <w:r>
+        <w:t xml:space="preserve">We saw no significant changes in flux ratios with increasing </w:t>
+      </w:r>
+      <w:r>
+        <w:t>Na</w:t>
+      </w:r>
+      <w:r>
+        <w:rPr>
+          <w:vertAlign w:val="superscript"/>
+        </w:rPr>
+        <w:t>+</w:t>
+      </w:r>
+      <w:r>
+        <w:t xml:space="preserve"> (all P &gt; 0.05). Only modest changes with </w:t>
+      </w:r>
+      <w:r>
+        <w:t>Mg</w:t>
+      </w:r>
+      <w:r>
+        <w:rPr>
+          <w:vertAlign w:val="superscript"/>
+        </w:rPr>
+        <w:t>2</w:t>
+      </w:r>
+      <w:r>
+        <w:rPr>
+          <w:vertAlign w:val="superscript"/>
+        </w:rPr>
+        <w:t>+</w:t>
+      </w:r>
+      <w:r>
+        <w:t xml:space="preserve"> were observed </w:t>
+      </w:r>
+      <w:r>
+        <w:t>(</w:t>
+      </w:r>
+      <w:r>
+        <w:t>Figure 9)</w:t>
+      </w:r>
+      <w:r>
+        <w:t xml:space="preserve">. </w:t>
+      </w:r>
+      <w:r>
+        <w:t>The proportion of oxaloacetate generated from phospoenolpyruvate and pentose-5-phosphate from glucose-6-phosphate both decreased (and thus pentose-5-phosphate from glyceraldehyde-3-phosphate decreased) at either the high concentration of 400 mM, or the concentrations of 8 mM and lower (P = X, Y, respectively; all other P &gt; 0.05).</w:t>
+      </w:r>
     </w:p>
     <w:p/>
-    <w:p>
-      <w:r>
-        <w:t xml:space="preserve">For exponential growth, we saw almost no change in flux ratios with increasing </w:t>
-      </w:r>
-      <w:r>
-        <w:t>Na</w:t>
-      </w:r>
-      <w:r>
-        <w:rPr>
-          <w:vertAlign w:val="superscript"/>
-        </w:rPr>
-        <w:t>+</w:t>
-      </w:r>
-      <w:r>
-        <w:t xml:space="preserve"> </w:t>
-      </w:r>
-      <w:r>
-        <w:t xml:space="preserve">or </w:t>
-      </w:r>
-      <w:r>
-        <w:t>Mg</w:t>
-      </w:r>
-      <w:r>
-        <w:rPr>
-          <w:vertAlign w:val="superscript"/>
-        </w:rPr>
-        <w:t>2</w:t>
-      </w:r>
-      <w:r>
-        <w:rPr>
-          <w:vertAlign w:val="superscript"/>
-        </w:rPr>
-        <w:t>+</w:t>
-      </w:r>
-      <w:r>
-        <w:t xml:space="preserve"> (Supplementary Figure </w:t>
-      </w:r>
-      <w:r>
-        <w:t>9</w:t>
-      </w:r>
-      <w:r>
-        <w:t xml:space="preserve">. </w:t>
-      </w:r>
-      <w:r>
-        <w:t xml:space="preserve">There was possibly a decrease in pentose-5-phosphate pathway use at 300 mM </w:t>
-      </w:r>
-      <w:r>
-        <w:t>Na</w:t>
-      </w:r>
-      <w:r>
-        <w:rPr>
-          <w:vertAlign w:val="superscript"/>
-        </w:rPr>
-        <w:t>+</w:t>
-      </w:r>
-      <w:r>
-        <w:t xml:space="preserve">, and </w:t>
-      </w:r>
-      <w:r>
-        <w:rPr>
-          <w:i/>
-          <w:color w:val="FF0000"/>
-        </w:rPr>
-        <w:t>Chris, can we say something about Mg?</w:t>
-      </w:r>
-      <w:r>
-        <w:rPr>
-          <w:i/>
-          <w:color w:val="FF0000"/>
-        </w:rPr>
-        <w:t xml:space="preserve"> Also, please be aware of the paragraph on flux in the discussion. The discussion in the context of doubling times should be there, not here, I think. Here I just want to state briefly what the results were.</w:t>
-      </w:r>
-      <w:r>
-        <w:t xml:space="preserve"> </w:t>
-      </w:r>
-    </w:p>
-    <w:p/>
-    <w:p>
-      <w:r>
-        <w:t xml:space="preserve">For stationary phase, we found </w:t>
-      </w:r>
-      <w:r>
-        <w:rPr>
-          <w:i/>
-          <w:color w:val="FF0000"/>
-        </w:rPr>
-        <w:t>Chris, please complete.</w:t>
-      </w:r>
-      <w:r>
-        <w:t xml:space="preserve"> (Supplementary Figure S</w:t>
-      </w:r>
-      <w:r>
-        <w:t>2</w:t>
-      </w:r>
-      <w:r>
-        <w:t>3</w:t>
-      </w:r>
-      <w:r>
-        <w:t>)</w:t>
-      </w:r>
-      <w:r>
-        <w:t>.</w:t>
-      </w:r>
-    </w:p>
     <w:p>
       <w:pPr>
         <w:pStyle w:val="Heading2"/>
@@ -5696,7 +5632,7 @@
         <w:rPr>
           <w:color w:val="000000" w:themeColor="text1"/>
         </w:rPr>
-        <w:instrText xml:space="preserve"> ADDIN ZOTERO_ITEM CSL_CITATION {"citationID":"pHw4Mzci","properties":{"formattedCitation":"{\\rtf \\super 11\\nosupersub{}}","plainCitation":"11"},"citationItems":[{"id":7,"uris":["http://zotero.org/users/local/FOPKHRFW/items/JTAA354X"],"uri":["http://zotero.org/users/local/FOPKHRFW/items/JTAA354X"],"itemData":{"id":7,"type":"article-journal","title":"Controlled Measurement and Comparative Analysis of Cellular Components in E. coli Reveals Broad Regulatory Changes in Response to Glucose Starvation","container-title":"PLoS computational biology","page":"e1004400","volume":"11","issue":"8","source":"PubMed","abstract":"How do bacteria regulate their cellular physiology in response to starvation? Here, we present a detailed characterization of Escherichia coli growth and starvation over a time-course lasting two weeks. We have measured multiple cellular components, including RNA and proteins at deep genomic coverage, as well as lipid modifications and flux through central metabolism. Our study focuses on the physiological response of E. coli in stationary phase as a result of being starved for glucose, not on the genetic adaptation of E. coli to utilize alternative nutrients. In our analysis, we have taken advantage of the temporal correlations within and among RNA and protein abundances to identify systematic trends in gene regulation. Specifically, we have developed a general computational strategy for classifying expression-profile time courses into distinct categories in an unbiased manner. We have also developed, from dynamic models of gene expression, a framework to characterize protein degradation patterns based on the observed temporal relationships between mRNA and protein abundances. By comparing and contrasting our transcriptomic and proteomic data, we have identified several broad physiological trends in the E. coli starvation response. Strikingly, mRNAs are widely down-regulated in response to glucose starvation, presumably as a strategy for reducing new protein synthesis. By contrast, protein abundances display more varied responses. The abundances of many proteins involved in energy-intensive processes mirror the corresponding mRNA profiles while proteins involved in nutrient metabolism remain abundant even though their corresponding mRNAs are down-regulated.","DOI":"10.1371/journal.pcbi.1004400","ISSN":"1553-7358","note":"PMID: 26275208\nPMCID: PMC4537216","journalAbbreviation":"PLoS Comput. Biol.","language":"eng","author":[{"family":"Houser","given":"John R."},{"family":"Barnhart","given":"Craig"},{"family":"Boutz","given":"Daniel R."},{"family":"Carroll","given":"Sean M."},{"family":"Dasgupta","given":"Aurko"},{"family":"Michener","given":"Joshua K."},{"family":"Needham","given":"Brittany D."},{"family":"Papoulas","given":"Ophelia"},{"family":"Sridhara","given":"Viswanadham"},{"family":"Sydykova","given":"Dariya K."},{"family":"Marx","given":"Christopher J."},{"family":"Trent","given":"M. Stephen"},{"family":"Barrick","given":"Jeffrey E."},{"family":"Marcotte","given":"Edward M."},{"family":"Wilke","given":"Claus O."}],"issued":{"date-parts":[["2015",8]]},"PMID":"26275208","PMCID":"PMC4537216"}}],"schema":"https://github.com/citation-style-language/schema/raw/master/csl-citation.json"} </w:instrText>
+        <w:instrText xml:space="preserve"> ADDIN ZOTERO_ITEM CSL_CITATION {"citationID":"pHw4Mzci","properties":{"formattedCitation":"{\\rtf \\super 11\\nosupersub{}}","plainCitation":"11"},"citationItems":[{"id":236,"uris":["http://zotero.org/users/local/FOPKHRFW/items/2MT26SD4"],"uri":["http://zotero.org/users/local/FOPKHRFW/items/2MT26SD4"],"itemData":{"id":236,"type":"article-journal","title":"Controlled Measurement and Comparative Analysis of Cellular Components in E. coli Reveals Broad Regulatory Changes in Response to Glucose Starvation","container-title":"PLoS Computational Biology","volume":"11","issue":"8","source":"PubMed Central","abstract":"How do bacteria regulate their cellular physiology in response to starvation? Here, we present a detailed characterization of Escherichia coli growth and starvation over a time-course lasting two weeks. We have measured multiple cellular components, including RNA and proteins at deep genomic coverage, as well as lipid modifications and flux through central metabolism. Our study focuses on the physiological response of E. coli in stationary phase as a result of being starved for glucose, not on the genetic adaptation of E. coli to utilize alternative nutrients. In our analysis, we have taken advantage of the temporal correlations within and among RNA and protein abundances to identify systematic trends in gene regulation. Specifically, we have developed a general computational strategy for classifying expression-profile time courses into distinct categories in an unbiased manner. We have also developed, from dynamic models of gene expression, a framework to characterize protein degradation patterns based on the observed temporal relationships between mRNA and protein abundances. By comparing and contrasting our transcriptomic and proteomic data, we have identified several broad physiological trends in the E. coli starvation response. Strikingly, mRNAs are widely down-regulated in response to glucose starvation, presumably as a strategy for reducing new protein synthesis. By contrast, protein abundances display more varied responses. The abundances of many proteins involved in energy-intensive processes mirror the corresponding mRNA profiles while proteins involved in nutrient metabolism remain abundant even though their corresponding mRNAs are down-regulated., Bacteria frequently experience starvation conditions in their natural environments. Yet how they modify their physiology in response to these conditions remains poorly understood. Here, we performed a detailed, two-week starvation experiment in E. coli. We exhaustively monitored changes in cellular components, such as RNA and protein abundances, over time. We subsequently compared and contrasted these measurements using novel computational approaches we developed specifically for analyzing gene-expression time-course data. Using these approaches, we could identify systematic trends in the E. coli starvation response. In particular, we found that cells systematically limit mRNA and protein production, degrade proteins involved in energy-intensive processes, and maintain or increase the amount of proteins involved in energy production. Thus, the bacteria assume a cellular state in which their ongoing energy use is limited while they are poised to take advantage of any nutrients that may become available.","URL":"http://www.ncbi.nlm.nih.gov/pmc/articles/PMC4537216/","DOI":"10.1371/journal.pcbi.1004400","ISSN":"1553-734X","note":"PMID: 26275208\nPMCID: PMC4537216","journalAbbreviation":"PLoS Comput Biol","author":[{"family":"Houser","given":"John R."},{"family":"Barnhart","given":"Craig"},{"family":"Boutz","given":"Daniel R."},{"family":"Carroll","given":"Sean M."},{"family":"Dasgupta","given":"Aurko"},{"family":"Michener","given":"Joshua K."},{"family":"Needham","given":"Brittany D."},{"family":"Papoulas","given":"Ophelia"},{"family":"Sridhara","given":"Viswanadham"},{"family":"Sydykova","given":"Dariya K."},{"family":"Marx","given":"Christopher J."},{"family":"Trent","given":"M. Stephen"},{"family":"Barrick","given":"Jeffrey E."},{"family":"Marcotte","given":"Edward M."},{"family":"Wilke","given":"Claus O."}],"issued":{"date-parts":[["2015",8,14]]},"accessed":{"date-parts":[["2016",9,27]]},"PMID":"26275208","PMCID":"PMC4537216"}}],"schema":"https://github.com/citation-style-language/schema/raw/master/csl-citation.json"} </w:instrText>
       </w:r>
       <w:r>
         <w:rPr>
@@ -5779,7 +5715,7 @@
         <w:rPr>
           <w:color w:val="000000" w:themeColor="text1"/>
         </w:rPr>
-        <w:instrText xml:space="preserve"> ADDIN ZOTERO_ITEM CSL_CITATION {"citationID":"tBOYLXiI","properties":{"formattedCitation":"{\\rtf \\super 11\\nosupersub{}}","plainCitation":"11"},"citationItems":[{"id":7,"uris":["http://zotero.org/users/local/FOPKHRFW/items/JTAA354X"],"uri":["http://zotero.org/users/local/FOPKHRFW/items/JTAA354X"],"itemData":{"id":7,"type":"article-journal","title":"Controlled Measurement and Comparative Analysis of Cellular Components in E. coli Reveals Broad Regulatory Changes in Response to Glucose Starvation","container-title":"PLoS computational biology","page":"e1004400","volume":"11","issue":"8","source":"PubMed","abstract":"How do bacteria regulate their cellular physiology in response to starvation? Here, we present a detailed characterization of Escherichia coli growth and starvation over a time-course lasting two weeks. We have measured multiple cellular components, including RNA and proteins at deep genomic coverage, as well as lipid modifications and flux through central metabolism. Our study focuses on the physiological response of E. coli in stationary phase as a result of being starved for glucose, not on the genetic adaptation of E. coli to utilize alternative nutrients. In our analysis, we have taken advantage of the temporal correlations within and among RNA and protein abundances to identify systematic trends in gene regulation. Specifically, we have developed a general computational strategy for classifying expression-profile time courses into distinct categories in an unbiased manner. We have also developed, from dynamic models of gene expression, a framework to characterize protein degradation patterns based on the observed temporal relationships between mRNA and protein abundances. By comparing and contrasting our transcriptomic and proteomic data, we have identified several broad physiological trends in the E. coli starvation response. Strikingly, mRNAs are widely down-regulated in response to glucose starvation, presumably as a strategy for reducing new protein synthesis. By contrast, protein abundances display more varied responses. The abundances of many proteins involved in energy-intensive processes mirror the corresponding mRNA profiles while proteins involved in nutrient metabolism remain abundant even though their corresponding mRNAs are down-regulated.","DOI":"10.1371/journal.pcbi.1004400","ISSN":"1553-7358","note":"PMID: 26275208\nPMCID: PMC4537216","journalAbbreviation":"PLoS Comput. Biol.","language":"eng","author":[{"family":"Houser","given":"John R."},{"family":"Barnhart","given":"Craig"},{"family":"Boutz","given":"Daniel R."},{"family":"Carroll","given":"Sean M."},{"family":"Dasgupta","given":"Aurko"},{"family":"Michener","given":"Joshua K."},{"family":"Needham","given":"Brittany D."},{"family":"Papoulas","given":"Ophelia"},{"family":"Sridhara","given":"Viswanadham"},{"family":"Sydykova","given":"Dariya K."},{"family":"Marx","given":"Christopher J."},{"family":"Trent","given":"M. Stephen"},{"family":"Barrick","given":"Jeffrey E."},{"family":"Marcotte","given":"Edward M."},{"family":"Wilke","given":"Claus O."}],"issued":{"date-parts":[["2015",8]]},"PMID":"26275208","PMCID":"PMC4537216"}}],"schema":"https://github.com/citation-style-language/schema/raw/master/csl-citation.json"} </w:instrText>
+        <w:instrText xml:space="preserve"> ADDIN ZOTERO_ITEM CSL_CITATION {"citationID":"tBOYLXiI","properties":{"formattedCitation":"{\\rtf \\super 11\\nosupersub{}}","plainCitation":"11"},"citationItems":[{"id":236,"uris":["http://zotero.org/users/local/FOPKHRFW/items/2MT26SD4"],"uri":["http://zotero.org/users/local/FOPKHRFW/items/2MT26SD4"],"itemData":{"id":236,"type":"article-journal","title":"Controlled Measurement and Comparative Analysis of Cellular Components in E. coli Reveals Broad Regulatory Changes in Response to Glucose Starvation","container-title":"PLoS Computational Biology","volume":"11","issue":"8","source":"PubMed Central","abstract":"How do bacteria regulate their cellular physiology in response to starvation? Here, we present a detailed characterization of Escherichia coli growth and starvation over a time-course lasting two weeks. We have measured multiple cellular components, including RNA and proteins at deep genomic coverage, as well as lipid modifications and flux through central metabolism. Our study focuses on the physiological response of E. coli in stationary phase as a result of being starved for glucose, not on the genetic adaptation of E. coli to utilize alternative nutrients. In our analysis, we have taken advantage of the temporal correlations within and among RNA and protein abundances to identify systematic trends in gene regulation. Specifically, we have developed a general computational strategy for classifying expression-profile time courses into distinct categories in an unbiased manner. We have also developed, from dynamic models of gene expression, a framework to characterize protein degradation patterns based on the observed temporal relationships between mRNA and protein abundances. By comparing and contrasting our transcriptomic and proteomic data, we have identified several broad physiological trends in the E. coli starvation response. Strikingly, mRNAs are widely down-regulated in response to glucose starvation, presumably as a strategy for reducing new protein synthesis. By contrast, protein abundances display more varied responses. The abundances of many proteins involved in energy-intensive processes mirror the corresponding mRNA profiles while proteins involved in nutrient metabolism remain abundant even though their corresponding mRNAs are down-regulated., Bacteria frequently experience starvation conditions in their natural environments. Yet how they modify their physiology in response to these conditions remains poorly understood. Here, we performed a detailed, two-week starvation experiment in E. coli. We exhaustively monitored changes in cellular components, such as RNA and protein abundances, over time. We subsequently compared and contrasted these measurements using novel computational approaches we developed specifically for analyzing gene-expression time-course data. Using these approaches, we could identify systematic trends in the E. coli starvation response. In particular, we found that cells systematically limit mRNA and protein production, degrade proteins involved in energy-intensive processes, and maintain or increase the amount of proteins involved in energy production. Thus, the bacteria assume a cellular state in which their ongoing energy use is limited while they are poised to take advantage of any nutrients that may become available.","URL":"http://www.ncbi.nlm.nih.gov/pmc/articles/PMC4537216/","DOI":"10.1371/journal.pcbi.1004400","ISSN":"1553-734X","note":"PMID: 26275208\nPMCID: PMC4537216","journalAbbreviation":"PLoS Comput Biol","author":[{"family":"Houser","given":"John R."},{"family":"Barnhart","given":"Craig"},{"family":"Boutz","given":"Daniel R."},{"family":"Carroll","given":"Sean M."},{"family":"Dasgupta","given":"Aurko"},{"family":"Michener","given":"Joshua K."},{"family":"Needham","given":"Brittany D."},{"family":"Papoulas","given":"Ophelia"},{"family":"Sridhara","given":"Viswanadham"},{"family":"Sydykova","given":"Dariya K."},{"family":"Marx","given":"Christopher J."},{"family":"Trent","given":"M. Stephen"},{"family":"Barrick","given":"Jeffrey E."},{"family":"Marcotte","given":"Edward M."},{"family":"Wilke","given":"Claus O."}],"issued":{"date-parts":[["2015",8,14]]},"accessed":{"date-parts":[["2016",9,27]]},"PMID":"26275208","PMCID":"PMC4537216"}}],"schema":"https://github.com/citation-style-language/schema/raw/master/csl-citation.json"} </w:instrText>
       </w:r>
       <w:r>
         <w:rPr>
@@ -6018,7 +5954,7 @@
         <w:rPr>
           <w:color w:val="000000" w:themeColor="text1"/>
         </w:rPr>
-        <w:instrText xml:space="preserve"> ADDIN ZOTERO_ITEM CSL_CITATION {"citationID":"e1qGvc24","properties":{"formattedCitation":"{\\rtf \\super 11\\nosupersub{}}","plainCitation":"11"},"citationItems":[{"id":7,"uris":["http://zotero.org/users/local/FOPKHRFW/items/JTAA354X"],"uri":["http://zotero.org/users/local/FOPKHRFW/items/JTAA354X"],"itemData":{"id":7,"type":"article-journal","title":"Controlled Measurement and Comparative Analysis of Cellular Components in E. coli Reveals Broad Regulatory Changes in Response to Glucose Starvation","container-title":"PLoS computational biology","page":"e1004400","volume":"11","issue":"8","source":"PubMed","abstract":"How do bacteria regulate their cellular physiology in response to starvation? Here, we present a detailed characterization of Escherichia coli growth and starvation over a time-course lasting two weeks. We have measured multiple cellular components, including RNA and proteins at deep genomic coverage, as well as lipid modifications and flux through central metabolism. Our study focuses on the physiological response of E. coli in stationary phase as a result of being starved for glucose, not on the genetic adaptation of E. coli to utilize alternative nutrients. In our analysis, we have taken advantage of the temporal correlations within and among RNA and protein abundances to identify systematic trends in gene regulation. Specifically, we have developed a general computational strategy for classifying expression-profile time courses into distinct categories in an unbiased manner. We have also developed, from dynamic models of gene expression, a framework to characterize protein degradation patterns based on the observed temporal relationships between mRNA and protein abundances. By comparing and contrasting our transcriptomic and proteomic data, we have identified several broad physiological trends in the E. coli starvation response. Strikingly, mRNAs are widely down-regulated in response to glucose starvation, presumably as a strategy for reducing new protein synthesis. By contrast, protein abundances display more varied responses. The abundances of many proteins involved in energy-intensive processes mirror the corresponding mRNA profiles while proteins involved in nutrient metabolism remain abundant even though their corresponding mRNAs are down-regulated.","DOI":"10.1371/journal.pcbi.1004400","ISSN":"1553-7358","note":"PMID: 26275208\nPMCID: PMC4537216","journalAbbreviation":"PLoS Comput. Biol.","language":"eng","author":[{"family":"Houser","given":"John R."},{"family":"Barnhart","given":"Craig"},{"family":"Boutz","given":"Daniel R."},{"family":"Carroll","given":"Sean M."},{"family":"Dasgupta","given":"Aurko"},{"family":"Michener","given":"Joshua K."},{"family":"Needham","given":"Brittany D."},{"family":"Papoulas","given":"Ophelia"},{"family":"Sridhara","given":"Viswanadham"},{"family":"Sydykova","given":"Dariya K."},{"family":"Marx","given":"Christopher J."},{"family":"Trent","given":"M. Stephen"},{"family":"Barrick","given":"Jeffrey E."},{"family":"Marcotte","given":"Edward M."},{"family":"Wilke","given":"Claus O."}],"issued":{"date-parts":[["2015",8]]},"PMID":"26275208","PMCID":"PMC4537216"}}],"schema":"https://github.com/citation-style-language/schema/raw/master/csl-citation.json"} </w:instrText>
+        <w:instrText xml:space="preserve"> ADDIN ZOTERO_ITEM CSL_CITATION {"citationID":"e1qGvc24","properties":{"formattedCitation":"{\\rtf \\super 11\\nosupersub{}}","plainCitation":"11"},"citationItems":[{"id":236,"uris":["http://zotero.org/users/local/FOPKHRFW/items/2MT26SD4"],"uri":["http://zotero.org/users/local/FOPKHRFW/items/2MT26SD4"],"itemData":{"id":236,"type":"article-journal","title":"Controlled Measurement and Comparative Analysis of Cellular Components in E. coli Reveals Broad Regulatory Changes in Response to Glucose Starvation","container-title":"PLoS Computational Biology","volume":"11","issue":"8","source":"PubMed Central","abstract":"How do bacteria regulate their cellular physiology in response to starvation? Here, we present a detailed characterization of Escherichia coli growth and starvation over a time-course lasting two weeks. We have measured multiple cellular components, including RNA and proteins at deep genomic coverage, as well as lipid modifications and flux through central metabolism. Our study focuses on the physiological response of E. coli in stationary phase as a result of being starved for glucose, not on the genetic adaptation of E. coli to utilize alternative nutrients. In our analysis, we have taken advantage of the temporal correlations within and among RNA and protein abundances to identify systematic trends in gene regulation. Specifically, we have developed a general computational strategy for classifying expression-profile time courses into distinct categories in an unbiased manner. We have also developed, from dynamic models of gene expression, a framework to characterize protein degradation patterns based on the observed temporal relationships between mRNA and protein abundances. By comparing and contrasting our transcriptomic and proteomic data, we have identified several broad physiological trends in the E. coli starvation response. Strikingly, mRNAs are widely down-regulated in response to glucose starvation, presumably as a strategy for reducing new protein synthesis. By contrast, protein abundances display more varied responses. The abundances of many proteins involved in energy-intensive processes mirror the corresponding mRNA profiles while proteins involved in nutrient metabolism remain abundant even though their corresponding mRNAs are down-regulated., Bacteria frequently experience starvation conditions in their natural environments. Yet how they modify their physiology in response to these conditions remains poorly understood. Here, we performed a detailed, two-week starvation experiment in E. coli. We exhaustively monitored changes in cellular components, such as RNA and protein abundances, over time. We subsequently compared and contrasted these measurements using novel computational approaches we developed specifically for analyzing gene-expression time-course data. Using these approaches, we could identify systematic trends in the E. coli starvation response. In particular, we found that cells systematically limit mRNA and protein production, degrade proteins involved in energy-intensive processes, and maintain or increase the amount of proteins involved in energy production. Thus, the bacteria assume a cellular state in which their ongoing energy use is limited while they are poised to take advantage of any nutrients that may become available.","URL":"http://www.ncbi.nlm.nih.gov/pmc/articles/PMC4537216/","DOI":"10.1371/journal.pcbi.1004400","ISSN":"1553-734X","note":"PMID: 26275208\nPMCID: PMC4537216","journalAbbreviation":"PLoS Comput Biol","author":[{"family":"Houser","given":"John R."},{"family":"Barnhart","given":"Craig"},{"family":"Boutz","given":"Daniel R."},{"family":"Carroll","given":"Sean M."},{"family":"Dasgupta","given":"Aurko"},{"family":"Michener","given":"Joshua K."},{"family":"Needham","given":"Brittany D."},{"family":"Papoulas","given":"Ophelia"},{"family":"Sridhara","given":"Viswanadham"},{"family":"Sydykova","given":"Dariya K."},{"family":"Marx","given":"Christopher J."},{"family":"Trent","given":"M. Stephen"},{"family":"Barrick","given":"Jeffrey E."},{"family":"Marcotte","given":"Edward M."},{"family":"Wilke","given":"Claus O."}],"issued":{"date-parts":[["2015",8,14]]},"accessed":{"date-parts":[["2016",9,27]]},"PMID":"26275208","PMCID":"PMC4537216"}}],"schema":"https://github.com/citation-style-language/schema/raw/master/csl-citation.json"} </w:instrText>
       </w:r>
       <w:r>
         <w:rPr>
@@ -6191,7 +6127,12 @@
         </w:tabs>
       </w:pPr>
       <w:r>
-        <w:t>Altering the carbon source, as well, provided predictable changes in gene expression.  For instance, providing glycerol as the sole carbon source instead of glucose increases expression of glpX, part of the glp operon, which is involved in glycerol uptake</w:t>
+        <w:t>Altering the carbon source, as well, provided pre</w:t>
+      </w:r>
+      <w:bookmarkStart w:id="1" w:name="_GoBack"/>
+      <w:bookmarkEnd w:id="1"/>
+      <w:r>
+        <w:t>dictable changes in gene expression.  For instance, providing glycerol as the sole carbon source instead of glucose increases expression of glpX, part of the glp operon, which is involved in glycerol uptake</w:t>
       </w:r>
       <w:r>
         <w:t xml:space="preserve"> </w:t>
@@ -6283,12 +6224,7 @@
         </w:tabs>
       </w:pPr>
       <w:r>
-        <w:t>High Na+ concentrations significantly reduced the expression of a large number of genes, mostly involved in the biosynthesis of amino acids, and genes that encode for ribosomal subunits.  These changes may jus</w:t>
-      </w:r>
-      <w:bookmarkStart w:id="2" w:name="_GoBack"/>
-      <w:bookmarkEnd w:id="2"/>
-      <w:r>
-        <w:t>t reflect toxicity induced by the high Na+ concentrations used in these experiments.</w:t>
+        <w:t>High Na+ concentrations significantly reduced the expression of a large number of genes, mostly involved in the biosynthesis of amino acids, and genes that encode for ribosomal subunits.  These changes may just reflect toxicity induced by the high Na+ concentrations used in these experiments.</w:t>
       </w:r>
     </w:p>
     <w:p>
@@ -6409,7 +6345,7 @@
         <w:fldChar w:fldCharType="begin"/>
       </w:r>
       <w:r>
-        <w:instrText xml:space="preserve"> ADDIN ZOTERO_ITEM CSL_CITATION {"citationID":"i2tpc5nbn","properties":{"formattedCitation":"{\\rtf \\super 11,26,27\\nosupersub{}}","plainCitation":"11,26,27"},"citationItems":[{"id":7,"uris":["http://zotero.org/users/local/FOPKHRFW/items/JTAA354X"],"uri":["http://zotero.org/users/local/FOPKHRFW/items/JTAA354X"],"itemData":{"id":7,"type":"article-journal","title":"Controlled Measurement and Comparative Analysis of Cellular Components in E. coli Reveals Broad Regulatory Changes in Response to Glucose Starvation","container-title":"PLoS computational biology","page":"e1004400","volume":"11","issue":"8","source":"PubMed","abstract":"How do bacteria regulate their cellular physiology in response to starvation? Here, we present a detailed characterization of Escherichia coli growth and starvation over a time-course lasting two weeks. We have measured multiple cellular components, including RNA and proteins at deep genomic coverage, as well as lipid modifications and flux through central metabolism. Our study focuses on the physiological response of E. coli in stationary phase as a result of being starved for glucose, not on the genetic adaptation of E. coli to utilize alternative nutrients. In our analysis, we have taken advantage of the temporal correlations within and among RNA and protein abundances to identify systematic trends in gene regulation. Specifically, we have developed a general computational strategy for classifying expression-profile time courses into distinct categories in an unbiased manner. We have also developed, from dynamic models of gene expression, a framework to characterize protein degradation patterns based on the observed temporal relationships between mRNA and protein abundances. By comparing and contrasting our transcriptomic and proteomic data, we have identified several broad physiological trends in the E. coli starvation response. Strikingly, mRNAs are widely down-regulated in response to glucose starvation, presumably as a strategy for reducing new protein synthesis. By contrast, protein abundances display more varied responses. The abundances of many proteins involved in energy-intensive processes mirror the corresponding mRNA profiles while proteins involved in nutrient metabolism remain abundant even though their corresponding mRNAs are down-regulated.","DOI":"10.1371/journal.pcbi.1004400","ISSN":"1553-7358","note":"PMID: 26275208\nPMCID: PMC4537216","journalAbbreviation":"PLoS Comput. Biol.","language":"eng","author":[{"family":"Houser","given":"John R."},{"family":"Barnhart","given":"Craig"},{"family":"Boutz","given":"Daniel R."},{"family":"Carroll","given":"Sean M."},{"family":"Dasgupta","given":"Aurko"},{"family":"Michener","given":"Joshua K."},{"family":"Needham","given":"Brittany D."},{"family":"Papoulas","given":"Ophelia"},{"family":"Sridhara","given":"Viswanadham"},{"family":"Sydykova","given":"Dariya K."},{"family":"Marx","given":"Christopher J."},{"family":"Trent","given":"M. Stephen"},{"family":"Barrick","given":"Jeffrey E."},{"family":"Marcotte","given":"Edward M."},{"family":"Wilke","given":"Claus O."}],"issued":{"date-parts":[["2015",8]]},"PMID":"26275208","PMCID":"PMC4537216"}},{"id":10,"uris":["http://zotero.org/users/2021925/items/HZTZQ3BI"],"uri":["http://zotero.org/users/2021925/items/HZTZQ3BI"],"itemData":{"id":10,"type":"article-journal","title":"13C-based metabolic flux analysis","container-title":"Nature Protocols","page":"878-892","volume":"4","issue":"6","source":"www.nature.com","abstract":"Stable isotope, and in particular 13C-based flux analysis, is the exclusive approach to experimentally quantify the integrated responses of metabolic networks. Here we describe a protocol that is based on growing microbes on 13C-labeled glucose and subsequent gas chromatography mass spectrometric detection of 13C-patterns in protein-bound amino acids. Relying on publicly available software packages, we then describe two complementary mathematical approaches to estimate either local ratios of converging fluxes or absolute fluxes through different pathways. As amino acids in cell protein are abundant and stable, this protocol requires a minimum of equipment and analytical expertise. Most other flux methods are variants of the principles presented here. A true alternative is the analytically more demanding dynamic flux analysis that relies on 13C-pattern in free intracellular metabolites. The presented protocols take 5–10 d, have been used extensively in the past decade and are exemplified here for the central metabolism of Escherichia coli.","DOI":"10.1038/nprot.2009.58","ISSN":"1754-2189","journalAbbreviation":"Nat. Protocols","language":"en","author":[{"family":"Zamboni","given":"Nicola"},{"family":"Fendt","given":"Sarah-Maria"},{"family":"Rühl","given":"Martin"},{"family":"Sauer","given":"Uwe"}],"issued":{"date-parts":[["2009",5]]}}},{"id":370,"uris":["http://zotero.org/users/2021925/items/GNKMU62D"],"uri":["http://zotero.org/users/2021925/items/GNKMU62D"],"itemData":{"id":370,"type":"article-journal","title":"FiatFlux--a software for metabolic flux analysis from 13C-glucose experiments","container-title":"BMC bioinformatics","page":"209","volume":"6","source":"NCBI PubMed","abstract":"BACKGROUND: Quantitative knowledge of intracellular fluxes is important for a comprehensive characterization of metabolic networks and their functional operation. In contrast to direct assessment of metabolite concentrations, in vivo metabolite fluxes must be inferred indirectly from measurable quantities in 13C experiments. The required experience, the complicated network models, large and heterogeneous data sets, and the time-consuming set-up of highly controlled experimental conditions largely restricted metabolic flux analysis to few expert groups. A conceptual simplification of flux analysis is the analytical determination of metabolic flux ratios exclusively from MS data, which can then be used in a second step to estimate absolute in vivo fluxes.\nRESULTS: Here we describe the user-friendly software package FiatFlux that supports flux analysis for non-expert users. In the first module, ratios of converging fluxes are automatically calculated from GC-MS-detected 13C-pattern in protein-bound amino acids. Predefined fragmentation patterns are automatically identified and appropriate statistical data treatment is based on the comparison of redundant information in the MS spectra. In the second module, absolute intracellular fluxes may be calculated by a 13C-constrained flux balancing procedure that combines experimentally determined fluxes in and out of the cell and the above flux ratios. The software is preconfigured to derive flux ratios and absolute in vivo fluxes from [1-13C] and [U-13C]glucose experiments and GC-MS analysis of amino acids for a variety of microorganisms.\nCONCLUSION: FiatFlux is an intuitive tool for quantitative investigations of intracellular metabolism by users that are not familiar with numerical methods or isotopic tracer experiments. The aim of this open source software is to enable non-specialists to adapt the software to their specific scientific interests, including other 13C-substrates, labeling mixtures, and organisms.","DOI":"10.1186/1471-2105-6-209","ISSN":"1471-2105","note":"PMID: 16122385 \nPMCID: PMC1199586","journalAbbreviation":"BMC Bioinformatics","language":"eng","author":[{"family":"Zamboni","given":"Nicola"},{"family":"Fischer","given":"Eliane"},{"family":"Sauer","given":"Uwe"}],"issued":{"date-parts":[["2005"]]},"PMID":"16122385","PMCID":"PMC1199586"}}],"schema":"https://github.com/citation-style-language/schema/raw/master/csl-citation.json"} </w:instrText>
+        <w:instrText xml:space="preserve"> ADDIN ZOTERO_ITEM CSL_CITATION {"citationID":"i2tpc5nbn","properties":{"formattedCitation":"{\\rtf \\super 11,26,27\\nosupersub{}}","plainCitation":"11,26,27"},"citationItems":[{"id":236,"uris":["http://zotero.org/users/local/FOPKHRFW/items/2MT26SD4"],"uri":["http://zotero.org/users/local/FOPKHRFW/items/2MT26SD4"],"itemData":{"id":236,"type":"article-journal","title":"Controlled Measurement and Comparative Analysis of Cellular Components in E. coli Reveals Broad Regulatory Changes in Response to Glucose Starvation","container-title":"PLoS Computational Biology","volume":"11","issue":"8","source":"PubMed Central","abstract":"How do bacteria regulate their cellular physiology in response to starvation? Here, we present a detailed characterization of Escherichia coli growth and starvation over a time-course lasting two weeks. We have measured multiple cellular components, including RNA and proteins at deep genomic coverage, as well as lipid modifications and flux through central metabolism. Our study focuses on the physiological response of E. coli in stationary phase as a result of being starved for glucose, not on the genetic adaptation of E. coli to utilize alternative nutrients. In our analysis, we have taken advantage of the temporal correlations within and among RNA and protein abundances to identify systematic trends in gene regulation. Specifically, we have developed a general computational strategy for classifying expression-profile time courses into distinct categories in an unbiased manner. We have also developed, from dynamic models of gene expression, a framework to characterize protein degradation patterns based on the observed temporal relationships between mRNA and protein abundances. By comparing and contrasting our transcriptomic and proteomic data, we have identified several broad physiological trends in the E. coli starvation response. Strikingly, mRNAs are widely down-regulated in response to glucose starvation, presumably as a strategy for reducing new protein synthesis. By contrast, protein abundances display more varied responses. The abundances of many proteins involved in energy-intensive processes mirror the corresponding mRNA profiles while proteins involved in nutrient metabolism remain abundant even though their corresponding mRNAs are down-regulated., Bacteria frequently experience starvation conditions in their natural environments. Yet how they modify their physiology in response to these conditions remains poorly understood. Here, we performed a detailed, two-week starvation experiment in E. coli. We exhaustively monitored changes in cellular components, such as RNA and protein abundances, over time. We subsequently compared and contrasted these measurements using novel computational approaches we developed specifically for analyzing gene-expression time-course data. Using these approaches, we could identify systematic trends in the E. coli starvation response. In particular, we found that cells systematically limit mRNA and protein production, degrade proteins involved in energy-intensive processes, and maintain or increase the amount of proteins involved in energy production. Thus, the bacteria assume a cellular state in which their ongoing energy use is limited while they are poised to take advantage of any nutrients that may become available.","URL":"http://www.ncbi.nlm.nih.gov/pmc/articles/PMC4537216/","DOI":"10.1371/journal.pcbi.1004400","ISSN":"1553-734X","note":"PMID: 26275208\nPMCID: PMC4537216","journalAbbreviation":"PLoS Comput Biol","author":[{"family":"Houser","given":"John R."},{"family":"Barnhart","given":"Craig"},{"family":"Boutz","given":"Daniel R."},{"family":"Carroll","given":"Sean M."},{"family":"Dasgupta","given":"Aurko"},{"family":"Michener","given":"Joshua K."},{"family":"Needham","given":"Brittany D."},{"family":"Papoulas","given":"Ophelia"},{"family":"Sridhara","given":"Viswanadham"},{"family":"Sydykova","given":"Dariya K."},{"family":"Marx","given":"Christopher J."},{"family":"Trent","given":"M. Stephen"},{"family":"Barrick","given":"Jeffrey E."},{"family":"Marcotte","given":"Edward M."},{"family":"Wilke","given":"Claus O."}],"issued":{"date-parts":[["2015",8,14]]},"accessed":{"date-parts":[["2016",9,27]]},"PMID":"26275208","PMCID":"PMC4537216"}},{"id":10,"uris":["http://zotero.org/users/2021925/items/HZTZQ3BI"],"uri":["http://zotero.org/users/2021925/items/HZTZQ3BI"],"itemData":{"id":10,"type":"article-journal","title":"13C-based metabolic flux analysis","container-title":"Nature Protocols","page":"878-892","volume":"4","issue":"6","source":"www.nature.com","abstract":"Stable isotope, and in particular 13C-based flux analysis, is the exclusive approach to experimentally quantify the integrated responses of metabolic networks. Here we describe a protocol that is based on growing microbes on 13C-labeled glucose and subsequent gas chromatography mass spectrometric detection of 13C-patterns in protein-bound amino acids. Relying on publicly available software packages, we then describe two complementary mathematical approaches to estimate either local ratios of converging fluxes or absolute fluxes through different pathways. As amino acids in cell protein are abundant and stable, this protocol requires a minimum of equipment and analytical expertise. Most other flux methods are variants of the principles presented here. A true alternative is the analytically more demanding dynamic flux analysis that relies on 13C-pattern in free intracellular metabolites. The presented protocols take 5–10 d, have been used extensively in the past decade and are exemplified here for the central metabolism of Escherichia coli.","DOI":"10.1038/nprot.2009.58","ISSN":"1754-2189","journalAbbreviation":"Nat. Protocols","language":"en","author":[{"family":"Zamboni","given":"Nicola"},{"family":"Fendt","given":"Sarah-Maria"},{"family":"Rühl","given":"Martin"},{"family":"Sauer","given":"Uwe"}],"issued":{"date-parts":[["2009",5]]}}},{"id":370,"uris":["http://zotero.org/users/2021925/items/GNKMU62D"],"uri":["http://zotero.org/users/2021925/items/GNKMU62D"],"itemData":{"id":370,"type":"article-journal","title":"FiatFlux--a software for metabolic flux analysis from 13C-glucose experiments","container-title":"BMC bioinformatics","page":"209","volume":"6","source":"NCBI PubMed","abstract":"BACKGROUND: Quantitative knowledge of intracellular fluxes is important for a comprehensive characterization of metabolic networks and their functional operation. In contrast to direct assessment of metabolite concentrations, in vivo metabolite fluxes must be inferred indirectly from measurable quantities in 13C experiments. The required experience, the complicated network models, large and heterogeneous data sets, and the time-consuming set-up of highly controlled experimental conditions largely restricted metabolic flux analysis to few expert groups. A conceptual simplification of flux analysis is the analytical determination of metabolic flux ratios exclusively from MS data, which can then be used in a second step to estimate absolute in vivo fluxes.\nRESULTS: Here we describe the user-friendly software package FiatFlux that supports flux analysis for non-expert users. In the first module, ratios of converging fluxes are automatically calculated from GC-MS-detected 13C-pattern in protein-bound amino acids. Predefined fragmentation patterns are automatically identified and appropriate statistical data treatment is based on the comparison of redundant information in the MS spectra. In the second module, absolute intracellular fluxes may be calculated by a 13C-constrained flux balancing procedure that combines experimentally determined fluxes in and out of the cell and the above flux ratios. The software is preconfigured to derive flux ratios and absolute in vivo fluxes from [1-13C] and [U-13C]glucose experiments and GC-MS analysis of amino acids for a variety of microorganisms.\nCONCLUSION: FiatFlux is an intuitive tool for quantitative investigations of intracellular metabolism by users that are not familiar with numerical methods or isotopic tracer experiments. The aim of this open source software is to enable non-specialists to adapt the software to their specific scientific interests, including other 13C-substrates, labeling mixtures, and organisms.","DOI":"10.1186/1471-2105-6-209","ISSN":"1471-2105","note":"PMID: 16122385 \nPMCID: PMC1199586","journalAbbreviation":"BMC Bioinformatics","language":"eng","author":[{"family":"Zamboni","given":"Nicola"},{"family":"Fischer","given":"Eliane"},{"family":"Sauer","given":"Uwe"}],"issued":{"date-parts":[["2005"]]},"PMID":"16122385","PMCID":"PMC1199586"}}],"schema":"https://github.com/citation-style-language/schema/raw/master/csl-citation.json"} </w:instrText>
       </w:r>
       <w:r>
         <w:fldChar w:fldCharType="separate"/>
@@ -6511,7 +6447,6 @@
       <w:r>
         <w:t xml:space="preserve">50% slower growth at 400 mM. Although the relative flux at several key splits in metabolism was unchanged across this range, several others changed significantly. </w:t>
       </w:r>
-      <w:commentRangeStart w:id="3"/>
       <w:r>
         <w:t>The proportion of oxaloacetate generated from ph</w:t>
       </w:r>
@@ -6519,17 +6454,13 @@
         <w:t>ospoenolpyruvate</w:t>
       </w:r>
       <w:r>
-        <w:t xml:space="preserve"> and pentose-5-phosphate from glucose-6-phosphate both decreased (and thus pentose-5-phosphate from glyceraldehyde-3-phosphate decreased) when growth was slow at either high or low concentrations.</w:t>
-      </w:r>
-      <w:commentRangeEnd w:id="3"/>
-      <w:r>
-        <w:rPr>
-          <w:rStyle w:val="CommentReference"/>
-        </w:rPr>
-        <w:commentReference w:id="3"/>
-      </w:r>
-      <w:r>
-        <w:t xml:space="preserve"> As these changes were not observed during NaCl stress that led to similar growth defects, they do not simply arise as an indirect consequence of slowed growth and we speculate that they may be specific to MgCl</w:t>
+        <w:t xml:space="preserve"> and pentose-5-phosphate from glucose-6-phosphate both decreased (and thus pentose-5-phosphate from glyceraldehyde-3-phosphate decreased) at either the high concentration of 400 mM, or the concentrations of 8 mM and lower.</w:t>
+      </w:r>
+      <w:r>
+        <w:t xml:space="preserve"> </w:t>
+      </w:r>
+      <w:r>
+        <w:t>As these changes were not observed during NaCl stress that led to similar growth defects, they do not simply arise as an indirect consequence of slowed growth and we speculate that they may be specific to MgCl</w:t>
       </w:r>
       <w:r>
         <w:rPr>
@@ -6669,7 +6600,7 @@
         <w:fldChar w:fldCharType="begin"/>
       </w:r>
       <w:r>
-        <w:instrText xml:space="preserve"> ADDIN ZOTERO_ITEM CSL_CITATION {"citationID":"MrfDu9mJ","properties":{"formattedCitation":"{\\rtf \\super 11\\nosupersub{}}","plainCitation":"11"},"citationItems":[{"id":7,"uris":["http://zotero.org/users/local/FOPKHRFW/items/JTAA354X"],"uri":["http://zotero.org/users/local/FOPKHRFW/items/JTAA354X"],"itemData":{"id":7,"type":"article-journal","title":"Controlled Measurement and Comparative Analysis of Cellular Components in E. coli Reveals Broad Regulatory Changes in Response to Glucose Starvation","container-title":"PLoS computational biology","page":"e1004400","volume":"11","issue":"8","source":"PubMed","abstract":"How do bacteria regulate their cellular physiology in response to starvation? Here, we present a detailed characterization of Escherichia coli growth and starvation over a time-course lasting two weeks. We have measured multiple cellular components, including RNA and proteins at deep genomic coverage, as well as lipid modifications and flux through central metabolism. Our study focuses on the physiological response of E. coli in stationary phase as a result of being starved for glucose, not on the genetic adaptation of E. coli to utilize alternative nutrients. In our analysis, we have taken advantage of the temporal correlations within and among RNA and protein abundances to identify systematic trends in gene regulation. Specifically, we have developed a general computational strategy for classifying expression-profile time courses into distinct categories in an unbiased manner. We have also developed, from dynamic models of gene expression, a framework to characterize protein degradation patterns based on the observed temporal relationships between mRNA and protein abundances. By comparing and contrasting our transcriptomic and proteomic data, we have identified several broad physiological trends in the E. coli starvation response. Strikingly, mRNAs are widely down-regulated in response to glucose starvation, presumably as a strategy for reducing new protein synthesis. By contrast, protein abundances display more varied responses. The abundances of many proteins involved in energy-intensive processes mirror the corresponding mRNA profiles while proteins involved in nutrient metabolism remain abundant even though their corresponding mRNAs are down-regulated.","DOI":"10.1371/journal.pcbi.1004400","ISSN":"1553-7358","note":"PMID: 26275208\nPMCID: PMC4537216","journalAbbreviation":"PLoS Comput. Biol.","language":"eng","author":[{"family":"Houser","given":"John R."},{"family":"Barnhart","given":"Craig"},{"family":"Boutz","given":"Daniel R."},{"family":"Carroll","given":"Sean M."},{"family":"Dasgupta","given":"Aurko"},{"family":"Michener","given":"Joshua K."},{"family":"Needham","given":"Brittany D."},{"family":"Papoulas","given":"Ophelia"},{"family":"Sridhara","given":"Viswanadham"},{"family":"Sydykova","given":"Dariya K."},{"family":"Marx","given":"Christopher J."},{"family":"Trent","given":"M. Stephen"},{"family":"Barrick","given":"Jeffrey E."},{"family":"Marcotte","given":"Edward M."},{"family":"Wilke","given":"Claus O."}],"issued":{"date-parts":[["2015",8]]},"PMID":"26275208","PMCID":"PMC4537216"}}],"schema":"https://github.com/citation-style-language/schema/raw/master/csl-citation.json"} </w:instrText>
+        <w:instrText xml:space="preserve"> ADDIN ZOTERO_ITEM CSL_CITATION {"citationID":"MrfDu9mJ","properties":{"formattedCitation":"{\\rtf \\super 11\\nosupersub{}}","plainCitation":"11"},"citationItems":[{"id":236,"uris":["http://zotero.org/users/local/FOPKHRFW/items/2MT26SD4"],"uri":["http://zotero.org/users/local/FOPKHRFW/items/2MT26SD4"],"itemData":{"id":236,"type":"article-journal","title":"Controlled Measurement and Comparative Analysis of Cellular Components in E. coli Reveals Broad Regulatory Changes in Response to Glucose Starvation","container-title":"PLoS Computational Biology","volume":"11","issue":"8","source":"PubMed Central","abstract":"How do bacteria regulate their cellular physiology in response to starvation? Here, we present a detailed characterization of Escherichia coli growth and starvation over a time-course lasting two weeks. We have measured multiple cellular components, including RNA and proteins at deep genomic coverage, as well as lipid modifications and flux through central metabolism. Our study focuses on the physiological response of E. coli in stationary phase as a result of being starved for glucose, not on the genetic adaptation of E. coli to utilize alternative nutrients. In our analysis, we have taken advantage of the temporal correlations within and among RNA and protein abundances to identify systematic trends in gene regulation. Specifically, we have developed a general computational strategy for classifying expression-profile time courses into distinct categories in an unbiased manner. We have also developed, from dynamic models of gene expression, a framework to characterize protein degradation patterns based on the observed temporal relationships between mRNA and protein abundances. By comparing and contrasting our transcriptomic and proteomic data, we have identified several broad physiological trends in the E. coli starvation response. Strikingly, mRNAs are widely down-regulated in response to glucose starvation, presumably as a strategy for reducing new protein synthesis. By contrast, protein abundances display more varied responses. The abundances of many proteins involved in energy-intensive processes mirror the corresponding mRNA profiles while proteins involved in nutrient metabolism remain abundant even though their corresponding mRNAs are down-regulated., Bacteria frequently experience starvation conditions in their natural environments. Yet how they modify their physiology in response to these conditions remains poorly understood. Here, we performed a detailed, two-week starvation experiment in E. coli. We exhaustively monitored changes in cellular components, such as RNA and protein abundances, over time. We subsequently compared and contrasted these measurements using novel computational approaches we developed specifically for analyzing gene-expression time-course data. Using these approaches, we could identify systematic trends in the E. coli starvation response. In particular, we found that cells systematically limit mRNA and protein production, degrade proteins involved in energy-intensive processes, and maintain or increase the amount of proteins involved in energy production. Thus, the bacteria assume a cellular state in which their ongoing energy use is limited while they are poised to take advantage of any nutrients that may become available.","URL":"http://www.ncbi.nlm.nih.gov/pmc/articles/PMC4537216/","DOI":"10.1371/journal.pcbi.1004400","ISSN":"1553-734X","note":"PMID: 26275208\nPMCID: PMC4537216","journalAbbreviation":"PLoS Comput Biol","author":[{"family":"Houser","given":"John R."},{"family":"Barnhart","given":"Craig"},{"family":"Boutz","given":"Daniel R."},{"family":"Carroll","given":"Sean M."},{"family":"Dasgupta","given":"Aurko"},{"family":"Michener","given":"Joshua K."},{"family":"Needham","given":"Brittany D."},{"family":"Papoulas","given":"Ophelia"},{"family":"Sridhara","given":"Viswanadham"},{"family":"Sydykova","given":"Dariya K."},{"family":"Marx","given":"Christopher J."},{"family":"Trent","given":"M. Stephen"},{"family":"Barrick","given":"Jeffrey E."},{"family":"Marcotte","given":"Edward M."},{"family":"Wilke","given":"Claus O."}],"issued":{"date-parts":[["2015",8,14]]},"accessed":{"date-parts":[["2016",9,27]]},"PMID":"26275208","PMCID":"PMC4537216"}}],"schema":"https://github.com/citation-style-language/schema/raw/master/csl-citation.json"} </w:instrText>
       </w:r>
       <w:r>
         <w:fldChar w:fldCharType="separate"/>
@@ -6766,7 +6697,7 @@
         <w:fldChar w:fldCharType="begin"/>
       </w:r>
       <w:r>
-        <w:instrText xml:space="preserve"> ADDIN ZOTERO_ITEM CSL_CITATION {"citationID":"cBSU2JIX","properties":{"formattedCitation":"{\\rtf \\super 11\\nosupersub{}}","plainCitation":"11"},"citationItems":[{"id":7,"uris":["http://zotero.org/users/local/FOPKHRFW/items/JTAA354X"],"uri":["http://zotero.org/users/local/FOPKHRFW/items/JTAA354X"],"itemData":{"id":7,"type":"article-journal","title":"Controlled Measurement and Comparative Analysis of Cellular Components in E. coli Reveals Broad Regulatory Changes in Response to Glucose Starvation","container-title":"PLoS computational biology","page":"e1004400","volume":"11","issue":"8","source":"PubMed","abstract":"How do bacteria regulate their cellular physiology in response to starvation? Here, we present a detailed characterization of Escherichia coli growth and starvation over a time-course lasting two weeks. We have measured multiple cellular components, including RNA and proteins at deep genomic coverage, as well as lipid modifications and flux through central metabolism. Our study focuses on the physiological response of E. coli in stationary phase as a result of being starved for glucose, not on the genetic adaptation of E. coli to utilize alternative nutrients. In our analysis, we have taken advantage of the temporal correlations within and among RNA and protein abundances to identify systematic trends in gene regulation. Specifically, we have developed a general computational strategy for classifying expression-profile time courses into distinct categories in an unbiased manner. We have also developed, from dynamic models of gene expression, a framework to characterize protein degradation patterns based on the observed temporal relationships between mRNA and protein abundances. By comparing and contrasting our transcriptomic and proteomic data, we have identified several broad physiological trends in the E. coli starvation response. Strikingly, mRNAs are widely down-regulated in response to glucose starvation, presumably as a strategy for reducing new protein synthesis. By contrast, protein abundances display more varied responses. The abundances of many proteins involved in energy-intensive processes mirror the corresponding mRNA profiles while proteins involved in nutrient metabolism remain abundant even though their corresponding mRNAs are down-regulated.","DOI":"10.1371/journal.pcbi.1004400","ISSN":"1553-7358","note":"PMID: 26275208\nPMCID: PMC4537216","journalAbbreviation":"PLoS Comput. Biol.","language":"eng","author":[{"family":"Houser","given":"John R."},{"family":"Barnhart","given":"Craig"},{"family":"Boutz","given":"Daniel R."},{"family":"Carroll","given":"Sean M."},{"family":"Dasgupta","given":"Aurko"},{"family":"Michener","given":"Joshua K."},{"family":"Needham","given":"Brittany D."},{"family":"Papoulas","given":"Ophelia"},{"family":"Sridhara","given":"Viswanadham"},{"family":"Sydykova","given":"Dariya K."},{"family":"Marx","given":"Christopher J."},{"family":"Trent","given":"M. Stephen"},{"family":"Barrick","given":"Jeffrey E."},{"family":"Marcotte","given":"Edward M."},{"family":"Wilke","given":"Claus O."}],"issued":{"date-parts":[["2015",8]]},"PMID":"26275208","PMCID":"PMC4537216"}}],"schema":"https://github.com/citation-style-language/schema/raw/master/csl-citation.json"} </w:instrText>
+        <w:instrText xml:space="preserve"> ADDIN ZOTERO_ITEM CSL_CITATION {"citationID":"cBSU2JIX","properties":{"formattedCitation":"{\\rtf \\super 11\\nosupersub{}}","plainCitation":"11"},"citationItems":[{"id":236,"uris":["http://zotero.org/users/local/FOPKHRFW/items/2MT26SD4"],"uri":["http://zotero.org/users/local/FOPKHRFW/items/2MT26SD4"],"itemData":{"id":236,"type":"article-journal","title":"Controlled Measurement and Comparative Analysis of Cellular Components in E. coli Reveals Broad Regulatory Changes in Response to Glucose Starvation","container-title":"PLoS Computational Biology","volume":"11","issue":"8","source":"PubMed Central","abstract":"How do bacteria regulate their cellular physiology in response to starvation? Here, we present a detailed characterization of Escherichia coli growth and starvation over a time-course lasting two weeks. We have measured multiple cellular components, including RNA and proteins at deep genomic coverage, as well as lipid modifications and flux through central metabolism. Our study focuses on the physiological response of E. coli in stationary phase as a result of being starved for glucose, not on the genetic adaptation of E. coli to utilize alternative nutrients. In our analysis, we have taken advantage of the temporal correlations within and among RNA and protein abundances to identify systematic trends in gene regulation. Specifically, we have developed a general computational strategy for classifying expression-profile time courses into distinct categories in an unbiased manner. We have also developed, from dynamic models of gene expression, a framework to characterize protein degradation patterns based on the observed temporal relationships between mRNA and protein abundances. By comparing and contrasting our transcriptomic and proteomic data, we have identified several broad physiological trends in the E. coli starvation response. Strikingly, mRNAs are widely down-regulated in response to glucose starvation, presumably as a strategy for reducing new protein synthesis. By contrast, protein abundances display more varied responses. The abundances of many proteins involved in energy-intensive processes mirror the corresponding mRNA profiles while proteins involved in nutrient metabolism remain abundant even though their corresponding mRNAs are down-regulated., Bacteria frequently experience starvation conditions in their natural environments. Yet how they modify their physiology in response to these conditions remains poorly understood. Here, we performed a detailed, two-week starvation experiment in E. coli. We exhaustively monitored changes in cellular components, such as RNA and protein abundances, over time. We subsequently compared and contrasted these measurements using novel computational approaches we developed specifically for analyzing gene-expression time-course data. Using these approaches, we could identify systematic trends in the E. coli starvation response. In particular, we found that cells systematically limit mRNA and protein production, degrade proteins involved in energy-intensive processes, and maintain or increase the amount of proteins involved in energy production. Thus, the bacteria assume a cellular state in which their ongoing energy use is limited while they are poised to take advantage of any nutrients that may become available.","URL":"http://www.ncbi.nlm.nih.gov/pmc/articles/PMC4537216/","DOI":"10.1371/journal.pcbi.1004400","ISSN":"1553-734X","note":"PMID: 26275208\nPMCID: PMC4537216","journalAbbreviation":"PLoS Comput Biol","author":[{"family":"Houser","given":"John R."},{"family":"Barnhart","given":"Craig"},{"family":"Boutz","given":"Daniel R."},{"family":"Carroll","given":"Sean M."},{"family":"Dasgupta","given":"Aurko"},{"family":"Michener","given":"Joshua K."},{"family":"Needham","given":"Brittany D."},{"family":"Papoulas","given":"Ophelia"},{"family":"Sridhara","given":"Viswanadham"},{"family":"Sydykova","given":"Dariya K."},{"family":"Marx","given":"Christopher J."},{"family":"Trent","given":"M. Stephen"},{"family":"Barrick","given":"Jeffrey E."},{"family":"Marcotte","given":"Edward M."},{"family":"Wilke","given":"Claus O."}],"issued":{"date-parts":[["2015",8,14]]},"accessed":{"date-parts":[["2016",9,27]]},"PMID":"26275208","PMCID":"PMC4537216"}}],"schema":"https://github.com/citation-style-language/schema/raw/master/csl-citation.json"} </w:instrText>
       </w:r>
       <w:r>
         <w:fldChar w:fldCharType="separate"/>
@@ -6787,16 +6718,16 @@
     </w:p>
     <w:p/>
     <w:p>
-      <w:commentRangeStart w:id="4"/>
+      <w:commentRangeStart w:id="2"/>
       <w:r>
         <w:t>Doubling times were measured …</w:t>
       </w:r>
-      <w:commentRangeEnd w:id="4"/>
+      <w:commentRangeEnd w:id="2"/>
       <w:r>
         <w:rPr>
           <w:rStyle w:val="CommentReference"/>
         </w:rPr>
-        <w:commentReference w:id="4"/>
+        <w:commentReference w:id="2"/>
       </w:r>
     </w:p>
     <w:p/>
@@ -7159,7 +7090,7 @@
         <w:fldChar w:fldCharType="begin"/>
       </w:r>
       <w:r>
-        <w:instrText xml:space="preserve"> ADDIN ZOTERO_ITEM CSL_CITATION {"citationID":"GerBkcZh","properties":{"formattedCitation":"{\\rtf \\super 11\\nosupersub{}}","plainCitation":"11"},"citationItems":[{"id":7,"uris":["http://zotero.org/users/local/FOPKHRFW/items/JTAA354X"],"uri":["http://zotero.org/users/local/FOPKHRFW/items/JTAA354X"],"itemData":{"id":7,"type":"article-journal","title":"Controlled Measurement and Comparative Analysis of Cellular Components in E. coli Reveals Broad Regulatory Changes in Response to Glucose Starvation","container-title":"PLoS computational biology","page":"e1004400","volume":"11","issue":"8","source":"PubMed","abstract":"How do bacteria regulate their cellular physiology in response to starvation? Here, we present a detailed characterization of Escherichia coli growth and starvation over a time-course lasting two weeks. We have measured multiple cellular components, including RNA and proteins at deep genomic coverage, as well as lipid modifications and flux through central metabolism. Our study focuses on the physiological response of E. coli in stationary phase as a result of being starved for glucose, not on the genetic adaptation of E. coli to utilize alternative nutrients. In our analysis, we have taken advantage of the temporal correlations within and among RNA and protein abundances to identify systematic trends in gene regulation. Specifically, we have developed a general computational strategy for classifying expression-profile time courses into distinct categories in an unbiased manner. We have also developed, from dynamic models of gene expression, a framework to characterize protein degradation patterns based on the observed temporal relationships between mRNA and protein abundances. By comparing and contrasting our transcriptomic and proteomic data, we have identified several broad physiological trends in the E. coli starvation response. Strikingly, mRNAs are widely down-regulated in response to glucose starvation, presumably as a strategy for reducing new protein synthesis. By contrast, protein abundances display more varied responses. The abundances of many proteins involved in energy-intensive processes mirror the corresponding mRNA profiles while proteins involved in nutrient metabolism remain abundant even though their corresponding mRNAs are down-regulated.","DOI":"10.1371/journal.pcbi.1004400","ISSN":"1553-7358","note":"PMID: 26275208\nPMCID: PMC4537216","journalAbbreviation":"PLoS Comput. Biol.","language":"eng","author":[{"family":"Houser","given":"John R."},{"family":"Barnhart","given":"Craig"},{"family":"Boutz","given":"Daniel R."},{"family":"Carroll","given":"Sean M."},{"family":"Dasgupta","given":"Aurko"},{"family":"Michener","given":"Joshua K."},{"family":"Needham","given":"Brittany D."},{"family":"Papoulas","given":"Ophelia"},{"family":"Sridhara","given":"Viswanadham"},{"family":"Sydykova","given":"Dariya K."},{"family":"Marx","given":"Christopher J."},{"family":"Trent","given":"M. Stephen"},{"family":"Barrick","given":"Jeffrey E."},{"family":"Marcotte","given":"Edward M."},{"family":"Wilke","given":"Claus O."}],"issued":{"date-parts":[["2015",8]]},"PMID":"26275208","PMCID":"PMC4537216"}}],"schema":"https://github.com/citation-style-language/schema/raw/master/csl-citation.json"} </w:instrText>
+        <w:instrText xml:space="preserve"> ADDIN ZOTERO_ITEM CSL_CITATION {"citationID":"GerBkcZh","properties":{"formattedCitation":"{\\rtf \\super 11\\nosupersub{}}","plainCitation":"11"},"citationItems":[{"id":236,"uris":["http://zotero.org/users/local/FOPKHRFW/items/2MT26SD4"],"uri":["http://zotero.org/users/local/FOPKHRFW/items/2MT26SD4"],"itemData":{"id":236,"type":"article-journal","title":"Controlled Measurement and Comparative Analysis of Cellular Components in E. coli Reveals Broad Regulatory Changes in Response to Glucose Starvation","container-title":"PLoS Computational Biology","volume":"11","issue":"8","source":"PubMed Central","abstract":"How do bacteria regulate their cellular physiology in response to starvation? Here, we present a detailed characterization of Escherichia coli growth and starvation over a time-course lasting two weeks. We have measured multiple cellular components, including RNA and proteins at deep genomic coverage, as well as lipid modifications and flux through central metabolism. Our study focuses on the physiological response of E. coli in stationary phase as a result of being starved for glucose, not on the genetic adaptation of E. coli to utilize alternative nutrients. In our analysis, we have taken advantage of the temporal correlations within and among RNA and protein abundances to identify systematic trends in gene regulation. Specifically, we have developed a general computational strategy for classifying expression-profile time courses into distinct categories in an unbiased manner. We have also developed, from dynamic models of gene expression, a framework to characterize protein degradation patterns based on the observed temporal relationships between mRNA and protein abundances. By comparing and contrasting our transcriptomic and proteomic data, we have identified several broad physiological trends in the E. coli starvation response. Strikingly, mRNAs are widely down-regulated in response to glucose starvation, presumably as a strategy for reducing new protein synthesis. By contrast, protein abundances display more varied responses. The abundances of many proteins involved in energy-intensive processes mirror the corresponding mRNA profiles while proteins involved in nutrient metabolism remain abundant even though their corresponding mRNAs are down-regulated., Bacteria frequently experience starvation conditions in their natural environments. Yet how they modify their physiology in response to these conditions remains poorly understood. Here, we performed a detailed, two-week starvation experiment in E. coli. We exhaustively monitored changes in cellular components, such as RNA and protein abundances, over time. We subsequently compared and contrasted these measurements using novel computational approaches we developed specifically for analyzing gene-expression time-course data. Using these approaches, we could identify systematic trends in the E. coli starvation response. In particular, we found that cells systematically limit mRNA and protein production, degrade proteins involved in energy-intensive processes, and maintain or increase the amount of proteins involved in energy production. Thus, the bacteria assume a cellular state in which their ongoing energy use is limited while they are poised to take advantage of any nutrients that may become available.","URL":"http://www.ncbi.nlm.nih.gov/pmc/articles/PMC4537216/","DOI":"10.1371/journal.pcbi.1004400","ISSN":"1553-734X","note":"PMID: 26275208\nPMCID: PMC4537216","journalAbbreviation":"PLoS Comput Biol","author":[{"family":"Houser","given":"John R."},{"family":"Barnhart","given":"Craig"},{"family":"Boutz","given":"Daniel R."},{"family":"Carroll","given":"Sean M."},{"family":"Dasgupta","given":"Aurko"},{"family":"Michener","given":"Joshua K."},{"family":"Needham","given":"Brittany D."},{"family":"Papoulas","given":"Ophelia"},{"family":"Sridhara","given":"Viswanadham"},{"family":"Sydykova","given":"Dariya K."},{"family":"Marx","given":"Christopher J."},{"family":"Trent","given":"M. Stephen"},{"family":"Barrick","given":"Jeffrey E."},{"family":"Marcotte","given":"Edward M."},{"family":"Wilke","given":"Claus O."}],"issued":{"date-parts":[["2015",8,14]]},"accessed":{"date-parts":[["2016",9,27]]},"PMID":"26275208","PMCID":"PMC4537216"}}],"schema":"https://github.com/citation-style-language/schema/raw/master/csl-citation.json"} </w:instrText>
       </w:r>
       <w:r>
         <w:fldChar w:fldCharType="separate"/>
@@ -7465,11 +7396,11 @@
       <w:pPr>
         <w:pStyle w:val="Heading2"/>
       </w:pPr>
-      <w:commentRangeStart w:id="5"/>
+      <w:commentRangeStart w:id="3"/>
       <w:r>
         <w:t>References</w:t>
       </w:r>
-      <w:commentRangeEnd w:id="5"/>
+      <w:commentRangeEnd w:id="3"/>
       <w:r>
         <w:rPr>
           <w:rStyle w:val="CommentReference"/>
@@ -7478,7 +7409,7 @@
           <w:bCs w:val="0"/>
           <w:color w:val="auto"/>
         </w:rPr>
-        <w:commentReference w:id="5"/>
+        <w:commentReference w:id="3"/>
       </w:r>
     </w:p>
     <w:p>
@@ -8082,7 +8013,7 @@
         <w:rPr>
           <w:rFonts w:ascii="Calibri"/>
         </w:rPr>
-        <w:t xml:space="preserve"> e1004400 (2015).</w:t>
+        <w:t xml:space="preserve"> (2015).</w:t>
       </w:r>
     </w:p>
     <w:p>
@@ -8985,7 +8916,7 @@
 
 <file path=word/comments.xml><?xml version="1.0" encoding="utf-8"?>
 <w:comments xmlns:wpc="http://schemas.microsoft.com/office/word/2010/wordprocessingCanvas" xmlns:mo="http://schemas.microsoft.com/office/mac/office/2008/main" xmlns:mc="http://schemas.openxmlformats.org/markup-compatibility/2006" xmlns:mv="urn:schemas-microsoft-com:mac:vml" xmlns:o="urn:schemas-microsoft-com:office:office" xmlns:r="http://schemas.openxmlformats.org/officeDocument/2006/relationships" xmlns:m="http://schemas.openxmlformats.org/officeDocument/2006/math" xmlns:v="urn:schemas-microsoft-com:vml" xmlns:wp14="http://schemas.microsoft.com/office/word/2010/wordprocessingDrawing" xmlns:wp="http://schemas.openxmlformats.org/drawingml/2006/wordprocessingDrawing" xmlns:w10="urn:schemas-microsoft-com:office:word" xmlns:w="http://schemas.openxmlformats.org/wordprocessingml/2006/main" xmlns:w14="http://schemas.microsoft.com/office/word/2010/wordml" xmlns:w15="http://schemas.microsoft.com/office/word/2012/wordml" xmlns:wpg="http://schemas.microsoft.com/office/word/2010/wordprocessingGroup" xmlns:wpi="http://schemas.microsoft.com/office/word/2010/wordprocessingInk" xmlns:wne="http://schemas.microsoft.com/office/word/2006/wordml" xmlns:wps="http://schemas.microsoft.com/office/word/2010/wordprocessingShape" mc:Ignorable="w14 w15 wp14">
-  <w:comment w:id="1" w:author="Claus Wilke" w:date="2016-09-04T23:12:00Z" w:initials="CW">
+  <w:comment w:id="2" w:author="Claus Wilke" w:date="2016-09-04T22:21:00Z" w:initials="CW">
     <w:p>
       <w:pPr>
         <w:pStyle w:val="CommentText"/>
@@ -8997,43 +8928,11 @@
         <w:annotationRef/>
       </w:r>
       <w:r>
-        <w:t>Chris, do you want to leave this in as a supporting figure with 1-2 sentences, or leave out completely?</w:t>
+        <w:t>Jeff, please complete.</w:t>
       </w:r>
     </w:p>
   </w:comment>
-  <w:comment w:id="3" w:author="Claus Wilke" w:date="2016-09-04T22:49:00Z" w:initials="CW">
-    <w:p>
-      <w:pPr>
-        <w:pStyle w:val="CommentText"/>
-      </w:pPr>
-      <w:r>
-        <w:rPr>
-          <w:rStyle w:val="CommentReference"/>
-        </w:rPr>
-        <w:annotationRef/>
-      </w:r>
-      <w:r>
-        <w:t>Chris, is this statement correct? I think it was taken from the stationary-phase figure.</w:t>
-      </w:r>
-    </w:p>
-  </w:comment>
-  <w:comment w:id="4" w:author="Claus Wilke" w:date="2016-09-04T22:21:00Z" w:initials="CW">
-    <w:p>
-      <w:pPr>
-        <w:pStyle w:val="CommentText"/>
-      </w:pPr>
-      <w:r>
-        <w:rPr>
-          <w:rStyle w:val="CommentReference"/>
-        </w:rPr>
-        <w:annotationRef/>
-      </w:r>
-      <w:r>
-        <w:t>Jeff, please complete.</w:t>
-      </w:r>
-    </w:p>
-  </w:comment>
-  <w:comment w:id="5" w:author="Claus Wilke" w:date="2016-09-04T22:18:00Z" w:initials="CW">
+  <w:comment w:id="3" w:author="Claus Wilke" w:date="2016-09-04T22:18:00Z" w:initials="CW">
     <w:p>
       <w:pPr>
         <w:pStyle w:val="CommentText"/>
@@ -9054,8 +8953,6 @@
 
 <file path=word/commentsExtended.xml><?xml version="1.0" encoding="utf-8"?>
 <w15:commentsEx xmlns:wpc="http://schemas.microsoft.com/office/word/2010/wordprocessingCanvas" xmlns:mo="http://schemas.microsoft.com/office/mac/office/2008/main" xmlns:mc="http://schemas.openxmlformats.org/markup-compatibility/2006" xmlns:mv="urn:schemas-microsoft-com:mac:vml" xmlns:o="urn:schemas-microsoft-com:office:office" xmlns:r="http://schemas.openxmlformats.org/officeDocument/2006/relationships" xmlns:m="http://schemas.openxmlformats.org/officeDocument/2006/math" xmlns:v="urn:schemas-microsoft-com:vml" xmlns:wp14="http://schemas.microsoft.com/office/word/2010/wordprocessingDrawing" xmlns:wp="http://schemas.openxmlformats.org/drawingml/2006/wordprocessingDrawing" xmlns:w10="urn:schemas-microsoft-com:office:word" xmlns:w="http://schemas.openxmlformats.org/wordprocessingml/2006/main" xmlns:w14="http://schemas.microsoft.com/office/word/2010/wordml" xmlns:w15="http://schemas.microsoft.com/office/word/2012/wordml" xmlns:wpg="http://schemas.microsoft.com/office/word/2010/wordprocessingGroup" xmlns:wpi="http://schemas.microsoft.com/office/word/2010/wordprocessingInk" xmlns:wne="http://schemas.microsoft.com/office/word/2006/wordml" xmlns:wps="http://schemas.microsoft.com/office/word/2010/wordprocessingShape" mc:Ignorable="w14 w15 wp14">
-  <w15:commentEx w15:paraId="72C91F88" w15:done="0"/>
-  <w15:commentEx w15:paraId="3A5E79D8" w15:done="0"/>
   <w15:commentEx w15:paraId="649195B6" w15:done="0"/>
   <w15:commentEx w15:paraId="0877F6E3" w15:done="0"/>
 </w15:commentsEx>
@@ -10790,7 +10687,7 @@
 </file>
 
 <file path=customXml/itemProps1.xml><?xml version="1.0" encoding="utf-8"?>
-<ds:datastoreItem xmlns:ds="http://schemas.openxmlformats.org/officeDocument/2006/customXml" ds:itemID="{8A770F73-DED2-A54C-912F-FC9557C3A5B5}">
+<ds:datastoreItem xmlns:ds="http://schemas.openxmlformats.org/officeDocument/2006/customXml" ds:itemID="{91867D43-6785-E942-80C3-CA1C44692BB2}">
   <ds:schemaRefs>
     <ds:schemaRef ds:uri="http://schemas.openxmlformats.org/officeDocument/2006/bibliography"/>
   </ds:schemaRefs>

</xml_diff>

<commit_message>
incorporate Chris Marx text
</commit_message>
<xml_diff>
--- a/text/multiple_growth_conditions.docx
+++ b/text/multiple_growth_conditions.docx
@@ -39,6 +39,9 @@
         <w:t>1, 2, 3</w:t>
       </w:r>
       <w:r>
+        <w:t>*</w:t>
+      </w:r>
+      <w:r>
         <w:t xml:space="preserve">, </w:t>
       </w:r>
       <w:r>
@@ -323,9 +326,26 @@
     <w:p/>
     <w:p>
       <w:r>
-        <w:t xml:space="preserve">*Corresponding author: </w:t>
+        <w:t>*Corresponding author:</w:t>
+      </w:r>
+      <w:r>
+        <w:t xml:space="preserve"> </w:t>
       </w:r>
       <w:hyperlink r:id="rId9" w:history="1">
+        <w:r>
+          <w:rPr>
+            <w:rStyle w:val="Hyperlink"/>
+          </w:rPr>
+          <w:t>umut.caglar@gmail.com</w:t>
+        </w:r>
+      </w:hyperlink>
+      <w:r>
+        <w:t xml:space="preserve"> (MUC);</w:t>
+      </w:r>
+      <w:r>
+        <w:t xml:space="preserve"> </w:t>
+      </w:r>
+      <w:hyperlink r:id="rId10" w:history="1">
         <w:r>
           <w:rPr>
             <w:rStyle w:val="Hyperlink"/>
@@ -339,7 +359,7 @@
       <w:r>
         <w:t xml:space="preserve"> </w:t>
       </w:r>
-      <w:hyperlink r:id="rId10" w:history="1">
+      <w:hyperlink r:id="rId11" w:history="1">
         <w:r>
           <w:rPr>
             <w:rStyle w:val="Hyperlink"/>
@@ -350,7 +370,7 @@
       <w:r>
         <w:t> (JEB); </w:t>
       </w:r>
-      <w:hyperlink r:id="rId11" w:history="1">
+      <w:hyperlink r:id="rId12" w:history="1">
         <w:r>
           <w:rPr>
             <w:rStyle w:val="Hyperlink"/>
@@ -1995,7 +2015,11 @@
         <w:t>O</w:t>
       </w:r>
       <w:r>
-        <w:t xml:space="preserve">ur final data set consisted of </w:t>
+        <w:t xml:space="preserve">ur </w:t>
+      </w:r>
+      <w:r>
+        <w:lastRenderedPageBreak/>
+        <w:t xml:space="preserve">final data set consisted of </w:t>
       </w:r>
       <w:r>
         <w:t>152</w:t>
@@ -2485,6 +2509,7 @@
           <w:bCs w:val="0"/>
           <w:color w:val="auto"/>
         </w:rPr>
+        <w:lastRenderedPageBreak/>
         <w:t xml:space="preserve">We found that mRNA abundances were significantly clustered by growth phase, with a </w:t>
       </w:r>
       <w:r>
@@ -4311,7 +4336,11 @@
         <w:t>.</w:t>
       </w:r>
       <w:r>
-        <w:t xml:space="preserve"> (Note that differentially expressed genes were still identified for individual conditions, as described above, and were combined into “Mg stress” and “carbon source” only for the final comparison.)</w:t>
+        <w:t xml:space="preserve"> (Note that differentially expressed genes were still identified for individual conditions, as described above, and were </w:t>
+      </w:r>
+      <w:r>
+        <w:lastRenderedPageBreak/>
+        <w:t>combined into “Mg stress” and “carbon source” only for the final comparison.)</w:t>
       </w:r>
       <w:r>
         <w:t xml:space="preserve"> </w:t>
@@ -4888,6 +4917,33 @@
         <w:t>.</w:t>
       </w:r>
       <w:r>
+        <w:t xml:space="preserve"> We here analyzed only flux samples taken in exponential phase, since stationary-phase samples have an unclear interpretation</w:t>
+      </w:r>
+      <w:r>
+        <w:fldChar w:fldCharType="begin"/>
+      </w:r>
+      <w:r>
+        <w:instrText xml:space="preserve"> ADDIN ZOTERO_ITEM CSL_CITATION {"citationID":"1fvmmcah0j","properties":{"formattedCitation":"{\\rtf \\super 10\\nosupersub{}}","plainCitation":"10"},"citationItems":[{"id":"fnuqXoOZ/unDfMfLK","uris":["http://zotero.org/users/local/FOPKHRFW/items/2MT26SD4"],"uri":["http://zotero.org/users/local/FOPKHRFW/items/2MT26SD4"],"itemData":{"id":"fnuqXoOZ/unDfMfLK","type":"article-journal","title":"Controlled Measurement and Comparative Analysis of Cellular Components in E. coli Reveals Broad Regulatory Changes in Response to Glucose Starvation","container-title":"PLoS Computational Biology","volume":"11","issue":"8","source":"PubMed Central","abstract":"How do bacteria regulate their cellular physiology in response to starvation? Here, we present a detailed characterization of Escherichia coli growth and starvation over a time-course lasting two weeks. We have measured multiple cellular components, including RNA and proteins at deep genomic coverage, as well as lipid modifications and flux through central metabolism. Our study focuses on the physiological response of E. coli in stationary phase as a result of being starved for glucose, not on the genetic adaptation of E. coli to utilize alternative nutrients. In our analysis, we have taken advantage of the temporal correlations within and among RNA and protein abundances to identify systematic trends in gene regulation. Specifically, we have developed a general computational strategy for classifying expression-profile time courses into distinct categories in an unbiased manner. We have also developed, from dynamic models of gene expression, a framework to characterize protein degradation patterns based on the observed temporal relationships between mRNA and protein abundances. By comparing and contrasting our transcriptomic and proteomic data, we have identified several broad physiological trends in the E. coli starvation response. Strikingly, mRNAs are widely down-regulated in response to glucose starvation, presumably as a strategy for reducing new protein synthesis. By contrast, protein abundances display more varied responses. The abundances of many proteins involved in energy-intensive processes mirror the corresponding mRNA profiles while proteins involved in nutrient metabolism remain abundant even though their corresponding mRNAs are down-regulated., Bacteria frequently experience starvation conditions in their natural environments. Yet how they modify their physiology in response to these conditions remains poorly understood. Here, we performed a detailed, two-week starvation experiment in E. coli. We exhaustively monitored changes in cellular components, such as RNA and protein abundances, over time. We subsequently compared and contrasted these measurements using novel computational approaches we developed specifically for analyzing gene-expression time-course data. Using these approaches, we could identify systematic trends in the E. coli starvation response. In particular, we found that cells systematically limit mRNA and protein production, degrade proteins involved in energy-intensive processes, and maintain or increase the amount of proteins involved in energy production. Thus, the bacteria assume a cellular state in which their ongoing energy use is limited while they are poised to take advantage of any nutrients that may become available.","URL":"http://www.ncbi.nlm.nih.gov/pmc/articles/PMC4537216/","DOI":"10.1371/journal.pcbi.1004400","ISSN":"1553-734X","note":"PMID: 26275208\nPMCID: PMC4537216","journalAbbreviation":"PLoS Comput Biol","author":[{"family":"Houser","given":"John R."},{"family":"Barnhart","given":"Craig"},{"family":"Boutz","given":"Daniel R."},{"family":"Carroll","given":"Sean M."},{"family":"Dasgupta","given":"Aurko"},{"family":"Michener","given":"Joshua K."},{"family":"Needham","given":"Brittany D."},{"family":"Papoulas","given":"Ophelia"},{"family":"Sridhara","given":"Viswanadham"},{"family":"Sydykova","given":"Dariya K."},{"family":"Marx","given":"Christopher J."},{"family":"Trent","given":"M. Stephen"},{"family":"Barrick","given":"Jeffrey E."},{"family":"Marcotte","given":"Edward M."},{"family":"Wilke","given":"Claus O."}],"issued":{"year":2015,"month":8,"day":14},"accessed":{"year":2016,"month":9,"day":27},"PMID":"26275208","PMCID":"PMC4537216","container-title-short":"PLoS Comput. Biol."}}],"schema":"https://github.com/citation-style-language/schema/raw/master/csl-citation.json"} </w:instrText>
+      </w:r>
+      <w:r>
+        <w:fldChar w:fldCharType="separate"/>
+      </w:r>
+      <w:r>
+        <w:rPr>
+          <w:rFonts w:ascii="Calibri"/>
+          <w:vertAlign w:val="superscript"/>
+        </w:rPr>
+        <w:t>10</w:t>
+      </w:r>
+      <w:r>
+        <w:fldChar w:fldCharType="end"/>
+      </w:r>
+      <w:r>
+        <w:t>.</w:t>
+      </w:r>
+      <w:bookmarkStart w:id="1" w:name="_GoBack"/>
+      <w:bookmarkEnd w:id="1"/>
+      <w:r>
         <w:t xml:space="preserve"> </w:t>
       </w:r>
       <w:r>
@@ -5091,16 +5147,8 @@
       <w:r>
         <w:t xml:space="preserve">correction (Supplementary Table 6). However, we note that the branches </w:t>
       </w:r>
-      <w:commentRangeStart w:id="1"/>
-      <w:r>
-        <w:t xml:space="preserve">E4P from P5P and PYR from MAL_UB </w:t>
-      </w:r>
-      <w:commentRangeEnd w:id="1"/>
-      <w:r>
-        <w:rPr>
-          <w:rStyle w:val="CommentReference"/>
-        </w:rPr>
-        <w:commentReference w:id="1"/>
+      <w:r>
+        <w:t xml:space="preserve">erythrose-4-phosphate from pentose-5-phosphate and pyruvate from malate (upper bound) </w:t>
       </w:r>
       <w:r>
         <w:t>showed a significant relationship before correction for multiple testing (</w:t>
@@ -5562,13 +5610,7 @@
         <w:rPr>
           <w:color w:val="000000" w:themeColor="text1"/>
         </w:rPr>
-        <w:t xml:space="preserve"> ribosomes and protein biosynthesis during ethanol stress</w:t>
-      </w:r>
-      <w:r>
-        <w:rPr>
-          <w:color w:val="000000" w:themeColor="text1"/>
-        </w:rPr>
-        <w:t xml:space="preserve">. Such genes were similarly down-regulated in </w:t>
+        <w:t xml:space="preserve"> ribosomes and protein biosynthesis during ethanol stress. Such genes were similarly down-regulated in </w:t>
       </w:r>
       <w:r>
         <w:rPr>
@@ -5580,13 +5622,7 @@
         <w:rPr>
           <w:color w:val="000000" w:themeColor="text1"/>
         </w:rPr>
-        <w:t xml:space="preserve"> </w:t>
-      </w:r>
-      <w:r>
-        <w:rPr>
-          <w:color w:val="000000" w:themeColor="text1"/>
-        </w:rPr>
-        <w:t>during stress induced by high Na</w:t>
+        <w:t xml:space="preserve"> during stress induced by high Na</w:t>
       </w:r>
       <w:r>
         <w:rPr>
@@ -6426,7 +6462,11 @@
         <w:t xml:space="preserve"> increase in mRNA expression of sulfu</w:t>
       </w:r>
       <w:r>
-        <w:t xml:space="preserve">r and nitrogen transport proteins, and an increase in the enzymes necessary to produce </w:t>
+        <w:t xml:space="preserve">r and nitrogen transport proteins, and an increase in the </w:t>
+      </w:r>
+      <w:r>
+        <w:lastRenderedPageBreak/>
+        <w:t xml:space="preserve">enzymes necessary to produce </w:t>
       </w:r>
       <w:r>
         <w:t xml:space="preserve">the siderophore </w:t>
@@ -7003,21 +7043,10 @@
         <w:t xml:space="preserve">hosphate pathway use </w:t>
       </w:r>
       <w:r>
-        <w:t xml:space="preserve">and </w:t>
-      </w:r>
-      <w:commentRangeStart w:id="2"/>
-      <w:r>
-        <w:rPr>
-          <w:color w:val="FF0000"/>
-        </w:rPr>
-        <w:t>increase in PYR from MAL_UB</w:t>
-      </w:r>
-      <w:commentRangeEnd w:id="2"/>
-      <w:r>
-        <w:rPr>
-          <w:rStyle w:val="CommentReference"/>
-        </w:rPr>
-        <w:commentReference w:id="2"/>
+        <w:t>and</w:t>
+      </w:r>
+      <w:r>
+        <w:t xml:space="preserve"> increase in flow through malic enzyme</w:t>
       </w:r>
       <w:r>
         <w:t xml:space="preserve"> </w:t>
@@ -8261,11 +8290,74 @@
       <w:pPr>
         <w:pStyle w:val="Heading2"/>
       </w:pPr>
-      <w:commentRangeStart w:id="3"/>
+      <w:r>
+        <w:t>Acknowledgments</w:t>
+      </w:r>
+    </w:p>
+    <w:p>
+      <w:r>
+        <w:t xml:space="preserve">This study was funded by </w:t>
+      </w:r>
+      <w:r>
+        <w:t>Army Research Office (ARO,</w:t>
+      </w:r>
+      <w:hyperlink r:id="rId14" w:history="1">
+        <w:r>
+          <w:rPr>
+            <w:rStyle w:val="Hyperlink"/>
+          </w:rPr>
+          <w:t>http://www.arl.army.mil/</w:t>
+        </w:r>
+      </w:hyperlink>
+      <w:r>
+        <w:t>) grant W911NF-12-1-0390</w:t>
+      </w:r>
+      <w:r>
+        <w:t xml:space="preserve"> to CJM, EMM, JEB, and COW. </w:t>
+      </w:r>
+      <w:r>
+        <w:t>EMM also acknowledges support from the NIH (DP1 OD009572) and Welch Foundation (F1515)</w:t>
+      </w:r>
+      <w:r>
+        <w:t>. COW also acknowledges support from the NIH (</w:t>
+      </w:r>
+      <w:r>
+        <w:t>R01 GM08</w:t>
+      </w:r>
+      <w:r>
+        <w:t>8344,</w:t>
+      </w:r>
+      <w:r>
+        <w:t xml:space="preserve"> R01 AI120560</w:t>
+      </w:r>
+      <w:r>
+        <w:t>) and the NSF (</w:t>
+      </w:r>
+      <w:r>
+        <w:t>Coopera</w:t>
+      </w:r>
+      <w:r>
+        <w:t xml:space="preserve">tive agreement no. DBI-0939454, </w:t>
+      </w:r>
+      <w:r>
+        <w:t>BEACON Center</w:t>
+      </w:r>
+      <w:r>
+        <w:t xml:space="preserve">). </w:t>
+      </w:r>
+      <w:r>
+        <w:t>The Texas Advanced Computing Center (TACC) at The University of Texas at Austin provided high-performance computing resources.</w:t>
+      </w:r>
+    </w:p>
+    <w:p>
+      <w:pPr>
+        <w:pStyle w:val="Heading2"/>
+      </w:pPr>
+      <w:commentRangeStart w:id="2"/>
       <w:r>
         <w:t>References</w:t>
       </w:r>
-      <w:commentRangeEnd w:id="3"/>
+      <w:commentRangeEnd w:id="2"/>
       <w:r>
         <w:rPr>
           <w:rStyle w:val="CommentReference"/>
@@ -8274,7 +8366,7 @@
           <w:bCs w:val="0"/>
           <w:color w:val="auto"/>
         </w:rPr>
-        <w:commentReference w:id="3"/>
+        <w:commentReference w:id="2"/>
       </w:r>
     </w:p>
     <w:p>
@@ -8293,8 +8385,6 @@
       <w:r>
         <w:fldChar w:fldCharType="separate"/>
       </w:r>
-      <w:bookmarkStart w:id="4" w:name="_GoBack"/>
-      <w:bookmarkEnd w:id="4"/>
       <w:r>
         <w:rPr>
           <w:rFonts w:ascii="Calibri"/>
@@ -9994,8 +10084,8 @@
     <w:p/>
     <w:p/>
     <w:sectPr>
-      <w:footerReference w:type="even" r:id="rId14"/>
-      <w:footerReference w:type="default" r:id="rId15"/>
+      <w:footerReference w:type="even" r:id="rId16"/>
+      <w:footerReference w:type="default" r:id="rId17"/>
       <w:pgSz w:w="12240" w:h="15840"/>
       <w:pgMar w:top="547" w:right="1440" w:bottom="1440" w:left="1440" w:header="720" w:footer="720" w:gutter="0"/>
       <w:cols w:space="720"/>
@@ -10007,39 +10097,7 @@
 
 <file path=word/comments.xml><?xml version="1.0" encoding="utf-8"?>
 <w:comments xmlns:wpc="http://schemas.microsoft.com/office/word/2010/wordprocessingCanvas" xmlns:mo="http://schemas.microsoft.com/office/mac/office/2008/main" xmlns:mc="http://schemas.openxmlformats.org/markup-compatibility/2006" xmlns:mv="urn:schemas-microsoft-com:mac:vml" xmlns:o="urn:schemas-microsoft-com:office:office" xmlns:r="http://schemas.openxmlformats.org/officeDocument/2006/relationships" xmlns:m="http://schemas.openxmlformats.org/officeDocument/2006/math" xmlns:v="urn:schemas-microsoft-com:vml" xmlns:wp14="http://schemas.microsoft.com/office/word/2010/wordprocessingDrawing" xmlns:wp="http://schemas.openxmlformats.org/drawingml/2006/wordprocessingDrawing" xmlns:w10="urn:schemas-microsoft-com:office:word" xmlns:w="http://schemas.openxmlformats.org/wordprocessingml/2006/main" xmlns:w14="http://schemas.microsoft.com/office/word/2010/wordml" xmlns:wpg="http://schemas.microsoft.com/office/word/2010/wordprocessingGroup" xmlns:wpi="http://schemas.microsoft.com/office/word/2010/wordprocessingInk" xmlns:wne="http://schemas.microsoft.com/office/word/2006/wordml" xmlns:wps="http://schemas.microsoft.com/office/word/2010/wordprocessingShape" mc:Ignorable="w14 wp14">
-  <w:comment w:id="1" w:author="Claus Wilke" w:date="2016-09-30T13:48:00Z" w:initials="CW">
-    <w:p>
-      <w:pPr>
-        <w:pStyle w:val="CommentText"/>
-      </w:pPr>
-      <w:r>
-        <w:rPr>
-          <w:rStyle w:val="CommentReference"/>
-        </w:rPr>
-        <w:annotationRef/>
-      </w:r>
-      <w:r>
-        <w:t>Chris, write out full names?</w:t>
-      </w:r>
-    </w:p>
-  </w:comment>
-  <w:comment w:id="2" w:author="Claus Wilke" w:date="2016-09-30T13:48:00Z" w:initials="CW">
-    <w:p>
-      <w:pPr>
-        <w:pStyle w:val="CommentText"/>
-      </w:pPr>
-      <w:r>
-        <w:rPr>
-          <w:rStyle w:val="CommentReference"/>
-        </w:rPr>
-        <w:annotationRef/>
-      </w:r>
-      <w:r>
-        <w:t>Chris, please write out the correct name here.</w:t>
-      </w:r>
-    </w:p>
-  </w:comment>
-  <w:comment w:id="3" w:author="Jeffrey Barrick" w:date="2016-09-30T13:48:00Z" w:initials="JB">
+  <w:comment w:id="2" w:author="Jeffrey Barrick" w:date="2016-09-30T13:48:00Z" w:initials="JB">
     <w:p>
       <w:pPr>
         <w:pStyle w:val="CommentText"/>
@@ -12144,7 +12202,7 @@
 </file>
 
 <file path=customXml/itemProps1.xml><?xml version="1.0" encoding="utf-8"?>
-<ds:datastoreItem xmlns:ds="http://schemas.openxmlformats.org/officeDocument/2006/customXml" ds:itemID="{63B7466B-8A90-944B-8BDC-F11BDE9346CD}">
+<ds:datastoreItem xmlns:ds="http://schemas.openxmlformats.org/officeDocument/2006/customXml" ds:itemID="{54511F2C-0D25-964B-8879-B189DCCCAFE3}">
   <ds:schemaRefs>
     <ds:schemaRef ds:uri="http://schemas.openxmlformats.org/officeDocument/2006/bibliography"/>
   </ds:schemaRefs>

</xml_diff>

<commit_message>
Updates related with submission
</commit_message>
<xml_diff>
--- a/text/multiple_growth_conditions.docx
+++ b/text/multiple_growth_conditions.docx
@@ -8039,7 +8039,11 @@
         <w:t>counts based on their Eucli</w:t>
       </w:r>
       <w:r>
-        <w:t>dian distance, using the complete linkage method implemented in the</w:t>
+        <w:t xml:space="preserve">dian distance, using the complete linkage method </w:t>
+      </w:r>
+      <w:commentRangeStart w:id="1"/>
+      <w:r>
+        <w:t>implemented in the</w:t>
       </w:r>
       <w:r>
         <w:t xml:space="preserve"> </w:t>
@@ -8088,7 +8092,17 @@
         <w:t xml:space="preserve"> function in R</w:t>
       </w:r>
       <w:r>
-        <w:t>. This method d</w:t>
+        <w:t xml:space="preserve">. </w:t>
+      </w:r>
+      <w:commentRangeEnd w:id="1"/>
+      <w:r>
+        <w:rPr>
+          <w:rStyle w:val="CommentReference"/>
+        </w:rPr>
+        <w:commentReference w:id="1"/>
+      </w:r>
+      <w:r>
+        <w:t>This method d</w:t>
       </w:r>
       <w:r>
         <w:t>efines the cluster dis</w:t>
@@ -8515,7 +8529,7 @@
       <w:r>
         <w:t xml:space="preserve">All statistical analyses were performed in R. The relevant R scripts and processed data are available on github: </w:t>
       </w:r>
-      <w:hyperlink r:id="rId12" w:history="1">
+      <w:hyperlink r:id="rId14" w:history="1">
         <w:r>
           <w:rPr>
             <w:rStyle w:val="Hyperlink"/>
@@ -8541,66 +8555,93 @@
     <w:p>
       <w:pPr>
         <w:pStyle w:val="Heading2"/>
+        <w:rPr>
+          <w:ins w:id="2" w:author="Mehmet Umut CAGLAR" w:date="2016-10-13T14:50:00Z"/>
+        </w:rPr>
       </w:pPr>
-      <w:r>
-        <w:t>Acknowledgments</w:t>
-      </w:r>
-    </w:p>
-    <w:p>
-      <w:r>
-        <w:t xml:space="preserve">This study was funded by </w:t>
-      </w:r>
-      <w:r>
-        <w:t>Army Research Office (ARO,</w:t>
-      </w:r>
-      <w:hyperlink r:id="rId13" w:history="1">
+    </w:p>
+    <w:p>
+      <w:pPr>
+        <w:pStyle w:val="Heading2"/>
+      </w:pPr>
+      <w:moveFromRangeStart w:id="3" w:author="Mehmet Umut CAGLAR" w:date="2016-10-13T14:50:00Z" w:name="move464133566"/>
+      <w:moveFrom w:id="4" w:author="Mehmet Umut CAGLAR" w:date="2016-10-13T14:50:00Z">
+        <w:r>
+          <w:t>Acknowledgments</w:t>
+        </w:r>
+      </w:moveFrom>
+    </w:p>
+    <w:p>
+      <w:moveFrom w:id="5" w:author="Mehmet Umut CAGLAR" w:date="2016-10-13T14:50:00Z">
+        <w:r>
+          <w:t xml:space="preserve">This study was funded by </w:t>
+        </w:r>
+        <w:r>
+          <w:t>Army Research Office (ARO,</w:t>
+        </w:r>
+        <w:r>
+          <w:fldChar w:fldCharType="begin"/>
+        </w:r>
+        <w:r>
+          <w:instrText xml:space="preserve"> HYPERLINK "http://www.arl.army.mil/" </w:instrText>
+        </w:r>
+        <w:r>
+          <w:fldChar w:fldCharType="separate"/>
+        </w:r>
         <w:r>
           <w:rPr>
             <w:rStyle w:val="Hyperlink"/>
           </w:rPr>
           <w:t>http://www.arl.army.mil/</w:t>
         </w:r>
-      </w:hyperlink>
-      <w:r>
-        <w:t>) grant W911NF-12-1-0390</w:t>
-      </w:r>
-      <w:r>
-        <w:t xml:space="preserve"> to CJM, EMM, JEB, and COW. </w:t>
-      </w:r>
-      <w:r>
-        <w:t>EMM also acknowledges support from the NIH (DP1 OD009572) and Welch Foundation (F1515)</w:t>
-      </w:r>
-      <w:r>
-        <w:t>. COW also acknowledges support from the NIH (</w:t>
-      </w:r>
-      <w:r>
-        <w:t>R01 GM08</w:t>
-      </w:r>
-      <w:r>
-        <w:t>8344,</w:t>
-      </w:r>
-      <w:r>
-        <w:t xml:space="preserve"> R01 AI120560</w:t>
-      </w:r>
-      <w:r>
-        <w:t>) and the NSF (</w:t>
-      </w:r>
-      <w:r>
-        <w:t>Coopera</w:t>
-      </w:r>
-      <w:r>
-        <w:t xml:space="preserve">tive agreement no. DBI-0939454, </w:t>
-      </w:r>
-      <w:r>
-        <w:t>BEACON Center</w:t>
-      </w:r>
-      <w:r>
-        <w:t xml:space="preserve">). </w:t>
-      </w:r>
-      <w:r>
-        <w:t>The Texas Advanced Computing Center (TACC) at The University of Texas at Austin provided high-performance computing resources.</w:t>
-      </w:r>
-    </w:p>
+        <w:r>
+          <w:rPr>
+            <w:rStyle w:val="Hyperlink"/>
+          </w:rPr>
+          <w:fldChar w:fldCharType="end"/>
+        </w:r>
+        <w:r>
+          <w:t>) grant W911NF-12-1-0390</w:t>
+        </w:r>
+        <w:r>
+          <w:t xml:space="preserve"> to CJM, EMM, JEB, and COW. </w:t>
+        </w:r>
+        <w:r>
+          <w:t>EMM also acknowledges support from the NIH (DP1 OD009572) and Welch Foundation (F1515)</w:t>
+        </w:r>
+        <w:r>
+          <w:t>. COW also acknowledges support from the NIH (</w:t>
+        </w:r>
+        <w:r>
+          <w:t>R01 GM08</w:t>
+        </w:r>
+        <w:r>
+          <w:t>8344,</w:t>
+        </w:r>
+        <w:r>
+          <w:t xml:space="preserve"> R01 AI120560</w:t>
+        </w:r>
+        <w:r>
+          <w:t>) and the NSF (</w:t>
+        </w:r>
+        <w:r>
+          <w:t>Coopera</w:t>
+        </w:r>
+        <w:r>
+          <w:t xml:space="preserve">tive agreement no. DBI-0939454, </w:t>
+        </w:r>
+        <w:r>
+          <w:t>BEACON Center</w:t>
+        </w:r>
+        <w:r>
+          <w:t xml:space="preserve">). </w:t>
+        </w:r>
+        <w:r>
+          <w:t>The Texas Advanced Computing Center (TACC) at The University of Texas at Austin provided high-performance computing resources.</w:t>
+        </w:r>
+      </w:moveFrom>
+    </w:p>
+    <w:moveFromRangeEnd w:id="3"/>
     <w:p>
       <w:pPr>
         <w:pStyle w:val="Heading2"/>
@@ -8608,8 +8649,6 @@
       <w:r>
         <w:t>References</w:t>
       </w:r>
-      <w:bookmarkStart w:id="1" w:name="_GoBack"/>
-      <w:bookmarkEnd w:id="1"/>
     </w:p>
     <w:p>
       <w:pPr>
@@ -10559,6 +10598,7 @@
         <w:t xml:space="preserve"> arXiv:1205.1117 (2012).</w:t>
       </w:r>
     </w:p>
+    <w:p/>
     <w:p>
       <w:pPr>
         <w:pStyle w:val="Heading2"/>
@@ -10566,13 +10606,147 @@
       <w:r>
         <w:fldChar w:fldCharType="end"/>
       </w:r>
-    </w:p>
-    <w:p/>
-    <w:p/>
-    <w:p/>
+      <w:ins w:id="6" w:author="Mehmet Umut CAGLAR" w:date="2016-10-13T14:50:00Z">
+        <w:r>
+          <w:t xml:space="preserve"> </w:t>
+        </w:r>
+      </w:ins>
+      <w:moveToRangeStart w:id="7" w:author="Mehmet Umut CAGLAR" w:date="2016-10-13T14:50:00Z" w:name="move464133566"/>
+      <w:moveTo w:id="8" w:author="Mehmet Umut CAGLAR" w:date="2016-10-13T14:50:00Z">
+        <w:r>
+          <w:t>Acknowledgments</w:t>
+        </w:r>
+      </w:moveTo>
+    </w:p>
+    <w:p>
+      <w:pPr>
+        <w:rPr>
+          <w:ins w:id="9" w:author="Mehmet Umut CAGLAR" w:date="2016-10-13T14:50:00Z"/>
+        </w:rPr>
+        <w:pPrChange w:id="10" w:author="Mehmet Umut CAGLAR" w:date="2016-10-13T14:50:00Z">
+          <w:pPr>
+            <w:pStyle w:val="Heading2"/>
+          </w:pPr>
+        </w:pPrChange>
+      </w:pPr>
+      <w:moveTo w:id="11" w:author="Mehmet Umut CAGLAR" w:date="2016-10-13T14:50:00Z">
+        <w:r>
+          <w:t xml:space="preserve">This study was funded by </w:t>
+        </w:r>
+        <w:r>
+          <w:t>Army Research Office (ARO,</w:t>
+        </w:r>
+        <w:r>
+          <w:fldChar w:fldCharType="begin"/>
+        </w:r>
+        <w:r>
+          <w:instrText xml:space="preserve"> HYPERLINK "http://www.arl.army.mil/" </w:instrText>
+        </w:r>
+        <w:r>
+          <w:fldChar w:fldCharType="separate"/>
+        </w:r>
+        <w:r>
+          <w:rPr>
+            <w:rStyle w:val="Hyperlink"/>
+          </w:rPr>
+          <w:t>http://www.arl.army.mil/</w:t>
+        </w:r>
+        <w:r>
+          <w:rPr>
+            <w:rStyle w:val="Hyperlink"/>
+          </w:rPr>
+          <w:fldChar w:fldCharType="end"/>
+        </w:r>
+        <w:r>
+          <w:t>) grant W911NF-12-1-0390</w:t>
+        </w:r>
+        <w:r>
+          <w:t xml:space="preserve"> to CJM, EMM, JEB, and COW. </w:t>
+        </w:r>
+        <w:r>
+          <w:t>EMM also acknowledges support from the NIH (DP1 OD009572) and Welch Foundation (F1515)</w:t>
+        </w:r>
+        <w:r>
+          <w:t>. COW also acknowledges support from the NIH (</w:t>
+        </w:r>
+        <w:r>
+          <w:t>R01 GM08</w:t>
+        </w:r>
+        <w:r>
+          <w:t>8344,</w:t>
+        </w:r>
+        <w:r>
+          <w:t xml:space="preserve"> R01 AI120560</w:t>
+        </w:r>
+        <w:r>
+          <w:t>) and the NSF (</w:t>
+        </w:r>
+        <w:r>
+          <w:t>Coopera</w:t>
+        </w:r>
+        <w:r>
+          <w:t xml:space="preserve">tive agreement no. DBI-0939454, </w:t>
+        </w:r>
+        <w:r>
+          <w:t>BEACON Center</w:t>
+        </w:r>
+        <w:r>
+          <w:t xml:space="preserve">). </w:t>
+        </w:r>
+        <w:r>
+          <w:t>The Texas Advanced Computing Center (TACC) at The University of Texas at Austin provided high-performance computing resources.</w:t>
+        </w:r>
+      </w:moveTo>
+      <w:moveToRangeEnd w:id="7"/>
+      <w:r>
+        <w:t xml:space="preserve"> </w:t>
+      </w:r>
+    </w:p>
+    <w:p>
+      <w:pPr>
+        <w:rPr>
+          <w:ins w:id="12" w:author="Mehmet Umut CAGLAR" w:date="2016-10-13T14:50:00Z"/>
+        </w:rPr>
+        <w:pPrChange w:id="13" w:author="Mehmet Umut CAGLAR" w:date="2016-10-13T14:50:00Z">
+          <w:pPr>
+            <w:pStyle w:val="Heading2"/>
+          </w:pPr>
+        </w:pPrChange>
+      </w:pPr>
+    </w:p>
+    <w:p>
+      <w:pPr>
+        <w:pStyle w:val="Heading2"/>
+      </w:pPr>
+      <w:r>
+        <w:t>Contributions</w:t>
+      </w:r>
+    </w:p>
+    <w:p>
+      <w:r>
+        <w:t>M.U.C., J.H.R., C.J.M., E.M.M., J.E.B., C.O.W. conceived the study and designed the experiments. J.R.H., C.S.B., D.R.B., S.M.C., A.D. performed the experiments. V.S., D.K.S. contributed computer code used for data analysis. M.U.C., J.H.R., W.F.L., B.L.S., V.S., D.V.W., J.E.B., C.O.W. analyzed the data. M.U.C., W.F.L., V.S., D.V.W. prepared the figures. M.U.C., B.L.S., D.V.W., C.O.W. wrote the initial paper draft. All authors reviewed and edited the final manuscript</w:t>
+      </w:r>
+    </w:p>
+    <w:p>
+      <w:pPr>
+        <w:pStyle w:val="Heading2"/>
+      </w:pPr>
+      <w:r>
+        <w:t>Competing interests</w:t>
+      </w:r>
+    </w:p>
+    <w:p>
+      <w:r>
+        <w:t>The authors declare no competing financial interests.</w:t>
+      </w:r>
+    </w:p>
+    <w:p>
+      <w:bookmarkStart w:id="14" w:name="_GoBack"/>
+      <w:bookmarkEnd w:id="14"/>
+    </w:p>
     <w:sectPr>
-      <w:footerReference w:type="even" r:id="rId14"/>
-      <w:footerReference w:type="default" r:id="rId15"/>
+      <w:footerReference w:type="even" r:id="rId15"/>
+      <w:footerReference w:type="default" r:id="rId16"/>
       <w:pgSz w:w="12240" w:h="15840"/>
       <w:pgMar w:top="547" w:right="1440" w:bottom="1440" w:left="1440" w:header="720" w:footer="720" w:gutter="0"/>
       <w:cols w:space="720"/>
@@ -10580,6 +10754,33 @@
     </w:sectPr>
   </w:body>
 </w:document>
+</file>
+
+<file path=word/comments.xml><?xml version="1.0" encoding="utf-8"?>
+<w:comments xmlns:wpc="http://schemas.microsoft.com/office/word/2010/wordprocessingCanvas" xmlns:mo="http://schemas.microsoft.com/office/mac/office/2008/main" xmlns:mc="http://schemas.openxmlformats.org/markup-compatibility/2006" xmlns:mv="urn:schemas-microsoft-com:mac:vml" xmlns:o="urn:schemas-microsoft-com:office:office" xmlns:r="http://schemas.openxmlformats.org/officeDocument/2006/relationships" xmlns:m="http://schemas.openxmlformats.org/officeDocument/2006/math" xmlns:v="urn:schemas-microsoft-com:vml" xmlns:wp14="http://schemas.microsoft.com/office/word/2010/wordprocessingDrawing" xmlns:wp="http://schemas.openxmlformats.org/drawingml/2006/wordprocessingDrawing" xmlns:w10="urn:schemas-microsoft-com:office:word" xmlns:w="http://schemas.openxmlformats.org/wordprocessingml/2006/main" xmlns:w14="http://schemas.microsoft.com/office/word/2010/wordml" xmlns:w15="http://schemas.microsoft.com/office/word/2012/wordml" xmlns:wpg="http://schemas.microsoft.com/office/word/2010/wordprocessingGroup" xmlns:wpi="http://schemas.microsoft.com/office/word/2010/wordprocessingInk" xmlns:wne="http://schemas.microsoft.com/office/word/2006/wordml" xmlns:wps="http://schemas.microsoft.com/office/word/2010/wordprocessingShape" mc:Ignorable="w14 w15 wp14">
+  <w:comment w:id="1" w:author="Mehmet Umut CAGLAR" w:date="2016-10-13T14:01:00Z" w:initials="MUC">
+    <w:p>
+      <w:pPr>
+        <w:pStyle w:val="CommentText"/>
+      </w:pPr>
+      <w:r>
+        <w:rPr>
+          <w:rStyle w:val="CommentReference"/>
+        </w:rPr>
+        <w:annotationRef/>
+      </w:r>
+      <w:r>
+        <w:t>This is a new added line</w:t>
+      </w:r>
+    </w:p>
+  </w:comment>
+</w:comments>
+</file>
+
+<file path=word/commentsExtended.xml><?xml version="1.0" encoding="utf-8"?>
+<w15:commentsEx xmlns:wpc="http://schemas.microsoft.com/office/word/2010/wordprocessingCanvas" xmlns:mo="http://schemas.microsoft.com/office/mac/office/2008/main" xmlns:mc="http://schemas.openxmlformats.org/markup-compatibility/2006" xmlns:mv="urn:schemas-microsoft-com:mac:vml" xmlns:o="urn:schemas-microsoft-com:office:office" xmlns:r="http://schemas.openxmlformats.org/officeDocument/2006/relationships" xmlns:m="http://schemas.openxmlformats.org/officeDocument/2006/math" xmlns:v="urn:schemas-microsoft-com:vml" xmlns:wp14="http://schemas.microsoft.com/office/word/2010/wordprocessingDrawing" xmlns:wp="http://schemas.openxmlformats.org/drawingml/2006/wordprocessingDrawing" xmlns:w10="urn:schemas-microsoft-com:office:word" xmlns:w="http://schemas.openxmlformats.org/wordprocessingml/2006/main" xmlns:w14="http://schemas.microsoft.com/office/word/2010/wordml" xmlns:w15="http://schemas.microsoft.com/office/word/2012/wordml" xmlns:wpg="http://schemas.microsoft.com/office/word/2010/wordprocessingGroup" xmlns:wpi="http://schemas.microsoft.com/office/word/2010/wordprocessingInk" xmlns:wne="http://schemas.microsoft.com/office/word/2006/wordml" xmlns:wps="http://schemas.microsoft.com/office/word/2010/wordprocessingShape" mc:Ignorable="w14 w15 wp14">
+  <w15:commentEx w15:paraId="4ACEDCD2" w15:done="0"/>
+</w15:commentsEx>
 </file>
 
 <file path=word/endnotes.xml><?xml version="1.0" encoding="utf-8"?>
@@ -12008,6 +12209,11 @@
       <w:rFonts w:asciiTheme="majorHAnsi" w:hAnsiTheme="majorHAnsi"/>
     </w:rPr>
   </w:style>
+  <w:style w:type="character" w:customStyle="1" w:styleId="apple-converted-space">
+    <w:name w:val="apple-converted-space"/>
+    <w:basedOn w:val="DefaultParagraphFont"/>
+    <w:rsid w:val="00442EA1"/>
+  </w:style>
 </w:styles>
 </file>
 
@@ -12336,7 +12542,7 @@
 </file>
 
 <file path=customXml/itemProps1.xml><?xml version="1.0" encoding="utf-8"?>
-<ds:datastoreItem xmlns:ds="http://schemas.openxmlformats.org/officeDocument/2006/customXml" ds:itemID="{B180D594-C7A3-8842-8AB6-AF6F1EDFB7DC}">
+<ds:datastoreItem xmlns:ds="http://schemas.openxmlformats.org/officeDocument/2006/customXml" ds:itemID="{930615EE-CEED-044A-85FF-014C6B62EC15}">
   <ds:schemaRefs>
     <ds:schemaRef ds:uri="http://schemas.openxmlformats.org/officeDocument/2006/bibliography"/>
   </ds:schemaRefs>

</xml_diff>

<commit_message>
some more changes related with edits
</commit_message>
<xml_diff>
--- a/text/multiple_growth_conditions.docx
+++ b/text/multiple_growth_conditions.docx
@@ -5117,32 +5117,40 @@
         <w:rPr>
           <w:highlight w:val="yellow"/>
         </w:rPr>
-        <w:t>We also investigate the possible effects of controlling for growth rate in addition to batch effects for all DeSeq2 analyze of all 24 distinct comparisons and look for the change between the significantly changed genes lists (</w:t>
-      </w:r>
-      <w:r>
-        <w:rPr>
-          <w:highlight w:val="yellow"/>
-        </w:rPr>
-        <w:t>Supplementary T</w:t>
-      </w:r>
-      <w:r>
-        <w:rPr>
-          <w:highlight w:val="yellow"/>
-        </w:rPr>
-        <w:t>able XX</w:t>
-      </w:r>
-      <w:r>
-        <w:rPr>
-          <w:highlight w:val="yellow"/>
-        </w:rPr>
-        <w:t>). It seems the most of the time the change is minimal; i.e. most of the significantly changed genes for “batch” are also the significantly changed genes for “batch + growth rate” (</w:t>
-      </w:r>
-      <w:r>
-        <w:rPr>
-          <w:color w:val="000000" w:themeColor="text1"/>
-          <w:highlight w:val="yellow"/>
-        </w:rPr>
-        <w:t>Supplementary Tables S6 S7)</w:t>
+        <w:t>We also investigate the possible effects of controlling for growth rate in addition to batch effects for all DeSeq2 analyze of all comparisons and look for the change between the significantly changed genes</w:t>
+      </w:r>
+      <w:r>
+        <w:rPr>
+          <w:highlight w:val="yellow"/>
+        </w:rPr>
+        <w:t xml:space="preserve"> between two different controls; “batch” vs “batch + growth rate”.</w:t>
+      </w:r>
+      <w:r>
+        <w:rPr>
+          <w:highlight w:val="yellow"/>
+        </w:rPr>
+        <w:t xml:space="preserve"> It seems the most of the time the change is minimal; i.e. most of the significantly changed genes for “batch” are also the significantly changed genes for “batch + growth rate” (</w:t>
+      </w:r>
+      <w:r>
+        <w:rPr>
+          <w:color w:val="000000" w:themeColor="text1"/>
+          <w:highlight w:val="yellow"/>
+        </w:rPr>
+        <w:t>Supplementary Tables S6</w:t>
+      </w:r>
+      <w:r>
+        <w:rPr>
+          <w:color w:val="000000" w:themeColor="text1"/>
+          <w:highlight w:val="yellow"/>
+        </w:rPr>
+        <w:t>,</w:t>
+      </w:r>
+      <w:r>
+        <w:rPr>
+          <w:color w:val="000000" w:themeColor="text1"/>
+          <w:highlight w:val="yellow"/>
+        </w:rPr>
+        <w:t xml:space="preserve"> S7)</w:t>
       </w:r>
       <w:r>
         <w:rPr>
@@ -5160,37 +5168,167 @@
         <w:rPr>
           <w:highlight w:val="yellow"/>
         </w:rPr>
-        <w:t>red (Figure XX , Supplementary T</w:t>
-      </w:r>
-      <w:r>
-        <w:rPr>
-          <w:highlight w:val="yellow"/>
-        </w:rPr>
-        <w:t xml:space="preserve">able XX) for controlling growth rate for proteins related with altering carbon sources. When we focus on those genes and look for significantly altered pathways associated with them we found a lot of </w:t>
-      </w:r>
-      <w:r>
-        <w:rPr>
-          <w:highlight w:val="yellow"/>
-        </w:rPr>
-        <w:t>nucleotide</w:t>
-      </w:r>
-      <w:r>
-        <w:rPr>
-          <w:highlight w:val="yellow"/>
-        </w:rPr>
-        <w:t xml:space="preserve"> </w:t>
-      </w:r>
-      <w:r>
-        <w:rPr>
-          <w:highlight w:val="yellow"/>
-        </w:rPr>
-        <w:t>binding pathways and</w:t>
-      </w:r>
-      <w:r>
-        <w:t xml:space="preserve"> </w:t>
+        <w:t>red (Supplementary Figure 34</w:t>
+      </w:r>
+      <w:r>
+        <w:rPr>
+          <w:highlight w:val="yellow"/>
+        </w:rPr>
+        <w:t>, Supplementary T</w:t>
+      </w:r>
+      <w:r>
+        <w:rPr>
+          <w:highlight w:val="yellow"/>
+        </w:rPr>
+        <w:t>able S9</w:t>
+      </w:r>
+      <w:r>
+        <w:rPr>
+          <w:highlight w:val="yellow"/>
+        </w:rPr>
+        <w:t>) for controlling growth rate for proteins related with altering carbon sources.</w:t>
+      </w:r>
+      <w:r>
+        <w:rPr>
+          <w:highlight w:val="yellow"/>
+        </w:rPr>
+        <w:t xml:space="preserve"> We focus on this subgroup of genes since it seems they are the main difference between the outputs of two different controls. Then</w:t>
+      </w:r>
+      <w:r>
+        <w:rPr>
+          <w:highlight w:val="yellow"/>
+        </w:rPr>
+        <w:t xml:space="preserve"> we focus on those genes and look for significantly altered pathways associated with them</w:t>
+      </w:r>
+      <w:r>
+        <w:rPr>
+          <w:highlight w:val="yellow"/>
+        </w:rPr>
+        <w:t xml:space="preserve"> with the help of DAVID</w:t>
+      </w:r>
+      <w:r>
+        <w:rPr>
+          <w:highlight w:val="yellow"/>
+        </w:rPr>
+        <w:fldChar w:fldCharType="begin"/>
+      </w:r>
+      <w:r>
+        <w:rPr>
+          <w:highlight w:val="yellow"/>
+        </w:rPr>
+        <w:instrText xml:space="preserve"> ADDIN ZOTERO_ITEM CSL_CITATION {"citationID":"1ccps5vibk","properties":{"formattedCitation":"{\\rtf \\super 20\\nosupersub{}}","plainCitation":"20"},"citationItems":[{"id":107,"uris":["http://zotero.org/users/local/FOPKHRFW/items/WWZZZ7C9"],"uri":["http://zotero.org/users/local/FOPKHRFW/items/WWZZZ7C9"],"itemData":{"id":107,"type":"article-journal","title":"Systematic and integrative analysis of large gene lists using DAVID bioinformatics resources","container-title":"Nature Protocols","page":"44-57","volume":"4","issue":"1","source":"www.nature.com","abstract":"DAVID bioinformatics resources consists of an integrated biological knowledgebase and analytic tools aimed at systematically extracting biological meaning from large gene/protein lists. This protocol explains how to use DAVID, a high-throughput and integrated data-mining environment, to analyze gene lists derived from high-throughput genomic experiments. The procedure first requires uploading a gene list containing any number of common gene identifiers followed by analysis using one or more text and pathway-mining tools such as gene functional classification, functional annotation chart or clustering and functional annotation table. By following this protocol, investigators are able to gain an in-depth understanding of the biological themes in lists of genes that are enriched in genome-scale studies.","DOI":"10.1038/nprot.2008.211","ISSN":"1754-2189","journalAbbreviation":"Nat. Protocols","language":"en","author":[{"family":"Huang","given":"Da Wei"},{"family":"Sherman","given":"Brad T."},{"family":"Lempicki","given":"Richard A."}],"issued":{"date-parts":[["2008",12]]}}}],"schema":"https://github.com/citation-style-language/schema/raw/master/csl-citation.json"} </w:instrText>
+      </w:r>
+      <w:r>
+        <w:rPr>
+          <w:highlight w:val="yellow"/>
+        </w:rPr>
+        <w:fldChar w:fldCharType="separate"/>
+      </w:r>
+      <w:r>
+        <w:rPr>
+          <w:rFonts w:ascii="Calibri" w:eastAsia="Times New Roman" w:cs="Times New Roman"/>
+          <w:vertAlign w:val="superscript"/>
+        </w:rPr>
+        <w:t>20</w:t>
+      </w:r>
+      <w:r>
+        <w:rPr>
+          <w:highlight w:val="yellow"/>
+        </w:rPr>
+        <w:fldChar w:fldCharType="end"/>
+      </w:r>
+      <w:r>
+        <w:rPr>
+          <w:highlight w:val="yellow"/>
+        </w:rPr>
+        <w:t xml:space="preserve"> web services</w:t>
+      </w:r>
+      <w:r>
+        <w:rPr>
+          <w:highlight w:val="yellow"/>
+        </w:rPr>
+        <w:t xml:space="preserve"> </w:t>
+      </w:r>
+      <w:r>
+        <w:rPr>
+          <w:highlight w:val="yellow"/>
+        </w:rPr>
+        <w:t xml:space="preserve">, we run 2 different tests; one for all proteins significantly changed only under </w:t>
+      </w:r>
+      <w:r>
+        <w:rPr>
+          <w:highlight w:val="yellow"/>
+        </w:rPr>
+        <w:t>“batch + growth rate”</w:t>
+      </w:r>
+      <w:r>
+        <w:rPr>
+          <w:highlight w:val="yellow"/>
+        </w:rPr>
+        <w:t xml:space="preserve"> control and associated with </w:t>
+      </w:r>
+      <w:r>
+        <w:rPr>
+          <w:highlight w:val="yellow"/>
+        </w:rPr>
+        <w:t>changes in carbon sources in exponential phase, and the other is in stationary phase .W</w:t>
+      </w:r>
+      <w:r>
+        <w:rPr>
+          <w:highlight w:val="yellow"/>
+        </w:rPr>
+        <w:t xml:space="preserve">e </w:t>
+      </w:r>
+      <w:r>
+        <w:rPr>
+          <w:highlight w:val="yellow"/>
+        </w:rPr>
+        <w:t xml:space="preserve">found the </w:t>
+      </w:r>
+      <w:r>
+        <w:rPr>
+          <w:highlight w:val="yellow"/>
+        </w:rPr>
+        <w:t xml:space="preserve">most </w:t>
+      </w:r>
+      <w:r>
+        <w:rPr>
+          <w:highlight w:val="yellow"/>
+        </w:rPr>
+        <w:t>significantly altered pathway</w:t>
+      </w:r>
+      <w:r>
+        <w:rPr>
+          <w:highlight w:val="yellow"/>
+        </w:rPr>
+        <w:t xml:space="preserve"> </w:t>
+      </w:r>
+      <w:r>
+        <w:rPr>
+          <w:highlight w:val="yellow"/>
+        </w:rPr>
+        <w:t>is biosynthesis for both exponential and stationary phases</w:t>
+      </w:r>
+      <w:r>
+        <w:rPr>
+          <w:highlight w:val="yellow"/>
+        </w:rPr>
+        <w:t xml:space="preserve"> (Supplementary Table 10</w:t>
       </w:r>
       <w:bookmarkStart w:id="1" w:name="_GoBack"/>
       <w:bookmarkEnd w:id="1"/>
+      <w:r>
+        <w:rPr>
+          <w:highlight w:val="yellow"/>
+        </w:rPr>
+        <w:t>)</w:t>
+      </w:r>
+      <w:r>
+        <w:rPr>
+          <w:highlight w:val="yellow"/>
+        </w:rPr>
+        <w:t>.</w:t>
+      </w:r>
     </w:p>
     <w:p/>
     <w:p>
@@ -5314,9 +5452,30 @@
         <w:t>The flux ratios were then averaged across replicates</w:t>
       </w:r>
       <w:r>
-        <w:t xml:space="preserve"> (Supplementary Figure 23)</w:t>
-      </w:r>
-      <w:r>
+        <w:t xml:space="preserve"> (</w:t>
+      </w:r>
+      <w:r>
+        <w:rPr>
+          <w:highlight w:val="yellow"/>
+        </w:rPr>
+        <w:t>Supplementary Figure</w:t>
+      </w:r>
+      <w:r>
+        <w:rPr>
+          <w:highlight w:val="yellow"/>
+        </w:rPr>
+        <w:t xml:space="preserve"> 35</w:t>
+      </w:r>
+      <w:r>
+        <w:rPr>
+          <w:highlight w:val="yellow"/>
+        </w:rPr>
+        <w:t>)</w:t>
+      </w:r>
+      <w:r>
+        <w:rPr>
+          <w:highlight w:val="yellow"/>
+        </w:rPr>
         <w:t>.</w:t>
       </w:r>
       <w:r>
@@ -5359,10 +5518,19 @@
         <w:t xml:space="preserve"> c</w:t>
       </w:r>
       <w:r>
-        <w:t>orrection, Supplementary Table S</w:t>
-      </w:r>
-      <w:r>
-        <w:t>10</w:t>
+        <w:t>orrection</w:t>
+      </w:r>
+      <w:r>
+        <w:rPr>
+          <w:highlight w:val="yellow"/>
+        </w:rPr>
+        <w:t>, Supplementary Table S</w:t>
+      </w:r>
+      <w:r>
+        <w:rPr>
+          <w:highlight w:val="yellow"/>
+        </w:rPr>
+        <w:t>12</w:t>
       </w:r>
       <w:r>
         <w:t xml:space="preserve">). </w:t>
@@ -5470,10 +5638,19 @@
         <w:t xml:space="preserve"> c</w:t>
       </w:r>
       <w:r>
-        <w:t>orrection, Supplementary Table S</w:t>
-      </w:r>
-      <w:r>
-        <w:t>10</w:t>
+        <w:t xml:space="preserve">orrection, </w:t>
+      </w:r>
+      <w:r>
+        <w:rPr>
+          <w:highlight w:val="yellow"/>
+        </w:rPr>
+        <w:t>Supplementary Table S</w:t>
+      </w:r>
+      <w:r>
+        <w:rPr>
+          <w:highlight w:val="yellow"/>
+        </w:rPr>
+        <w:t>12</w:t>
       </w:r>
       <w:r>
         <w:t>).</w:t>
@@ -5509,10 +5686,19 @@
         <w:t>c</w:t>
       </w:r>
       <w:r>
-        <w:t>orrection (Supplementary Table S</w:t>
-      </w:r>
-      <w:r>
-        <w:t>11</w:t>
+        <w:t>orrection (</w:t>
+      </w:r>
+      <w:r>
+        <w:rPr>
+          <w:highlight w:val="yellow"/>
+        </w:rPr>
+        <w:t>Supplementary Table S</w:t>
+      </w:r>
+      <w:r>
+        <w:rPr>
+          <w:highlight w:val="yellow"/>
+        </w:rPr>
+        <w:t>13</w:t>
       </w:r>
       <w:r>
         <w:t xml:space="preserve">). However, we note that the branches </w:t>
@@ -5542,10 +5728,19 @@
         <w:t xml:space="preserve"> = 0.018, res</w:t>
       </w:r>
       <w:r>
-        <w:t>pectively, Supplementary Table S</w:t>
-      </w:r>
-      <w:r>
-        <w:t>11</w:t>
+        <w:t xml:space="preserve">pectively, </w:t>
+      </w:r>
+      <w:r>
+        <w:rPr>
+          <w:highlight w:val="yellow"/>
+        </w:rPr>
+        <w:t>Supplementary Table S</w:t>
+      </w:r>
+      <w:r>
+        <w:rPr>
+          <w:highlight w:val="yellow"/>
+        </w:rPr>
+        <w:t>13</w:t>
       </w:r>
       <w:r>
         <w:t>), both driven by one outlying data point for the slowest-growing condition, at 300 mM Na</w:t>
@@ -12702,7 +12897,7 @@
 </file>
 
 <file path=customXml/itemProps1.xml><?xml version="1.0" encoding="utf-8"?>
-<ds:datastoreItem xmlns:ds="http://schemas.openxmlformats.org/officeDocument/2006/customXml" ds:itemID="{EDE734F9-F06E-D64E-99BF-4F67FFDB57F6}">
+<ds:datastoreItem xmlns:ds="http://schemas.openxmlformats.org/officeDocument/2006/customXml" ds:itemID="{2C89344F-E632-8145-B28F-37A3FA3B2BC7}">
   <ds:schemaRefs>
     <ds:schemaRef ds:uri="http://schemas.openxmlformats.org/officeDocument/2006/bibliography"/>
   </ds:schemaRefs>

</xml_diff>

<commit_message>
final changes in text
</commit_message>
<xml_diff>
--- a/text/multiple_growth_conditions.docx
+++ b/text/multiple_growth_conditions.docx
@@ -5081,247 +5081,256 @@
         <w:t xml:space="preserve">the </w:t>
       </w:r>
       <w:r>
-        <w:t xml:space="preserve">protein level </w:t>
-      </w:r>
-      <w:r>
-        <w:t xml:space="preserve">in </w:t>
-      </w:r>
-      <w:r>
-        <w:t>exponential</w:t>
-      </w:r>
-      <w:r>
-        <w:t xml:space="preserve"> phase </w:t>
-      </w:r>
-      <w:r>
-        <w:t>(F</w:t>
-      </w:r>
-      <w:r>
-        <w:t xml:space="preserve">igure </w:t>
-      </w:r>
-      <w:r>
-        <w:t>8B</w:t>
-      </w:r>
-      <w:r>
-        <w:t>)</w:t>
-      </w:r>
-      <w:r>
-        <w:rPr>
-          <w:color w:val="0000FF"/>
-        </w:rPr>
-        <w:t>.</w:t>
-      </w:r>
-    </w:p>
-    <w:p/>
-    <w:p>
-      <w:r>
-        <w:rPr>
-          <w:highlight w:val="yellow"/>
-        </w:rPr>
-        <w:t>We also investigate the possible effects of controlling for growth rate in addition to batch effects for all DeSeq2 analyze of all comparisons and look for the change between the significantly changed genes</w:t>
-      </w:r>
-      <w:r>
-        <w:rPr>
-          <w:highlight w:val="yellow"/>
-        </w:rPr>
-        <w:t xml:space="preserve"> between two different controls; “batch” vs “batch + growth rate”.</w:t>
-      </w:r>
-      <w:r>
-        <w:rPr>
-          <w:highlight w:val="yellow"/>
-        </w:rPr>
-        <w:t xml:space="preserve"> It seems the most of the time the change is minimal; i.e. most of the significantly changed genes for “batch” are also the significantly changed genes for “batch + growth rate” (</w:t>
-      </w:r>
-      <w:r>
-        <w:rPr>
-          <w:color w:val="000000" w:themeColor="text1"/>
-          <w:highlight w:val="yellow"/>
-        </w:rPr>
-        <w:t>Supplementary Tables S6</w:t>
-      </w:r>
-      <w:r>
-        <w:rPr>
-          <w:color w:val="000000" w:themeColor="text1"/>
-          <w:highlight w:val="yellow"/>
-        </w:rPr>
-        <w:t>,</w:t>
-      </w:r>
-      <w:r>
-        <w:rPr>
-          <w:color w:val="000000" w:themeColor="text1"/>
-          <w:highlight w:val="yellow"/>
-        </w:rPr>
-        <w:t xml:space="preserve"> S7)</w:t>
-      </w:r>
-      <w:r>
-        <w:rPr>
-          <w:highlight w:val="yellow"/>
-        </w:rPr>
-        <w:t xml:space="preserve">. The significant exception is related </w:t>
-      </w:r>
-      <w:r>
-        <w:rPr>
-          <w:highlight w:val="yellow"/>
-        </w:rPr>
-        <w:t>with protein data and carbon sources. Many new genes are significantly alte</w:t>
-      </w:r>
-      <w:r>
-        <w:rPr>
-          <w:highlight w:val="yellow"/>
-        </w:rPr>
-        <w:t>red (Supplementary Figure 34</w:t>
-      </w:r>
-      <w:r>
-        <w:rPr>
-          <w:highlight w:val="yellow"/>
-        </w:rPr>
-        <w:t>, Supplementary T</w:t>
-      </w:r>
-      <w:r>
-        <w:rPr>
-          <w:highlight w:val="yellow"/>
-        </w:rPr>
-        <w:t>able S9</w:t>
-      </w:r>
-      <w:r>
-        <w:rPr>
-          <w:highlight w:val="yellow"/>
-        </w:rPr>
-        <w:t>) for controlling growth rate for proteins related with altering carbon sources.</w:t>
-      </w:r>
-      <w:r>
-        <w:rPr>
-          <w:highlight w:val="yellow"/>
-        </w:rPr>
-        <w:t xml:space="preserve"> We focus on this subgroup of genes since it seems they are the main difference between the outputs of two different controls. Then</w:t>
-      </w:r>
-      <w:r>
-        <w:rPr>
-          <w:highlight w:val="yellow"/>
-        </w:rPr>
-        <w:t xml:space="preserve"> we focus on those genes and look for significantly altered pathways associated with them</w:t>
-      </w:r>
-      <w:r>
-        <w:rPr>
-          <w:highlight w:val="yellow"/>
-        </w:rPr>
-        <w:t xml:space="preserve"> with the help of DAVID</w:t>
-      </w:r>
-      <w:r>
-        <w:rPr>
-          <w:highlight w:val="yellow"/>
-        </w:rPr>
-        <w:fldChar w:fldCharType="begin"/>
-      </w:r>
-      <w:r>
-        <w:rPr>
-          <w:highlight w:val="yellow"/>
-        </w:rPr>
-        <w:instrText xml:space="preserve"> ADDIN ZOTERO_ITEM CSL_CITATION {"citationID":"1ccps5vibk","properties":{"formattedCitation":"{\\rtf \\super 20\\nosupersub{}}","plainCitation":"20"},"citationItems":[{"id":107,"uris":["http://zotero.org/users/local/FOPKHRFW/items/WWZZZ7C9"],"uri":["http://zotero.org/users/local/FOPKHRFW/items/WWZZZ7C9"],"itemData":{"id":107,"type":"article-journal","title":"Systematic and integrative analysis of large gene lists using DAVID bioinformatics resources","container-title":"Nature Protocols","page":"44-57","volume":"4","issue":"1","source":"www.nature.com","abstract":"DAVID bioinformatics resources consists of an integrated biological knowledgebase and analytic tools aimed at systematically extracting biological meaning from large gene/protein lists. This protocol explains how to use DAVID, a high-throughput and integrated data-mining environment, to analyze gene lists derived from high-throughput genomic experiments. The procedure first requires uploading a gene list containing any number of common gene identifiers followed by analysis using one or more text and pathway-mining tools such as gene functional classification, functional annotation chart or clustering and functional annotation table. By following this protocol, investigators are able to gain an in-depth understanding of the biological themes in lists of genes that are enriched in genome-scale studies.","DOI":"10.1038/nprot.2008.211","ISSN":"1754-2189","journalAbbreviation":"Nat. Protocols","language":"en","author":[{"family":"Huang","given":"Da Wei"},{"family":"Sherman","given":"Brad T."},{"family":"Lempicki","given":"Richard A."}],"issued":{"date-parts":[["2008",12]]}}}],"schema":"https://github.com/citation-style-language/schema/raw/master/csl-citation.json"} </w:instrText>
-      </w:r>
-      <w:r>
-        <w:rPr>
-          <w:highlight w:val="yellow"/>
-        </w:rPr>
-        <w:fldChar w:fldCharType="separate"/>
-      </w:r>
-      <w:r>
-        <w:rPr>
-          <w:rFonts w:ascii="Calibri" w:eastAsia="Times New Roman" w:cs="Times New Roman"/>
-          <w:vertAlign w:val="superscript"/>
-        </w:rPr>
-        <w:t>20</w:t>
-      </w:r>
-      <w:r>
-        <w:rPr>
-          <w:highlight w:val="yellow"/>
-        </w:rPr>
-        <w:fldChar w:fldCharType="end"/>
-      </w:r>
-      <w:r>
-        <w:rPr>
-          <w:highlight w:val="yellow"/>
-        </w:rPr>
-        <w:t xml:space="preserve"> web services</w:t>
-      </w:r>
-      <w:r>
-        <w:rPr>
-          <w:highlight w:val="yellow"/>
-        </w:rPr>
-        <w:t xml:space="preserve"> </w:t>
-      </w:r>
-      <w:r>
-        <w:rPr>
-          <w:highlight w:val="yellow"/>
-        </w:rPr>
-        <w:t xml:space="preserve">, we run 2 different tests; one for all proteins significantly changed only under </w:t>
-      </w:r>
-      <w:r>
-        <w:rPr>
-          <w:highlight w:val="yellow"/>
-        </w:rPr>
-        <w:t>“batch + growth rate”</w:t>
-      </w:r>
-      <w:r>
-        <w:rPr>
-          <w:highlight w:val="yellow"/>
-        </w:rPr>
-        <w:t xml:space="preserve"> control and associated with </w:t>
-      </w:r>
-      <w:r>
-        <w:rPr>
-          <w:highlight w:val="yellow"/>
-        </w:rPr>
-        <w:t>changes in carbon sources in exponential phase, and the other is in stationary phase .W</w:t>
-      </w:r>
-      <w:r>
-        <w:rPr>
-          <w:highlight w:val="yellow"/>
-        </w:rPr>
-        <w:t xml:space="preserve">e </w:t>
-      </w:r>
-      <w:r>
-        <w:rPr>
-          <w:highlight w:val="yellow"/>
-        </w:rPr>
-        <w:t xml:space="preserve">found the </w:t>
-      </w:r>
-      <w:r>
-        <w:rPr>
-          <w:highlight w:val="yellow"/>
-        </w:rPr>
-        <w:t xml:space="preserve">most </w:t>
-      </w:r>
-      <w:r>
-        <w:rPr>
-          <w:highlight w:val="yellow"/>
-        </w:rPr>
-        <w:t>significantly altered pathway</w:t>
-      </w:r>
-      <w:r>
-        <w:rPr>
-          <w:highlight w:val="yellow"/>
-        </w:rPr>
-        <w:t xml:space="preserve"> </w:t>
-      </w:r>
-      <w:r>
-        <w:rPr>
-          <w:highlight w:val="yellow"/>
-        </w:rPr>
-        <w:t>is biosynthesis for both exponential and stationary phases</w:t>
-      </w:r>
-      <w:r>
-        <w:rPr>
-          <w:highlight w:val="yellow"/>
-        </w:rPr>
-        <w:t xml:space="preserve"> (Supplementary Table 10</w:t>
+        <w:t>protein</w:t>
       </w:r>
       <w:bookmarkStart w:id="1" w:name="_GoBack"/>
       <w:bookmarkEnd w:id="1"/>
       <w:r>
-        <w:rPr>
-          <w:highlight w:val="yellow"/>
-        </w:rPr>
+        <w:t xml:space="preserve"> level </w:t>
+      </w:r>
+      <w:r>
+        <w:t xml:space="preserve">in </w:t>
+      </w:r>
+      <w:r>
+        <w:t>exponential</w:t>
+      </w:r>
+      <w:r>
+        <w:t xml:space="preserve"> phase </w:t>
+      </w:r>
+      <w:r>
+        <w:t>(F</w:t>
+      </w:r>
+      <w:r>
+        <w:t xml:space="preserve">igure </w:t>
+      </w:r>
+      <w:r>
+        <w:t>8B</w:t>
+      </w:r>
+      <w:r>
         <w:t>)</w:t>
+      </w:r>
+      <w:r>
+        <w:rPr>
+          <w:color w:val="0000FF"/>
+        </w:rPr>
+        <w:t>.</w:t>
+      </w:r>
+    </w:p>
+    <w:p/>
+    <w:p>
+      <w:r>
+        <w:rPr>
+          <w:highlight w:val="yellow"/>
+        </w:rPr>
+        <w:t>We also investigate the possible effects of controlling for growth rate in addition to batch effects for all DeSeq2 analyze of all comparisons and look for the change between the significantly changed genes</w:t>
+      </w:r>
+      <w:r>
+        <w:rPr>
+          <w:highlight w:val="yellow"/>
+        </w:rPr>
+        <w:t xml:space="preserve"> between two different controls; “batch” vs “batch + growth rate”.</w:t>
+      </w:r>
+      <w:r>
+        <w:rPr>
+          <w:highlight w:val="yellow"/>
+        </w:rPr>
+        <w:t xml:space="preserve"> It seems the most of the time the change is minimal; i.e. most of the significantly changed genes for “batch” are also the significantly changed genes for “batch + growth rate” (</w:t>
+      </w:r>
+      <w:r>
+        <w:rPr>
+          <w:color w:val="000000" w:themeColor="text1"/>
+          <w:highlight w:val="yellow"/>
+        </w:rPr>
+        <w:t>Supplementary Tables S6</w:t>
+      </w:r>
+      <w:r>
+        <w:rPr>
+          <w:color w:val="000000" w:themeColor="text1"/>
+          <w:highlight w:val="yellow"/>
+        </w:rPr>
+        <w:t>,</w:t>
+      </w:r>
+      <w:r>
+        <w:rPr>
+          <w:color w:val="000000" w:themeColor="text1"/>
+          <w:highlight w:val="yellow"/>
+        </w:rPr>
+        <w:t xml:space="preserve"> S7)</w:t>
+      </w:r>
+      <w:r>
+        <w:rPr>
+          <w:highlight w:val="yellow"/>
+        </w:rPr>
+        <w:t xml:space="preserve">. The significant exception is related </w:t>
+      </w:r>
+      <w:r>
+        <w:rPr>
+          <w:highlight w:val="yellow"/>
+        </w:rPr>
+        <w:t>with protein data and carbon sources. Many new genes are significantly alte</w:t>
+      </w:r>
+      <w:r>
+        <w:rPr>
+          <w:highlight w:val="yellow"/>
+        </w:rPr>
+        <w:t>red (Supplementary Figure 34</w:t>
+      </w:r>
+      <w:r>
+        <w:rPr>
+          <w:highlight w:val="yellow"/>
+        </w:rPr>
+        <w:t>, Supplementary T</w:t>
+      </w:r>
+      <w:r>
+        <w:rPr>
+          <w:highlight w:val="yellow"/>
+        </w:rPr>
+        <w:t>able S9</w:t>
+      </w:r>
+      <w:r>
+        <w:rPr>
+          <w:highlight w:val="yellow"/>
+        </w:rPr>
+        <w:t>) for controlling growth rate for proteins related with altering carbon sources.</w:t>
+      </w:r>
+      <w:r>
+        <w:rPr>
+          <w:highlight w:val="yellow"/>
+        </w:rPr>
+        <w:t xml:space="preserve"> We focus on this subgroup of genes since it seems they are the main difference between the outputs of two different controls. Then</w:t>
+      </w:r>
+      <w:r>
+        <w:rPr>
+          <w:highlight w:val="yellow"/>
+        </w:rPr>
+        <w:t xml:space="preserve"> we focus on those genes and look for significantly altered pathways associated with them</w:t>
+      </w:r>
+      <w:r>
+        <w:rPr>
+          <w:highlight w:val="yellow"/>
+        </w:rPr>
+        <w:t xml:space="preserve"> with the help of DAVID</w:t>
+      </w:r>
+      <w:r>
+        <w:rPr>
+          <w:highlight w:val="yellow"/>
+        </w:rPr>
+        <w:fldChar w:fldCharType="begin"/>
+      </w:r>
+      <w:r>
+        <w:rPr>
+          <w:highlight w:val="yellow"/>
+        </w:rPr>
+        <w:instrText xml:space="preserve"> ADDIN ZOTERO_ITEM CSL_CITATION {"citationID":"1ccps5vibk","properties":{"formattedCitation":"{\\rtf \\super 20\\nosupersub{}}","plainCitation":"20"},"citationItems":[{"id":107,"uris":["http://zotero.org/users/local/FOPKHRFW/items/WWZZZ7C9"],"uri":["http://zotero.org/users/local/FOPKHRFW/items/WWZZZ7C9"],"itemData":{"id":107,"type":"article-journal","title":"Systematic and integrative analysis of large gene lists using DAVID bioinformatics resources","container-title":"Nature Protocols","page":"44-57","volume":"4","issue":"1","source":"www.nature.com","abstract":"DAVID bioinformatics resources consists of an integrated biological knowledgebase and analytic tools aimed at systematically extracting biological meaning from large gene/protein lists. This protocol explains how to use DAVID, a high-throughput and integrated data-mining environment, to analyze gene lists derived from high-throughput genomic experiments. The procedure first requires uploading a gene list containing any number of common gene identifiers followed by analysis using one or more text and pathway-mining tools such as gene functional classification, functional annotation chart or clustering and functional annotation table. By following this protocol, investigators are able to gain an in-depth understanding of the biological themes in lists of genes that are enriched in genome-scale studies.","DOI":"10.1038/nprot.2008.211","ISSN":"1754-2189","journalAbbreviation":"Nat. Protocols","language":"en","author":[{"family":"Huang","given":"Da Wei"},{"family":"Sherman","given":"Brad T."},{"family":"Lempicki","given":"Richard A."}],"issued":{"date-parts":[["2008",12]]}}}],"schema":"https://github.com/citation-style-language/schema/raw/master/csl-citation.json"} </w:instrText>
+      </w:r>
+      <w:r>
+        <w:rPr>
+          <w:highlight w:val="yellow"/>
+        </w:rPr>
+        <w:fldChar w:fldCharType="separate"/>
+      </w:r>
+      <w:r>
+        <w:rPr>
+          <w:rFonts w:ascii="Calibri" w:eastAsia="Times New Roman" w:cs="Times New Roman"/>
+          <w:vertAlign w:val="superscript"/>
+        </w:rPr>
+        <w:t>20</w:t>
+      </w:r>
+      <w:r>
+        <w:rPr>
+          <w:highlight w:val="yellow"/>
+        </w:rPr>
+        <w:fldChar w:fldCharType="end"/>
+      </w:r>
+      <w:r>
+        <w:rPr>
+          <w:highlight w:val="yellow"/>
+        </w:rPr>
+        <w:t xml:space="preserve"> web services</w:t>
+      </w:r>
+      <w:r>
+        <w:rPr>
+          <w:highlight w:val="yellow"/>
+        </w:rPr>
+        <w:t xml:space="preserve"> </w:t>
+      </w:r>
+      <w:r>
+        <w:rPr>
+          <w:highlight w:val="yellow"/>
+        </w:rPr>
+        <w:t xml:space="preserve">, we run 2 different tests; one for all proteins significantly changed only under </w:t>
+      </w:r>
+      <w:r>
+        <w:rPr>
+          <w:highlight w:val="yellow"/>
+        </w:rPr>
+        <w:t>“batch + growth rate”</w:t>
+      </w:r>
+      <w:r>
+        <w:rPr>
+          <w:highlight w:val="yellow"/>
+        </w:rPr>
+        <w:t xml:space="preserve"> control and associated with </w:t>
+      </w:r>
+      <w:r>
+        <w:rPr>
+          <w:highlight w:val="yellow"/>
+        </w:rPr>
+        <w:t>changes in carbon sources in exponential phase, and the other is in stationary phase .W</w:t>
+      </w:r>
+      <w:r>
+        <w:rPr>
+          <w:highlight w:val="yellow"/>
+        </w:rPr>
+        <w:t xml:space="preserve">e </w:t>
+      </w:r>
+      <w:r>
+        <w:rPr>
+          <w:highlight w:val="yellow"/>
+        </w:rPr>
+        <w:t xml:space="preserve">found the </w:t>
+      </w:r>
+      <w:r>
+        <w:rPr>
+          <w:highlight w:val="yellow"/>
+        </w:rPr>
+        <w:t xml:space="preserve">most </w:t>
+      </w:r>
+      <w:r>
+        <w:rPr>
+          <w:highlight w:val="yellow"/>
+        </w:rPr>
+        <w:t>significantly altered pathway</w:t>
+      </w:r>
+      <w:r>
+        <w:rPr>
+          <w:highlight w:val="yellow"/>
+        </w:rPr>
+        <w:t>s</w:t>
+      </w:r>
+      <w:r>
+        <w:rPr>
+          <w:highlight w:val="yellow"/>
+        </w:rPr>
+        <w:t xml:space="preserve"> </w:t>
+      </w:r>
+      <w:r>
+        <w:rPr>
+          <w:highlight w:val="yellow"/>
+        </w:rPr>
+        <w:t>are related with</w:t>
+      </w:r>
+      <w:r>
+        <w:rPr>
+          <w:highlight w:val="yellow"/>
+        </w:rPr>
+        <w:t xml:space="preserve"> biosynthesis for both exponential and stationary phases</w:t>
+      </w:r>
+      <w:r>
+        <w:rPr>
+          <w:highlight w:val="yellow"/>
+        </w:rPr>
+        <w:t xml:space="preserve"> (Supplementary Table 10)</w:t>
       </w:r>
       <w:r>
         <w:rPr>
@@ -7548,6 +7557,68 @@
         <w:fldChar w:fldCharType="end"/>
       </w:r>
       <w:r>
+        <w:t xml:space="preserve">, </w:t>
+      </w:r>
+      <w:r>
+        <w:rPr>
+          <w:highlight w:val="yellow"/>
+        </w:rPr>
+        <w:t xml:space="preserve">in particular </w:t>
+      </w:r>
+      <w:r>
+        <w:rPr>
+          <w:highlight w:val="yellow"/>
+        </w:rPr>
+        <w:t xml:space="preserve">recently developed semi-supervised normalization pipeline </w:t>
+      </w:r>
+      <w:r>
+        <w:rPr>
+          <w:highlight w:val="yellow"/>
+        </w:rPr>
+        <w:t>can be used to investigate</w:t>
+      </w:r>
+      <w:r>
+        <w:rPr>
+          <w:highlight w:val="yellow"/>
+        </w:rPr>
+        <w:t xml:space="preserve"> batch effects for further analyze</w:t>
+      </w:r>
+      <w:r>
+        <w:rPr>
+          <w:highlight w:val="yellow"/>
+        </w:rPr>
+        <w:fldChar w:fldCharType="begin"/>
+      </w:r>
+      <w:r>
+        <w:rPr>
+          <w:highlight w:val="yellow"/>
+        </w:rPr>
+        <w:instrText xml:space="preserve"> ADDIN ZOTERO_ITEM CSL_CITATION {"citationID":"rojrig85k","properties":{"formattedCitation":"{\\rtf \\super 33\\nosupersub{}}","plainCitation":"33"},"citationItems":[{"id":307,"uris":["http://zotero.org/users/local/FOPKHRFW/items/FJANZRZX"],"uri":["http://zotero.org/users/local/FOPKHRFW/items/FJANZRZX"],"itemData":{"id":307,"type":"article-journal","title":"Multi-omics integration accurately predicts cellular state in unexplored conditions for Escherichia coli","container-title":"Nature Communications","volume":"7","source":"www.readcube.com","abstract":"A significant obstacle in training predictive cell models is the lack of integrated data sources. We develop semi-supervised normalization pipelines and perform experimental characterization (growth, transcriptional, proteome) to create Ecomics, a consistent, quality-controlled multi-omics compendium for Escherichia coli with cohesive meta-data information. We then use this resource to train a multi-scale model that integrates four omics layers to predict genome-wide concentrations and growth dynamics. The genetic and environmental ontology reconstructed from the omics data is substantially different and complementary to the genetic and chemical ontologies. The integration of different layers confers an incremental increase in the prediction performance, as does the information about the known gene regulatory and protein-protein interactions. The predictive performance of the model ranges from 0.54 to 0.87 for the various omics layers, which far exceeds various baselines. This work provides an integrative framework of omics-driven predictive modelling that is broadly applicable to guide biological discovery.","URL":"http://www.readcube.com/articles/10.1038/ncomms13090","DOI":"10.1038/ncomms13090","author":[{"family":"Kim","given":"Minseung"},{"family":"Rai","given":"Navneet"},{"family":"Zorraquino","given":"Violeta"},{"family":"Tagkopoulos","given":"Ilias"}],"issued":{"date-parts":[["2016"]]},"accessed":{"date-parts":[["2017",1,17]]}}}],"schema":"https://github.com/citation-style-language/schema/raw/master/csl-citation.json"} </w:instrText>
+      </w:r>
+      <w:r>
+        <w:rPr>
+          <w:highlight w:val="yellow"/>
+        </w:rPr>
+        <w:fldChar w:fldCharType="separate"/>
+      </w:r>
+      <w:r>
+        <w:rPr>
+          <w:rFonts w:ascii="Calibri" w:eastAsia="Times New Roman" w:cs="Times New Roman"/>
+          <w:highlight w:val="yellow"/>
+          <w:vertAlign w:val="superscript"/>
+        </w:rPr>
+        <w:t>33</w:t>
+      </w:r>
+      <w:r>
+        <w:rPr>
+          <w:highlight w:val="yellow"/>
+        </w:rPr>
+        <w:fldChar w:fldCharType="end"/>
+      </w:r>
+      <w:r>
+        <w:rPr>
+          <w:highlight w:val="yellow"/>
+        </w:rPr>
         <w:t>.</w:t>
       </w:r>
     </w:p>
@@ -7583,7 +7654,7 @@
         <w:fldChar w:fldCharType="begin"/>
       </w:r>
       <w:r>
-        <w:instrText xml:space="preserve"> ADDIN ZOTERO_ITEM CSL_CITATION {"citationID":"i2tpc5nbn","properties":{"formattedCitation":"{\\rtf \\super 10,33,34\\nosupersub{}}","plainCitation":"10,33,34"},"citationItems":[{"id":258,"uris":["http://zotero.org/users/local/FOPKHRFW/items/MV3KWPUV"],"uri":["http://zotero.org/users/local/FOPKHRFW/items/MV3KWPUV"],"itemData":{"id":258,"type":"article-journal","title":"Controlled Measurement and Comparative Analysis of Cellular Components in E . coli Reveals Broad Regulatory Changes in Response to Glucose Starvation","container-title":"PLOS Comput Biol","page":"e1004400","volume":"11","issue":"8","source":"PLoS Journals","abstract":"Author Summary   Bacteria frequently experience starvation conditions in their natural environments. Yet how they modify their physiology in response to these conditions remains poorly understood. Here, we performed a detailed, two-week starvation experiment in  E .  coli . We exhaustively monitored changes in cellular components, such as RNA and protein abundances, over time. We subsequently compared and contrasted these measurements using novel computational approaches we developed specifically for analyzing gene-expression time-course data. Using these approaches, we could identify systematic trends in the  E .  coli  starvation response. In particular, we found that cells systematically limit mRNA and protein production, degrade proteins involved in energy-intensive processes, and maintain or increase the amount of proteins involved in energy production. Thus, the bacteria assume a cellular state in which their ongoing energy use is limited while they are poised to take advantage of any nutrients that may become available.","DOI":"10.1371/journal.pcbi.1004400","ISSN":"1553-7358","journalAbbreviation":"PLOS Comput Biol","author":[{"family":"Houser","given":"John R."},{"family":"Barnhart","given":"Craig"},{"family":"Boutz","given":"Daniel R."},{"family":"Carroll","given":"Sean M."},{"family":"Dasgupta","given":"Aurko"},{"family":"Michener","given":"Joshua K."},{"family":"Needham","given":"Brittany D."},{"family":"Papoulas","given":"Ophelia"},{"family":"Sridhara","given":"Viswanadham"},{"family":"Sydykova","given":"Dariya K."},{"family":"Marx","given":"Christopher J."},{"family":"Trent","given":"M. Stephen"},{"family":"Barrick","given":"Jeffrey E."},{"family":"Marcotte","given":"Edward M."},{"family":"Wilke","given":"Claus O."}],"issued":{"date-parts":[["2015",8,14]]}}},{"id":10,"uris":["http://zotero.org/users/2021925/items/HZTZQ3BI"],"uri":["http://zotero.org/users/2021925/items/HZTZQ3BI"],"itemData":{"id":10,"type":"article-journal","title":"13C-based metabolic flux analysis","container-title":"Nature Protocols","page":"878-892","volume":"4","issue":"6","source":"www.nature.com","abstract":"Stable isotope, and in particular 13C-based flux analysis, is the exclusive approach to experimentally quantify the integrated responses of metabolic networks. Here we describe a protocol that is based on growing microbes on 13C-labeled glucose and subsequent gas chromatography mass spectrometric detection of 13C-patterns in protein-bound amino acids. Relying on publicly available software packages, we then describe two complementary mathematical approaches to estimate either local ratios of converging fluxes or absolute fluxes through different pathways. As amino acids in cell protein are abundant and stable, this protocol requires a minimum of equipment and analytical expertise. Most other flux methods are variants of the principles presented here. A true alternative is the analytically more demanding dynamic flux analysis that relies on 13C-pattern in free intracellular metabolites. The presented protocols take 5–10 d, have been used extensively in the past decade and are exemplified here for the central metabolism of Escherichia coli.","DOI":"10.1038/nprot.2009.58","ISSN":"1754-2189","journalAbbreviation":"Nat. Protocols","language":"en","author":[{"family":"Zamboni","given":"Nicola"},{"family":"Fendt","given":"Sarah-Maria"},{"family":"Rühl","given":"Martin"},{"family":"Sauer","given":"Uwe"}],"issued":{"date-parts":[["2009",5]]}}},{"id":370,"uris":["http://zotero.org/users/2021925/items/GNKMU62D"],"uri":["http://zotero.org/users/2021925/items/GNKMU62D"],"itemData":{"id":370,"type":"article-journal","title":"FiatFlux--a software for metabolic flux analysis from 13C-glucose experiments","container-title":"BMC bioinformatics","page":"209","volume":"6","source":"NCBI PubMed","abstract":"BACKGROUND: Quantitative knowledge of intracellular fluxes is important for a comprehensive characterization of metabolic networks and their functional operation. In contrast to direct assessment of metabolite concentrations, in vivo metabolite fluxes must be inferred indirectly from measurable quantities in 13C experiments. The required experience, the complicated network models, large and heterogeneous data sets, and the time-consuming set-up of highly controlled experimental conditions largely restricted metabolic flux analysis to few expert groups. A conceptual simplification of flux analysis is the analytical determination of metabolic flux ratios exclusively from MS data, which can then be used in a second step to estimate absolute in vivo fluxes.\nRESULTS: Here we describe the user-friendly software package FiatFlux that supports flux analysis for non-expert users. In the first module, ratios of converging fluxes are automatically calculated from GC-MS-detected 13C-pattern in protein-bound amino acids. Predefined fragmentation patterns are automatically identified and appropriate statistical data treatment is based on the comparison of redundant information in the MS spectra. In the second module, absolute intracellular fluxes may be calculated by a 13C-constrained flux balancing procedure that combines experimentally determined fluxes in and out of the cell and the above flux ratios. The software is preconfigured to derive flux ratios and absolute in vivo fluxes from [1-13C] and [U-13C]glucose experiments and GC-MS analysis of amino acids for a variety of microorganisms.\nCONCLUSION: FiatFlux is an intuitive tool for quantitative investigations of intracellular metabolism by users that are not familiar with numerical methods or isotopic tracer experiments. The aim of this open source software is to enable non-specialists to adapt the software to their specific scientific interests, including other 13C-substrates, labeling mixtures, and organisms.","DOI":"10.1186/1471-2105-6-209","ISSN":"1471-2105","note":"PMID: 16122385 \nPMCID: PMC1199586","journalAbbreviation":"BMC Bioinformatics","language":"eng","author":[{"family":"Zamboni","given":"Nicola"},{"family":"Fischer","given":"Eliane"},{"family":"Sauer","given":"Uwe"}],"issued":{"date-parts":[["2005"]]},"PMID":"16122385","PMCID":"PMC1199586"}}],"schema":"https://github.com/citation-style-language/schema/raw/master/csl-citation.json"} </w:instrText>
+        <w:instrText xml:space="preserve"> ADDIN ZOTERO_ITEM CSL_CITATION {"citationID":"i2tpc5nbn","properties":{"formattedCitation":"{\\rtf \\super 10,34,35\\nosupersub{}}","plainCitation":"10,34,35"},"citationItems":[{"id":258,"uris":["http://zotero.org/users/local/FOPKHRFW/items/MV3KWPUV"],"uri":["http://zotero.org/users/local/FOPKHRFW/items/MV3KWPUV"],"itemData":{"id":258,"type":"article-journal","title":"Controlled Measurement and Comparative Analysis of Cellular Components in E . coli Reveals Broad Regulatory Changes in Response to Glucose Starvation","container-title":"PLOS Comput Biol","page":"e1004400","volume":"11","issue":"8","source":"PLoS Journals","abstract":"Author Summary   Bacteria frequently experience starvation conditions in their natural environments. Yet how they modify their physiology in response to these conditions remains poorly understood. Here, we performed a detailed, two-week starvation experiment in  E .  coli . We exhaustively monitored changes in cellular components, such as RNA and protein abundances, over time. We subsequently compared and contrasted these measurements using novel computational approaches we developed specifically for analyzing gene-expression time-course data. Using these approaches, we could identify systematic trends in the  E .  coli  starvation response. In particular, we found that cells systematically limit mRNA and protein production, degrade proteins involved in energy-intensive processes, and maintain or increase the amount of proteins involved in energy production. Thus, the bacteria assume a cellular state in which their ongoing energy use is limited while they are poised to take advantage of any nutrients that may become available.","DOI":"10.1371/journal.pcbi.1004400","ISSN":"1553-7358","journalAbbreviation":"PLOS Comput Biol","author":[{"family":"Houser","given":"John R."},{"family":"Barnhart","given":"Craig"},{"family":"Boutz","given":"Daniel R."},{"family":"Carroll","given":"Sean M."},{"family":"Dasgupta","given":"Aurko"},{"family":"Michener","given":"Joshua K."},{"family":"Needham","given":"Brittany D."},{"family":"Papoulas","given":"Ophelia"},{"family":"Sridhara","given":"Viswanadham"},{"family":"Sydykova","given":"Dariya K."},{"family":"Marx","given":"Christopher J."},{"family":"Trent","given":"M. Stephen"},{"family":"Barrick","given":"Jeffrey E."},{"family":"Marcotte","given":"Edward M."},{"family":"Wilke","given":"Claus O."}],"issued":{"date-parts":[["2015",8,14]]}}},{"id":10,"uris":["http://zotero.org/users/2021925/items/HZTZQ3BI"],"uri":["http://zotero.org/users/2021925/items/HZTZQ3BI"],"itemData":{"id":10,"type":"article-journal","title":"13C-based metabolic flux analysis","container-title":"Nature Protocols","page":"878-892","volume":"4","issue":"6","source":"www.nature.com","abstract":"Stable isotope, and in particular 13C-based flux analysis, is the exclusive approach to experimentally quantify the integrated responses of metabolic networks. Here we describe a protocol that is based on growing microbes on 13C-labeled glucose and subsequent gas chromatography mass spectrometric detection of 13C-patterns in protein-bound amino acids. Relying on publicly available software packages, we then describe two complementary mathematical approaches to estimate either local ratios of converging fluxes or absolute fluxes through different pathways. As amino acids in cell protein are abundant and stable, this protocol requires a minimum of equipment and analytical expertise. Most other flux methods are variants of the principles presented here. A true alternative is the analytically more demanding dynamic flux analysis that relies on 13C-pattern in free intracellular metabolites. The presented protocols take 5–10 d, have been used extensively in the past decade and are exemplified here for the central metabolism of Escherichia coli.","DOI":"10.1038/nprot.2009.58","ISSN":"1754-2189","journalAbbreviation":"Nat. Protocols","language":"en","author":[{"family":"Zamboni","given":"Nicola"},{"family":"Fendt","given":"Sarah-Maria"},{"family":"Rühl","given":"Martin"},{"family":"Sauer","given":"Uwe"}],"issued":{"date-parts":[["2009",5]]}}},{"id":370,"uris":["http://zotero.org/users/2021925/items/GNKMU62D"],"uri":["http://zotero.org/users/2021925/items/GNKMU62D"],"itemData":{"id":370,"type":"article-journal","title":"FiatFlux--a software for metabolic flux analysis from 13C-glucose experiments","container-title":"BMC bioinformatics","page":"209","volume":"6","source":"NCBI PubMed","abstract":"BACKGROUND: Quantitative knowledge of intracellular fluxes is important for a comprehensive characterization of metabolic networks and their functional operation. In contrast to direct assessment of metabolite concentrations, in vivo metabolite fluxes must be inferred indirectly from measurable quantities in 13C experiments. The required experience, the complicated network models, large and heterogeneous data sets, and the time-consuming set-up of highly controlled experimental conditions largely restricted metabolic flux analysis to few expert groups. A conceptual simplification of flux analysis is the analytical determination of metabolic flux ratios exclusively from MS data, which can then be used in a second step to estimate absolute in vivo fluxes.\nRESULTS: Here we describe the user-friendly software package FiatFlux that supports flux analysis for non-expert users. In the first module, ratios of converging fluxes are automatically calculated from GC-MS-detected 13C-pattern in protein-bound amino acids. Predefined fragmentation patterns are automatically identified and appropriate statistical data treatment is based on the comparison of redundant information in the MS spectra. In the second module, absolute intracellular fluxes may be calculated by a 13C-constrained flux balancing procedure that combines experimentally determined fluxes in and out of the cell and the above flux ratios. The software is preconfigured to derive flux ratios and absolute in vivo fluxes from [1-13C] and [U-13C]glucose experiments and GC-MS analysis of amino acids for a variety of microorganisms.\nCONCLUSION: FiatFlux is an intuitive tool for quantitative investigations of intracellular metabolism by users that are not familiar with numerical methods or isotopic tracer experiments. The aim of this open source software is to enable non-specialists to adapt the software to their specific scientific interests, including other 13C-substrates, labeling mixtures, and organisms.","DOI":"10.1186/1471-2105-6-209","ISSN":"1471-2105","note":"PMID: 16122385 \nPMCID: PMC1199586","journalAbbreviation":"BMC Bioinformatics","language":"eng","author":[{"family":"Zamboni","given":"Nicola"},{"family":"Fischer","given":"Eliane"},{"family":"Sauer","given":"Uwe"}],"issued":{"date-parts":[["2005"]]},"PMID":"16122385","PMCID":"PMC1199586"}}],"schema":"https://github.com/citation-style-language/schema/raw/master/csl-citation.json"} </w:instrText>
       </w:r>
       <w:r>
         <w:fldChar w:fldCharType="separate"/>
@@ -7593,7 +7664,7 @@
           <w:rFonts w:ascii="Calibri" w:eastAsia="Times New Roman" w:cs="Times New Roman"/>
           <w:vertAlign w:val="superscript"/>
         </w:rPr>
-        <w:t>10,33,34</w:t>
+        <w:t>10,34,35</w:t>
       </w:r>
       <w:r>
         <w:fldChar w:fldCharType="end"/>
@@ -8340,7 +8411,7 @@
         <w:rPr>
           <w:highlight w:val="yellow"/>
         </w:rPr>
-        <w:instrText xml:space="preserve"> ADDIN ZOTERO_ITEM CSL_CITATION {"citationID":"1j2oln534r","properties":{"formattedCitation":"{\\rtf \\super 35\\nosupersub{}}","plainCitation":"35"},"citationItems":[{"id":304,"uris":["http://zotero.org/users/local/FOPKHRFW/items/UVIJACJE"],"uri":["http://zotero.org/users/local/FOPKHRFW/items/UVIJACJE"],"itemData":{"id":304,"type":"article-journal","title":"Stochastic gene expression and its consequences","container-title":"Cell","page":"216-226","volume":"135","issue":"2","source":"PubMed Central","abstract":"Gene expression is a fundamentally stochastic process, with randomness in transcription and translation leading to significant cell-to-cell variations in mRNA and protein levels. This variation appears in organisms ranging from microbes to metazoans and its characteristics depend both on the biophysical parameters governing gene expression and on gene network structure. Stochastic gene expression can have important consequences for cellular function, being beneficial in some contexts and harmful in others. These situations include stress response, pathogenesis, metabolism, development, cell cycle, circadian rhythms and aging.","DOI":"10.1016/j.cell.2008.09.050","ISSN":"0092-8674","note":"PMID: 18957198\nPMCID: PMC3118044","journalAbbreviation":"Cell","author":[{"family":"Raj","given":"Arjun"},{"family":"Oudenaarden","given":"Alexander","non-dropping-particle":"van"}],"issued":{"date-parts":[["2008",10,17]]}}}],"schema":"https://github.com/citation-style-language/schema/raw/master/csl-citation.json"} </w:instrText>
+        <w:instrText xml:space="preserve"> ADDIN ZOTERO_ITEM CSL_CITATION {"citationID":"1j2oln534r","properties":{"formattedCitation":"{\\rtf \\super 36\\nosupersub{}}","plainCitation":"36"},"citationItems":[{"id":304,"uris":["http://zotero.org/users/local/FOPKHRFW/items/UVIJACJE"],"uri":["http://zotero.org/users/local/FOPKHRFW/items/UVIJACJE"],"itemData":{"id":304,"type":"article-journal","title":"Stochastic gene expression and its consequences","container-title":"Cell","page":"216-226","volume":"135","issue":"2","source":"PubMed Central","abstract":"Gene expression is a fundamentally stochastic process, with randomness in transcription and translation leading to significant cell-to-cell variations in mRNA and protein levels. This variation appears in organisms ranging from microbes to metazoans and its characteristics depend both on the biophysical parameters governing gene expression and on gene network structure. Stochastic gene expression can have important consequences for cellular function, being beneficial in some contexts and harmful in others. These situations include stress response, pathogenesis, metabolism, development, cell cycle, circadian rhythms and aging.","DOI":"10.1016/j.cell.2008.09.050","ISSN":"0092-8674","note":"PMID: 18957198\nPMCID: PMC3118044","journalAbbreviation":"Cell","author":[{"family":"Raj","given":"Arjun"},{"family":"Oudenaarden","given":"Alexander","non-dropping-particle":"van"}],"issued":{"date-parts":[["2008",10,17]]}}}],"schema":"https://github.com/citation-style-language/schema/raw/master/csl-citation.json"} </w:instrText>
       </w:r>
       <w:r>
         <w:rPr>
@@ -8353,7 +8424,7 @@
           <w:rFonts w:ascii="Calibri" w:eastAsia="Times New Roman" w:cs="Times New Roman"/>
           <w:vertAlign w:val="superscript"/>
         </w:rPr>
-        <w:t>35</w:t>
+        <w:t>36</w:t>
       </w:r>
       <w:r>
         <w:rPr>
@@ -8600,7 +8671,7 @@
         <w:fldChar w:fldCharType="begin"/>
       </w:r>
       <w:r>
-        <w:instrText xml:space="preserve"> ADDIN ZOTERO_ITEM CSL_CITATION {"citationID":"m6lpoahjo","properties":{"formattedCitation":"{\\rtf \\super 36\\nosupersub{}}","plainCitation":"36"},"citationItems":[{"id":290,"uris":["http://zotero.org/users/local/FOPKHRFW/items/MP7IKCPR"],"uri":["http://zotero.org/users/local/FOPKHRFW/items/MP7IKCPR"],"itemData":{"id":290,"type":"article-journal","title":"Fast R Functions for Robust Correlations and Hierarchical Clustering","container-title":"Journal of statistical software","volume":"46","issue":"11","source":"PubMed Central","abstract":"Many high-throughput biological data analyses require the calculation of large correlation matrices and/or clustering of a large number of objects. The standard R function for calculating Pearson correlation can handle calculations without missing values efficiently, but is inefficient when applied to data sets with a relatively small number of missing data. We present an implementation of Pearson correlation calculation that can lead to substantial speedup on data with relatively small number of missing entries. Further, we parallelize all calculations and thus achieve further speedup on systems where parallel processing is available. A robust correlation measure, the biweight midcorrelation, is implemented in a similar manner and provides comparable speed. The functions cor and bicor for fast Pearson and biweight midcorrelation, respectively, are part of the updated, freely available R package WGCNA., The hierarchical clustering algorithm implemented in R function hclust is an order n3 (n is the number of clustered objects) version of a publicly available clustering algorithm (). We present the package flashClust that implements the original algorithm which in practice achieves order approximately n2, leading to substantial time savings when clustering large data sets.","URL":"http://www.ncbi.nlm.nih.gov/pmc/articles/PMC3465711/","ISSN":"1548-7660","note":"PMID: 23050260\nPMCID: PMC3465711","journalAbbreviation":"J Stat Softw","author":[{"family":"Langfelder","given":"Peter"},{"family":"Horvath","given":"Steve"}],"issued":{"date-parts":[["2012",3]]},"accessed":{"date-parts":[["2016",10,11]]}}}],"schema":"https://github.com/citation-style-language/schema/raw/master/csl-citation.json"} </w:instrText>
+        <w:instrText xml:space="preserve"> ADDIN ZOTERO_ITEM CSL_CITATION {"citationID":"m6lpoahjo","properties":{"formattedCitation":"{\\rtf \\super 37\\nosupersub{}}","plainCitation":"37"},"citationItems":[{"id":290,"uris":["http://zotero.org/users/local/FOPKHRFW/items/MP7IKCPR"],"uri":["http://zotero.org/users/local/FOPKHRFW/items/MP7IKCPR"],"itemData":{"id":290,"type":"article-journal","title":"Fast R Functions for Robust Correlations and Hierarchical Clustering","container-title":"Journal of statistical software","volume":"46","issue":"11","source":"PubMed Central","abstract":"Many high-throughput biological data analyses require the calculation of large correlation matrices and/or clustering of a large number of objects. The standard R function for calculating Pearson correlation can handle calculations without missing values efficiently, but is inefficient when applied to data sets with a relatively small number of missing data. We present an implementation of Pearson correlation calculation that can lead to substantial speedup on data with relatively small number of missing entries. Further, we parallelize all calculations and thus achieve further speedup on systems where parallel processing is available. A robust correlation measure, the biweight midcorrelation, is implemented in a similar manner and provides comparable speed. The functions cor and bicor for fast Pearson and biweight midcorrelation, respectively, are part of the updated, freely available R package WGCNA., The hierarchical clustering algorithm implemented in R function hclust is an order n3 (n is the number of clustered objects) version of a publicly available clustering algorithm (). We present the package flashClust that implements the original algorithm which in practice achieves order approximately n2, leading to substantial time savings when clustering large data sets.","URL":"http://www.ncbi.nlm.nih.gov/pmc/articles/PMC3465711/","ISSN":"1548-7660","note":"PMID: 23050260\nPMCID: PMC3465711","journalAbbreviation":"J Stat Softw","author":[{"family":"Langfelder","given":"Peter"},{"family":"Horvath","given":"Steve"}],"issued":{"date-parts":[["2012",3]]},"accessed":{"date-parts":[["2016",10,11]]}}}],"schema":"https://github.com/citation-style-language/schema/raw/master/csl-citation.json"} </w:instrText>
       </w:r>
       <w:r>
         <w:fldChar w:fldCharType="separate"/>
@@ -8610,7 +8681,7 @@
           <w:rFonts w:ascii="Calibri" w:eastAsia="Times New Roman" w:cs="Times New Roman"/>
           <w:vertAlign w:val="superscript"/>
         </w:rPr>
-        <w:t>36</w:t>
+        <w:t>37</w:t>
       </w:r>
       <w:r>
         <w:fldChar w:fldCharType="end"/>
@@ -8652,7 +8723,7 @@
         <w:fldChar w:fldCharType="begin"/>
       </w:r>
       <w:r>
-        <w:instrText xml:space="preserve"> ADDIN ZOTERO_ITEM CSL_CITATION {"citationID":"e18bd0172","properties":{"formattedCitation":"{\\rtf \\super 37\\nosupersub{}}","plainCitation":"37"},"citationItems":[{"id":285,"uris":["http://zotero.org/users/local/FOPKHRFW/items/VEADB9MK"],"uri":["http://zotero.org/users/local/FOPKHRFW/items/VEADB9MK"],"itemData":{"id":285,"type":"article-journal","title":"An Overview on Clustering Methods","container-title":"ArXiv e-prints","page":"arXiv:1205.1117","volume":"1205","source":"NASA ADS","abstract":"Clustering is a common technique for statistical data analysis, which is used in many fields, including machine learning, data mining, pattern recognition, image analysis and bioinformatics. Clustering is the process of grouping similar objects into different groups, or more precisely, the partitioning of a data set into subsets, so that the data in each subset according to some defined distance measure. This paper covers about clustering algorithms, benefits and its applications. Paper concludes by discussing some limitations.","journalAbbreviation":"ArXiv e-prints","author":[{"family":"Soni Madhulatha","given":"T."}],"issued":{"date-parts":[["2012",5,1]]}}}],"schema":"https://github.com/citation-style-language/schema/raw/master/csl-citation.json"} </w:instrText>
+        <w:instrText xml:space="preserve"> ADDIN ZOTERO_ITEM CSL_CITATION {"citationID":"e18bd0172","properties":{"formattedCitation":"{\\rtf \\super 38\\nosupersub{}}","plainCitation":"38"},"citationItems":[{"id":285,"uris":["http://zotero.org/users/local/FOPKHRFW/items/VEADB9MK"],"uri":["http://zotero.org/users/local/FOPKHRFW/items/VEADB9MK"],"itemData":{"id":285,"type":"article-journal","title":"An Overview on Clustering Methods","container-title":"ArXiv e-prints","page":"arXiv:1205.1117","volume":"1205","source":"NASA ADS","abstract":"Clustering is a common technique for statistical data analysis, which is used in many fields, including machine learning, data mining, pattern recognition, image analysis and bioinformatics. Clustering is the process of grouping similar objects into different groups, or more precisely, the partitioning of a data set into subsets, so that the data in each subset according to some defined distance measure. This paper covers about clustering algorithms, benefits and its applications. Paper concludes by discussing some limitations.","journalAbbreviation":"ArXiv e-prints","author":[{"family":"Soni Madhulatha","given":"T."}],"issued":{"date-parts":[["2012",5,1]]}}}],"schema":"https://github.com/citation-style-language/schema/raw/master/csl-citation.json"} </w:instrText>
       </w:r>
       <w:r>
         <w:fldChar w:fldCharType="separate"/>
@@ -8662,7 +8733,7 @@
           <w:rFonts w:ascii="Calibri" w:eastAsia="Times New Roman" w:cs="Times New Roman"/>
           <w:vertAlign w:val="superscript"/>
         </w:rPr>
-        <w:t>37</w:t>
+        <w:t>38</w:t>
       </w:r>
       <w:r>
         <w:fldChar w:fldCharType="end"/>
@@ -10799,7 +10870,7 @@
           <w:rFonts w:ascii="Calibri"/>
         </w:rPr>
         <w:tab/>
-        <w:t xml:space="preserve">Zamboni, N., Fendt, S.-M., Rühl, M. &amp; Sauer, U. 13C-based metabolic flux analysis. </w:t>
+        <w:t xml:space="preserve">Kim, M., Rai, N., Zorraquino, V. &amp; Tagkopoulos, I. Multi-omics integration accurately predicts cellular state in unexplored conditions for Escherichia coli. </w:t>
       </w:r>
       <w:r>
         <w:rPr>
@@ -10807,7 +10878,7 @@
           <w:i/>
           <w:iCs/>
         </w:rPr>
-        <w:t>Nat. Protoc.</w:t>
+        <w:t>Nat. Commun.</w:t>
       </w:r>
       <w:r>
         <w:rPr>
@@ -10821,13 +10892,13 @@
           <w:b/>
           <w:bCs/>
         </w:rPr>
-        <w:t>4,</w:t>
-      </w:r>
-      <w:r>
-        <w:rPr>
-          <w:rFonts w:ascii="Calibri"/>
-        </w:rPr>
-        <w:t xml:space="preserve"> 878–892 (2009).</w:t>
+        <w:t>7,</w:t>
+      </w:r>
+      <w:r>
+        <w:rPr>
+          <w:rFonts w:ascii="Calibri"/>
+        </w:rPr>
+        <w:t xml:space="preserve"> (2016).</w:t>
       </w:r>
     </w:p>
     <w:p>
@@ -10848,7 +10919,7 @@
           <w:rFonts w:ascii="Calibri"/>
         </w:rPr>
         <w:tab/>
-        <w:t xml:space="preserve">Zamboni, N., Fischer, E. &amp; Sauer, U. FiatFlux--a software for metabolic flux analysis from 13C-glucose experiments. </w:t>
+        <w:t xml:space="preserve">Zamboni, N., Fendt, S.-M., Rühl, M. &amp; Sauer, U. 13C-based metabolic flux analysis. </w:t>
       </w:r>
       <w:r>
         <w:rPr>
@@ -10856,7 +10927,7 @@
           <w:i/>
           <w:iCs/>
         </w:rPr>
-        <w:t>BMC Bioinformatics</w:t>
+        <w:t>Nat. Protoc.</w:t>
       </w:r>
       <w:r>
         <w:rPr>
@@ -10870,13 +10941,13 @@
           <w:b/>
           <w:bCs/>
         </w:rPr>
-        <w:t>6,</w:t>
-      </w:r>
-      <w:r>
-        <w:rPr>
-          <w:rFonts w:ascii="Calibri"/>
-        </w:rPr>
-        <w:t xml:space="preserve"> 209 (2005).</w:t>
+        <w:t>4,</w:t>
+      </w:r>
+      <w:r>
+        <w:rPr>
+          <w:rFonts w:ascii="Calibri"/>
+        </w:rPr>
+        <w:t xml:space="preserve"> 878–892 (2009).</w:t>
       </w:r>
     </w:p>
     <w:p>
@@ -10897,7 +10968,7 @@
           <w:rFonts w:ascii="Calibri"/>
         </w:rPr>
         <w:tab/>
-        <w:t xml:space="preserve">Raj, A. &amp; van Oudenaarden, A. Stochastic gene expression and its consequences. </w:t>
+        <w:t xml:space="preserve">Zamboni, N., Fischer, E. &amp; Sauer, U. FiatFlux--a software for metabolic flux analysis from 13C-glucose experiments. </w:t>
       </w:r>
       <w:r>
         <w:rPr>
@@ -10905,7 +10976,7 @@
           <w:i/>
           <w:iCs/>
         </w:rPr>
-        <w:t>Cell</w:t>
+        <w:t>BMC Bioinformatics</w:t>
       </w:r>
       <w:r>
         <w:rPr>
@@ -10919,13 +10990,13 @@
           <w:b/>
           <w:bCs/>
         </w:rPr>
-        <w:t>135,</w:t>
-      </w:r>
-      <w:r>
-        <w:rPr>
-          <w:rFonts w:ascii="Calibri"/>
-        </w:rPr>
-        <w:t xml:space="preserve"> 216–226 (2008).</w:t>
+        <w:t>6,</w:t>
+      </w:r>
+      <w:r>
+        <w:rPr>
+          <w:rFonts w:ascii="Calibri"/>
+        </w:rPr>
+        <w:t xml:space="preserve"> 209 (2005).</w:t>
       </w:r>
     </w:p>
     <w:p>
@@ -10946,7 +11017,7 @@
           <w:rFonts w:ascii="Calibri"/>
         </w:rPr>
         <w:tab/>
-        <w:t xml:space="preserve">Langfelder, P. &amp; Horvath, S. Fast R Functions for Robust Correlations and Hierarchical Clustering. </w:t>
+        <w:t xml:space="preserve">Raj, A. &amp; van Oudenaarden, A. Stochastic gene expression and its consequences. </w:t>
       </w:r>
       <w:r>
         <w:rPr>
@@ -10954,7 +11025,7 @@
           <w:i/>
           <w:iCs/>
         </w:rPr>
-        <w:t>J. Stat. Softw.</w:t>
+        <w:t>Cell</w:t>
       </w:r>
       <w:r>
         <w:rPr>
@@ -10968,13 +11039,13 @@
           <w:b/>
           <w:bCs/>
         </w:rPr>
-        <w:t>46,</w:t>
-      </w:r>
-      <w:r>
-        <w:rPr>
-          <w:rFonts w:ascii="Calibri"/>
-        </w:rPr>
-        <w:t xml:space="preserve"> (2012).</w:t>
+        <w:t>135,</w:t>
+      </w:r>
+      <w:r>
+        <w:rPr>
+          <w:rFonts w:ascii="Calibri"/>
+        </w:rPr>
+        <w:t xml:space="preserve"> 216–226 (2008).</w:t>
       </w:r>
     </w:p>
     <w:p>
@@ -10989,6 +11060,55 @@
           <w:rFonts w:ascii="Calibri"/>
         </w:rPr>
         <w:t>37.</w:t>
+      </w:r>
+      <w:r>
+        <w:rPr>
+          <w:rFonts w:ascii="Calibri"/>
+        </w:rPr>
+        <w:tab/>
+        <w:t xml:space="preserve">Langfelder, P. &amp; Horvath, S. Fast R Functions for Robust Correlations and Hierarchical Clustering. </w:t>
+      </w:r>
+      <w:r>
+        <w:rPr>
+          <w:rFonts w:ascii="Calibri"/>
+          <w:i/>
+          <w:iCs/>
+        </w:rPr>
+        <w:t>J. Stat. Softw.</w:t>
+      </w:r>
+      <w:r>
+        <w:rPr>
+          <w:rFonts w:ascii="Calibri"/>
+        </w:rPr>
+        <w:t xml:space="preserve"> </w:t>
+      </w:r>
+      <w:r>
+        <w:rPr>
+          <w:rFonts w:ascii="Calibri"/>
+          <w:b/>
+          <w:bCs/>
+        </w:rPr>
+        <w:t>46,</w:t>
+      </w:r>
+      <w:r>
+        <w:rPr>
+          <w:rFonts w:ascii="Calibri"/>
+        </w:rPr>
+        <w:t xml:space="preserve"> (2012).</w:t>
+      </w:r>
+    </w:p>
+    <w:p>
+      <w:pPr>
+        <w:pStyle w:val="Bibliography"/>
+        <w:rPr>
+          <w:rFonts w:ascii="Calibri"/>
+        </w:rPr>
+      </w:pPr>
+      <w:r>
+        <w:rPr>
+          <w:rFonts w:ascii="Calibri"/>
+        </w:rPr>
+        <w:t>38.</w:t>
       </w:r>
       <w:r>
         <w:rPr>
@@ -12897,7 +13017,7 @@
 </file>
 
 <file path=customXml/itemProps1.xml><?xml version="1.0" encoding="utf-8"?>
-<ds:datastoreItem xmlns:ds="http://schemas.openxmlformats.org/officeDocument/2006/customXml" ds:itemID="{2C89344F-E632-8145-B28F-37A3FA3B2BC7}">
+<ds:datastoreItem xmlns:ds="http://schemas.openxmlformats.org/officeDocument/2006/customXml" ds:itemID="{B3D1C573-5187-8948-98D8-752F77C5ECB8}">
   <ds:schemaRefs>
     <ds:schemaRef ds:uri="http://schemas.openxmlformats.org/officeDocument/2006/bibliography"/>
   </ds:schemaRefs>

</xml_diff>

<commit_message>
add final text changes
</commit_message>
<xml_diff>
--- a/text/multiple_growth_conditions.docx
+++ b/text/multiple_growth_conditions.docx
@@ -3276,8 +3276,6 @@
         </w:rPr>
         <w:t>among other possibilities.</w:t>
       </w:r>
-      <w:bookmarkStart w:id="1" w:name="_GoBack"/>
-      <w:bookmarkEnd w:id="1"/>
       <w:r>
         <w:rPr>
           <w:rFonts w:eastAsiaTheme="minorEastAsia" w:cstheme="minorBidi"/>
@@ -8322,18 +8320,7 @@
         <w:fldChar w:fldCharType="end"/>
       </w:r>
       <w:r>
-        <w:t xml:space="preserve">. Prior to mapping, we trimmed adapter sequences from Illumina reads using Flexbar </w:t>
-      </w:r>
-      <w:commentRangeStart w:id="2"/>
-      <w:r>
-        <w:t>2.31</w:t>
-      </w:r>
-      <w:commentRangeEnd w:id="2"/>
-      <w:r>
-        <w:rPr>
-          <w:rStyle w:val="CommentReference"/>
-        </w:rPr>
-        <w:commentReference w:id="2"/>
+        <w:t>. Prior to mapping, we trimmed adapter sequences from Illumina reads using Flexbar 2.31</w:t>
       </w:r>
       <w:r>
         <w:fldChar w:fldCharType="begin"/>
@@ -8355,22 +8342,13 @@
         <w:fldChar w:fldCharType="end"/>
       </w:r>
       <w:r>
-        <w:t xml:space="preserve">. Mapping was carried out in single-end mode using Bowtie2 </w:t>
-      </w:r>
-      <w:commentRangeStart w:id="3"/>
-      <w:r>
-        <w:t xml:space="preserve">2.1.0 </w:t>
-      </w:r>
-      <w:commentRangeEnd w:id="3"/>
-      <w:r>
-        <w:rPr>
-          <w:rStyle w:val="CommentReference"/>
-          <w:color w:val="943634" w:themeColor="accent2" w:themeShade="BF"/>
-        </w:rPr>
-        <w:commentReference w:id="3"/>
-      </w:r>
-      <w:r>
-        <w:t>with the –k 1 option to achieve one unique mapping location per read</w:t>
+        <w:t>. Mapping was carried out in single-end mode using Bowtie2 2</w:t>
+      </w:r>
+      <w:r>
+        <w:t>.2.5</w:t>
+      </w:r>
+      <w:r>
+        <w:t xml:space="preserve"> with the –k 1 option to achieve one unique mapping location per read</w:t>
       </w:r>
       <w:r>
         <w:fldChar w:fldCharType="begin"/>
@@ -8392,20 +8370,10 @@
         <w:fldChar w:fldCharType="end"/>
       </w:r>
       <w:r>
-        <w:t xml:space="preserve">. The raw number of reads mapping to each gene were counted using HTSeq </w:t>
-      </w:r>
-      <w:commentRangeStart w:id="4"/>
-      <w:r>
-        <w:t>0.6.0</w:t>
-      </w:r>
-      <w:commentRangeEnd w:id="4"/>
-      <w:r>
-        <w:rPr>
-          <w:rStyle w:val="CommentReference"/>
-          <w:color w:val="943634" w:themeColor="accent2" w:themeShade="BF"/>
-        </w:rPr>
-        <w:commentReference w:id="4"/>
-      </w:r>
+        <w:t>. The raw number of reads mapping to each gene were counted using HTSeq 0.6.0</w:t>
+      </w:r>
+      <w:bookmarkStart w:id="1" w:name="_GoBack"/>
+      <w:bookmarkEnd w:id="1"/>
       <w:r>
         <w:fldChar w:fldCharType="begin"/>
       </w:r>
@@ -8428,36 +8396,16 @@
       <w:r>
         <w:t xml:space="preserve">. Exact details for the full computational pipeline are available at </w:t>
       </w:r>
-      <w:commentRangeStart w:id="5"/>
-      <w:r>
-        <w:fldChar w:fldCharType="begin"/>
-      </w:r>
-      <w:r>
-        <w:instrText xml:space="preserve"> HYPERLINK "https://github.com/wilkelab/AG3C_sEcoli_RNAseq" </w:instrText>
-      </w:r>
-      <w:r>
-        <w:fldChar w:fldCharType="separate"/>
-      </w:r>
-      <w:r>
-        <w:rPr>
-          <w:rStyle w:val="Hyperlink"/>
-          <w:color w:val="943634" w:themeColor="accent2" w:themeShade="BF"/>
-        </w:rPr>
-        <w:t>https://github.com/wilkelab/AG3C_starvation_tc_RNAseq</w:t>
-      </w:r>
-      <w:r>
-        <w:fldChar w:fldCharType="end"/>
-      </w:r>
-      <w:r>
-        <w:t>.</w:t>
-      </w:r>
-      <w:commentRangeEnd w:id="5"/>
-      <w:r>
-        <w:rPr>
-          <w:rStyle w:val="CommentReference"/>
-          <w:color w:val="943634" w:themeColor="accent2" w:themeShade="BF"/>
-        </w:rPr>
-        <w:commentReference w:id="5"/>
+      <w:hyperlink r:id="rId12" w:history="1">
+        <w:r>
+          <w:rPr>
+            <w:rStyle w:val="Hyperlink"/>
+          </w:rPr>
+          <w:t>https://github.com/marcottelab/AG3C_starvation_tc</w:t>
+        </w:r>
+      </w:hyperlink>
+      <w:r>
+        <w:t xml:space="preserve"> </w:t>
       </w:r>
     </w:p>
     <w:p>
@@ -8609,10 +8557,10 @@
       </w:pPr>
     </w:p>
     <w:p>
-      <w:bookmarkStart w:id="6" w:name="__UnoMark__1847_580114490"/>
-      <w:bookmarkStart w:id="7" w:name="ZOTERO_BREF_J4OWhgrsoVwG"/>
-      <w:bookmarkEnd w:id="6"/>
-      <w:bookmarkEnd w:id="7"/>
+      <w:bookmarkStart w:id="2" w:name="__UnoMark__1847_580114490"/>
+      <w:bookmarkStart w:id="3" w:name="ZOTERO_BREF_J4OWhgrsoVwG"/>
+      <w:bookmarkEnd w:id="2"/>
+      <w:bookmarkEnd w:id="3"/>
       <w:r>
         <w:t xml:space="preserve">Analysis of derivitized samples was performed on a Shimadzu QP2010 Plus GC-MS (Columbia, MD) with autosampler. The GC-MS protocol included: 1 mL of sample injected with 1:10 split mode at 230°C; an oven gradient of 160°C for 1 min, ramp to 310°C at 20°C/min, and hold at 310°C for 0.5 min; and flow rate was 1 mL/min in helium. A total of five runs were performed for each sample: a blank injection of DMF to waste, a blank injection of DMF to the column, and three technical replicates of each vial. Flux inference was performed using the </w:t>
       </w:r>
@@ -9492,7 +9440,7 @@
       <w:r>
         <w:t xml:space="preserve">are available on github: </w:t>
       </w:r>
-      <w:hyperlink r:id="rId14" w:history="1">
+      <w:hyperlink r:id="rId13" w:history="1">
         <w:r>
           <w:rPr>
             <w:rStyle w:val="Hyperlink"/>
@@ -9726,7 +9674,7 @@
       <w:r>
         <w:t xml:space="preserve">the Texas Data Repository Dataverse at </w:t>
       </w:r>
-      <w:hyperlink r:id="rId15" w:history="1">
+      <w:hyperlink r:id="rId14" w:history="1">
         <w:r>
           <w:rPr>
             <w:rStyle w:val="Hyperlink"/>
@@ -12293,7 +12241,7 @@
       <w:r>
         <w:t>Army Research Office (ARO,</w:t>
       </w:r>
-      <w:hyperlink r:id="rId16" w:history="1">
+      <w:hyperlink r:id="rId15" w:history="1">
         <w:r>
           <w:rPr>
             <w:rStyle w:val="Hyperlink"/>
@@ -12376,8 +12324,8 @@
     </w:p>
     <w:p/>
     <w:sectPr>
-      <w:footerReference w:type="even" r:id="rId17"/>
-      <w:footerReference w:type="default" r:id="rId18"/>
+      <w:footerReference w:type="even" r:id="rId16"/>
+      <w:footerReference w:type="default" r:id="rId17"/>
       <w:pgSz w:w="12240" w:h="15840"/>
       <w:pgMar w:top="547" w:right="1440" w:bottom="1440" w:left="1440" w:header="720" w:footer="720" w:gutter="0"/>
       <w:cols w:space="720"/>
@@ -12385,84 +12333,6 @@
     </w:sectPr>
   </w:body>
 </w:document>
-</file>
-
-<file path=word/comments.xml><?xml version="1.0" encoding="utf-8"?>
-<w:comments xmlns:wpc="http://schemas.microsoft.com/office/word/2010/wordprocessingCanvas" xmlns:mo="http://schemas.microsoft.com/office/mac/office/2008/main" xmlns:mc="http://schemas.openxmlformats.org/markup-compatibility/2006" xmlns:mv="urn:schemas-microsoft-com:mac:vml" xmlns:o="urn:schemas-microsoft-com:office:office" xmlns:r="http://schemas.openxmlformats.org/officeDocument/2006/relationships" xmlns:m="http://schemas.openxmlformats.org/officeDocument/2006/math" xmlns:v="urn:schemas-microsoft-com:vml" xmlns:wp14="http://schemas.microsoft.com/office/word/2010/wordprocessingDrawing" xmlns:wp="http://schemas.openxmlformats.org/drawingml/2006/wordprocessingDrawing" xmlns:w10="urn:schemas-microsoft-com:office:word" xmlns:w="http://schemas.openxmlformats.org/wordprocessingml/2006/main" xmlns:w14="http://schemas.microsoft.com/office/word/2010/wordml" xmlns:w15="http://schemas.microsoft.com/office/word/2012/wordml" xmlns:wpg="http://schemas.microsoft.com/office/word/2010/wordprocessingGroup" xmlns:wpi="http://schemas.microsoft.com/office/word/2010/wordprocessingInk" xmlns:wne="http://schemas.microsoft.com/office/word/2006/wordml" xmlns:wps="http://schemas.microsoft.com/office/word/2010/wordprocessingShape" mc:Ignorable="w14 w15 wp14">
-  <w:comment w:id="2" w:author="Wilke, Claus O" w:date="2017-02-04T12:09:00Z" w:initials="WCO">
-    <w:p>
-      <w:pPr>
-        <w:pStyle w:val="CommentText"/>
-      </w:pPr>
-      <w:r>
-        <w:rPr>
-          <w:rStyle w:val="CommentReference"/>
-        </w:rPr>
-        <w:annotationRef/>
-      </w:r>
-      <w:r>
-        <w:t>Umut, is this the version you used?</w:t>
-      </w:r>
-    </w:p>
-  </w:comment>
-  <w:comment w:id="3" w:author="Wilke, Claus O" w:date="2017-01-28T23:29:00Z" w:initials="WCO">
-    <w:p>
-      <w:pPr>
-        <w:pStyle w:val="CommentText"/>
-      </w:pPr>
-      <w:r>
-        <w:rPr>
-          <w:rStyle w:val="CommentReference"/>
-        </w:rPr>
-        <w:annotationRef/>
-      </w:r>
-      <w:r>
-        <w:t>Umut, is this the version you used?</w:t>
-      </w:r>
-    </w:p>
-  </w:comment>
-  <w:comment w:id="4" w:author="Wilke, Claus O" w:date="2017-01-28T23:30:00Z" w:initials="WCO">
-    <w:p>
-      <w:pPr>
-        <w:pStyle w:val="CommentText"/>
-      </w:pPr>
-      <w:r>
-        <w:rPr>
-          <w:rStyle w:val="CommentReference"/>
-        </w:rPr>
-        <w:annotationRef/>
-      </w:r>
-      <w:r>
-        <w:t>Umut, is this the version you used?</w:t>
-      </w:r>
-    </w:p>
-  </w:comment>
-  <w:comment w:id="5" w:author="Wilke, Claus O" w:date="2017-01-28T23:30:00Z" w:initials="WCO">
-    <w:p>
-      <w:pPr>
-        <w:pStyle w:val="CommentText"/>
-      </w:pPr>
-      <w:r>
-        <w:rPr>
-          <w:rStyle w:val="CommentReference"/>
-        </w:rPr>
-        <w:annotationRef/>
-      </w:r>
-      <w:r>
-        <w:t>Umut, is this correct?</w:t>
-      </w:r>
-    </w:p>
-  </w:comment>
-</w:comments>
-</file>
-
-<file path=word/commentsExtended.xml><?xml version="1.0" encoding="utf-8"?>
-<w15:commentsEx xmlns:wpc="http://schemas.microsoft.com/office/word/2010/wordprocessingCanvas" xmlns:mo="http://schemas.microsoft.com/office/mac/office/2008/main" xmlns:mc="http://schemas.openxmlformats.org/markup-compatibility/2006" xmlns:mv="urn:schemas-microsoft-com:mac:vml" xmlns:o="urn:schemas-microsoft-com:office:office" xmlns:r="http://schemas.openxmlformats.org/officeDocument/2006/relationships" xmlns:m="http://schemas.openxmlformats.org/officeDocument/2006/math" xmlns:v="urn:schemas-microsoft-com:vml" xmlns:wp14="http://schemas.microsoft.com/office/word/2010/wordprocessingDrawing" xmlns:wp="http://schemas.openxmlformats.org/drawingml/2006/wordprocessingDrawing" xmlns:w10="urn:schemas-microsoft-com:office:word" xmlns:w="http://schemas.openxmlformats.org/wordprocessingml/2006/main" xmlns:w14="http://schemas.microsoft.com/office/word/2010/wordml" xmlns:w15="http://schemas.microsoft.com/office/word/2012/wordml" xmlns:wpg="http://schemas.microsoft.com/office/word/2010/wordprocessingGroup" xmlns:wpi="http://schemas.microsoft.com/office/word/2010/wordprocessingInk" xmlns:wne="http://schemas.microsoft.com/office/word/2006/wordml" xmlns:wps="http://schemas.microsoft.com/office/word/2010/wordprocessingShape" mc:Ignorable="w14 w15 wp14">
-  <w15:commentEx w15:paraId="7B033021" w15:done="0"/>
-  <w15:commentEx w15:paraId="410E72A2" w15:done="0"/>
-  <w15:commentEx w15:paraId="62509255" w15:done="0"/>
-  <w15:commentEx w15:paraId="480AACC8" w15:done="0"/>
-</w15:commentsEx>
 </file>
 
 <file path=word/endnotes.xml><?xml version="1.0" encoding="utf-8"?>
@@ -13086,14 +12956,6 @@
     <w:abstractNumId w:val="1"/>
   </w:num>
 </w:numbering>
-</file>
-
-<file path=word/people.xml><?xml version="1.0" encoding="utf-8"?>
-<w15:people xmlns:wpc="http://schemas.microsoft.com/office/word/2010/wordprocessingCanvas" xmlns:mo="http://schemas.microsoft.com/office/mac/office/2008/main" xmlns:mc="http://schemas.openxmlformats.org/markup-compatibility/2006" xmlns:mv="urn:schemas-microsoft-com:mac:vml" xmlns:o="urn:schemas-microsoft-com:office:office" xmlns:r="http://schemas.openxmlformats.org/officeDocument/2006/relationships" xmlns:m="http://schemas.openxmlformats.org/officeDocument/2006/math" xmlns:v="urn:schemas-microsoft-com:vml" xmlns:wp14="http://schemas.microsoft.com/office/word/2010/wordprocessingDrawing" xmlns:wp="http://schemas.openxmlformats.org/drawingml/2006/wordprocessingDrawing" xmlns:w10="urn:schemas-microsoft-com:office:word" xmlns:w="http://schemas.openxmlformats.org/wordprocessingml/2006/main" xmlns:w14="http://schemas.microsoft.com/office/word/2010/wordml" xmlns:w15="http://schemas.microsoft.com/office/word/2012/wordml" xmlns:wpg="http://schemas.microsoft.com/office/word/2010/wordprocessingGroup" xmlns:wpi="http://schemas.microsoft.com/office/word/2010/wordprocessingInk" xmlns:wne="http://schemas.microsoft.com/office/word/2006/wordml" xmlns:wps="http://schemas.microsoft.com/office/word/2010/wordprocessingShape" mc:Ignorable="w14 w15 wp14">
-  <w15:person w15:author="Wilke, Claus O">
-    <w15:presenceInfo w15:providerId="None" w15:userId="Wilke, Claus O"/>
-  </w15:person>
-</w15:people>
 </file>
 
 <file path=word/styles.xml><?xml version="1.0" encoding="utf-8"?>
@@ -13904,6 +13766,18 @@
     <w:basedOn w:val="DefaultParagraphFont"/>
     <w:rsid w:val="00442EA1"/>
   </w:style>
+  <w:style w:type="character" w:styleId="FollowedHyperlink">
+    <w:name w:val="FollowedHyperlink"/>
+    <w:basedOn w:val="DefaultParagraphFont"/>
+    <w:uiPriority w:val="99"/>
+    <w:semiHidden/>
+    <w:unhideWhenUsed/>
+    <w:rsid w:val="00E55715"/>
+    <w:rPr>
+      <w:color w:val="800080" w:themeColor="followedHyperlink"/>
+      <w:u w:val="single"/>
+    </w:rPr>
+  </w:style>
 </w:styles>
 </file>
 
@@ -14232,7 +14106,7 @@
 </file>
 
 <file path=customXml/itemProps1.xml><?xml version="1.0" encoding="utf-8"?>
-<ds:datastoreItem xmlns:ds="http://schemas.openxmlformats.org/officeDocument/2006/customXml" ds:itemID="{6AB7A921-368A-9C4C-9680-E94E780A2157}">
+<ds:datastoreItem xmlns:ds="http://schemas.openxmlformats.org/officeDocument/2006/customXml" ds:itemID="{96E661E6-E6FA-6E4D-A732-88C238FAA352}">
   <ds:schemaRefs>
     <ds:schemaRef ds:uri="http://schemas.openxmlformats.org/officeDocument/2006/bibliography"/>
   </ds:schemaRefs>

</xml_diff>